<commit_message>
el-228: Realizadas as correções da reprovação
</commit_message>
<xml_diff>
--- a/docassemble/docassemble/brcomeducalegal/data/templates/aditivo-de-reparcelamento-do-contrato-do-aluno.docx
+++ b/docassemble/docassemble/brcomeducalegal/data/templates/aditivo-de-reparcelamento-do-contrato-do-aluno.docx
@@ -10,7 +10,6 @@
           <w:rFonts w:ascii="Calibri" w:cs="Calibri" w:eastAsia="Calibri" w:hAnsi="Calibri"/>
           <w:sz w:val="24"/>
           <w:szCs w:val="24"/>
-          <w:highlight w:val="white"/>
           <w:vertAlign w:val="baseline"/>
         </w:rPr>
       </w:pPr>
@@ -20,7 +19,6 @@
           <w:b w:val="1"/>
           <w:sz w:val="24"/>
           <w:szCs w:val="24"/>
-          <w:highlight w:val="white"/>
           <w:vertAlign w:val="baseline"/>
           <w:rtl w:val="0"/>
         </w:rPr>
@@ -41,7 +39,7 @@
           <w:rFonts w:ascii="Calibri" w:cs="Calibri" w:eastAsia="Calibri" w:hAnsi="Calibri"/>
           <w:sz w:val="22"/>
           <w:szCs w:val="22"/>
-          <w:highlight w:val="white"/>
+          <w:highlight w:val="cyan"/>
         </w:rPr>
       </w:pPr>
       <w:r>
@@ -59,7 +57,6 @@
           <w:rFonts w:ascii="Calibri" w:cs="Calibri" w:eastAsia="Calibri" w:hAnsi="Calibri"/>
           <w:sz w:val="18"/>
           <w:szCs w:val="18"/>
-          <w:highlight w:val="white"/>
           <w:vertAlign w:val="baseline"/>
         </w:rPr>
       </w:pPr>
@@ -68,7 +65,7 @@
           <w:rFonts w:ascii="Calibri" w:cs="Calibri" w:eastAsia="Calibri" w:hAnsi="Calibri"/>
           <w:sz w:val="22"/>
           <w:szCs w:val="22"/>
-          <w:highlight w:val="white"/>
+          <w:highlight w:val="cyan"/>
           <w:rtl w:val="0"/>
         </w:rPr>
         <w:t xml:space="preserve">{%p for item in contractors %}</w:t>
@@ -136,7 +133,6 @@
                 <w:color w:val="000000"/>
                 <w:sz w:val="18"/>
                 <w:szCs w:val="18"/>
-                <w:highlight w:val="white"/>
                 <w:vertAlign w:val="baseline"/>
               </w:rPr>
             </w:pPr>
@@ -147,7 +143,6 @@
                 <w:color w:val="000000"/>
                 <w:sz w:val="18"/>
                 <w:szCs w:val="18"/>
-                <w:highlight w:val="white"/>
                 <w:vertAlign w:val="baseline"/>
                 <w:rtl w:val="0"/>
               </w:rPr>
@@ -163,15 +158,14 @@
                 <w:rFonts w:ascii="Calibri" w:cs="Calibri" w:eastAsia="Calibri" w:hAnsi="Calibri"/>
                 <w:sz w:val="18"/>
                 <w:szCs w:val="18"/>
-                <w:highlight w:val="white"/>
-              </w:rPr>
-            </w:pPr>
-            <w:r>
-              <w:rPr>
-                <w:rFonts w:ascii="Calibri" w:cs="Calibri" w:eastAsia="Calibri" w:hAnsi="Calibri"/>
-                <w:sz w:val="22"/>
-                <w:szCs w:val="22"/>
-                <w:highlight w:val="white"/>
+              </w:rPr>
+            </w:pPr>
+            <w:r>
+              <w:rPr>
+                <w:rFonts w:ascii="Calibri" w:cs="Calibri" w:eastAsia="Calibri" w:hAnsi="Calibri"/>
+                <w:sz w:val="22"/>
+                <w:szCs w:val="22"/>
+                <w:highlight w:val="yellow"/>
                 <w:rtl w:val="0"/>
               </w:rPr>
               <w:t xml:space="preserve">{{ item.name.text  | upper }}</w:t>
@@ -201,7 +195,6 @@
                 <w:color w:val="000000"/>
                 <w:sz w:val="18"/>
                 <w:szCs w:val="18"/>
-                <w:highlight w:val="white"/>
                 <w:vertAlign w:val="baseline"/>
               </w:rPr>
             </w:pPr>
@@ -212,7 +205,6 @@
                 <w:color w:val="000000"/>
                 <w:sz w:val="18"/>
                 <w:szCs w:val="18"/>
-                <w:highlight w:val="white"/>
                 <w:vertAlign w:val="baseline"/>
                 <w:rtl w:val="0"/>
               </w:rPr>
@@ -229,15 +221,14 @@
                 <w:b w:val="1"/>
                 <w:sz w:val="18"/>
                 <w:szCs w:val="18"/>
-                <w:highlight w:val="white"/>
-              </w:rPr>
-            </w:pPr>
-            <w:r>
-              <w:rPr>
-                <w:rFonts w:ascii="Calibri" w:cs="Calibri" w:eastAsia="Calibri" w:hAnsi="Calibri"/>
-                <w:sz w:val="22"/>
-                <w:szCs w:val="22"/>
-                <w:highlight w:val="white"/>
+              </w:rPr>
+            </w:pPr>
+            <w:r>
+              <w:rPr>
+                <w:rFonts w:ascii="Calibri" w:cs="Calibri" w:eastAsia="Calibri" w:hAnsi="Calibri"/>
+                <w:sz w:val="22"/>
+                <w:szCs w:val="22"/>
+                <w:highlight w:val="yellow"/>
                 <w:rtl w:val="0"/>
               </w:rPr>
               <w:t xml:space="preserve">{{ item.nationality }}</w:t>
@@ -263,7 +254,6 @@
                 <w:color w:val="000000"/>
                 <w:sz w:val="18"/>
                 <w:szCs w:val="18"/>
-                <w:highlight w:val="white"/>
                 <w:vertAlign w:val="baseline"/>
               </w:rPr>
             </w:pPr>
@@ -274,7 +264,6 @@
                 <w:color w:val="000000"/>
                 <w:sz w:val="18"/>
                 <w:szCs w:val="18"/>
-                <w:highlight w:val="white"/>
                 <w:vertAlign w:val="baseline"/>
                 <w:rtl w:val="0"/>
               </w:rPr>
@@ -291,15 +280,14 @@
                 <w:b w:val="1"/>
                 <w:sz w:val="18"/>
                 <w:szCs w:val="18"/>
-                <w:highlight w:val="white"/>
-              </w:rPr>
-            </w:pPr>
-            <w:r>
-              <w:rPr>
-                <w:rFonts w:ascii="Calibri" w:cs="Calibri" w:eastAsia="Calibri" w:hAnsi="Calibri"/>
-                <w:sz w:val="22"/>
-                <w:szCs w:val="22"/>
-                <w:highlight w:val="white"/>
+              </w:rPr>
+            </w:pPr>
+            <w:r>
+              <w:rPr>
+                <w:rFonts w:ascii="Calibri" w:cs="Calibri" w:eastAsia="Calibri" w:hAnsi="Calibri"/>
+                <w:sz w:val="22"/>
+                <w:szCs w:val="22"/>
+                <w:highlight w:val="yellow"/>
                 <w:rtl w:val="0"/>
               </w:rPr>
               <w:t xml:space="preserve">{{ item.marital_status }}</w:t>
@@ -325,7 +313,6 @@
                 <w:color w:val="000000"/>
                 <w:sz w:val="18"/>
                 <w:szCs w:val="18"/>
-                <w:highlight w:val="white"/>
                 <w:vertAlign w:val="baseline"/>
               </w:rPr>
             </w:pPr>
@@ -336,7 +323,6 @@
                 <w:color w:val="000000"/>
                 <w:sz w:val="18"/>
                 <w:szCs w:val="18"/>
-                <w:highlight w:val="white"/>
                 <w:vertAlign w:val="baseline"/>
                 <w:rtl w:val="0"/>
               </w:rPr>
@@ -353,15 +339,14 @@
                 <w:b w:val="1"/>
                 <w:sz w:val="18"/>
                 <w:szCs w:val="18"/>
-                <w:highlight w:val="white"/>
-              </w:rPr>
-            </w:pPr>
-            <w:r>
-              <w:rPr>
-                <w:rFonts w:ascii="Calibri" w:cs="Calibri" w:eastAsia="Calibri" w:hAnsi="Calibri"/>
-                <w:sz w:val="22"/>
-                <w:szCs w:val="22"/>
-                <w:highlight w:val="white"/>
+              </w:rPr>
+            </w:pPr>
+            <w:r>
+              <w:rPr>
+                <w:rFonts w:ascii="Calibri" w:cs="Calibri" w:eastAsia="Calibri" w:hAnsi="Calibri"/>
+                <w:sz w:val="22"/>
+                <w:szCs w:val="22"/>
+                <w:highlight w:val="yellow"/>
                 <w:rtl w:val="0"/>
               </w:rPr>
               <w:t xml:space="preserve">{{ item.rg }}</w:t>
@@ -386,7 +371,6 @@
                 <w:color w:val="000000"/>
                 <w:sz w:val="18"/>
                 <w:szCs w:val="18"/>
-                <w:highlight w:val="white"/>
                 <w:vertAlign w:val="baseline"/>
               </w:rPr>
             </w:pPr>
@@ -397,7 +381,6 @@
                 <w:color w:val="000000"/>
                 <w:sz w:val="18"/>
                 <w:szCs w:val="18"/>
-                <w:highlight w:val="white"/>
                 <w:vertAlign w:val="baseline"/>
                 <w:rtl w:val="0"/>
               </w:rPr>
@@ -414,15 +397,14 @@
                 <w:b w:val="1"/>
                 <w:sz w:val="18"/>
                 <w:szCs w:val="18"/>
-                <w:highlight w:val="white"/>
-              </w:rPr>
-            </w:pPr>
-            <w:r>
-              <w:rPr>
-                <w:rFonts w:ascii="Calibri" w:cs="Calibri" w:eastAsia="Calibri" w:hAnsi="Calibri"/>
-                <w:sz w:val="22"/>
-                <w:szCs w:val="22"/>
-                <w:highlight w:val="white"/>
+              </w:rPr>
+            </w:pPr>
+            <w:r>
+              <w:rPr>
+                <w:rFonts w:ascii="Calibri" w:cs="Calibri" w:eastAsia="Calibri" w:hAnsi="Calibri"/>
+                <w:sz w:val="22"/>
+                <w:szCs w:val="22"/>
+                <w:highlight w:val="yellow"/>
                 <w:rtl w:val="0"/>
               </w:rPr>
               <w:t xml:space="preserve">{{ item.originator }}</w:t>
@@ -447,7 +429,6 @@
                 <w:color w:val="000000"/>
                 <w:sz w:val="18"/>
                 <w:szCs w:val="18"/>
-                <w:highlight w:val="white"/>
                 <w:vertAlign w:val="baseline"/>
               </w:rPr>
             </w:pPr>
@@ -458,7 +439,6 @@
                 <w:color w:val="000000"/>
                 <w:sz w:val="18"/>
                 <w:szCs w:val="18"/>
-                <w:highlight w:val="white"/>
                 <w:vertAlign w:val="baseline"/>
                 <w:rtl w:val="0"/>
               </w:rPr>
@@ -475,15 +455,14 @@
                 <w:b w:val="1"/>
                 <w:sz w:val="18"/>
                 <w:szCs w:val="18"/>
-                <w:highlight w:val="white"/>
-              </w:rPr>
-            </w:pPr>
-            <w:r>
-              <w:rPr>
-                <w:rFonts w:ascii="Calibri" w:cs="Calibri" w:eastAsia="Calibri" w:hAnsi="Calibri"/>
-                <w:sz w:val="22"/>
-                <w:szCs w:val="22"/>
-                <w:highlight w:val="white"/>
+              </w:rPr>
+            </w:pPr>
+            <w:r>
+              <w:rPr>
+                <w:rFonts w:ascii="Calibri" w:cs="Calibri" w:eastAsia="Calibri" w:hAnsi="Calibri"/>
+                <w:sz w:val="22"/>
+                <w:szCs w:val="22"/>
+                <w:highlight w:val="yellow"/>
                 <w:rtl w:val="0"/>
               </w:rPr>
               <w:t xml:space="preserve">{{ item.cpf }}</w:t>
@@ -517,7 +496,6 @@
                 <w:color w:val="000000"/>
                 <w:sz w:val="18"/>
                 <w:szCs w:val="18"/>
-                <w:highlight w:val="white"/>
                 <w:vertAlign w:val="baseline"/>
               </w:rPr>
             </w:pPr>
@@ -528,7 +506,6 @@
                 <w:color w:val="000000"/>
                 <w:sz w:val="18"/>
                 <w:szCs w:val="18"/>
-                <w:highlight w:val="white"/>
                 <w:vertAlign w:val="baseline"/>
                 <w:rtl w:val="0"/>
               </w:rPr>
@@ -547,18 +524,105 @@
               <w:rPr>
                 <w:sz w:val="22"/>
                 <w:szCs w:val="22"/>
+              </w:rPr>
+            </w:pPr>
+            <w:r>
+              <w:rPr>
+                <w:rFonts w:ascii="Calibri" w:cs="Calibri" w:eastAsia="Calibri" w:hAnsi="Calibri"/>
+                <w:sz w:val="22"/>
+                <w:szCs w:val="22"/>
+                <w:highlight w:val="yellow"/>
+                <w:rtl w:val="0"/>
+              </w:rPr>
+              <w:t xml:space="preserve">{{ title_case(item.address.street_name | lower) }}</w:t>
+            </w:r>
+            <w:r>
+              <w:rPr>
+                <w:rFonts w:ascii="Calibri" w:cs="Calibri" w:eastAsia="Calibri" w:hAnsi="Calibri"/>
+                <w:sz w:val="22"/>
+                <w:szCs w:val="22"/>
+                <w:rtl w:val="0"/>
+              </w:rPr>
+              <w:t xml:space="preserve">, n.º </w:t>
+            </w:r>
+            <w:r>
+              <w:rPr>
+                <w:rFonts w:ascii="Calibri" w:cs="Calibri" w:eastAsia="Calibri" w:hAnsi="Calibri"/>
+                <w:sz w:val="22"/>
+                <w:szCs w:val="22"/>
+                <w:highlight w:val="yellow"/>
+                <w:rtl w:val="0"/>
+              </w:rPr>
+              <w:t xml:space="preserve">{{ item.address.street_number }}</w:t>
+            </w:r>
+            <w:r>
+              <w:rPr>
+                <w:rFonts w:ascii="Calibri" w:cs="Calibri" w:eastAsia="Calibri" w:hAnsi="Calibri"/>
+                <w:sz w:val="22"/>
+                <w:szCs w:val="22"/>
+                <w:highlight w:val="cyan"/>
+                <w:rtl w:val="0"/>
+              </w:rPr>
+              <w:t xml:space="preserve">{% if item.address.unit %}</w:t>
+            </w:r>
+            <w:r>
+              <w:rPr>
+                <w:rFonts w:ascii="Calibri" w:cs="Calibri" w:eastAsia="Calibri" w:hAnsi="Calibri"/>
+                <w:sz w:val="22"/>
+                <w:szCs w:val="22"/>
+                <w:rtl w:val="0"/>
+              </w:rPr>
+              <w:t xml:space="preserve">, </w:t>
+            </w:r>
+            <w:r>
+              <w:rPr>
+                <w:rFonts w:ascii="Calibri" w:cs="Calibri" w:eastAsia="Calibri" w:hAnsi="Calibri"/>
+                <w:sz w:val="22"/>
+                <w:szCs w:val="22"/>
+                <w:highlight w:val="yellow"/>
+                <w:rtl w:val="0"/>
+              </w:rPr>
+              <w:t xml:space="preserve">{{ item.address.unit | lower }}</w:t>
+            </w:r>
+            <w:r>
+              <w:rPr>
+                <w:rFonts w:ascii="Calibri" w:cs="Calibri" w:eastAsia="Calibri" w:hAnsi="Calibri"/>
+                <w:sz w:val="22"/>
+                <w:szCs w:val="22"/>
+                <w:highlight w:val="cyan"/>
+                <w:rtl w:val="0"/>
+              </w:rPr>
+              <w:t xml:space="preserve">{% endif %}</w:t>
+            </w:r>
+            <w:r>
+              <w:rPr>
+                <w:rFonts w:ascii="Calibri" w:cs="Calibri" w:eastAsia="Calibri" w:hAnsi="Calibri"/>
+                <w:sz w:val="22"/>
+                <w:szCs w:val="22"/>
                 <w:highlight w:val="white"/>
-              </w:rPr>
-            </w:pPr>
-            <w:r>
-              <w:rPr>
-                <w:rFonts w:ascii="Calibri" w:cs="Calibri" w:eastAsia="Calibri" w:hAnsi="Calibri"/>
-                <w:sz w:val="22"/>
-                <w:szCs w:val="22"/>
-                <w:highlight w:val="white"/>
-                <w:rtl w:val="0"/>
-              </w:rPr>
-              <w:t xml:space="preserve">{{ title_case(item.address.street_name | lower) }}, n.º {{ item.address.street_number }}{% if item.address.unit %}, {{ item.address.unit | lower }}{% endif %} {{ title_case (item.address.neighborhood | lower) }}, {{ title_case(item.address.city | lower) }}/{{ item.address.state }}, CEP {{ item.address.zip }}{% if  item.phone_number %}</w:t>
+                <w:rtl w:val="0"/>
+              </w:rPr>
+              <w:t xml:space="preserve"> </w:t>
+            </w:r>
+            <w:r>
+              <w:rPr>
+                <w:rFonts w:ascii="Calibri" w:cs="Calibri" w:eastAsia="Calibri" w:hAnsi="Calibri"/>
+                <w:sz w:val="22"/>
+                <w:szCs w:val="22"/>
+                <w:highlight w:val="yellow"/>
+                <w:rtl w:val="0"/>
+              </w:rPr>
+              <w:t xml:space="preserve">{{ title_case (item.address.neighborhood | lower) }}, {{ title_case(item.address.city | lower) }}/{{ item.address.state }}, CEP {{ item.address.zip }}</w:t>
+            </w:r>
+            <w:r>
+              <w:rPr>
+                <w:rFonts w:ascii="Calibri" w:cs="Calibri" w:eastAsia="Calibri" w:hAnsi="Calibri"/>
+                <w:sz w:val="22"/>
+                <w:szCs w:val="22"/>
+                <w:highlight w:val="cyan"/>
+                <w:rtl w:val="0"/>
+              </w:rPr>
+              <w:t xml:space="preserve">{% if  item.phone_number %}</w:t>
             </w:r>
             <w:r>
               <w:rPr>
@@ -589,16 +653,14 @@
                 <w:b w:val="1"/>
                 <w:sz w:val="18"/>
                 <w:szCs w:val="18"/>
-                <w:highlight w:val="white"/>
-              </w:rPr>
-            </w:pPr>
-            <w:r>
-              <w:rPr>
-                <w:rFonts w:ascii="Calibri" w:cs="Calibri" w:eastAsia="Calibri" w:hAnsi="Calibri"/>
-                <w:b w:val="1"/>
-                <w:sz w:val="18"/>
-                <w:szCs w:val="18"/>
-                <w:highlight w:val="white"/>
+              </w:rPr>
+            </w:pPr>
+            <w:r>
+              <w:rPr>
+                <w:rFonts w:ascii="Calibri" w:cs="Calibri" w:eastAsia="Calibri" w:hAnsi="Calibri"/>
+                <w:b w:val="1"/>
+                <w:sz w:val="18"/>
+                <w:szCs w:val="18"/>
                 <w:rtl w:val="0"/>
               </w:rPr>
               <w:t xml:space="preserve">Telefone Fixo:</w:t>
@@ -614,18 +676,27 @@
                 <w:b w:val="1"/>
                 <w:sz w:val="18"/>
                 <w:szCs w:val="18"/>
-                <w:highlight w:val="white"/>
-              </w:rPr>
-            </w:pPr>
-            <w:r>
-              <w:rPr>
-                <w:rFonts w:ascii="Calibri" w:cs="Calibri" w:eastAsia="Calibri" w:hAnsi="Calibri"/>
-                <w:sz w:val="22"/>
-                <w:szCs w:val="22"/>
-                <w:highlight w:val="white"/>
-                <w:rtl w:val="0"/>
-              </w:rPr>
-              <w:t xml:space="preserve">{{ item.phone_number}}{% endif %}{% if item.cel_number %}</w:t>
+              </w:rPr>
+            </w:pPr>
+            <w:r>
+              <w:rPr>
+                <w:rFonts w:ascii="Calibri" w:cs="Calibri" w:eastAsia="Calibri" w:hAnsi="Calibri"/>
+                <w:sz w:val="22"/>
+                <w:szCs w:val="22"/>
+                <w:highlight w:val="yellow"/>
+                <w:rtl w:val="0"/>
+              </w:rPr>
+              <w:t xml:space="preserve">{{ item.phone_number}}</w:t>
+            </w:r>
+            <w:r>
+              <w:rPr>
+                <w:rFonts w:ascii="Calibri" w:cs="Calibri" w:eastAsia="Calibri" w:hAnsi="Calibri"/>
+                <w:sz w:val="22"/>
+                <w:szCs w:val="22"/>
+                <w:highlight w:val="cyan"/>
+                <w:rtl w:val="0"/>
+              </w:rPr>
+              <w:t xml:space="preserve">{% endif %}{% if item.cel_number %}</w:t>
             </w:r>
             <w:r>
               <w:rPr>
@@ -651,16 +722,14 @@
                 <w:b w:val="1"/>
                 <w:sz w:val="18"/>
                 <w:szCs w:val="18"/>
-                <w:highlight w:val="white"/>
-              </w:rPr>
-            </w:pPr>
-            <w:r>
-              <w:rPr>
-                <w:rFonts w:ascii="Calibri" w:cs="Calibri" w:eastAsia="Calibri" w:hAnsi="Calibri"/>
-                <w:b w:val="1"/>
-                <w:sz w:val="18"/>
-                <w:szCs w:val="18"/>
-                <w:highlight w:val="white"/>
+              </w:rPr>
+            </w:pPr>
+            <w:r>
+              <w:rPr>
+                <w:rFonts w:ascii="Calibri" w:cs="Calibri" w:eastAsia="Calibri" w:hAnsi="Calibri"/>
+                <w:b w:val="1"/>
+                <w:sz w:val="18"/>
+                <w:szCs w:val="18"/>
                 <w:rtl w:val="0"/>
               </w:rPr>
               <w:t xml:space="preserve">Telefone Celular:</w:t>
@@ -676,18 +745,27 @@
                 <w:b w:val="1"/>
                 <w:sz w:val="18"/>
                 <w:szCs w:val="18"/>
-                <w:highlight w:val="white"/>
-              </w:rPr>
-            </w:pPr>
-            <w:r>
-              <w:rPr>
-                <w:rFonts w:ascii="Calibri" w:cs="Calibri" w:eastAsia="Calibri" w:hAnsi="Calibri"/>
-                <w:sz w:val="22"/>
-                <w:szCs w:val="22"/>
-                <w:highlight w:val="white"/>
-                <w:rtl w:val="0"/>
-              </w:rPr>
-              <w:t xml:space="preserve">{{ item.cel_number}}{% endif %}{% if item.whatsapp_number %}</w:t>
+              </w:rPr>
+            </w:pPr>
+            <w:r>
+              <w:rPr>
+                <w:rFonts w:ascii="Calibri" w:cs="Calibri" w:eastAsia="Calibri" w:hAnsi="Calibri"/>
+                <w:sz w:val="22"/>
+                <w:szCs w:val="22"/>
+                <w:highlight w:val="yellow"/>
+                <w:rtl w:val="0"/>
+              </w:rPr>
+              <w:t xml:space="preserve">{{ item.cel_number}}</w:t>
+            </w:r>
+            <w:r>
+              <w:rPr>
+                <w:rFonts w:ascii="Calibri" w:cs="Calibri" w:eastAsia="Calibri" w:hAnsi="Calibri"/>
+                <w:sz w:val="22"/>
+                <w:szCs w:val="22"/>
+                <w:highlight w:val="cyan"/>
+                <w:rtl w:val="0"/>
+              </w:rPr>
+              <w:t xml:space="preserve">{% endif %}{% if item.whatsapp_number %}</w:t>
             </w:r>
             <w:r>
               <w:rPr>
@@ -713,16 +791,14 @@
                 <w:b w:val="1"/>
                 <w:sz w:val="18"/>
                 <w:szCs w:val="18"/>
-                <w:highlight w:val="white"/>
-              </w:rPr>
-            </w:pPr>
-            <w:r>
-              <w:rPr>
-                <w:rFonts w:ascii="Calibri" w:cs="Calibri" w:eastAsia="Calibri" w:hAnsi="Calibri"/>
-                <w:b w:val="1"/>
-                <w:sz w:val="18"/>
-                <w:szCs w:val="18"/>
-                <w:highlight w:val="white"/>
+              </w:rPr>
+            </w:pPr>
+            <w:r>
+              <w:rPr>
+                <w:rFonts w:ascii="Calibri" w:cs="Calibri" w:eastAsia="Calibri" w:hAnsi="Calibri"/>
+                <w:b w:val="1"/>
+                <w:sz w:val="18"/>
+                <w:szCs w:val="18"/>
                 <w:rtl w:val="0"/>
               </w:rPr>
               <w:t xml:space="preserve">Número para WhatsApp:</w:t>
@@ -738,15 +814,14 @@
                 <w:b w:val="1"/>
                 <w:sz w:val="18"/>
                 <w:szCs w:val="18"/>
-                <w:highlight w:val="white"/>
-              </w:rPr>
-            </w:pPr>
-            <w:r>
-              <w:rPr>
-                <w:rFonts w:ascii="Calibri" w:cs="Calibri" w:eastAsia="Calibri" w:hAnsi="Calibri"/>
-                <w:sz w:val="22"/>
-                <w:szCs w:val="22"/>
-                <w:highlight w:val="white"/>
+              </w:rPr>
+            </w:pPr>
+            <w:r>
+              <w:rPr>
+                <w:rFonts w:ascii="Calibri" w:cs="Calibri" w:eastAsia="Calibri" w:hAnsi="Calibri"/>
+                <w:sz w:val="22"/>
+                <w:szCs w:val="22"/>
+                <w:highlight w:val="yellow"/>
                 <w:rtl w:val="0"/>
               </w:rPr>
               <w:t xml:space="preserve">{{ item.whatsapp_number}}</w:t>
@@ -767,7 +842,6 @@
                 <w:b w:val="1"/>
                 <w:sz w:val="18"/>
                 <w:szCs w:val="18"/>
-                <w:highlight w:val="white"/>
               </w:rPr>
             </w:pPr>
             <w:r>
@@ -800,7 +874,6 @@
                 <w:color w:val="000000"/>
                 <w:sz w:val="18"/>
                 <w:szCs w:val="18"/>
-                <w:highlight w:val="white"/>
                 <w:vertAlign w:val="baseline"/>
               </w:rPr>
             </w:pPr>
@@ -809,7 +882,7 @@
                 <w:rFonts w:ascii="Calibri" w:cs="Calibri" w:eastAsia="Calibri" w:hAnsi="Calibri"/>
                 <w:sz w:val="22"/>
                 <w:szCs w:val="22"/>
-                <w:highlight w:val="white"/>
+                <w:highlight w:val="cyan"/>
                 <w:rtl w:val="0"/>
               </w:rPr>
               <w:t xml:space="preserve">{% endif %}</w:t>
@@ -821,7 +894,6 @@
                 <w:color w:val="000000"/>
                 <w:sz w:val="18"/>
                 <w:szCs w:val="18"/>
-                <w:highlight w:val="white"/>
                 <w:vertAlign w:val="baseline"/>
                 <w:rtl w:val="0"/>
               </w:rPr>
@@ -838,15 +910,14 @@
                 <w:b w:val="1"/>
                 <w:sz w:val="18"/>
                 <w:szCs w:val="18"/>
-                <w:highlight w:val="white"/>
-              </w:rPr>
-            </w:pPr>
-            <w:r>
-              <w:rPr>
-                <w:rFonts w:ascii="Calibri" w:cs="Calibri" w:eastAsia="Calibri" w:hAnsi="Calibri"/>
-                <w:sz w:val="22"/>
-                <w:szCs w:val="22"/>
-                <w:highlight w:val="white"/>
+              </w:rPr>
+            </w:pPr>
+            <w:r>
+              <w:rPr>
+                <w:rFonts w:ascii="Calibri" w:cs="Calibri" w:eastAsia="Calibri" w:hAnsi="Calibri"/>
+                <w:sz w:val="22"/>
+                <w:szCs w:val="22"/>
+                <w:highlight w:val="yellow"/>
                 <w:rtl w:val="0"/>
               </w:rPr>
               <w:t xml:space="preserve">{{ item.occupation | lower }}</w:t>
@@ -876,7 +947,6 @@
                 <w:color w:val="000000"/>
                 <w:sz w:val="18"/>
                 <w:szCs w:val="18"/>
-                <w:highlight w:val="white"/>
                 <w:vertAlign w:val="baseline"/>
               </w:rPr>
             </w:pPr>
@@ -887,7 +957,6 @@
                 <w:color w:val="000000"/>
                 <w:sz w:val="18"/>
                 <w:szCs w:val="18"/>
-                <w:highlight w:val="white"/>
                 <w:vertAlign w:val="baseline"/>
                 <w:rtl w:val="0"/>
               </w:rPr>
@@ -904,15 +973,14 @@
                 <w:b w:val="1"/>
                 <w:sz w:val="18"/>
                 <w:szCs w:val="18"/>
-                <w:highlight w:val="white"/>
-              </w:rPr>
-            </w:pPr>
-            <w:r>
-              <w:rPr>
-                <w:rFonts w:ascii="Calibri" w:cs="Calibri" w:eastAsia="Calibri" w:hAnsi="Calibri"/>
-                <w:sz w:val="22"/>
-                <w:szCs w:val="22"/>
-                <w:highlight w:val="white"/>
+              </w:rPr>
+            </w:pPr>
+            <w:r>
+              <w:rPr>
+                <w:rFonts w:ascii="Calibri" w:cs="Calibri" w:eastAsia="Calibri" w:hAnsi="Calibri"/>
+                <w:sz w:val="22"/>
+                <w:szCs w:val="22"/>
+                <w:highlight w:val="yellow"/>
                 <w:rtl w:val="0"/>
               </w:rPr>
               <w:t xml:space="preserve">{{ item.email | lower }}</w:t>
@@ -933,7 +1001,6 @@
           <w:rFonts w:ascii="Calibri" w:cs="Calibri" w:eastAsia="Calibri" w:hAnsi="Calibri"/>
           <w:sz w:val="22"/>
           <w:szCs w:val="22"/>
-          <w:highlight w:val="white"/>
         </w:rPr>
       </w:pPr>
       <w:r>
@@ -951,15 +1018,15 @@
           <w:rFonts w:ascii="Calibri" w:cs="Calibri" w:eastAsia="Calibri" w:hAnsi="Calibri"/>
           <w:sz w:val="22"/>
           <w:szCs w:val="22"/>
-          <w:highlight w:val="white"/>
-        </w:rPr>
-      </w:pPr>
-      <w:r>
-        <w:rPr>
-          <w:rFonts w:ascii="Calibri" w:cs="Calibri" w:eastAsia="Calibri" w:hAnsi="Calibri"/>
-          <w:sz w:val="22"/>
-          <w:szCs w:val="22"/>
-          <w:highlight w:val="white"/>
+          <w:highlight w:val="cyan"/>
+        </w:rPr>
+      </w:pPr>
+      <w:r>
+        <w:rPr>
+          <w:rFonts w:ascii="Calibri" w:cs="Calibri" w:eastAsia="Calibri" w:hAnsi="Calibri"/>
+          <w:sz w:val="22"/>
+          <w:szCs w:val="22"/>
+          <w:highlight w:val="cyan"/>
           <w:rtl w:val="0"/>
         </w:rPr>
         <w:t xml:space="preserve">{%p endfor %}</w:t>
@@ -974,15 +1041,15 @@
           <w:rFonts w:ascii="Calibri" w:cs="Calibri" w:eastAsia="Calibri" w:hAnsi="Calibri"/>
           <w:sz w:val="22"/>
           <w:szCs w:val="22"/>
-          <w:highlight w:val="white"/>
-        </w:rPr>
-      </w:pPr>
-      <w:r>
-        <w:rPr>
-          <w:rFonts w:ascii="Calibri" w:cs="Calibri" w:eastAsia="Calibri" w:hAnsi="Calibri"/>
-          <w:sz w:val="22"/>
-          <w:szCs w:val="22"/>
-          <w:highlight w:val="white"/>
+          <w:highlight w:val="cyan"/>
+        </w:rPr>
+      </w:pPr>
+      <w:r>
+        <w:rPr>
+          <w:rFonts w:ascii="Calibri" w:cs="Calibri" w:eastAsia="Calibri" w:hAnsi="Calibri"/>
+          <w:sz w:val="22"/>
+          <w:szCs w:val="22"/>
+          <w:highlight w:val="cyan"/>
           <w:rtl w:val="0"/>
         </w:rPr>
         <w:t xml:space="preserve">{%p for item in students %}</w:t>
@@ -1037,7 +1104,6 @@
                 <w:color w:val="000000"/>
                 <w:sz w:val="18"/>
                 <w:szCs w:val="18"/>
-                <w:highlight w:val="white"/>
                 <w:vertAlign w:val="baseline"/>
               </w:rPr>
             </w:pPr>
@@ -1048,7 +1114,6 @@
                 <w:color w:val="000000"/>
                 <w:sz w:val="18"/>
                 <w:szCs w:val="18"/>
-                <w:highlight w:val="white"/>
                 <w:vertAlign w:val="baseline"/>
                 <w:rtl w:val="0"/>
               </w:rPr>
@@ -1068,7 +1133,7 @@
                 <w:color w:val="000000"/>
                 <w:sz w:val="22"/>
                 <w:szCs w:val="22"/>
-                <w:highlight w:val="white"/>
+                <w:highlight w:val="yellow"/>
                 <w:vertAlign w:val="baseline"/>
               </w:rPr>
             </w:pPr>
@@ -1077,7 +1142,7 @@
                 <w:rFonts w:ascii="Calibri" w:cs="Calibri" w:eastAsia="Calibri" w:hAnsi="Calibri"/>
                 <w:sz w:val="22"/>
                 <w:szCs w:val="22"/>
-                <w:highlight w:val="white"/>
+                <w:highlight w:val="yellow"/>
                 <w:rtl w:val="0"/>
               </w:rPr>
               <w:t xml:space="preserve">{{ item.name.first  | upper }}</w:t>
@@ -1113,7 +1178,6 @@
                 <w:color w:val="000000"/>
                 <w:sz w:val="18"/>
                 <w:szCs w:val="18"/>
-                <w:highlight w:val="white"/>
                 <w:vertAlign w:val="baseline"/>
               </w:rPr>
             </w:pPr>
@@ -1124,7 +1188,6 @@
                 <w:color w:val="000000"/>
                 <w:sz w:val="18"/>
                 <w:szCs w:val="18"/>
-                <w:highlight w:val="white"/>
                 <w:vertAlign w:val="baseline"/>
                 <w:rtl w:val="0"/>
               </w:rPr>
@@ -1141,15 +1204,14 @@
                 <w:b w:val="1"/>
                 <w:sz w:val="18"/>
                 <w:szCs w:val="18"/>
-                <w:highlight w:val="white"/>
-              </w:rPr>
-            </w:pPr>
-            <w:r>
-              <w:rPr>
-                <w:rFonts w:ascii="Calibri" w:cs="Calibri" w:eastAsia="Calibri" w:hAnsi="Calibri"/>
-                <w:sz w:val="22"/>
-                <w:szCs w:val="22"/>
-                <w:highlight w:val="white"/>
+              </w:rPr>
+            </w:pPr>
+            <w:r>
+              <w:rPr>
+                <w:rFonts w:ascii="Calibri" w:cs="Calibri" w:eastAsia="Calibri" w:hAnsi="Calibri"/>
+                <w:sz w:val="22"/>
+                <w:szCs w:val="22"/>
+                <w:highlight w:val="yellow"/>
                 <w:rtl w:val="0"/>
               </w:rPr>
               <w:t xml:space="preserve">{{ item.course }}</w:t>
@@ -1170,7 +1232,6 @@
           <w:rFonts w:ascii="Calibri" w:cs="Calibri" w:eastAsia="Calibri" w:hAnsi="Calibri"/>
           <w:sz w:val="22"/>
           <w:szCs w:val="22"/>
-          <w:highlight w:val="white"/>
         </w:rPr>
       </w:pPr>
       <w:r>
@@ -1188,18 +1249,22 @@
           <w:rFonts w:ascii="Calibri" w:cs="Calibri" w:eastAsia="Calibri" w:hAnsi="Calibri"/>
           <w:sz w:val="22"/>
           <w:szCs w:val="22"/>
-          <w:highlight w:val="white"/>
-        </w:rPr>
-      </w:pPr>
-      <w:r>
-        <w:rPr>
-          <w:rFonts w:ascii="Calibri" w:cs="Calibri" w:eastAsia="Calibri" w:hAnsi="Calibri"/>
-          <w:sz w:val="22"/>
-          <w:szCs w:val="22"/>
-          <w:highlight w:val="white"/>
+        </w:rPr>
+      </w:pPr>
+      <w:r>
+        <w:rPr>
+          <w:rFonts w:ascii="Calibri" w:cs="Calibri" w:eastAsia="Calibri" w:hAnsi="Calibri"/>
+          <w:sz w:val="22"/>
+          <w:szCs w:val="22"/>
+          <w:highlight w:val="cyan"/>
           <w:rtl w:val="0"/>
         </w:rPr>
         <w:t xml:space="preserve">{%p endfor %}</w:t>
+      </w:r>
+      <w:r>
+        <w:rPr>
+          <w:rtl w:val="0"/>
+        </w:rPr>
       </w:r>
     </w:p>
     <w:tbl>
@@ -1251,7 +1316,6 @@
                 <w:color w:val="000000"/>
                 <w:sz w:val="18"/>
                 <w:szCs w:val="18"/>
-                <w:highlight w:val="white"/>
                 <w:vertAlign w:val="baseline"/>
               </w:rPr>
             </w:pPr>
@@ -1262,7 +1326,6 @@
                 <w:color w:val="000000"/>
                 <w:sz w:val="18"/>
                 <w:szCs w:val="18"/>
-                <w:highlight w:val="white"/>
                 <w:vertAlign w:val="baseline"/>
                 <w:rtl w:val="0"/>
               </w:rPr>
@@ -1282,7 +1345,7 @@
                 <w:color w:val="000000"/>
                 <w:sz w:val="22"/>
                 <w:szCs w:val="22"/>
-                <w:highlight w:val="white"/>
+                <w:highlight w:val="yellow"/>
                 <w:vertAlign w:val="baseline"/>
               </w:rPr>
             </w:pPr>
@@ -1291,7 +1354,7 @@
                 <w:rFonts w:ascii="Calibri" w:cs="Calibri" w:eastAsia="Calibri" w:hAnsi="Calibri"/>
                 <w:sz w:val="22"/>
                 <w:szCs w:val="22"/>
-                <w:highlight w:val="white"/>
+                <w:highlight w:val="yellow"/>
                 <w:rtl w:val="0"/>
               </w:rPr>
               <w:t xml:space="preserve">{{ school[“legal_name”] | upper }}</w:t>
@@ -1326,7 +1389,6 @@
                 <w:color w:val="000000"/>
                 <w:sz w:val="18"/>
                 <w:szCs w:val="18"/>
-                <w:highlight w:val="white"/>
                 <w:vertAlign w:val="baseline"/>
               </w:rPr>
             </w:pPr>
@@ -1337,7 +1399,6 @@
                 <w:color w:val="000000"/>
                 <w:sz w:val="18"/>
                 <w:szCs w:val="18"/>
-                <w:highlight w:val="white"/>
                 <w:vertAlign w:val="baseline"/>
                 <w:rtl w:val="0"/>
               </w:rPr>
@@ -1357,7 +1418,7 @@
                 <w:color w:val="000000"/>
                 <w:sz w:val="22"/>
                 <w:szCs w:val="22"/>
-                <w:highlight w:val="white"/>
+                <w:highlight w:val="yellow"/>
                 <w:vertAlign w:val="baseline"/>
               </w:rPr>
             </w:pPr>
@@ -1366,10 +1427,68 @@
                 <w:rFonts w:ascii="Calibri" w:cs="Calibri" w:eastAsia="Calibri" w:hAnsi="Calibri"/>
                 <w:sz w:val="22"/>
                 <w:szCs w:val="22"/>
-                <w:highlight w:val="white"/>
-                <w:rtl w:val="0"/>
-              </w:rPr>
-              <w:t xml:space="preserve">{{ title_case( school[“street”] | lower) }}, n.º {{ school[“street_number”] }}, {% if school[“unit”] %}{{ title_case(school[“unit”] | lower) }}, {% endif %}Bairro {{ title_case(school[“neighborhood”] | lower) }}, {{ title_case(school[“city”] | lower) }}/{{ school[“state”] }}, CEP {{ school[“zip”] }}</w:t>
+                <w:highlight w:val="yellow"/>
+                <w:rtl w:val="0"/>
+              </w:rPr>
+              <w:t xml:space="preserve">{{ title_case( school[“street”] | lower) }}, n.º {{ school[“street_number”] }},</w:t>
+            </w:r>
+            <w:r>
+              <w:rPr>
+                <w:rFonts w:ascii="Calibri" w:cs="Calibri" w:eastAsia="Calibri" w:hAnsi="Calibri"/>
+                <w:sz w:val="22"/>
+                <w:szCs w:val="22"/>
+                <w:rtl w:val="0"/>
+              </w:rPr>
+              <w:t xml:space="preserve"> </w:t>
+            </w:r>
+            <w:r>
+              <w:rPr>
+                <w:rFonts w:ascii="Calibri" w:cs="Calibri" w:eastAsia="Calibri" w:hAnsi="Calibri"/>
+                <w:sz w:val="22"/>
+                <w:szCs w:val="22"/>
+                <w:highlight w:val="cyan"/>
+                <w:rtl w:val="0"/>
+              </w:rPr>
+              <w:t xml:space="preserve">{% if school[“unit”] %}</w:t>
+            </w:r>
+            <w:r>
+              <w:rPr>
+                <w:rFonts w:ascii="Calibri" w:cs="Calibri" w:eastAsia="Calibri" w:hAnsi="Calibri"/>
+                <w:sz w:val="22"/>
+                <w:szCs w:val="22"/>
+                <w:highlight w:val="yellow"/>
+                <w:rtl w:val="0"/>
+              </w:rPr>
+              <w:t xml:space="preserve">{{ title_case(school[“unit”] | lower) }},</w:t>
+            </w:r>
+            <w:r>
+              <w:rPr>
+                <w:rFonts w:ascii="Calibri" w:cs="Calibri" w:eastAsia="Calibri" w:hAnsi="Calibri"/>
+                <w:sz w:val="22"/>
+                <w:szCs w:val="22"/>
+                <w:rtl w:val="0"/>
+              </w:rPr>
+              <w:t xml:space="preserve"> </w:t>
+            </w:r>
+            <w:r>
+              <w:rPr>
+                <w:rFonts w:ascii="Calibri" w:cs="Calibri" w:eastAsia="Calibri" w:hAnsi="Calibri"/>
+                <w:sz w:val="22"/>
+                <w:szCs w:val="22"/>
+                <w:highlight w:val="cyan"/>
+                <w:rtl w:val="0"/>
+              </w:rPr>
+              <w:t xml:space="preserve">{% endif %}</w:t>
+            </w:r>
+            <w:r>
+              <w:rPr>
+                <w:rFonts w:ascii="Calibri" w:cs="Calibri" w:eastAsia="Calibri" w:hAnsi="Calibri"/>
+                <w:sz w:val="22"/>
+                <w:szCs w:val="22"/>
+                <w:highlight w:val="yellow"/>
+                <w:rtl w:val="0"/>
+              </w:rPr>
+              <w:t xml:space="preserve">Bairro {{ title_case(school[“neighborhood”] | lower) }}, {{ title_case(school[“city”] | lower) }}/{{ school[“state”] }}, CEP {{ school[“zip”] }}</w:t>
             </w:r>
             <w:r>
               <w:rPr>
@@ -1401,7 +1520,6 @@
                 <w:color w:val="000000"/>
                 <w:sz w:val="18"/>
                 <w:szCs w:val="18"/>
-                <w:highlight w:val="white"/>
                 <w:vertAlign w:val="baseline"/>
               </w:rPr>
             </w:pPr>
@@ -1412,7 +1530,6 @@
                 <w:color w:val="000000"/>
                 <w:sz w:val="18"/>
                 <w:szCs w:val="18"/>
-                <w:highlight w:val="white"/>
                 <w:vertAlign w:val="baseline"/>
                 <w:rtl w:val="0"/>
               </w:rPr>
@@ -1432,7 +1549,7 @@
                 <w:color w:val="000000"/>
                 <w:sz w:val="22"/>
                 <w:szCs w:val="22"/>
-                <w:highlight w:val="white"/>
+                <w:highlight w:val="yellow"/>
                 <w:vertAlign w:val="baseline"/>
               </w:rPr>
             </w:pPr>
@@ -1441,7 +1558,7 @@
                 <w:rFonts w:ascii="Calibri" w:cs="Calibri" w:eastAsia="Calibri" w:hAnsi="Calibri"/>
                 <w:sz w:val="22"/>
                 <w:szCs w:val="22"/>
-                <w:highlight w:val="white"/>
+                <w:highlight w:val="yellow"/>
                 <w:rtl w:val="0"/>
               </w:rPr>
               <w:t xml:space="preserve">{{ school[“cnpj”] }}</w:t>
@@ -1477,7 +1594,6 @@
                 <w:color w:val="000000"/>
                 <w:sz w:val="18"/>
                 <w:szCs w:val="18"/>
-                <w:highlight w:val="white"/>
                 <w:vertAlign w:val="baseline"/>
               </w:rPr>
             </w:pPr>
@@ -1488,7 +1604,6 @@
                 <w:color w:val="000000"/>
                 <w:sz w:val="18"/>
                 <w:szCs w:val="18"/>
-                <w:highlight w:val="white"/>
                 <w:vertAlign w:val="baseline"/>
                 <w:rtl w:val="0"/>
               </w:rPr>
@@ -1503,15 +1618,15 @@
                 <w:b w:val="1"/>
                 <w:sz w:val="18"/>
                 <w:szCs w:val="18"/>
-                <w:highlight w:val="white"/>
-              </w:rPr>
-            </w:pPr>
-            <w:r>
-              <w:rPr>
-                <w:rFonts w:ascii="Calibri" w:cs="Calibri" w:eastAsia="Calibri" w:hAnsi="Calibri"/>
-                <w:sz w:val="22"/>
-                <w:szCs w:val="22"/>
-                <w:highlight w:val="white"/>
+                <w:highlight w:val="yellow"/>
+              </w:rPr>
+            </w:pPr>
+            <w:r>
+              <w:rPr>
+                <w:rFonts w:ascii="Calibri" w:cs="Calibri" w:eastAsia="Calibri" w:hAnsi="Calibri"/>
+                <w:sz w:val="22"/>
+                <w:szCs w:val="22"/>
+                <w:highlight w:val="yellow"/>
                 <w:rtl w:val="0"/>
               </w:rPr>
               <w:t xml:space="preserve">{{ school[“email”] }}</w:t>
@@ -1532,7 +1647,6 @@
           <w:rFonts w:ascii="Calibri" w:cs="Calibri" w:eastAsia="Calibri" w:hAnsi="Calibri"/>
           <w:sz w:val="18"/>
           <w:szCs w:val="18"/>
-          <w:highlight w:val="white"/>
         </w:rPr>
       </w:pPr>
       <w:r>
@@ -1549,7 +1663,6 @@
           <w:color w:val="000000"/>
           <w:sz w:val="22"/>
           <w:szCs w:val="22"/>
-          <w:highlight w:val="white"/>
           <w:vertAlign w:val="baseline"/>
         </w:rPr>
       </w:pPr>
@@ -1560,7 +1673,6 @@
           <w:color w:val="000000"/>
           <w:sz w:val="22"/>
           <w:szCs w:val="22"/>
-          <w:highlight w:val="white"/>
           <w:vertAlign w:val="baseline"/>
           <w:rtl w:val="0"/>
         </w:rPr>
@@ -1586,7 +1698,6 @@
           <w:color w:val="000000"/>
           <w:sz w:val="22"/>
           <w:szCs w:val="22"/>
-          <w:highlight w:val="white"/>
           <w:vertAlign w:val="baseline"/>
         </w:rPr>
       </w:pPr>
@@ -1596,7 +1707,6 @@
           <w:color w:val="000000"/>
           <w:sz w:val="22"/>
           <w:szCs w:val="22"/>
-          <w:highlight w:val="white"/>
           <w:vertAlign w:val="baseline"/>
           <w:rtl w:val="0"/>
         </w:rPr>
@@ -1617,7 +1727,6 @@
           <w:color w:val="000000"/>
           <w:sz w:val="22"/>
           <w:szCs w:val="22"/>
-          <w:highlight w:val="white"/>
           <w:vertAlign w:val="baseline"/>
         </w:rPr>
       </w:pPr>
@@ -1627,7 +1736,6 @@
           <w:color w:val="000000"/>
           <w:sz w:val="22"/>
           <w:szCs w:val="22"/>
-          <w:highlight w:val="white"/>
           <w:vertAlign w:val="baseline"/>
           <w:rtl w:val="0"/>
         </w:rPr>
@@ -1648,7 +1756,6 @@
           <w:color w:val="000000"/>
           <w:sz w:val="22"/>
           <w:szCs w:val="22"/>
-          <w:highlight w:val="white"/>
           <w:vertAlign w:val="baseline"/>
         </w:rPr>
       </w:pPr>
@@ -1658,7 +1765,6 @@
           <w:color w:val="000000"/>
           <w:sz w:val="22"/>
           <w:szCs w:val="22"/>
-          <w:highlight w:val="white"/>
           <w:vertAlign w:val="baseline"/>
           <w:rtl w:val="0"/>
         </w:rPr>
@@ -1679,7 +1785,6 @@
           <w:color w:val="000000"/>
           <w:sz w:val="22"/>
           <w:szCs w:val="22"/>
-          <w:highlight w:val="white"/>
           <w:vertAlign w:val="baseline"/>
         </w:rPr>
       </w:pPr>
@@ -1689,7 +1794,6 @@
           <w:color w:val="000000"/>
           <w:sz w:val="22"/>
           <w:szCs w:val="22"/>
-          <w:highlight w:val="white"/>
           <w:vertAlign w:val="baseline"/>
           <w:rtl w:val="0"/>
         </w:rPr>
@@ -1710,7 +1814,6 @@
           <w:color w:val="000000"/>
           <w:sz w:val="22"/>
           <w:szCs w:val="22"/>
-          <w:highlight w:val="white"/>
           <w:vertAlign w:val="baseline"/>
         </w:rPr>
       </w:pPr>
@@ -1720,7 +1823,6 @@
           <w:color w:val="000000"/>
           <w:sz w:val="22"/>
           <w:szCs w:val="22"/>
-          <w:highlight w:val="white"/>
           <w:vertAlign w:val="baseline"/>
           <w:rtl w:val="0"/>
         </w:rPr>
@@ -1741,7 +1843,6 @@
           <w:color w:val="000000"/>
           <w:sz w:val="22"/>
           <w:szCs w:val="22"/>
-          <w:highlight w:val="white"/>
           <w:vertAlign w:val="baseline"/>
         </w:rPr>
       </w:pPr>
@@ -1751,7 +1852,6 @@
           <w:color w:val="000000"/>
           <w:sz w:val="22"/>
           <w:szCs w:val="22"/>
-          <w:highlight w:val="white"/>
           <w:vertAlign w:val="baseline"/>
           <w:rtl w:val="0"/>
         </w:rPr>
@@ -1772,7 +1872,6 @@
           <w:color w:val="000000"/>
           <w:sz w:val="22"/>
           <w:szCs w:val="22"/>
-          <w:highlight w:val="white"/>
           <w:vertAlign w:val="baseline"/>
         </w:rPr>
       </w:pPr>
@@ -1782,7 +1881,6 @@
           <w:color w:val="000000"/>
           <w:sz w:val="22"/>
           <w:szCs w:val="22"/>
-          <w:highlight w:val="white"/>
           <w:vertAlign w:val="baseline"/>
           <w:rtl w:val="0"/>
         </w:rPr>
@@ -1798,7 +1896,6 @@
           <w:color w:val="000000"/>
           <w:sz w:val="22"/>
           <w:szCs w:val="22"/>
-          <w:highlight w:val="white"/>
           <w:vertAlign w:val="baseline"/>
         </w:rPr>
       </w:pPr>
@@ -1808,7 +1905,6 @@
           <w:color w:val="000000"/>
           <w:sz w:val="22"/>
           <w:szCs w:val="22"/>
-          <w:highlight w:val="white"/>
           <w:vertAlign w:val="baseline"/>
           <w:rtl w:val="0"/>
         </w:rPr>
@@ -1829,7 +1925,6 @@
           <w:color w:val="000000"/>
           <w:sz w:val="22"/>
           <w:szCs w:val="22"/>
-          <w:highlight w:val="white"/>
           <w:vertAlign w:val="baseline"/>
         </w:rPr>
       </w:pPr>
@@ -1839,7 +1934,6 @@
           <w:color w:val="000000"/>
           <w:sz w:val="22"/>
           <w:szCs w:val="22"/>
-          <w:highlight w:val="white"/>
           <w:vertAlign w:val="baseline"/>
           <w:rtl w:val="0"/>
         </w:rPr>
@@ -1855,15 +1949,15 @@
           <w:rFonts w:ascii="Calibri" w:cs="Calibri" w:eastAsia="Calibri" w:hAnsi="Calibri"/>
           <w:sz w:val="22"/>
           <w:szCs w:val="22"/>
-          <w:highlight w:val="white"/>
-        </w:rPr>
-      </w:pPr>
-      <w:r>
-        <w:rPr>
-          <w:rFonts w:ascii="Calibri" w:cs="Calibri" w:eastAsia="Calibri" w:hAnsi="Calibri"/>
-          <w:sz w:val="22"/>
-          <w:szCs w:val="22"/>
-          <w:highlight w:val="white"/>
+          <w:highlight w:val="cyan"/>
+        </w:rPr>
+      </w:pPr>
+      <w:r>
+        <w:rPr>
+          <w:rFonts w:ascii="Calibri" w:cs="Calibri" w:eastAsia="Calibri" w:hAnsi="Calibri"/>
+          <w:sz w:val="22"/>
+          <w:szCs w:val="22"/>
+          <w:highlight w:val="cyan"/>
           <w:rtl w:val="0"/>
         </w:rPr>
         <w:t xml:space="preserve">{%p if method_payment == “à vista” %}</w:t>
@@ -1993,15 +2087,15 @@
                 <w:rFonts w:ascii="Calibri" w:cs="Calibri" w:eastAsia="Calibri" w:hAnsi="Calibri"/>
                 <w:sz w:val="22"/>
                 <w:szCs w:val="22"/>
-                <w:highlight w:val="white"/>
-              </w:rPr>
-            </w:pPr>
-            <w:r>
-              <w:rPr>
-                <w:rFonts w:ascii="Calibri" w:cs="Calibri" w:eastAsia="Calibri" w:hAnsi="Calibri"/>
-                <w:sz w:val="22"/>
-                <w:szCs w:val="22"/>
-                <w:highlight w:val="white"/>
+                <w:highlight w:val="yellow"/>
+              </w:rPr>
+            </w:pPr>
+            <w:r>
+              <w:rPr>
+                <w:rFonts w:ascii="Calibri" w:cs="Calibri" w:eastAsia="Calibri" w:hAnsi="Calibri"/>
+                <w:sz w:val="22"/>
+                <w:szCs w:val="22"/>
+                <w:highlight w:val="yellow"/>
                 <w:rtl w:val="0"/>
               </w:rPr>
               <w:t xml:space="preserve">{{ single_installment_date }}</w:t>
@@ -2026,18 +2120,27 @@
                 <w:rFonts w:ascii="Calibri" w:cs="Calibri" w:eastAsia="Calibri" w:hAnsi="Calibri"/>
                 <w:sz w:val="22"/>
                 <w:szCs w:val="22"/>
-                <w:highlight w:val="white"/>
-              </w:rPr>
-            </w:pPr>
-            <w:r>
-              <w:rPr>
-                <w:rFonts w:ascii="Calibri" w:cs="Calibri" w:eastAsia="Calibri" w:hAnsi="Calibri"/>
-                <w:sz w:val="22"/>
-                <w:szCs w:val="22"/>
-                <w:highlight w:val="white"/>
-                <w:rtl w:val="0"/>
-              </w:rPr>
-              <w:t xml:space="preserve">R$ {{ “%.2f”|format(single_installment_value) | replace(“.”,”,”) }}</w:t>
+                <w:highlight w:val="yellow"/>
+              </w:rPr>
+            </w:pPr>
+            <w:r>
+              <w:rPr>
+                <w:rFonts w:ascii="Calibri" w:cs="Calibri" w:eastAsia="Calibri" w:hAnsi="Calibri"/>
+                <w:sz w:val="22"/>
+                <w:szCs w:val="22"/>
+                <w:rtl w:val="0"/>
+              </w:rPr>
+              <w:t xml:space="preserve">R$ </w:t>
+            </w:r>
+            <w:r>
+              <w:rPr>
+                <w:rFonts w:ascii="Calibri" w:cs="Calibri" w:eastAsia="Calibri" w:hAnsi="Calibri"/>
+                <w:sz w:val="22"/>
+                <w:szCs w:val="22"/>
+                <w:highlight w:val="yellow"/>
+                <w:rtl w:val="0"/>
+              </w:rPr>
+              <w:t xml:space="preserve">{{ “%.2f”|format(single_installment_value) | replace(“.”,”,”) }}</w:t>
             </w:r>
           </w:p>
         </w:tc>
@@ -2052,15 +2155,15 @@
           <w:rFonts w:ascii="Calibri" w:cs="Calibri" w:eastAsia="Calibri" w:hAnsi="Calibri"/>
           <w:sz w:val="22"/>
           <w:szCs w:val="22"/>
-          <w:highlight w:val="white"/>
-        </w:rPr>
-      </w:pPr>
-      <w:r>
-        <w:rPr>
-          <w:rFonts w:ascii="Calibri" w:cs="Calibri" w:eastAsia="Calibri" w:hAnsi="Calibri"/>
-          <w:sz w:val="22"/>
-          <w:szCs w:val="22"/>
-          <w:highlight w:val="white"/>
+          <w:highlight w:val="cyan"/>
+        </w:rPr>
+      </w:pPr>
+      <w:r>
+        <w:rPr>
+          <w:rFonts w:ascii="Calibri" w:cs="Calibri" w:eastAsia="Calibri" w:hAnsi="Calibri"/>
+          <w:sz w:val="22"/>
+          <w:szCs w:val="22"/>
+          <w:highlight w:val="cyan"/>
           <w:rtl w:val="0"/>
         </w:rPr>
         <w:t xml:space="preserve">{%p else %}</w:t>
@@ -2075,15 +2178,15 @@
           <w:rFonts w:ascii="Calibri" w:cs="Calibri" w:eastAsia="Calibri" w:hAnsi="Calibri"/>
           <w:sz w:val="22"/>
           <w:szCs w:val="22"/>
-          <w:highlight w:val="white"/>
-        </w:rPr>
-      </w:pPr>
-      <w:r>
-        <w:rPr>
-          <w:rFonts w:ascii="Calibri" w:cs="Calibri" w:eastAsia="Calibri" w:hAnsi="Calibri"/>
-          <w:sz w:val="22"/>
-          <w:szCs w:val="22"/>
-          <w:highlight w:val="white"/>
+          <w:highlight w:val="cyan"/>
+        </w:rPr>
+      </w:pPr>
+      <w:r>
+        <w:rPr>
+          <w:rFonts w:ascii="Calibri" w:cs="Calibri" w:eastAsia="Calibri" w:hAnsi="Calibri"/>
+          <w:sz w:val="22"/>
+          <w:szCs w:val="22"/>
+          <w:highlight w:val="cyan"/>
           <w:rtl w:val="0"/>
         </w:rPr>
         <w:t xml:space="preserve">{%p if has_input_value == “sim” %}</w:t>
@@ -2213,15 +2316,15 @@
                 <w:rFonts w:ascii="Calibri" w:cs="Calibri" w:eastAsia="Calibri" w:hAnsi="Calibri"/>
                 <w:sz w:val="22"/>
                 <w:szCs w:val="22"/>
-                <w:highlight w:val="white"/>
-              </w:rPr>
-            </w:pPr>
-            <w:r>
-              <w:rPr>
-                <w:rFonts w:ascii="Calibri" w:cs="Calibri" w:eastAsia="Calibri" w:hAnsi="Calibri"/>
-                <w:sz w:val="22"/>
-                <w:szCs w:val="22"/>
-                <w:highlight w:val="white"/>
+                <w:highlight w:val="yellow"/>
+              </w:rPr>
+            </w:pPr>
+            <w:r>
+              <w:rPr>
+                <w:rFonts w:ascii="Calibri" w:cs="Calibri" w:eastAsia="Calibri" w:hAnsi="Calibri"/>
+                <w:sz w:val="22"/>
+                <w:szCs w:val="22"/>
+                <w:highlight w:val="yellow"/>
                 <w:rtl w:val="0"/>
               </w:rPr>
               <w:t xml:space="preserve">{{ input_date }}</w:t>
@@ -2246,18 +2349,27 @@
                 <w:rFonts w:ascii="Calibri" w:cs="Calibri" w:eastAsia="Calibri" w:hAnsi="Calibri"/>
                 <w:sz w:val="22"/>
                 <w:szCs w:val="22"/>
-                <w:highlight w:val="white"/>
-              </w:rPr>
-            </w:pPr>
-            <w:r>
-              <w:rPr>
-                <w:rFonts w:ascii="Calibri" w:cs="Calibri" w:eastAsia="Calibri" w:hAnsi="Calibri"/>
-                <w:sz w:val="22"/>
-                <w:szCs w:val="22"/>
-                <w:highlight w:val="white"/>
-                <w:rtl w:val="0"/>
-              </w:rPr>
-              <w:t xml:space="preserve">R$ {{ “%.2f”|format(input_value) | replace(“.”,”,”) }}</w:t>
+                <w:highlight w:val="yellow"/>
+              </w:rPr>
+            </w:pPr>
+            <w:r>
+              <w:rPr>
+                <w:rFonts w:ascii="Calibri" w:cs="Calibri" w:eastAsia="Calibri" w:hAnsi="Calibri"/>
+                <w:sz w:val="22"/>
+                <w:szCs w:val="22"/>
+                <w:rtl w:val="0"/>
+              </w:rPr>
+              <w:t xml:space="preserve">R$ </w:t>
+            </w:r>
+            <w:r>
+              <w:rPr>
+                <w:rFonts w:ascii="Calibri" w:cs="Calibri" w:eastAsia="Calibri" w:hAnsi="Calibri"/>
+                <w:sz w:val="22"/>
+                <w:szCs w:val="22"/>
+                <w:highlight w:val="yellow"/>
+                <w:rtl w:val="0"/>
+              </w:rPr>
+              <w:t xml:space="preserve">{{ “%.2f”|format(input_value) | replace(“.”,”,”) }}</w:t>
             </w:r>
           </w:p>
         </w:tc>
@@ -2273,7 +2385,7 @@
           <w:b w:val="1"/>
           <w:sz w:val="22"/>
           <w:szCs w:val="22"/>
-          <w:highlight w:val="white"/>
+          <w:highlight w:val="cyan"/>
         </w:rPr>
       </w:pPr>
       <w:r>
@@ -2291,15 +2403,15 @@
           <w:rFonts w:ascii="Calibri" w:cs="Calibri" w:eastAsia="Calibri" w:hAnsi="Calibri"/>
           <w:sz w:val="22"/>
           <w:szCs w:val="22"/>
-          <w:highlight w:val="white"/>
-        </w:rPr>
-      </w:pPr>
-      <w:r>
-        <w:rPr>
-          <w:rFonts w:ascii="Calibri" w:cs="Calibri" w:eastAsia="Calibri" w:hAnsi="Calibri"/>
-          <w:sz w:val="22"/>
-          <w:szCs w:val="22"/>
-          <w:highlight w:val="white"/>
+          <w:highlight w:val="cyan"/>
+        </w:rPr>
+      </w:pPr>
+      <w:r>
+        <w:rPr>
+          <w:rFonts w:ascii="Calibri" w:cs="Calibri" w:eastAsia="Calibri" w:hAnsi="Calibri"/>
+          <w:sz w:val="22"/>
+          <w:szCs w:val="22"/>
+          <w:highlight w:val="cyan"/>
           <w:rtl w:val="0"/>
         </w:rPr>
         <w:t xml:space="preserve">{%p endif %}</w:t>
@@ -2364,7 +2476,51 @@
                 <w:highlight w:val="white"/>
                 <w:rtl w:val="0"/>
               </w:rPr>
-              <w:t xml:space="preserve">Data de vencimento das{% if has_input_value == “sim” %} demais{% endif %} parcelas</w:t>
+              <w:t xml:space="preserve">Data de vencimento das</w:t>
+            </w:r>
+            <w:r>
+              <w:rPr>
+                <w:rFonts w:ascii="Calibri" w:cs="Calibri" w:eastAsia="Calibri" w:hAnsi="Calibri"/>
+                <w:b w:val="1"/>
+                <w:sz w:val="22"/>
+                <w:szCs w:val="22"/>
+                <w:highlight w:val="cyan"/>
+                <w:rtl w:val="0"/>
+              </w:rPr>
+              <w:t xml:space="preserve">{% if has_input_value == “sim” %}</w:t>
+            </w:r>
+            <w:r>
+              <w:rPr>
+                <w:rFonts w:ascii="Calibri" w:cs="Calibri" w:eastAsia="Calibri" w:hAnsi="Calibri"/>
+                <w:b w:val="1"/>
+                <w:sz w:val="22"/>
+                <w:szCs w:val="22"/>
+                <w:highlight w:val="white"/>
+                <w:rtl w:val="0"/>
+              </w:rPr>
+              <w:t xml:space="preserve"> demais</w:t>
+            </w:r>
+            <w:r>
+              <w:rPr>
+                <w:rFonts w:ascii="Calibri" w:cs="Calibri" w:eastAsia="Calibri" w:hAnsi="Calibri"/>
+                <w:b w:val="1"/>
+                <w:sz w:val="22"/>
+                <w:szCs w:val="22"/>
+                <w:highlight w:val="cyan"/>
+                <w:rtl w:val="0"/>
+              </w:rPr>
+              <w:t xml:space="preserve">{% endif %}</w:t>
+            </w:r>
+            <w:r>
+              <w:rPr>
+                <w:rFonts w:ascii="Calibri" w:cs="Calibri" w:eastAsia="Calibri" w:hAnsi="Calibri"/>
+                <w:b w:val="1"/>
+                <w:sz w:val="22"/>
+                <w:szCs w:val="22"/>
+                <w:highlight w:val="white"/>
+                <w:rtl w:val="0"/>
+              </w:rPr>
+              <w:t xml:space="preserve"> parcelas</w:t>
             </w:r>
           </w:p>
         </w:tc>
@@ -2386,7 +2542,7 @@
                 <w:rFonts w:ascii="Calibri" w:cs="Calibri" w:eastAsia="Calibri" w:hAnsi="Calibri"/>
                 <w:sz w:val="22"/>
                 <w:szCs w:val="22"/>
-                <w:highlight w:val="white"/>
+                <w:highlight w:val="yellow"/>
               </w:rPr>
             </w:pPr>
             <w:r>
@@ -2433,15 +2589,15 @@
                 <w:rFonts w:ascii="Calibri" w:cs="Calibri" w:eastAsia="Calibri" w:hAnsi="Calibri"/>
                 <w:sz w:val="22"/>
                 <w:szCs w:val="22"/>
-                <w:highlight w:val="white"/>
-              </w:rPr>
-            </w:pPr>
-            <w:r>
-              <w:rPr>
-                <w:rFonts w:ascii="Calibri" w:cs="Calibri" w:eastAsia="Calibri" w:hAnsi="Calibri"/>
-                <w:sz w:val="22"/>
-                <w:szCs w:val="22"/>
-                <w:highlight w:val="white"/>
+                <w:highlight w:val="cyan"/>
+              </w:rPr>
+            </w:pPr>
+            <w:r>
+              <w:rPr>
+                <w:rFonts w:ascii="Calibri" w:cs="Calibri" w:eastAsia="Calibri" w:hAnsi="Calibri"/>
+                <w:sz w:val="22"/>
+                <w:szCs w:val="22"/>
+                <w:highlight w:val="cyan"/>
                 <w:rtl w:val="0"/>
               </w:rPr>
               <w:t xml:space="preserve">{%tr for dict in installments_list %}</w:t>
@@ -2469,15 +2625,15 @@
                 <w:rFonts w:ascii="Calibri" w:cs="Calibri" w:eastAsia="Calibri" w:hAnsi="Calibri"/>
                 <w:sz w:val="22"/>
                 <w:szCs w:val="22"/>
-                <w:highlight w:val="white"/>
-              </w:rPr>
-            </w:pPr>
-            <w:r>
-              <w:rPr>
-                <w:rFonts w:ascii="Calibri" w:cs="Calibri" w:eastAsia="Calibri" w:hAnsi="Calibri"/>
-                <w:sz w:val="22"/>
-                <w:szCs w:val="22"/>
-                <w:highlight w:val="white"/>
+                <w:highlight w:val="yellow"/>
+              </w:rPr>
+            </w:pPr>
+            <w:r>
+              <w:rPr>
+                <w:rFonts w:ascii="Calibri" w:cs="Calibri" w:eastAsia="Calibri" w:hAnsi="Calibri"/>
+                <w:sz w:val="22"/>
+                <w:szCs w:val="22"/>
+                <w:highlight w:val="yellow"/>
                 <w:rtl w:val="0"/>
               </w:rPr>
               <w:t xml:space="preserve">{{ dict[“installments_due”] }}</w:t>
@@ -2502,18 +2658,27 @@
                 <w:rFonts w:ascii="Calibri" w:cs="Calibri" w:eastAsia="Calibri" w:hAnsi="Calibri"/>
                 <w:sz w:val="22"/>
                 <w:szCs w:val="22"/>
-                <w:highlight w:val="white"/>
-              </w:rPr>
-            </w:pPr>
-            <w:r>
-              <w:rPr>
-                <w:rFonts w:ascii="Calibri" w:cs="Calibri" w:eastAsia="Calibri" w:hAnsi="Calibri"/>
-                <w:sz w:val="22"/>
-                <w:szCs w:val="22"/>
-                <w:highlight w:val="white"/>
-                <w:rtl w:val="0"/>
-              </w:rPr>
-              <w:t xml:space="preserve">R$ {{ “%.2f”|format(dict[“installments_value”]) | replace(“.”,”,”) }}</w:t>
+                <w:highlight w:val="yellow"/>
+              </w:rPr>
+            </w:pPr>
+            <w:r>
+              <w:rPr>
+                <w:rFonts w:ascii="Calibri" w:cs="Calibri" w:eastAsia="Calibri" w:hAnsi="Calibri"/>
+                <w:sz w:val="22"/>
+                <w:szCs w:val="22"/>
+                <w:rtl w:val="0"/>
+              </w:rPr>
+              <w:t xml:space="preserve">R$ </w:t>
+            </w:r>
+            <w:r>
+              <w:rPr>
+                <w:rFonts w:ascii="Calibri" w:cs="Calibri" w:eastAsia="Calibri" w:hAnsi="Calibri"/>
+                <w:sz w:val="22"/>
+                <w:szCs w:val="22"/>
+                <w:highlight w:val="yellow"/>
+                <w:rtl w:val="0"/>
+              </w:rPr>
+              <w:t xml:space="preserve">{{ “%.2f”|format(dict[“installments_value”]) | replace(“.”,”,”) }}</w:t>
             </w:r>
           </w:p>
         </w:tc>
@@ -2543,15 +2708,15 @@
                 <w:rFonts w:ascii="Calibri" w:cs="Calibri" w:eastAsia="Calibri" w:hAnsi="Calibri"/>
                 <w:sz w:val="22"/>
                 <w:szCs w:val="22"/>
-                <w:highlight w:val="white"/>
-              </w:rPr>
-            </w:pPr>
-            <w:r>
-              <w:rPr>
-                <w:rFonts w:ascii="Calibri" w:cs="Calibri" w:eastAsia="Calibri" w:hAnsi="Calibri"/>
-                <w:sz w:val="22"/>
-                <w:szCs w:val="22"/>
-                <w:highlight w:val="white"/>
+                <w:highlight w:val="cyan"/>
+              </w:rPr>
+            </w:pPr>
+            <w:r>
+              <w:rPr>
+                <w:rFonts w:ascii="Calibri" w:cs="Calibri" w:eastAsia="Calibri" w:hAnsi="Calibri"/>
+                <w:sz w:val="22"/>
+                <w:szCs w:val="22"/>
+                <w:highlight w:val="cyan"/>
                 <w:rtl w:val="0"/>
               </w:rPr>
               <w:t xml:space="preserve">{%tr endfor %}</w:t>
@@ -2570,15 +2735,15 @@
           <w:b w:val="1"/>
           <w:sz w:val="22"/>
           <w:szCs w:val="22"/>
-          <w:highlight w:val="white"/>
-        </w:rPr>
-      </w:pPr>
-      <w:r>
-        <w:rPr>
-          <w:rFonts w:ascii="Calibri" w:cs="Calibri" w:eastAsia="Calibri" w:hAnsi="Calibri"/>
-          <w:sz w:val="22"/>
-          <w:szCs w:val="22"/>
-          <w:highlight w:val="white"/>
+          <w:highlight w:val="cyan"/>
+        </w:rPr>
+      </w:pPr>
+      <w:r>
+        <w:rPr>
+          <w:rFonts w:ascii="Calibri" w:cs="Calibri" w:eastAsia="Calibri" w:hAnsi="Calibri"/>
+          <w:sz w:val="22"/>
+          <w:szCs w:val="22"/>
+          <w:highlight w:val="cyan"/>
           <w:rtl w:val="0"/>
         </w:rPr>
         <w:t xml:space="preserve">{%p endif %}</w:t>
@@ -2603,7 +2768,6 @@
           <w:color w:val="000000"/>
           <w:sz w:val="22"/>
           <w:szCs w:val="22"/>
-          <w:highlight w:val="white"/>
           <w:vertAlign w:val="baseline"/>
         </w:rPr>
       </w:pPr>
@@ -2613,7 +2777,6 @@
           <w:color w:val="000000"/>
           <w:sz w:val="22"/>
           <w:szCs w:val="22"/>
-          <w:highlight w:val="white"/>
           <w:vertAlign w:val="baseline"/>
           <w:rtl w:val="0"/>
         </w:rPr>
@@ -2634,7 +2797,6 @@
           <w:color w:val="000000"/>
           <w:sz w:val="22"/>
           <w:szCs w:val="22"/>
-          <w:highlight w:val="white"/>
           <w:vertAlign w:val="baseline"/>
         </w:rPr>
       </w:pPr>
@@ -2644,7 +2806,6 @@
           <w:color w:val="000000"/>
           <w:sz w:val="22"/>
           <w:szCs w:val="22"/>
-          <w:highlight w:val="white"/>
           <w:vertAlign w:val="baseline"/>
           <w:rtl w:val="0"/>
         </w:rPr>
@@ -2658,7 +2819,6 @@
           <w:rFonts w:ascii="Calibri" w:cs="Calibri" w:eastAsia="Calibri" w:hAnsi="Calibri"/>
           <w:sz w:val="22"/>
           <w:szCs w:val="22"/>
-          <w:highlight w:val="white"/>
           <w:vertAlign w:val="baseline"/>
         </w:rPr>
       </w:pPr>
@@ -2667,7 +2827,6 @@
           <w:rFonts w:ascii="Calibri" w:cs="Calibri" w:eastAsia="Calibri" w:hAnsi="Calibri"/>
           <w:sz w:val="22"/>
           <w:szCs w:val="22"/>
-          <w:highlight w:val="white"/>
           <w:vertAlign w:val="baseline"/>
           <w:rtl w:val="0"/>
         </w:rPr>
@@ -2687,18 +2846,45 @@
           <w:rFonts w:ascii="Calibri" w:cs="Calibri" w:eastAsia="Calibri" w:hAnsi="Calibri"/>
           <w:sz w:val="24"/>
           <w:szCs w:val="24"/>
-          <w:highlight w:val="white"/>
-        </w:rPr>
-      </w:pPr>
-      <w:r>
-        <w:rPr>
-          <w:rFonts w:ascii="Calibri" w:cs="Calibri" w:eastAsia="Calibri" w:hAnsi="Calibri"/>
-          <w:sz w:val="22"/>
-          <w:szCs w:val="22"/>
-          <w:highlight w:val="white"/>
-          <w:rtl w:val="0"/>
-        </w:rPr>
-        <w:t xml:space="preserve">{{ title_case(signature_local | lower) }}, {{ signature_date }}.</w:t>
+        </w:rPr>
+      </w:pPr>
+      <w:r>
+        <w:rPr>
+          <w:rFonts w:ascii="Calibri" w:cs="Calibri" w:eastAsia="Calibri" w:hAnsi="Calibri"/>
+          <w:sz w:val="22"/>
+          <w:szCs w:val="22"/>
+          <w:highlight w:val="yellow"/>
+          <w:rtl w:val="0"/>
+        </w:rPr>
+        <w:t xml:space="preserve">{{ title_case(signature_local | lower) }}</w:t>
+      </w:r>
+      <w:r>
+        <w:rPr>
+          <w:rFonts w:ascii="Calibri" w:cs="Calibri" w:eastAsia="Calibri" w:hAnsi="Calibri"/>
+          <w:sz w:val="22"/>
+          <w:szCs w:val="22"/>
+          <w:rtl w:val="0"/>
+        </w:rPr>
+        <w:t xml:space="preserve">, </w:t>
+      </w:r>
+      <w:r>
+        <w:rPr>
+          <w:rFonts w:ascii="Calibri" w:cs="Calibri" w:eastAsia="Calibri" w:hAnsi="Calibri"/>
+          <w:sz w:val="22"/>
+          <w:szCs w:val="22"/>
+          <w:highlight w:val="yellow"/>
+          <w:rtl w:val="0"/>
+        </w:rPr>
+        <w:t xml:space="preserve">{{ signature_date }}</w:t>
+      </w:r>
+      <w:r>
+        <w:rPr>
+          <w:rFonts w:ascii="Calibri" w:cs="Calibri" w:eastAsia="Calibri" w:hAnsi="Calibri"/>
+          <w:sz w:val="22"/>
+          <w:szCs w:val="22"/>
+          <w:rtl w:val="0"/>
+        </w:rPr>
+        <w:t xml:space="preserve">.</w:t>
       </w:r>
       <w:r>
         <w:rPr>
@@ -2715,7 +2901,6 @@
           <w:b w:val="1"/>
           <w:sz w:val="22"/>
           <w:szCs w:val="22"/>
-          <w:highlight w:val="white"/>
         </w:rPr>
       </w:pPr>
       <w:r>
@@ -2724,7 +2909,6 @@
           <w:b w:val="1"/>
           <w:sz w:val="22"/>
           <w:szCs w:val="22"/>
-          <w:highlight w:val="white"/>
           <w:rtl w:val="0"/>
         </w:rPr>
         <w:t xml:space="preserve">Contratada:</w:t>
@@ -2742,7 +2926,7 @@
           <w:color w:val="ffffff"/>
           <w:sz w:val="22"/>
           <w:szCs w:val="22"/>
-          <w:highlight w:val="white"/>
+          <w:shd w:fill="ff9900" w:val="clear"/>
         </w:rPr>
       </w:pPr>
       <w:bookmarkStart w:colFirst="0" w:colLast="0" w:name="_nlubexuilrk" w:id="0"/>
@@ -2754,7 +2938,7 @@
           <w:color w:val="ffffff"/>
           <w:sz w:val="22"/>
           <w:szCs w:val="22"/>
-          <w:highlight w:val="white"/>
+          <w:shd w:fill="ff9900" w:val="clear"/>
           <w:rtl w:val="0"/>
         </w:rPr>
         <w:t xml:space="preserve">{{  generate_anchor('signHere', school["email”])  }}</w:t>
@@ -2769,15 +2953,13 @@
           <w:rFonts w:ascii="Calibri" w:cs="Calibri" w:eastAsia="Calibri" w:hAnsi="Calibri"/>
           <w:sz w:val="22"/>
           <w:szCs w:val="22"/>
-          <w:highlight w:val="white"/>
-        </w:rPr>
-      </w:pPr>
-      <w:r>
-        <w:rPr>
-          <w:rFonts w:ascii="Calibri" w:cs="Calibri" w:eastAsia="Calibri" w:hAnsi="Calibri"/>
-          <w:sz w:val="22"/>
-          <w:szCs w:val="22"/>
-          <w:highlight w:val="white"/>
+        </w:rPr>
+      </w:pPr>
+      <w:r>
+        <w:rPr>
+          <w:rFonts w:ascii="Calibri" w:cs="Calibri" w:eastAsia="Calibri" w:hAnsi="Calibri"/>
+          <w:sz w:val="22"/>
+          <w:szCs w:val="22"/>
           <w:rtl w:val="0"/>
         </w:rPr>
         <w:t xml:space="preserve">____________________________________________</w:t>
@@ -2793,7 +2975,6 @@
           <w:b w:val="1"/>
           <w:sz w:val="22"/>
           <w:szCs w:val="22"/>
-          <w:highlight w:val="white"/>
         </w:rPr>
       </w:pPr>
       <w:r>
@@ -2802,10 +2983,15 @@
           <w:b w:val="1"/>
           <w:sz w:val="22"/>
           <w:szCs w:val="22"/>
-          <w:highlight w:val="white"/>
+          <w:highlight w:val="yellow"/>
           <w:rtl w:val="0"/>
         </w:rPr>
         <w:t xml:space="preserve">{{ school["legal_name”] }}</w:t>
+      </w:r>
+      <w:r>
+        <w:rPr>
+          <w:rtl w:val="0"/>
+        </w:rPr>
       </w:r>
     </w:p>
     <w:p>
@@ -2817,7 +3003,6 @@
           <w:b w:val="1"/>
           <w:sz w:val="22"/>
           <w:szCs w:val="22"/>
-          <w:highlight w:val="white"/>
         </w:rPr>
       </w:pPr>
       <w:r>
@@ -2826,7 +3011,6 @@
           <w:b w:val="1"/>
           <w:sz w:val="22"/>
           <w:szCs w:val="22"/>
-          <w:highlight w:val="white"/>
           <w:rtl w:val="0"/>
         </w:rPr>
         <w:t xml:space="preserve">Contratante(s):</w:t>
@@ -2841,15 +3025,14 @@
           <w:b w:val="1"/>
           <w:sz w:val="22"/>
           <w:szCs w:val="22"/>
-          <w:highlight w:val="white"/>
-        </w:rPr>
-      </w:pPr>
-      <w:r>
-        <w:rPr>
-          <w:rFonts w:ascii="Calibri" w:cs="Calibri" w:eastAsia="Calibri" w:hAnsi="Calibri"/>
-          <w:sz w:val="22"/>
-          <w:szCs w:val="22"/>
-          <w:highlight w:val="white"/>
+        </w:rPr>
+      </w:pPr>
+      <w:r>
+        <w:rPr>
+          <w:rFonts w:ascii="Calibri" w:cs="Calibri" w:eastAsia="Calibri" w:hAnsi="Calibri"/>
+          <w:sz w:val="22"/>
+          <w:szCs w:val="22"/>
+          <w:highlight w:val="cyan"/>
           <w:rtl w:val="0"/>
         </w:rPr>
         <w:t xml:space="preserve">{%p for item in contractors %}</w:t>
@@ -2872,7 +3055,7 @@
           <w:color w:val="ffffff"/>
           <w:sz w:val="22"/>
           <w:szCs w:val="22"/>
-          <w:highlight w:val="white"/>
+          <w:shd w:fill="ff9900" w:val="clear"/>
         </w:rPr>
       </w:pPr>
       <w:bookmarkStart w:colFirst="0" w:colLast="0" w:name="_4hf8i5bju0gc" w:id="1"/>
@@ -2884,7 +3067,7 @@
           <w:color w:val="ffffff"/>
           <w:sz w:val="20"/>
           <w:szCs w:val="20"/>
-          <w:highlight w:val="white"/>
+          <w:shd w:fill="ff9900" w:val="clear"/>
           <w:rtl w:val="0"/>
         </w:rPr>
         <w:t xml:space="preserve">{{  generate_anchor('signHere', item.email)  }}</w:t>
@@ -2905,15 +3088,13 @@
           <w:b w:val="1"/>
           <w:sz w:val="22"/>
           <w:szCs w:val="22"/>
-          <w:highlight w:val="white"/>
-        </w:rPr>
-      </w:pPr>
-      <w:r>
-        <w:rPr>
-          <w:rFonts w:ascii="Calibri" w:cs="Calibri" w:eastAsia="Calibri" w:hAnsi="Calibri"/>
-          <w:sz w:val="22"/>
-          <w:szCs w:val="22"/>
-          <w:highlight w:val="white"/>
+        </w:rPr>
+      </w:pPr>
+      <w:r>
+        <w:rPr>
+          <w:rFonts w:ascii="Calibri" w:cs="Calibri" w:eastAsia="Calibri" w:hAnsi="Calibri"/>
+          <w:sz w:val="22"/>
+          <w:szCs w:val="22"/>
           <w:rtl w:val="0"/>
         </w:rPr>
         <w:t xml:space="preserve">____________________________________________</w:t>
@@ -2933,7 +3114,7 @@
           <w:b w:val="1"/>
           <w:sz w:val="22"/>
           <w:szCs w:val="22"/>
-          <w:highlight w:val="white"/>
+          <w:highlight w:val="yellow"/>
         </w:rPr>
       </w:pPr>
       <w:r>
@@ -2942,7 +3123,7 @@
           <w:b w:val="1"/>
           <w:sz w:val="22"/>
           <w:szCs w:val="22"/>
-          <w:highlight w:val="white"/>
+          <w:highlight w:val="yellow"/>
           <w:rtl w:val="0"/>
         </w:rPr>
         <w:t xml:space="preserve">{{ item.name.text  }}</w:t>
@@ -2957,15 +3138,15 @@
           <w:b w:val="1"/>
           <w:sz w:val="22"/>
           <w:szCs w:val="22"/>
-          <w:highlight w:val="white"/>
-        </w:rPr>
-      </w:pPr>
-      <w:r>
-        <w:rPr>
-          <w:rFonts w:ascii="Calibri" w:cs="Calibri" w:eastAsia="Calibri" w:hAnsi="Calibri"/>
-          <w:sz w:val="22"/>
-          <w:szCs w:val="22"/>
-          <w:highlight w:val="white"/>
+          <w:highlight w:val="yellow"/>
+        </w:rPr>
+      </w:pPr>
+      <w:r>
+        <w:rPr>
+          <w:rFonts w:ascii="Calibri" w:cs="Calibri" w:eastAsia="Calibri" w:hAnsi="Calibri"/>
+          <w:sz w:val="22"/>
+          <w:szCs w:val="22"/>
+          <w:highlight w:val="cyan"/>
           <w:rtl w:val="0"/>
         </w:rPr>
         <w:t xml:space="preserve">{%p endfor %}</w:t>
@@ -3175,7 +3356,6 @@
           <w:rFonts w:ascii="Calibri" w:cs="Calibri" w:eastAsia="Calibri" w:hAnsi="Calibri"/>
           <w:sz w:val="22"/>
           <w:szCs w:val="22"/>
-          <w:highlight w:val="white"/>
         </w:rPr>
       </w:pPr>
       <w:r>

</xml_diff>

<commit_message>
Template atualizado - Aditivo de Reparcelamento do Contrato do Aluno
</commit_message>
<xml_diff>
--- a/docassemble/docassemble/brcomeducalegal/data/templates/aditivo-de-reparcelamento-do-contrato-do-aluno.docx
+++ b/docassemble/docassemble/brcomeducalegal/data/templates/aditivo-de-reparcelamento-do-contrato-do-aluno.docx
@@ -10,6 +10,7 @@
           <w:rFonts w:ascii="Calibri" w:cs="Calibri" w:eastAsia="Calibri" w:hAnsi="Calibri"/>
           <w:sz w:val="24"/>
           <w:szCs w:val="24"/>
+          <w:highlight w:val="white"/>
           <w:vertAlign w:val="baseline"/>
         </w:rPr>
       </w:pPr>
@@ -19,6 +20,7 @@
           <w:b w:val="1"/>
           <w:sz w:val="24"/>
           <w:szCs w:val="24"/>
+          <w:highlight w:val="white"/>
           <w:vertAlign w:val="baseline"/>
           <w:rtl w:val="0"/>
         </w:rPr>
@@ -39,7 +41,7 @@
           <w:rFonts w:ascii="Calibri" w:cs="Calibri" w:eastAsia="Calibri" w:hAnsi="Calibri"/>
           <w:sz w:val="22"/>
           <w:szCs w:val="22"/>
-          <w:highlight w:val="cyan"/>
+          <w:highlight w:val="white"/>
         </w:rPr>
       </w:pPr>
       <w:r>
@@ -57,6 +59,7 @@
           <w:rFonts w:ascii="Calibri" w:cs="Calibri" w:eastAsia="Calibri" w:hAnsi="Calibri"/>
           <w:sz w:val="18"/>
           <w:szCs w:val="18"/>
+          <w:highlight w:val="white"/>
           <w:vertAlign w:val="baseline"/>
         </w:rPr>
       </w:pPr>
@@ -65,7 +68,7 @@
           <w:rFonts w:ascii="Calibri" w:cs="Calibri" w:eastAsia="Calibri" w:hAnsi="Calibri"/>
           <w:sz w:val="22"/>
           <w:szCs w:val="22"/>
-          <w:highlight w:val="cyan"/>
+          <w:highlight w:val="white"/>
           <w:rtl w:val="0"/>
         </w:rPr>
         <w:t xml:space="preserve">{%p for item in contractors %}</w:t>
@@ -133,6 +136,7 @@
                 <w:color w:val="000000"/>
                 <w:sz w:val="18"/>
                 <w:szCs w:val="18"/>
+                <w:highlight w:val="white"/>
                 <w:vertAlign w:val="baseline"/>
               </w:rPr>
             </w:pPr>
@@ -143,6 +147,7 @@
                 <w:color w:val="000000"/>
                 <w:sz w:val="18"/>
                 <w:szCs w:val="18"/>
+                <w:highlight w:val="white"/>
                 <w:vertAlign w:val="baseline"/>
                 <w:rtl w:val="0"/>
               </w:rPr>
@@ -158,14 +163,15 @@
                 <w:rFonts w:ascii="Calibri" w:cs="Calibri" w:eastAsia="Calibri" w:hAnsi="Calibri"/>
                 <w:sz w:val="18"/>
                 <w:szCs w:val="18"/>
-              </w:rPr>
-            </w:pPr>
-            <w:r>
-              <w:rPr>
-                <w:rFonts w:ascii="Calibri" w:cs="Calibri" w:eastAsia="Calibri" w:hAnsi="Calibri"/>
-                <w:sz w:val="22"/>
-                <w:szCs w:val="22"/>
-                <w:highlight w:val="yellow"/>
+                <w:highlight w:val="white"/>
+              </w:rPr>
+            </w:pPr>
+            <w:r>
+              <w:rPr>
+                <w:rFonts w:ascii="Calibri" w:cs="Calibri" w:eastAsia="Calibri" w:hAnsi="Calibri"/>
+                <w:sz w:val="22"/>
+                <w:szCs w:val="22"/>
+                <w:highlight w:val="white"/>
                 <w:rtl w:val="0"/>
               </w:rPr>
               <w:t xml:space="preserve">{{ item.name.text  | upper }}</w:t>
@@ -195,6 +201,7 @@
                 <w:color w:val="000000"/>
                 <w:sz w:val="18"/>
                 <w:szCs w:val="18"/>
+                <w:highlight w:val="white"/>
                 <w:vertAlign w:val="baseline"/>
               </w:rPr>
             </w:pPr>
@@ -205,6 +212,7 @@
                 <w:color w:val="000000"/>
                 <w:sz w:val="18"/>
                 <w:szCs w:val="18"/>
+                <w:highlight w:val="white"/>
                 <w:vertAlign w:val="baseline"/>
                 <w:rtl w:val="0"/>
               </w:rPr>
@@ -221,14 +229,15 @@
                 <w:b w:val="1"/>
                 <w:sz w:val="18"/>
                 <w:szCs w:val="18"/>
-              </w:rPr>
-            </w:pPr>
-            <w:r>
-              <w:rPr>
-                <w:rFonts w:ascii="Calibri" w:cs="Calibri" w:eastAsia="Calibri" w:hAnsi="Calibri"/>
-                <w:sz w:val="22"/>
-                <w:szCs w:val="22"/>
-                <w:highlight w:val="yellow"/>
+                <w:highlight w:val="white"/>
+              </w:rPr>
+            </w:pPr>
+            <w:r>
+              <w:rPr>
+                <w:rFonts w:ascii="Calibri" w:cs="Calibri" w:eastAsia="Calibri" w:hAnsi="Calibri"/>
+                <w:sz w:val="22"/>
+                <w:szCs w:val="22"/>
+                <w:highlight w:val="white"/>
                 <w:rtl w:val="0"/>
               </w:rPr>
               <w:t xml:space="preserve">{{ item.nationality }}</w:t>
@@ -254,6 +263,7 @@
                 <w:color w:val="000000"/>
                 <w:sz w:val="18"/>
                 <w:szCs w:val="18"/>
+                <w:highlight w:val="white"/>
                 <w:vertAlign w:val="baseline"/>
               </w:rPr>
             </w:pPr>
@@ -264,6 +274,7 @@
                 <w:color w:val="000000"/>
                 <w:sz w:val="18"/>
                 <w:szCs w:val="18"/>
+                <w:highlight w:val="white"/>
                 <w:vertAlign w:val="baseline"/>
                 <w:rtl w:val="0"/>
               </w:rPr>
@@ -280,14 +291,15 @@
                 <w:b w:val="1"/>
                 <w:sz w:val="18"/>
                 <w:szCs w:val="18"/>
-              </w:rPr>
-            </w:pPr>
-            <w:r>
-              <w:rPr>
-                <w:rFonts w:ascii="Calibri" w:cs="Calibri" w:eastAsia="Calibri" w:hAnsi="Calibri"/>
-                <w:sz w:val="22"/>
-                <w:szCs w:val="22"/>
-                <w:highlight w:val="yellow"/>
+                <w:highlight w:val="white"/>
+              </w:rPr>
+            </w:pPr>
+            <w:r>
+              <w:rPr>
+                <w:rFonts w:ascii="Calibri" w:cs="Calibri" w:eastAsia="Calibri" w:hAnsi="Calibri"/>
+                <w:sz w:val="22"/>
+                <w:szCs w:val="22"/>
+                <w:highlight w:val="white"/>
                 <w:rtl w:val="0"/>
               </w:rPr>
               <w:t xml:space="preserve">{{ item.marital_status }}</w:t>
@@ -313,6 +325,7 @@
                 <w:color w:val="000000"/>
                 <w:sz w:val="18"/>
                 <w:szCs w:val="18"/>
+                <w:highlight w:val="white"/>
                 <w:vertAlign w:val="baseline"/>
               </w:rPr>
             </w:pPr>
@@ -323,6 +336,7 @@
                 <w:color w:val="000000"/>
                 <w:sz w:val="18"/>
                 <w:szCs w:val="18"/>
+                <w:highlight w:val="white"/>
                 <w:vertAlign w:val="baseline"/>
                 <w:rtl w:val="0"/>
               </w:rPr>
@@ -339,14 +353,15 @@
                 <w:b w:val="1"/>
                 <w:sz w:val="18"/>
                 <w:szCs w:val="18"/>
-              </w:rPr>
-            </w:pPr>
-            <w:r>
-              <w:rPr>
-                <w:rFonts w:ascii="Calibri" w:cs="Calibri" w:eastAsia="Calibri" w:hAnsi="Calibri"/>
-                <w:sz w:val="22"/>
-                <w:szCs w:val="22"/>
-                <w:highlight w:val="yellow"/>
+                <w:highlight w:val="white"/>
+              </w:rPr>
+            </w:pPr>
+            <w:r>
+              <w:rPr>
+                <w:rFonts w:ascii="Calibri" w:cs="Calibri" w:eastAsia="Calibri" w:hAnsi="Calibri"/>
+                <w:sz w:val="22"/>
+                <w:szCs w:val="22"/>
+                <w:highlight w:val="white"/>
                 <w:rtl w:val="0"/>
               </w:rPr>
               <w:t xml:space="preserve">{{ item.rg }}</w:t>
@@ -371,6 +386,7 @@
                 <w:color w:val="000000"/>
                 <w:sz w:val="18"/>
                 <w:szCs w:val="18"/>
+                <w:highlight w:val="white"/>
                 <w:vertAlign w:val="baseline"/>
               </w:rPr>
             </w:pPr>
@@ -381,6 +397,7 @@
                 <w:color w:val="000000"/>
                 <w:sz w:val="18"/>
                 <w:szCs w:val="18"/>
+                <w:highlight w:val="white"/>
                 <w:vertAlign w:val="baseline"/>
                 <w:rtl w:val="0"/>
               </w:rPr>
@@ -397,14 +414,15 @@
                 <w:b w:val="1"/>
                 <w:sz w:val="18"/>
                 <w:szCs w:val="18"/>
-              </w:rPr>
-            </w:pPr>
-            <w:r>
-              <w:rPr>
-                <w:rFonts w:ascii="Calibri" w:cs="Calibri" w:eastAsia="Calibri" w:hAnsi="Calibri"/>
-                <w:sz w:val="22"/>
-                <w:szCs w:val="22"/>
-                <w:highlight w:val="yellow"/>
+                <w:highlight w:val="white"/>
+              </w:rPr>
+            </w:pPr>
+            <w:r>
+              <w:rPr>
+                <w:rFonts w:ascii="Calibri" w:cs="Calibri" w:eastAsia="Calibri" w:hAnsi="Calibri"/>
+                <w:sz w:val="22"/>
+                <w:szCs w:val="22"/>
+                <w:highlight w:val="white"/>
                 <w:rtl w:val="0"/>
               </w:rPr>
               <w:t xml:space="preserve">{{ item.originator }}</w:t>
@@ -429,6 +447,7 @@
                 <w:color w:val="000000"/>
                 <w:sz w:val="18"/>
                 <w:szCs w:val="18"/>
+                <w:highlight w:val="white"/>
                 <w:vertAlign w:val="baseline"/>
               </w:rPr>
             </w:pPr>
@@ -439,6 +458,7 @@
                 <w:color w:val="000000"/>
                 <w:sz w:val="18"/>
                 <w:szCs w:val="18"/>
+                <w:highlight w:val="white"/>
                 <w:vertAlign w:val="baseline"/>
                 <w:rtl w:val="0"/>
               </w:rPr>
@@ -455,14 +475,15 @@
                 <w:b w:val="1"/>
                 <w:sz w:val="18"/>
                 <w:szCs w:val="18"/>
-              </w:rPr>
-            </w:pPr>
-            <w:r>
-              <w:rPr>
-                <w:rFonts w:ascii="Calibri" w:cs="Calibri" w:eastAsia="Calibri" w:hAnsi="Calibri"/>
-                <w:sz w:val="22"/>
-                <w:szCs w:val="22"/>
-                <w:highlight w:val="yellow"/>
+                <w:highlight w:val="white"/>
+              </w:rPr>
+            </w:pPr>
+            <w:r>
+              <w:rPr>
+                <w:rFonts w:ascii="Calibri" w:cs="Calibri" w:eastAsia="Calibri" w:hAnsi="Calibri"/>
+                <w:sz w:val="22"/>
+                <w:szCs w:val="22"/>
+                <w:highlight w:val="white"/>
                 <w:rtl w:val="0"/>
               </w:rPr>
               <w:t xml:space="preserve">{{ item.cpf }}</w:t>
@@ -496,6 +517,7 @@
                 <w:color w:val="000000"/>
                 <w:sz w:val="18"/>
                 <w:szCs w:val="18"/>
+                <w:highlight w:val="white"/>
                 <w:vertAlign w:val="baseline"/>
               </w:rPr>
             </w:pPr>
@@ -506,6 +528,7 @@
                 <w:color w:val="000000"/>
                 <w:sz w:val="18"/>
                 <w:szCs w:val="18"/>
+                <w:highlight w:val="white"/>
                 <w:vertAlign w:val="baseline"/>
                 <w:rtl w:val="0"/>
               </w:rPr>
@@ -524,105 +547,18 @@
               <w:rPr>
                 <w:sz w:val="22"/>
                 <w:szCs w:val="22"/>
-              </w:rPr>
-            </w:pPr>
-            <w:r>
-              <w:rPr>
-                <w:rFonts w:ascii="Calibri" w:cs="Calibri" w:eastAsia="Calibri" w:hAnsi="Calibri"/>
-                <w:sz w:val="22"/>
-                <w:szCs w:val="22"/>
-                <w:highlight w:val="yellow"/>
-                <w:rtl w:val="0"/>
-              </w:rPr>
-              <w:t xml:space="preserve">{{ title_case(item.address.street_name | lower) }}</w:t>
-            </w:r>
-            <w:r>
-              <w:rPr>
-                <w:rFonts w:ascii="Calibri" w:cs="Calibri" w:eastAsia="Calibri" w:hAnsi="Calibri"/>
-                <w:sz w:val="22"/>
-                <w:szCs w:val="22"/>
-                <w:rtl w:val="0"/>
-              </w:rPr>
-              <w:t xml:space="preserve">, n.º </w:t>
-            </w:r>
-            <w:r>
-              <w:rPr>
-                <w:rFonts w:ascii="Calibri" w:cs="Calibri" w:eastAsia="Calibri" w:hAnsi="Calibri"/>
-                <w:sz w:val="22"/>
-                <w:szCs w:val="22"/>
-                <w:highlight w:val="yellow"/>
-                <w:rtl w:val="0"/>
-              </w:rPr>
-              <w:t xml:space="preserve">{{ item.address.street_number }}</w:t>
-            </w:r>
-            <w:r>
-              <w:rPr>
-                <w:rFonts w:ascii="Calibri" w:cs="Calibri" w:eastAsia="Calibri" w:hAnsi="Calibri"/>
-                <w:sz w:val="22"/>
-                <w:szCs w:val="22"/>
-                <w:highlight w:val="cyan"/>
-                <w:rtl w:val="0"/>
-              </w:rPr>
-              <w:t xml:space="preserve">{% if item.address.unit %}</w:t>
-            </w:r>
-            <w:r>
-              <w:rPr>
-                <w:rFonts w:ascii="Calibri" w:cs="Calibri" w:eastAsia="Calibri" w:hAnsi="Calibri"/>
-                <w:sz w:val="22"/>
-                <w:szCs w:val="22"/>
-                <w:rtl w:val="0"/>
-              </w:rPr>
-              <w:t xml:space="preserve">, </w:t>
-            </w:r>
-            <w:r>
-              <w:rPr>
-                <w:rFonts w:ascii="Calibri" w:cs="Calibri" w:eastAsia="Calibri" w:hAnsi="Calibri"/>
-                <w:sz w:val="22"/>
-                <w:szCs w:val="22"/>
-                <w:highlight w:val="yellow"/>
-                <w:rtl w:val="0"/>
-              </w:rPr>
-              <w:t xml:space="preserve">{{ item.address.unit | lower }}</w:t>
-            </w:r>
-            <w:r>
-              <w:rPr>
-                <w:rFonts w:ascii="Calibri" w:cs="Calibri" w:eastAsia="Calibri" w:hAnsi="Calibri"/>
-                <w:sz w:val="22"/>
-                <w:szCs w:val="22"/>
-                <w:highlight w:val="cyan"/>
-                <w:rtl w:val="0"/>
-              </w:rPr>
-              <w:t xml:space="preserve">{% endif %}</w:t>
-            </w:r>
-            <w:r>
-              <w:rPr>
-                <w:rFonts w:ascii="Calibri" w:cs="Calibri" w:eastAsia="Calibri" w:hAnsi="Calibri"/>
-                <w:sz w:val="22"/>
-                <w:szCs w:val="22"/>
-                <w:highlight w:val="white"/>
-                <w:rtl w:val="0"/>
-              </w:rPr>
-              <w:t xml:space="preserve"> </w:t>
-            </w:r>
-            <w:r>
-              <w:rPr>
-                <w:rFonts w:ascii="Calibri" w:cs="Calibri" w:eastAsia="Calibri" w:hAnsi="Calibri"/>
-                <w:sz w:val="22"/>
-                <w:szCs w:val="22"/>
-                <w:highlight w:val="yellow"/>
-                <w:rtl w:val="0"/>
-              </w:rPr>
-              <w:t xml:space="preserve">{{ title_case (item.address.neighborhood | lower) }}, {{ title_case(item.address.city | lower) }}/{{ item.address.state }}, CEP {{ item.address.zip }}</w:t>
-            </w:r>
-            <w:r>
-              <w:rPr>
-                <w:rFonts w:ascii="Calibri" w:cs="Calibri" w:eastAsia="Calibri" w:hAnsi="Calibri"/>
-                <w:sz w:val="22"/>
-                <w:szCs w:val="22"/>
-                <w:highlight w:val="cyan"/>
-                <w:rtl w:val="0"/>
-              </w:rPr>
-              <w:t xml:space="preserve">{% if  item.phone_number %}</w:t>
+                <w:highlight w:val="white"/>
+              </w:rPr>
+            </w:pPr>
+            <w:r>
+              <w:rPr>
+                <w:rFonts w:ascii="Calibri" w:cs="Calibri" w:eastAsia="Calibri" w:hAnsi="Calibri"/>
+                <w:sz w:val="22"/>
+                <w:szCs w:val="22"/>
+                <w:highlight w:val="white"/>
+                <w:rtl w:val="0"/>
+              </w:rPr>
+              <w:t xml:space="preserve">{{ title_case(item.address.street_name | lower) }}, n.º {{ item.address.street_number }}{% if item.address.unit %}, {{ item.address.unit | lower }}{% endif %} {{ title_case (item.address.neighborhood | lower) }}, {{ title_case(item.address.city | lower) }}/{{ item.address.state }}, CEP {{ item.address.zip }}{% if  item.phone_number %}</w:t>
             </w:r>
             <w:r>
               <w:rPr>
@@ -653,14 +589,16 @@
                 <w:b w:val="1"/>
                 <w:sz w:val="18"/>
                 <w:szCs w:val="18"/>
-              </w:rPr>
-            </w:pPr>
-            <w:r>
-              <w:rPr>
-                <w:rFonts w:ascii="Calibri" w:cs="Calibri" w:eastAsia="Calibri" w:hAnsi="Calibri"/>
-                <w:b w:val="1"/>
-                <w:sz w:val="18"/>
-                <w:szCs w:val="18"/>
+                <w:highlight w:val="white"/>
+              </w:rPr>
+            </w:pPr>
+            <w:r>
+              <w:rPr>
+                <w:rFonts w:ascii="Calibri" w:cs="Calibri" w:eastAsia="Calibri" w:hAnsi="Calibri"/>
+                <w:b w:val="1"/>
+                <w:sz w:val="18"/>
+                <w:szCs w:val="18"/>
+                <w:highlight w:val="white"/>
                 <w:rtl w:val="0"/>
               </w:rPr>
               <w:t xml:space="preserve">Telefone Fixo:</w:t>
@@ -676,27 +614,18 @@
                 <w:b w:val="1"/>
                 <w:sz w:val="18"/>
                 <w:szCs w:val="18"/>
-              </w:rPr>
-            </w:pPr>
-            <w:r>
-              <w:rPr>
-                <w:rFonts w:ascii="Calibri" w:cs="Calibri" w:eastAsia="Calibri" w:hAnsi="Calibri"/>
-                <w:sz w:val="22"/>
-                <w:szCs w:val="22"/>
-                <w:highlight w:val="yellow"/>
-                <w:rtl w:val="0"/>
-              </w:rPr>
-              <w:t xml:space="preserve">{{ item.phone_number}}</w:t>
-            </w:r>
-            <w:r>
-              <w:rPr>
-                <w:rFonts w:ascii="Calibri" w:cs="Calibri" w:eastAsia="Calibri" w:hAnsi="Calibri"/>
-                <w:sz w:val="22"/>
-                <w:szCs w:val="22"/>
-                <w:highlight w:val="cyan"/>
-                <w:rtl w:val="0"/>
-              </w:rPr>
-              <w:t xml:space="preserve">{% endif %}{% if item.cel_number %}</w:t>
+                <w:highlight w:val="white"/>
+              </w:rPr>
+            </w:pPr>
+            <w:r>
+              <w:rPr>
+                <w:rFonts w:ascii="Calibri" w:cs="Calibri" w:eastAsia="Calibri" w:hAnsi="Calibri"/>
+                <w:sz w:val="22"/>
+                <w:szCs w:val="22"/>
+                <w:highlight w:val="white"/>
+                <w:rtl w:val="0"/>
+              </w:rPr>
+              <w:t xml:space="preserve">{{ item.phone_number}}{% endif %}{% if item.cel_number %}</w:t>
             </w:r>
             <w:r>
               <w:rPr>
@@ -722,14 +651,16 @@
                 <w:b w:val="1"/>
                 <w:sz w:val="18"/>
                 <w:szCs w:val="18"/>
-              </w:rPr>
-            </w:pPr>
-            <w:r>
-              <w:rPr>
-                <w:rFonts w:ascii="Calibri" w:cs="Calibri" w:eastAsia="Calibri" w:hAnsi="Calibri"/>
-                <w:b w:val="1"/>
-                <w:sz w:val="18"/>
-                <w:szCs w:val="18"/>
+                <w:highlight w:val="white"/>
+              </w:rPr>
+            </w:pPr>
+            <w:r>
+              <w:rPr>
+                <w:rFonts w:ascii="Calibri" w:cs="Calibri" w:eastAsia="Calibri" w:hAnsi="Calibri"/>
+                <w:b w:val="1"/>
+                <w:sz w:val="18"/>
+                <w:szCs w:val="18"/>
+                <w:highlight w:val="white"/>
                 <w:rtl w:val="0"/>
               </w:rPr>
               <w:t xml:space="preserve">Telefone Celular:</w:t>
@@ -745,27 +676,18 @@
                 <w:b w:val="1"/>
                 <w:sz w:val="18"/>
                 <w:szCs w:val="18"/>
-              </w:rPr>
-            </w:pPr>
-            <w:r>
-              <w:rPr>
-                <w:rFonts w:ascii="Calibri" w:cs="Calibri" w:eastAsia="Calibri" w:hAnsi="Calibri"/>
-                <w:sz w:val="22"/>
-                <w:szCs w:val="22"/>
-                <w:highlight w:val="yellow"/>
-                <w:rtl w:val="0"/>
-              </w:rPr>
-              <w:t xml:space="preserve">{{ item.cel_number}}</w:t>
-            </w:r>
-            <w:r>
-              <w:rPr>
-                <w:rFonts w:ascii="Calibri" w:cs="Calibri" w:eastAsia="Calibri" w:hAnsi="Calibri"/>
-                <w:sz w:val="22"/>
-                <w:szCs w:val="22"/>
-                <w:highlight w:val="cyan"/>
-                <w:rtl w:val="0"/>
-              </w:rPr>
-              <w:t xml:space="preserve">{% endif %}{% if item.whatsapp_number %}</w:t>
+                <w:highlight w:val="white"/>
+              </w:rPr>
+            </w:pPr>
+            <w:r>
+              <w:rPr>
+                <w:rFonts w:ascii="Calibri" w:cs="Calibri" w:eastAsia="Calibri" w:hAnsi="Calibri"/>
+                <w:sz w:val="22"/>
+                <w:szCs w:val="22"/>
+                <w:highlight w:val="white"/>
+                <w:rtl w:val="0"/>
+              </w:rPr>
+              <w:t xml:space="preserve">{{ item.cel_number}}{% endif %}{% if item.whatsapp_number %}</w:t>
             </w:r>
             <w:r>
               <w:rPr>
@@ -791,14 +713,16 @@
                 <w:b w:val="1"/>
                 <w:sz w:val="18"/>
                 <w:szCs w:val="18"/>
-              </w:rPr>
-            </w:pPr>
-            <w:r>
-              <w:rPr>
-                <w:rFonts w:ascii="Calibri" w:cs="Calibri" w:eastAsia="Calibri" w:hAnsi="Calibri"/>
-                <w:b w:val="1"/>
-                <w:sz w:val="18"/>
-                <w:szCs w:val="18"/>
+                <w:highlight w:val="white"/>
+              </w:rPr>
+            </w:pPr>
+            <w:r>
+              <w:rPr>
+                <w:rFonts w:ascii="Calibri" w:cs="Calibri" w:eastAsia="Calibri" w:hAnsi="Calibri"/>
+                <w:b w:val="1"/>
+                <w:sz w:val="18"/>
+                <w:szCs w:val="18"/>
+                <w:highlight w:val="white"/>
                 <w:rtl w:val="0"/>
               </w:rPr>
               <w:t xml:space="preserve">Número para WhatsApp:</w:t>
@@ -814,14 +738,15 @@
                 <w:b w:val="1"/>
                 <w:sz w:val="18"/>
                 <w:szCs w:val="18"/>
-              </w:rPr>
-            </w:pPr>
-            <w:r>
-              <w:rPr>
-                <w:rFonts w:ascii="Calibri" w:cs="Calibri" w:eastAsia="Calibri" w:hAnsi="Calibri"/>
-                <w:sz w:val="22"/>
-                <w:szCs w:val="22"/>
-                <w:highlight w:val="yellow"/>
+                <w:highlight w:val="white"/>
+              </w:rPr>
+            </w:pPr>
+            <w:r>
+              <w:rPr>
+                <w:rFonts w:ascii="Calibri" w:cs="Calibri" w:eastAsia="Calibri" w:hAnsi="Calibri"/>
+                <w:sz w:val="22"/>
+                <w:szCs w:val="22"/>
+                <w:highlight w:val="white"/>
                 <w:rtl w:val="0"/>
               </w:rPr>
               <w:t xml:space="preserve">{{ item.whatsapp_number}}</w:t>
@@ -842,6 +767,7 @@
                 <w:b w:val="1"/>
                 <w:sz w:val="18"/>
                 <w:szCs w:val="18"/>
+                <w:highlight w:val="white"/>
               </w:rPr>
             </w:pPr>
             <w:r>
@@ -874,6 +800,7 @@
                 <w:color w:val="000000"/>
                 <w:sz w:val="18"/>
                 <w:szCs w:val="18"/>
+                <w:highlight w:val="white"/>
                 <w:vertAlign w:val="baseline"/>
               </w:rPr>
             </w:pPr>
@@ -882,7 +809,7 @@
                 <w:rFonts w:ascii="Calibri" w:cs="Calibri" w:eastAsia="Calibri" w:hAnsi="Calibri"/>
                 <w:sz w:val="22"/>
                 <w:szCs w:val="22"/>
-                <w:highlight w:val="cyan"/>
+                <w:highlight w:val="white"/>
                 <w:rtl w:val="0"/>
               </w:rPr>
               <w:t xml:space="preserve">{% endif %}</w:t>
@@ -894,6 +821,7 @@
                 <w:color w:val="000000"/>
                 <w:sz w:val="18"/>
                 <w:szCs w:val="18"/>
+                <w:highlight w:val="white"/>
                 <w:vertAlign w:val="baseline"/>
                 <w:rtl w:val="0"/>
               </w:rPr>
@@ -910,14 +838,15 @@
                 <w:b w:val="1"/>
                 <w:sz w:val="18"/>
                 <w:szCs w:val="18"/>
-              </w:rPr>
-            </w:pPr>
-            <w:r>
-              <w:rPr>
-                <w:rFonts w:ascii="Calibri" w:cs="Calibri" w:eastAsia="Calibri" w:hAnsi="Calibri"/>
-                <w:sz w:val="22"/>
-                <w:szCs w:val="22"/>
-                <w:highlight w:val="yellow"/>
+                <w:highlight w:val="white"/>
+              </w:rPr>
+            </w:pPr>
+            <w:r>
+              <w:rPr>
+                <w:rFonts w:ascii="Calibri" w:cs="Calibri" w:eastAsia="Calibri" w:hAnsi="Calibri"/>
+                <w:sz w:val="22"/>
+                <w:szCs w:val="22"/>
+                <w:highlight w:val="white"/>
                 <w:rtl w:val="0"/>
               </w:rPr>
               <w:t xml:space="preserve">{{ item.occupation | lower }}</w:t>
@@ -947,6 +876,7 @@
                 <w:color w:val="000000"/>
                 <w:sz w:val="18"/>
                 <w:szCs w:val="18"/>
+                <w:highlight w:val="white"/>
                 <w:vertAlign w:val="baseline"/>
               </w:rPr>
             </w:pPr>
@@ -957,6 +887,7 @@
                 <w:color w:val="000000"/>
                 <w:sz w:val="18"/>
                 <w:szCs w:val="18"/>
+                <w:highlight w:val="white"/>
                 <w:vertAlign w:val="baseline"/>
                 <w:rtl w:val="0"/>
               </w:rPr>
@@ -973,14 +904,15 @@
                 <w:b w:val="1"/>
                 <w:sz w:val="18"/>
                 <w:szCs w:val="18"/>
-              </w:rPr>
-            </w:pPr>
-            <w:r>
-              <w:rPr>
-                <w:rFonts w:ascii="Calibri" w:cs="Calibri" w:eastAsia="Calibri" w:hAnsi="Calibri"/>
-                <w:sz w:val="22"/>
-                <w:szCs w:val="22"/>
-                <w:highlight w:val="yellow"/>
+                <w:highlight w:val="white"/>
+              </w:rPr>
+            </w:pPr>
+            <w:r>
+              <w:rPr>
+                <w:rFonts w:ascii="Calibri" w:cs="Calibri" w:eastAsia="Calibri" w:hAnsi="Calibri"/>
+                <w:sz w:val="22"/>
+                <w:szCs w:val="22"/>
+                <w:highlight w:val="white"/>
                 <w:rtl w:val="0"/>
               </w:rPr>
               <w:t xml:space="preserve">{{ item.email | lower }}</w:t>
@@ -1001,6 +933,7 @@
           <w:rFonts w:ascii="Calibri" w:cs="Calibri" w:eastAsia="Calibri" w:hAnsi="Calibri"/>
           <w:sz w:val="22"/>
           <w:szCs w:val="22"/>
+          <w:highlight w:val="white"/>
         </w:rPr>
       </w:pPr>
       <w:r>
@@ -1018,15 +951,15 @@
           <w:rFonts w:ascii="Calibri" w:cs="Calibri" w:eastAsia="Calibri" w:hAnsi="Calibri"/>
           <w:sz w:val="22"/>
           <w:szCs w:val="22"/>
-          <w:highlight w:val="cyan"/>
-        </w:rPr>
-      </w:pPr>
-      <w:r>
-        <w:rPr>
-          <w:rFonts w:ascii="Calibri" w:cs="Calibri" w:eastAsia="Calibri" w:hAnsi="Calibri"/>
-          <w:sz w:val="22"/>
-          <w:szCs w:val="22"/>
-          <w:highlight w:val="cyan"/>
+          <w:highlight w:val="white"/>
+        </w:rPr>
+      </w:pPr>
+      <w:r>
+        <w:rPr>
+          <w:rFonts w:ascii="Calibri" w:cs="Calibri" w:eastAsia="Calibri" w:hAnsi="Calibri"/>
+          <w:sz w:val="22"/>
+          <w:szCs w:val="22"/>
+          <w:highlight w:val="white"/>
           <w:rtl w:val="0"/>
         </w:rPr>
         <w:t xml:space="preserve">{%p endfor %}</w:t>
@@ -1041,15 +974,15 @@
           <w:rFonts w:ascii="Calibri" w:cs="Calibri" w:eastAsia="Calibri" w:hAnsi="Calibri"/>
           <w:sz w:val="22"/>
           <w:szCs w:val="22"/>
-          <w:highlight w:val="cyan"/>
-        </w:rPr>
-      </w:pPr>
-      <w:r>
-        <w:rPr>
-          <w:rFonts w:ascii="Calibri" w:cs="Calibri" w:eastAsia="Calibri" w:hAnsi="Calibri"/>
-          <w:sz w:val="22"/>
-          <w:szCs w:val="22"/>
-          <w:highlight w:val="cyan"/>
+          <w:highlight w:val="white"/>
+        </w:rPr>
+      </w:pPr>
+      <w:r>
+        <w:rPr>
+          <w:rFonts w:ascii="Calibri" w:cs="Calibri" w:eastAsia="Calibri" w:hAnsi="Calibri"/>
+          <w:sz w:val="22"/>
+          <w:szCs w:val="22"/>
+          <w:highlight w:val="white"/>
           <w:rtl w:val="0"/>
         </w:rPr>
         <w:t xml:space="preserve">{%p for item in students %}</w:t>
@@ -1104,6 +1037,7 @@
                 <w:color w:val="000000"/>
                 <w:sz w:val="18"/>
                 <w:szCs w:val="18"/>
+                <w:highlight w:val="white"/>
                 <w:vertAlign w:val="baseline"/>
               </w:rPr>
             </w:pPr>
@@ -1114,6 +1048,7 @@
                 <w:color w:val="000000"/>
                 <w:sz w:val="18"/>
                 <w:szCs w:val="18"/>
+                <w:highlight w:val="white"/>
                 <w:vertAlign w:val="baseline"/>
                 <w:rtl w:val="0"/>
               </w:rPr>
@@ -1133,7 +1068,7 @@
                 <w:color w:val="000000"/>
                 <w:sz w:val="22"/>
                 <w:szCs w:val="22"/>
-                <w:highlight w:val="yellow"/>
+                <w:highlight w:val="white"/>
                 <w:vertAlign w:val="baseline"/>
               </w:rPr>
             </w:pPr>
@@ -1142,7 +1077,7 @@
                 <w:rFonts w:ascii="Calibri" w:cs="Calibri" w:eastAsia="Calibri" w:hAnsi="Calibri"/>
                 <w:sz w:val="22"/>
                 <w:szCs w:val="22"/>
-                <w:highlight w:val="yellow"/>
+                <w:highlight w:val="white"/>
                 <w:rtl w:val="0"/>
               </w:rPr>
               <w:t xml:space="preserve">{{ item.name.first  | upper }}</w:t>
@@ -1178,6 +1113,7 @@
                 <w:color w:val="000000"/>
                 <w:sz w:val="18"/>
                 <w:szCs w:val="18"/>
+                <w:highlight w:val="white"/>
                 <w:vertAlign w:val="baseline"/>
               </w:rPr>
             </w:pPr>
@@ -1188,6 +1124,7 @@
                 <w:color w:val="000000"/>
                 <w:sz w:val="18"/>
                 <w:szCs w:val="18"/>
+                <w:highlight w:val="white"/>
                 <w:vertAlign w:val="baseline"/>
                 <w:rtl w:val="0"/>
               </w:rPr>
@@ -1204,14 +1141,15 @@
                 <w:b w:val="1"/>
                 <w:sz w:val="18"/>
                 <w:szCs w:val="18"/>
-              </w:rPr>
-            </w:pPr>
-            <w:r>
-              <w:rPr>
-                <w:rFonts w:ascii="Calibri" w:cs="Calibri" w:eastAsia="Calibri" w:hAnsi="Calibri"/>
-                <w:sz w:val="22"/>
-                <w:szCs w:val="22"/>
-                <w:highlight w:val="yellow"/>
+                <w:highlight w:val="white"/>
+              </w:rPr>
+            </w:pPr>
+            <w:r>
+              <w:rPr>
+                <w:rFonts w:ascii="Calibri" w:cs="Calibri" w:eastAsia="Calibri" w:hAnsi="Calibri"/>
+                <w:sz w:val="22"/>
+                <w:szCs w:val="22"/>
+                <w:highlight w:val="white"/>
                 <w:rtl w:val="0"/>
               </w:rPr>
               <w:t xml:space="preserve">{{ item.course }}</w:t>
@@ -1232,6 +1170,7 @@
           <w:rFonts w:ascii="Calibri" w:cs="Calibri" w:eastAsia="Calibri" w:hAnsi="Calibri"/>
           <w:sz w:val="22"/>
           <w:szCs w:val="22"/>
+          <w:highlight w:val="white"/>
         </w:rPr>
       </w:pPr>
       <w:r>
@@ -1249,22 +1188,18 @@
           <w:rFonts w:ascii="Calibri" w:cs="Calibri" w:eastAsia="Calibri" w:hAnsi="Calibri"/>
           <w:sz w:val="22"/>
           <w:szCs w:val="22"/>
-        </w:rPr>
-      </w:pPr>
-      <w:r>
-        <w:rPr>
-          <w:rFonts w:ascii="Calibri" w:cs="Calibri" w:eastAsia="Calibri" w:hAnsi="Calibri"/>
-          <w:sz w:val="22"/>
-          <w:szCs w:val="22"/>
-          <w:highlight w:val="cyan"/>
+          <w:highlight w:val="white"/>
+        </w:rPr>
+      </w:pPr>
+      <w:r>
+        <w:rPr>
+          <w:rFonts w:ascii="Calibri" w:cs="Calibri" w:eastAsia="Calibri" w:hAnsi="Calibri"/>
+          <w:sz w:val="22"/>
+          <w:szCs w:val="22"/>
+          <w:highlight w:val="white"/>
           <w:rtl w:val="0"/>
         </w:rPr>
         <w:t xml:space="preserve">{%p endfor %}</w:t>
-      </w:r>
-      <w:r>
-        <w:rPr>
-          <w:rtl w:val="0"/>
-        </w:rPr>
       </w:r>
     </w:p>
     <w:tbl>
@@ -1316,6 +1251,7 @@
                 <w:color w:val="000000"/>
                 <w:sz w:val="18"/>
                 <w:szCs w:val="18"/>
+                <w:highlight w:val="white"/>
                 <w:vertAlign w:val="baseline"/>
               </w:rPr>
             </w:pPr>
@@ -1326,6 +1262,7 @@
                 <w:color w:val="000000"/>
                 <w:sz w:val="18"/>
                 <w:szCs w:val="18"/>
+                <w:highlight w:val="white"/>
                 <w:vertAlign w:val="baseline"/>
                 <w:rtl w:val="0"/>
               </w:rPr>
@@ -1345,7 +1282,7 @@
                 <w:color w:val="000000"/>
                 <w:sz w:val="22"/>
                 <w:szCs w:val="22"/>
-                <w:highlight w:val="yellow"/>
+                <w:highlight w:val="white"/>
                 <w:vertAlign w:val="baseline"/>
               </w:rPr>
             </w:pPr>
@@ -1354,7 +1291,7 @@
                 <w:rFonts w:ascii="Calibri" w:cs="Calibri" w:eastAsia="Calibri" w:hAnsi="Calibri"/>
                 <w:sz w:val="22"/>
                 <w:szCs w:val="22"/>
-                <w:highlight w:val="yellow"/>
+                <w:highlight w:val="white"/>
                 <w:rtl w:val="0"/>
               </w:rPr>
               <w:t xml:space="preserve">{{ school[“legal_name”] | upper }}</w:t>
@@ -1389,6 +1326,7 @@
                 <w:color w:val="000000"/>
                 <w:sz w:val="18"/>
                 <w:szCs w:val="18"/>
+                <w:highlight w:val="white"/>
                 <w:vertAlign w:val="baseline"/>
               </w:rPr>
             </w:pPr>
@@ -1399,6 +1337,7 @@
                 <w:color w:val="000000"/>
                 <w:sz w:val="18"/>
                 <w:szCs w:val="18"/>
+                <w:highlight w:val="white"/>
                 <w:vertAlign w:val="baseline"/>
                 <w:rtl w:val="0"/>
               </w:rPr>
@@ -1418,7 +1357,7 @@
                 <w:color w:val="000000"/>
                 <w:sz w:val="22"/>
                 <w:szCs w:val="22"/>
-                <w:highlight w:val="yellow"/>
+                <w:highlight w:val="white"/>
                 <w:vertAlign w:val="baseline"/>
               </w:rPr>
             </w:pPr>
@@ -1427,68 +1366,10 @@
                 <w:rFonts w:ascii="Calibri" w:cs="Calibri" w:eastAsia="Calibri" w:hAnsi="Calibri"/>
                 <w:sz w:val="22"/>
                 <w:szCs w:val="22"/>
-                <w:highlight w:val="yellow"/>
-                <w:rtl w:val="0"/>
-              </w:rPr>
-              <w:t xml:space="preserve">{{ title_case( school[“street”] | lower) }}, n.º {{ school[“street_number”] }},</w:t>
-            </w:r>
-            <w:r>
-              <w:rPr>
-                <w:rFonts w:ascii="Calibri" w:cs="Calibri" w:eastAsia="Calibri" w:hAnsi="Calibri"/>
-                <w:sz w:val="22"/>
-                <w:szCs w:val="22"/>
-                <w:rtl w:val="0"/>
-              </w:rPr>
-              <w:t xml:space="preserve"> </w:t>
-            </w:r>
-            <w:r>
-              <w:rPr>
-                <w:rFonts w:ascii="Calibri" w:cs="Calibri" w:eastAsia="Calibri" w:hAnsi="Calibri"/>
-                <w:sz w:val="22"/>
-                <w:szCs w:val="22"/>
-                <w:highlight w:val="cyan"/>
-                <w:rtl w:val="0"/>
-              </w:rPr>
-              <w:t xml:space="preserve">{% if school[“unit”] %}</w:t>
-            </w:r>
-            <w:r>
-              <w:rPr>
-                <w:rFonts w:ascii="Calibri" w:cs="Calibri" w:eastAsia="Calibri" w:hAnsi="Calibri"/>
-                <w:sz w:val="22"/>
-                <w:szCs w:val="22"/>
-                <w:highlight w:val="yellow"/>
-                <w:rtl w:val="0"/>
-              </w:rPr>
-              <w:t xml:space="preserve">{{ title_case(school[“unit”] | lower) }},</w:t>
-            </w:r>
-            <w:r>
-              <w:rPr>
-                <w:rFonts w:ascii="Calibri" w:cs="Calibri" w:eastAsia="Calibri" w:hAnsi="Calibri"/>
-                <w:sz w:val="22"/>
-                <w:szCs w:val="22"/>
-                <w:rtl w:val="0"/>
-              </w:rPr>
-              <w:t xml:space="preserve"> </w:t>
-            </w:r>
-            <w:r>
-              <w:rPr>
-                <w:rFonts w:ascii="Calibri" w:cs="Calibri" w:eastAsia="Calibri" w:hAnsi="Calibri"/>
-                <w:sz w:val="22"/>
-                <w:szCs w:val="22"/>
-                <w:highlight w:val="cyan"/>
-                <w:rtl w:val="0"/>
-              </w:rPr>
-              <w:t xml:space="preserve">{% endif %}</w:t>
-            </w:r>
-            <w:r>
-              <w:rPr>
-                <w:rFonts w:ascii="Calibri" w:cs="Calibri" w:eastAsia="Calibri" w:hAnsi="Calibri"/>
-                <w:sz w:val="22"/>
-                <w:szCs w:val="22"/>
-                <w:highlight w:val="yellow"/>
-                <w:rtl w:val="0"/>
-              </w:rPr>
-              <w:t xml:space="preserve">Bairro {{ title_case(school[“neighborhood”] | lower) }}, {{ title_case(school[“city”] | lower) }}/{{ school[“state”] }}, CEP {{ school[“zip”] }}</w:t>
+                <w:highlight w:val="white"/>
+                <w:rtl w:val="0"/>
+              </w:rPr>
+              <w:t xml:space="preserve">{{ title_case( school[“street”] | lower) }}, n.º {{ school[“street_number”] }}, {% if school[“unit”] %}{{ title_case(school[“unit”] | lower) }}, {% endif %}Bairro {{ title_case(school[“neighborhood”] | lower) }}, {{ title_case(school[“city”] | lower) }}/{{ school[“state”] }}, CEP {{ school[“zip”] }}</w:t>
             </w:r>
             <w:r>
               <w:rPr>
@@ -1520,6 +1401,7 @@
                 <w:color w:val="000000"/>
                 <w:sz w:val="18"/>
                 <w:szCs w:val="18"/>
+                <w:highlight w:val="white"/>
                 <w:vertAlign w:val="baseline"/>
               </w:rPr>
             </w:pPr>
@@ -1530,6 +1412,7 @@
                 <w:color w:val="000000"/>
                 <w:sz w:val="18"/>
                 <w:szCs w:val="18"/>
+                <w:highlight w:val="white"/>
                 <w:vertAlign w:val="baseline"/>
                 <w:rtl w:val="0"/>
               </w:rPr>
@@ -1549,7 +1432,7 @@
                 <w:color w:val="000000"/>
                 <w:sz w:val="22"/>
                 <w:szCs w:val="22"/>
-                <w:highlight w:val="yellow"/>
+                <w:highlight w:val="white"/>
                 <w:vertAlign w:val="baseline"/>
               </w:rPr>
             </w:pPr>
@@ -1558,7 +1441,7 @@
                 <w:rFonts w:ascii="Calibri" w:cs="Calibri" w:eastAsia="Calibri" w:hAnsi="Calibri"/>
                 <w:sz w:val="22"/>
                 <w:szCs w:val="22"/>
-                <w:highlight w:val="yellow"/>
+                <w:highlight w:val="white"/>
                 <w:rtl w:val="0"/>
               </w:rPr>
               <w:t xml:space="preserve">{{ school[“cnpj”] }}</w:t>
@@ -1594,6 +1477,7 @@
                 <w:color w:val="000000"/>
                 <w:sz w:val="18"/>
                 <w:szCs w:val="18"/>
+                <w:highlight w:val="white"/>
                 <w:vertAlign w:val="baseline"/>
               </w:rPr>
             </w:pPr>
@@ -1604,6 +1488,7 @@
                 <w:color w:val="000000"/>
                 <w:sz w:val="18"/>
                 <w:szCs w:val="18"/>
+                <w:highlight w:val="white"/>
                 <w:vertAlign w:val="baseline"/>
                 <w:rtl w:val="0"/>
               </w:rPr>
@@ -1618,15 +1503,15 @@
                 <w:b w:val="1"/>
                 <w:sz w:val="18"/>
                 <w:szCs w:val="18"/>
-                <w:highlight w:val="yellow"/>
-              </w:rPr>
-            </w:pPr>
-            <w:r>
-              <w:rPr>
-                <w:rFonts w:ascii="Calibri" w:cs="Calibri" w:eastAsia="Calibri" w:hAnsi="Calibri"/>
-                <w:sz w:val="22"/>
-                <w:szCs w:val="22"/>
-                <w:highlight w:val="yellow"/>
+                <w:highlight w:val="white"/>
+              </w:rPr>
+            </w:pPr>
+            <w:r>
+              <w:rPr>
+                <w:rFonts w:ascii="Calibri" w:cs="Calibri" w:eastAsia="Calibri" w:hAnsi="Calibri"/>
+                <w:sz w:val="22"/>
+                <w:szCs w:val="22"/>
+                <w:highlight w:val="white"/>
                 <w:rtl w:val="0"/>
               </w:rPr>
               <w:t xml:space="preserve">{{ school[“email”] }}</w:t>
@@ -1647,6 +1532,7 @@
           <w:rFonts w:ascii="Calibri" w:cs="Calibri" w:eastAsia="Calibri" w:hAnsi="Calibri"/>
           <w:sz w:val="18"/>
           <w:szCs w:val="18"/>
+          <w:highlight w:val="white"/>
         </w:rPr>
       </w:pPr>
       <w:r>
@@ -1663,6 +1549,7 @@
           <w:color w:val="000000"/>
           <w:sz w:val="22"/>
           <w:szCs w:val="22"/>
+          <w:highlight w:val="white"/>
           <w:vertAlign w:val="baseline"/>
         </w:rPr>
       </w:pPr>
@@ -1673,6 +1560,7 @@
           <w:color w:val="000000"/>
           <w:sz w:val="22"/>
           <w:szCs w:val="22"/>
+          <w:highlight w:val="white"/>
           <w:vertAlign w:val="baseline"/>
           <w:rtl w:val="0"/>
         </w:rPr>
@@ -1698,6 +1586,7 @@
           <w:color w:val="000000"/>
           <w:sz w:val="22"/>
           <w:szCs w:val="22"/>
+          <w:highlight w:val="white"/>
           <w:vertAlign w:val="baseline"/>
         </w:rPr>
       </w:pPr>
@@ -1707,6 +1596,7 @@
           <w:color w:val="000000"/>
           <w:sz w:val="22"/>
           <w:szCs w:val="22"/>
+          <w:highlight w:val="white"/>
           <w:vertAlign w:val="baseline"/>
           <w:rtl w:val="0"/>
         </w:rPr>
@@ -1727,6 +1617,7 @@
           <w:color w:val="000000"/>
           <w:sz w:val="22"/>
           <w:szCs w:val="22"/>
+          <w:highlight w:val="white"/>
           <w:vertAlign w:val="baseline"/>
         </w:rPr>
       </w:pPr>
@@ -1736,6 +1627,7 @@
           <w:color w:val="000000"/>
           <w:sz w:val="22"/>
           <w:szCs w:val="22"/>
+          <w:highlight w:val="white"/>
           <w:vertAlign w:val="baseline"/>
           <w:rtl w:val="0"/>
         </w:rPr>
@@ -1756,6 +1648,7 @@
           <w:color w:val="000000"/>
           <w:sz w:val="22"/>
           <w:szCs w:val="22"/>
+          <w:highlight w:val="white"/>
           <w:vertAlign w:val="baseline"/>
         </w:rPr>
       </w:pPr>
@@ -1765,6 +1658,7 @@
           <w:color w:val="000000"/>
           <w:sz w:val="22"/>
           <w:szCs w:val="22"/>
+          <w:highlight w:val="white"/>
           <w:vertAlign w:val="baseline"/>
           <w:rtl w:val="0"/>
         </w:rPr>
@@ -1785,6 +1679,7 @@
           <w:color w:val="000000"/>
           <w:sz w:val="22"/>
           <w:szCs w:val="22"/>
+          <w:highlight w:val="white"/>
           <w:vertAlign w:val="baseline"/>
         </w:rPr>
       </w:pPr>
@@ -1794,6 +1689,7 @@
           <w:color w:val="000000"/>
           <w:sz w:val="22"/>
           <w:szCs w:val="22"/>
+          <w:highlight w:val="white"/>
           <w:vertAlign w:val="baseline"/>
           <w:rtl w:val="0"/>
         </w:rPr>
@@ -1814,6 +1710,7 @@
           <w:color w:val="000000"/>
           <w:sz w:val="22"/>
           <w:szCs w:val="22"/>
+          <w:highlight w:val="white"/>
           <w:vertAlign w:val="baseline"/>
         </w:rPr>
       </w:pPr>
@@ -1823,6 +1720,7 @@
           <w:color w:val="000000"/>
           <w:sz w:val="22"/>
           <w:szCs w:val="22"/>
+          <w:highlight w:val="white"/>
           <w:vertAlign w:val="baseline"/>
           <w:rtl w:val="0"/>
         </w:rPr>
@@ -1843,6 +1741,7 @@
           <w:color w:val="000000"/>
           <w:sz w:val="22"/>
           <w:szCs w:val="22"/>
+          <w:highlight w:val="white"/>
           <w:vertAlign w:val="baseline"/>
         </w:rPr>
       </w:pPr>
@@ -1852,6 +1751,7 @@
           <w:color w:val="000000"/>
           <w:sz w:val="22"/>
           <w:szCs w:val="22"/>
+          <w:highlight w:val="white"/>
           <w:vertAlign w:val="baseline"/>
           <w:rtl w:val="0"/>
         </w:rPr>
@@ -1872,6 +1772,7 @@
           <w:color w:val="000000"/>
           <w:sz w:val="22"/>
           <w:szCs w:val="22"/>
+          <w:highlight w:val="white"/>
           <w:vertAlign w:val="baseline"/>
         </w:rPr>
       </w:pPr>
@@ -1881,6 +1782,7 @@
           <w:color w:val="000000"/>
           <w:sz w:val="22"/>
           <w:szCs w:val="22"/>
+          <w:highlight w:val="white"/>
           <w:vertAlign w:val="baseline"/>
           <w:rtl w:val="0"/>
         </w:rPr>
@@ -1896,6 +1798,7 @@
           <w:color w:val="000000"/>
           <w:sz w:val="22"/>
           <w:szCs w:val="22"/>
+          <w:highlight w:val="white"/>
           <w:vertAlign w:val="baseline"/>
         </w:rPr>
       </w:pPr>
@@ -1905,6 +1808,7 @@
           <w:color w:val="000000"/>
           <w:sz w:val="22"/>
           <w:szCs w:val="22"/>
+          <w:highlight w:val="white"/>
           <w:vertAlign w:val="baseline"/>
           <w:rtl w:val="0"/>
         </w:rPr>
@@ -1925,6 +1829,7 @@
           <w:color w:val="000000"/>
           <w:sz w:val="22"/>
           <w:szCs w:val="22"/>
+          <w:highlight w:val="white"/>
           <w:vertAlign w:val="baseline"/>
         </w:rPr>
       </w:pPr>
@@ -1934,6 +1839,7 @@
           <w:color w:val="000000"/>
           <w:sz w:val="22"/>
           <w:szCs w:val="22"/>
+          <w:highlight w:val="white"/>
           <w:vertAlign w:val="baseline"/>
           <w:rtl w:val="0"/>
         </w:rPr>
@@ -1949,18 +1855,18 @@
           <w:rFonts w:ascii="Calibri" w:cs="Calibri" w:eastAsia="Calibri" w:hAnsi="Calibri"/>
           <w:sz w:val="22"/>
           <w:szCs w:val="22"/>
-          <w:highlight w:val="cyan"/>
-        </w:rPr>
-      </w:pPr>
-      <w:r>
-        <w:rPr>
-          <w:rFonts w:ascii="Calibri" w:cs="Calibri" w:eastAsia="Calibri" w:hAnsi="Calibri"/>
-          <w:sz w:val="22"/>
-          <w:szCs w:val="22"/>
-          <w:highlight w:val="cyan"/>
-          <w:rtl w:val="0"/>
-        </w:rPr>
-        <w:t xml:space="preserve">{%p if method_payment == “à vista” %}</w:t>
+          <w:highlight w:val="white"/>
+        </w:rPr>
+      </w:pPr>
+      <w:r>
+        <w:rPr>
+          <w:rFonts w:ascii="Calibri" w:cs="Calibri" w:eastAsia="Calibri" w:hAnsi="Calibri"/>
+          <w:sz w:val="22"/>
+          <w:szCs w:val="22"/>
+          <w:highlight w:val="white"/>
+          <w:rtl w:val="0"/>
+        </w:rPr>
+        <w:t xml:space="preserve">{%p if method_payment == “a vista” %}</w:t>
       </w:r>
       <w:r>
         <w:rPr>
@@ -1971,9 +1877,9 @@
     <w:tbl>
       <w:tblPr>
         <w:tblStyle w:val="Table4"/>
-        <w:tblW w:w="9690.0" w:type="dxa"/>
+        <w:tblW w:w="6210.0" w:type="dxa"/>
         <w:jc w:val="left"/>
-        <w:tblInd w:w="100.0" w:type="pct"/>
+        <w:tblInd w:w="1285.472440944882" w:type="dxa"/>
         <w:tblBorders>
           <w:top w:color="000000" w:space="0" w:sz="8" w:val="single"/>
           <w:left w:color="000000" w:space="0" w:sz="8" w:val="single"/>
@@ -1986,12 +1892,12 @@
         <w:tblLook w:val="0600"/>
       </w:tblPr>
       <w:tblGrid>
-        <w:gridCol w:w="4845"/>
-        <w:gridCol w:w="4845"/>
+        <w:gridCol w:w="3810"/>
+        <w:gridCol w:w="2400"/>
         <w:tblGridChange w:id="0">
           <w:tblGrid>
-            <w:gridCol w:w="4845"/>
-            <w:gridCol w:w="4845"/>
+            <w:gridCol w:w="3810"/>
+            <w:gridCol w:w="2400"/>
           </w:tblGrid>
         </w:tblGridChange>
       </w:tblGrid>
@@ -2010,24 +1916,25 @@
           <w:p>
             <w:pPr>
               <w:widowControl w:val="0"/>
-              <w:rPr>
-                <w:rFonts w:ascii="Calibri" w:cs="Calibri" w:eastAsia="Calibri" w:hAnsi="Calibri"/>
-                <w:b w:val="1"/>
-                <w:sz w:val="22"/>
-                <w:szCs w:val="22"/>
-                <w:highlight w:val="white"/>
-              </w:rPr>
-            </w:pPr>
-            <w:r>
-              <w:rPr>
-                <w:rFonts w:ascii="Calibri" w:cs="Calibri" w:eastAsia="Calibri" w:hAnsi="Calibri"/>
-                <w:b w:val="1"/>
-                <w:sz w:val="22"/>
-                <w:szCs w:val="22"/>
-                <w:highlight w:val="white"/>
-                <w:rtl w:val="0"/>
-              </w:rPr>
-              <w:t xml:space="preserve">Data de vencimento da parcela única</w:t>
+              <w:jc w:val="center"/>
+              <w:rPr>
+                <w:rFonts w:ascii="Calibri" w:cs="Calibri" w:eastAsia="Calibri" w:hAnsi="Calibri"/>
+                <w:b w:val="1"/>
+                <w:sz w:val="22"/>
+                <w:szCs w:val="22"/>
+                <w:highlight w:val="white"/>
+              </w:rPr>
+            </w:pPr>
+            <w:r>
+              <w:rPr>
+                <w:rFonts w:ascii="Calibri" w:cs="Calibri" w:eastAsia="Calibri" w:hAnsi="Calibri"/>
+                <w:b w:val="1"/>
+                <w:sz w:val="22"/>
+                <w:szCs w:val="22"/>
+                <w:highlight w:val="white"/>
+                <w:rtl w:val="0"/>
+              </w:rPr>
+              <w:t xml:space="preserve">Vencimento da parcela única</w:t>
             </w:r>
           </w:p>
         </w:tc>
@@ -2045,6 +1952,7 @@
           <w:p>
             <w:pPr>
               <w:widowControl w:val="0"/>
+              <w:jc w:val="right"/>
               <w:rPr>
                 <w:rFonts w:ascii="Calibri" w:cs="Calibri" w:eastAsia="Calibri" w:hAnsi="Calibri"/>
                 <w:b w:val="1"/>
@@ -2087,18 +1995,18 @@
                 <w:rFonts w:ascii="Calibri" w:cs="Calibri" w:eastAsia="Calibri" w:hAnsi="Calibri"/>
                 <w:sz w:val="22"/>
                 <w:szCs w:val="22"/>
-                <w:highlight w:val="yellow"/>
-              </w:rPr>
-            </w:pPr>
-            <w:r>
-              <w:rPr>
-                <w:rFonts w:ascii="Calibri" w:cs="Calibri" w:eastAsia="Calibri" w:hAnsi="Calibri"/>
-                <w:sz w:val="22"/>
-                <w:szCs w:val="22"/>
-                <w:highlight w:val="yellow"/>
-                <w:rtl w:val="0"/>
-              </w:rPr>
-              <w:t xml:space="preserve">{{ single_installment_date }}</w:t>
+                <w:highlight w:val="white"/>
+              </w:rPr>
+            </w:pPr>
+            <w:r>
+              <w:rPr>
+                <w:rFonts w:ascii="Calibri" w:cs="Calibri" w:eastAsia="Calibri" w:hAnsi="Calibri"/>
+                <w:sz w:val="22"/>
+                <w:szCs w:val="22"/>
+                <w:highlight w:val="white"/>
+                <w:rtl w:val="0"/>
+              </w:rPr>
+              <w:t xml:space="preserve">{{ single_installment_date_format }}</w:t>
             </w:r>
           </w:p>
         </w:tc>
@@ -2116,31 +2024,23 @@
           <w:p>
             <w:pPr>
               <w:widowControl w:val="0"/>
-              <w:rPr>
-                <w:rFonts w:ascii="Calibri" w:cs="Calibri" w:eastAsia="Calibri" w:hAnsi="Calibri"/>
-                <w:sz w:val="22"/>
-                <w:szCs w:val="22"/>
-                <w:highlight w:val="yellow"/>
-              </w:rPr>
-            </w:pPr>
-            <w:r>
-              <w:rPr>
-                <w:rFonts w:ascii="Calibri" w:cs="Calibri" w:eastAsia="Calibri" w:hAnsi="Calibri"/>
-                <w:sz w:val="22"/>
-                <w:szCs w:val="22"/>
-                <w:rtl w:val="0"/>
-              </w:rPr>
-              <w:t xml:space="preserve">R$ </w:t>
-            </w:r>
-            <w:r>
-              <w:rPr>
-                <w:rFonts w:ascii="Calibri" w:cs="Calibri" w:eastAsia="Calibri" w:hAnsi="Calibri"/>
-                <w:sz w:val="22"/>
-                <w:szCs w:val="22"/>
-                <w:highlight w:val="yellow"/>
-                <w:rtl w:val="0"/>
-              </w:rPr>
-              <w:t xml:space="preserve">{{ “%.2f”|format(single_installment_value) | replace(“.”,”,”) }}</w:t>
+              <w:jc w:val="right"/>
+              <w:rPr>
+                <w:rFonts w:ascii="Calibri" w:cs="Calibri" w:eastAsia="Calibri" w:hAnsi="Calibri"/>
+                <w:sz w:val="22"/>
+                <w:szCs w:val="22"/>
+                <w:highlight w:val="white"/>
+              </w:rPr>
+            </w:pPr>
+            <w:r>
+              <w:rPr>
+                <w:rFonts w:ascii="Calibri" w:cs="Calibri" w:eastAsia="Calibri" w:hAnsi="Calibri"/>
+                <w:sz w:val="22"/>
+                <w:szCs w:val="22"/>
+                <w:highlight w:val="white"/>
+                <w:rtl w:val="0"/>
+              </w:rPr>
+              <w:t xml:space="preserve">R$ {{ “%.2f”|format(single_installment_value) | replace(“.”,”,”) }}</w:t>
             </w:r>
           </w:p>
         </w:tc>
@@ -2155,18 +2055,18 @@
           <w:rFonts w:ascii="Calibri" w:cs="Calibri" w:eastAsia="Calibri" w:hAnsi="Calibri"/>
           <w:sz w:val="22"/>
           <w:szCs w:val="22"/>
-          <w:highlight w:val="cyan"/>
-        </w:rPr>
-      </w:pPr>
-      <w:r>
-        <w:rPr>
-          <w:rFonts w:ascii="Calibri" w:cs="Calibri" w:eastAsia="Calibri" w:hAnsi="Calibri"/>
-          <w:sz w:val="22"/>
-          <w:szCs w:val="22"/>
-          <w:highlight w:val="cyan"/>
-          <w:rtl w:val="0"/>
-        </w:rPr>
-        <w:t xml:space="preserve">{%p else %}</w:t>
+          <w:highlight w:val="white"/>
+        </w:rPr>
+      </w:pPr>
+      <w:r>
+        <w:rPr>
+          <w:rFonts w:ascii="Calibri" w:cs="Calibri" w:eastAsia="Calibri" w:hAnsi="Calibri"/>
+          <w:sz w:val="22"/>
+          <w:szCs w:val="22"/>
+          <w:highlight w:val="white"/>
+          <w:rtl w:val="0"/>
+        </w:rPr>
+        <w:t xml:space="preserve">{%p endif %}</w:t>
       </w:r>
     </w:p>
     <w:p>
@@ -2178,15 +2078,43 @@
           <w:rFonts w:ascii="Calibri" w:cs="Calibri" w:eastAsia="Calibri" w:hAnsi="Calibri"/>
           <w:sz w:val="22"/>
           <w:szCs w:val="22"/>
-          <w:highlight w:val="cyan"/>
-        </w:rPr>
-      </w:pPr>
-      <w:r>
-        <w:rPr>
-          <w:rFonts w:ascii="Calibri" w:cs="Calibri" w:eastAsia="Calibri" w:hAnsi="Calibri"/>
-          <w:sz w:val="22"/>
-          <w:szCs w:val="22"/>
-          <w:highlight w:val="cyan"/>
+          <w:highlight w:val="white"/>
+        </w:rPr>
+      </w:pPr>
+      <w:r>
+        <w:rPr>
+          <w:rFonts w:ascii="Calibri" w:cs="Calibri" w:eastAsia="Calibri" w:hAnsi="Calibri"/>
+          <w:sz w:val="22"/>
+          <w:szCs w:val="22"/>
+          <w:highlight w:val="white"/>
+          <w:rtl w:val="0"/>
+        </w:rPr>
+        <w:t xml:space="preserve">{%p if method_payment == “parcelado” %}</w:t>
+      </w:r>
+      <w:r>
+        <w:rPr>
+          <w:rtl w:val="0"/>
+        </w:rPr>
+      </w:r>
+    </w:p>
+    <w:p>
+      <w:pPr>
+        <w:widowControl w:val="0"/>
+        <w:spacing w:after="80" w:before="80" w:line="300" w:lineRule="auto"/>
+        <w:jc w:val="both"/>
+        <w:rPr>
+          <w:rFonts w:ascii="Calibri" w:cs="Calibri" w:eastAsia="Calibri" w:hAnsi="Calibri"/>
+          <w:sz w:val="22"/>
+          <w:szCs w:val="22"/>
+          <w:highlight w:val="white"/>
+        </w:rPr>
+      </w:pPr>
+      <w:r>
+        <w:rPr>
+          <w:rFonts w:ascii="Calibri" w:cs="Calibri" w:eastAsia="Calibri" w:hAnsi="Calibri"/>
+          <w:sz w:val="22"/>
+          <w:szCs w:val="22"/>
+          <w:highlight w:val="white"/>
           <w:rtl w:val="0"/>
         </w:rPr>
         <w:t xml:space="preserve">{%p if has_input_value == “sim” %}</w:t>
@@ -2200,9 +2128,9 @@
     <w:tbl>
       <w:tblPr>
         <w:tblStyle w:val="Table5"/>
-        <w:tblW w:w="9690.0" w:type="dxa"/>
+        <w:tblW w:w="6180.0" w:type="dxa"/>
         <w:jc w:val="left"/>
-        <w:tblInd w:w="100.0" w:type="pct"/>
+        <w:tblInd w:w="1315.472440944882" w:type="dxa"/>
         <w:tblBorders>
           <w:top w:color="000000" w:space="0" w:sz="8" w:val="single"/>
           <w:left w:color="000000" w:space="0" w:sz="8" w:val="single"/>
@@ -2215,12 +2143,12 @@
         <w:tblLook w:val="0600"/>
       </w:tblPr>
       <w:tblGrid>
-        <w:gridCol w:w="4845"/>
-        <w:gridCol w:w="4845"/>
+        <w:gridCol w:w="3735"/>
+        <w:gridCol w:w="2445"/>
         <w:tblGridChange w:id="0">
           <w:tblGrid>
-            <w:gridCol w:w="4845"/>
-            <w:gridCol w:w="4845"/>
+            <w:gridCol w:w="3735"/>
+            <w:gridCol w:w="2445"/>
           </w:tblGrid>
         </w:tblGridChange>
       </w:tblGrid>
@@ -2239,24 +2167,25 @@
           <w:p>
             <w:pPr>
               <w:widowControl w:val="0"/>
-              <w:rPr>
-                <w:rFonts w:ascii="Calibri" w:cs="Calibri" w:eastAsia="Calibri" w:hAnsi="Calibri"/>
-                <w:b w:val="1"/>
-                <w:sz w:val="22"/>
-                <w:szCs w:val="22"/>
-                <w:highlight w:val="white"/>
-              </w:rPr>
-            </w:pPr>
-            <w:r>
-              <w:rPr>
-                <w:rFonts w:ascii="Calibri" w:cs="Calibri" w:eastAsia="Calibri" w:hAnsi="Calibri"/>
-                <w:b w:val="1"/>
-                <w:sz w:val="22"/>
-                <w:szCs w:val="22"/>
-                <w:highlight w:val="white"/>
-                <w:rtl w:val="0"/>
-              </w:rPr>
-              <w:t xml:space="preserve">Data de vencimento da parcela de entrada </w:t>
+              <w:jc w:val="center"/>
+              <w:rPr>
+                <w:rFonts w:ascii="Calibri" w:cs="Calibri" w:eastAsia="Calibri" w:hAnsi="Calibri"/>
+                <w:b w:val="1"/>
+                <w:sz w:val="22"/>
+                <w:szCs w:val="22"/>
+                <w:highlight w:val="white"/>
+              </w:rPr>
+            </w:pPr>
+            <w:r>
+              <w:rPr>
+                <w:rFonts w:ascii="Calibri" w:cs="Calibri" w:eastAsia="Calibri" w:hAnsi="Calibri"/>
+                <w:b w:val="1"/>
+                <w:sz w:val="22"/>
+                <w:szCs w:val="22"/>
+                <w:highlight w:val="white"/>
+                <w:rtl w:val="0"/>
+              </w:rPr>
+              <w:t xml:space="preserve">Vencimento da parcela de entrada </w:t>
             </w:r>
           </w:p>
         </w:tc>
@@ -2274,6 +2203,7 @@
           <w:p>
             <w:pPr>
               <w:widowControl w:val="0"/>
+              <w:jc w:val="right"/>
               <w:rPr>
                 <w:rFonts w:ascii="Calibri" w:cs="Calibri" w:eastAsia="Calibri" w:hAnsi="Calibri"/>
                 <w:b w:val="1"/>
@@ -2316,18 +2246,18 @@
                 <w:rFonts w:ascii="Calibri" w:cs="Calibri" w:eastAsia="Calibri" w:hAnsi="Calibri"/>
                 <w:sz w:val="22"/>
                 <w:szCs w:val="22"/>
-                <w:highlight w:val="yellow"/>
-              </w:rPr>
-            </w:pPr>
-            <w:r>
-              <w:rPr>
-                <w:rFonts w:ascii="Calibri" w:cs="Calibri" w:eastAsia="Calibri" w:hAnsi="Calibri"/>
-                <w:sz w:val="22"/>
-                <w:szCs w:val="22"/>
-                <w:highlight w:val="yellow"/>
-                <w:rtl w:val="0"/>
-              </w:rPr>
-              <w:t xml:space="preserve">{{ input_date }}</w:t>
+                <w:highlight w:val="white"/>
+              </w:rPr>
+            </w:pPr>
+            <w:r>
+              <w:rPr>
+                <w:rFonts w:ascii="Calibri" w:cs="Calibri" w:eastAsia="Calibri" w:hAnsi="Calibri"/>
+                <w:sz w:val="22"/>
+                <w:szCs w:val="22"/>
+                <w:highlight w:val="white"/>
+                <w:rtl w:val="0"/>
+              </w:rPr>
+              <w:t xml:space="preserve">{{ input_date_format }}</w:t>
             </w:r>
           </w:p>
         </w:tc>
@@ -2345,31 +2275,23 @@
           <w:p>
             <w:pPr>
               <w:widowControl w:val="0"/>
-              <w:rPr>
-                <w:rFonts w:ascii="Calibri" w:cs="Calibri" w:eastAsia="Calibri" w:hAnsi="Calibri"/>
-                <w:sz w:val="22"/>
-                <w:szCs w:val="22"/>
-                <w:highlight w:val="yellow"/>
-              </w:rPr>
-            </w:pPr>
-            <w:r>
-              <w:rPr>
-                <w:rFonts w:ascii="Calibri" w:cs="Calibri" w:eastAsia="Calibri" w:hAnsi="Calibri"/>
-                <w:sz w:val="22"/>
-                <w:szCs w:val="22"/>
-                <w:rtl w:val="0"/>
-              </w:rPr>
-              <w:t xml:space="preserve">R$ </w:t>
-            </w:r>
-            <w:r>
-              <w:rPr>
-                <w:rFonts w:ascii="Calibri" w:cs="Calibri" w:eastAsia="Calibri" w:hAnsi="Calibri"/>
-                <w:sz w:val="22"/>
-                <w:szCs w:val="22"/>
-                <w:highlight w:val="yellow"/>
-                <w:rtl w:val="0"/>
-              </w:rPr>
-              <w:t xml:space="preserve">{{ “%.2f”|format(input_value) | replace(“.”,”,”) }}</w:t>
+              <w:jc w:val="right"/>
+              <w:rPr>
+                <w:rFonts w:ascii="Calibri" w:cs="Calibri" w:eastAsia="Calibri" w:hAnsi="Calibri"/>
+                <w:sz w:val="22"/>
+                <w:szCs w:val="22"/>
+                <w:highlight w:val="white"/>
+              </w:rPr>
+            </w:pPr>
+            <w:r>
+              <w:rPr>
+                <w:rFonts w:ascii="Calibri" w:cs="Calibri" w:eastAsia="Calibri" w:hAnsi="Calibri"/>
+                <w:sz w:val="22"/>
+                <w:szCs w:val="22"/>
+                <w:highlight w:val="white"/>
+                <w:rtl w:val="0"/>
+              </w:rPr>
+              <w:t xml:space="preserve">R$ {{ “%.2f”|format(input_value) | replace(“.”,”,”) }}</w:t>
             </w:r>
           </w:p>
         </w:tc>
@@ -2385,7 +2307,7 @@
           <w:b w:val="1"/>
           <w:sz w:val="22"/>
           <w:szCs w:val="22"/>
-          <w:highlight w:val="cyan"/>
+          <w:highlight w:val="white"/>
         </w:rPr>
       </w:pPr>
       <w:r>
@@ -2403,15 +2325,15 @@
           <w:rFonts w:ascii="Calibri" w:cs="Calibri" w:eastAsia="Calibri" w:hAnsi="Calibri"/>
           <w:sz w:val="22"/>
           <w:szCs w:val="22"/>
-          <w:highlight w:val="cyan"/>
-        </w:rPr>
-      </w:pPr>
-      <w:r>
-        <w:rPr>
-          <w:rFonts w:ascii="Calibri" w:cs="Calibri" w:eastAsia="Calibri" w:hAnsi="Calibri"/>
-          <w:sz w:val="22"/>
-          <w:szCs w:val="22"/>
-          <w:highlight w:val="cyan"/>
+          <w:highlight w:val="white"/>
+        </w:rPr>
+      </w:pPr>
+      <w:r>
+        <w:rPr>
+          <w:rFonts w:ascii="Calibri" w:cs="Calibri" w:eastAsia="Calibri" w:hAnsi="Calibri"/>
+          <w:sz w:val="22"/>
+          <w:szCs w:val="22"/>
+          <w:highlight w:val="white"/>
           <w:rtl w:val="0"/>
         </w:rPr>
         <w:t xml:space="preserve">{%p endif %}</w:t>
@@ -2420,9 +2342,9 @@
     <w:tbl>
       <w:tblPr>
         <w:tblStyle w:val="Table6"/>
-        <w:tblW w:w="9690.0" w:type="dxa"/>
+        <w:tblW w:w="6195.0" w:type="dxa"/>
         <w:jc w:val="left"/>
-        <w:tblInd w:w="100.0" w:type="pct"/>
+        <w:tblInd w:w="1285.472440944882" w:type="dxa"/>
         <w:tblBorders>
           <w:top w:color="000000" w:space="0" w:sz="8" w:val="single"/>
           <w:left w:color="000000" w:space="0" w:sz="8" w:val="single"/>
@@ -2435,12 +2357,12 @@
         <w:tblLook w:val="0600"/>
       </w:tblPr>
       <w:tblGrid>
-        <w:gridCol w:w="4845"/>
-        <w:gridCol w:w="4845"/>
+        <w:gridCol w:w="3795"/>
+        <w:gridCol w:w="2400"/>
         <w:tblGridChange w:id="0">
           <w:tblGrid>
-            <w:gridCol w:w="4845"/>
-            <w:gridCol w:w="4845"/>
+            <w:gridCol w:w="3795"/>
+            <w:gridCol w:w="2400"/>
           </w:tblGrid>
         </w:tblGridChange>
       </w:tblGrid>
@@ -2459,68 +2381,25 @@
           <w:p>
             <w:pPr>
               <w:widowControl w:val="0"/>
-              <w:rPr>
-                <w:rFonts w:ascii="Calibri" w:cs="Calibri" w:eastAsia="Calibri" w:hAnsi="Calibri"/>
-                <w:b w:val="1"/>
-                <w:sz w:val="22"/>
-                <w:szCs w:val="22"/>
-                <w:highlight w:val="white"/>
-              </w:rPr>
-            </w:pPr>
-            <w:r>
-              <w:rPr>
-                <w:rFonts w:ascii="Calibri" w:cs="Calibri" w:eastAsia="Calibri" w:hAnsi="Calibri"/>
-                <w:b w:val="1"/>
-                <w:sz w:val="22"/>
-                <w:szCs w:val="22"/>
-                <w:highlight w:val="white"/>
-                <w:rtl w:val="0"/>
-              </w:rPr>
-              <w:t xml:space="preserve">Data de vencimento das</w:t>
-            </w:r>
-            <w:r>
-              <w:rPr>
-                <w:rFonts w:ascii="Calibri" w:cs="Calibri" w:eastAsia="Calibri" w:hAnsi="Calibri"/>
-                <w:b w:val="1"/>
-                <w:sz w:val="22"/>
-                <w:szCs w:val="22"/>
-                <w:highlight w:val="cyan"/>
-                <w:rtl w:val="0"/>
-              </w:rPr>
-              <w:t xml:space="preserve">{% if has_input_value == “sim” %}</w:t>
-            </w:r>
-            <w:r>
-              <w:rPr>
-                <w:rFonts w:ascii="Calibri" w:cs="Calibri" w:eastAsia="Calibri" w:hAnsi="Calibri"/>
-                <w:b w:val="1"/>
-                <w:sz w:val="22"/>
-                <w:szCs w:val="22"/>
-                <w:highlight w:val="white"/>
-                <w:rtl w:val="0"/>
-              </w:rPr>
-              <w:t xml:space="preserve"> demais</w:t>
-            </w:r>
-            <w:r>
-              <w:rPr>
-                <w:rFonts w:ascii="Calibri" w:cs="Calibri" w:eastAsia="Calibri" w:hAnsi="Calibri"/>
-                <w:b w:val="1"/>
-                <w:sz w:val="22"/>
-                <w:szCs w:val="22"/>
-                <w:highlight w:val="cyan"/>
-                <w:rtl w:val="0"/>
-              </w:rPr>
-              <w:t xml:space="preserve">{% endif %}</w:t>
-            </w:r>
-            <w:r>
-              <w:rPr>
-                <w:rFonts w:ascii="Calibri" w:cs="Calibri" w:eastAsia="Calibri" w:hAnsi="Calibri"/>
-                <w:b w:val="1"/>
-                <w:sz w:val="22"/>
-                <w:szCs w:val="22"/>
-                <w:highlight w:val="white"/>
-                <w:rtl w:val="0"/>
-              </w:rPr>
-              <w:t xml:space="preserve"> parcelas</w:t>
+              <w:jc w:val="center"/>
+              <w:rPr>
+                <w:rFonts w:ascii="Calibri" w:cs="Calibri" w:eastAsia="Calibri" w:hAnsi="Calibri"/>
+                <w:b w:val="1"/>
+                <w:sz w:val="22"/>
+                <w:szCs w:val="22"/>
+                <w:highlight w:val="white"/>
+              </w:rPr>
+            </w:pPr>
+            <w:r>
+              <w:rPr>
+                <w:rFonts w:ascii="Calibri" w:cs="Calibri" w:eastAsia="Calibri" w:hAnsi="Calibri"/>
+                <w:b w:val="1"/>
+                <w:sz w:val="22"/>
+                <w:szCs w:val="22"/>
+                <w:highlight w:val="white"/>
+                <w:rtl w:val="0"/>
+              </w:rPr>
+              <w:t xml:space="preserve">Vencimento das{% if has_input_value == “sim” %} demais{% endif %} parcelas</w:t>
             </w:r>
           </w:p>
         </w:tc>
@@ -2538,11 +2417,12 @@
           <w:p>
             <w:pPr>
               <w:widowControl w:val="0"/>
-              <w:rPr>
-                <w:rFonts w:ascii="Calibri" w:cs="Calibri" w:eastAsia="Calibri" w:hAnsi="Calibri"/>
-                <w:sz w:val="22"/>
-                <w:szCs w:val="22"/>
-                <w:highlight w:val="yellow"/>
+              <w:jc w:val="right"/>
+              <w:rPr>
+                <w:rFonts w:ascii="Calibri" w:cs="Calibri" w:eastAsia="Calibri" w:hAnsi="Calibri"/>
+                <w:sz w:val="22"/>
+                <w:szCs w:val="22"/>
+                <w:highlight w:val="white"/>
               </w:rPr>
             </w:pPr>
             <w:r>
@@ -2589,15 +2469,15 @@
                 <w:rFonts w:ascii="Calibri" w:cs="Calibri" w:eastAsia="Calibri" w:hAnsi="Calibri"/>
                 <w:sz w:val="22"/>
                 <w:szCs w:val="22"/>
-                <w:highlight w:val="cyan"/>
-              </w:rPr>
-            </w:pPr>
-            <w:r>
-              <w:rPr>
-                <w:rFonts w:ascii="Calibri" w:cs="Calibri" w:eastAsia="Calibri" w:hAnsi="Calibri"/>
-                <w:sz w:val="22"/>
-                <w:szCs w:val="22"/>
-                <w:highlight w:val="cyan"/>
+                <w:highlight w:val="white"/>
+              </w:rPr>
+            </w:pPr>
+            <w:r>
+              <w:rPr>
+                <w:rFonts w:ascii="Calibri" w:cs="Calibri" w:eastAsia="Calibri" w:hAnsi="Calibri"/>
+                <w:sz w:val="22"/>
+                <w:szCs w:val="22"/>
+                <w:highlight w:val="white"/>
                 <w:rtl w:val="0"/>
               </w:rPr>
               <w:t xml:space="preserve">{%tr for dict in installments_list %}</w:t>
@@ -2625,15 +2505,15 @@
                 <w:rFonts w:ascii="Calibri" w:cs="Calibri" w:eastAsia="Calibri" w:hAnsi="Calibri"/>
                 <w:sz w:val="22"/>
                 <w:szCs w:val="22"/>
-                <w:highlight w:val="yellow"/>
-              </w:rPr>
-            </w:pPr>
-            <w:r>
-              <w:rPr>
-                <w:rFonts w:ascii="Calibri" w:cs="Calibri" w:eastAsia="Calibri" w:hAnsi="Calibri"/>
-                <w:sz w:val="22"/>
-                <w:szCs w:val="22"/>
-                <w:highlight w:val="yellow"/>
+                <w:highlight w:val="white"/>
+              </w:rPr>
+            </w:pPr>
+            <w:r>
+              <w:rPr>
+                <w:rFonts w:ascii="Calibri" w:cs="Calibri" w:eastAsia="Calibri" w:hAnsi="Calibri"/>
+                <w:sz w:val="22"/>
+                <w:szCs w:val="22"/>
+                <w:highlight w:val="white"/>
                 <w:rtl w:val="0"/>
               </w:rPr>
               <w:t xml:space="preserve">{{ dict[“installments_due”] }}</w:t>
@@ -2654,31 +2534,23 @@
           <w:p>
             <w:pPr>
               <w:widowControl w:val="0"/>
-              <w:rPr>
-                <w:rFonts w:ascii="Calibri" w:cs="Calibri" w:eastAsia="Calibri" w:hAnsi="Calibri"/>
-                <w:sz w:val="22"/>
-                <w:szCs w:val="22"/>
-                <w:highlight w:val="yellow"/>
-              </w:rPr>
-            </w:pPr>
-            <w:r>
-              <w:rPr>
-                <w:rFonts w:ascii="Calibri" w:cs="Calibri" w:eastAsia="Calibri" w:hAnsi="Calibri"/>
-                <w:sz w:val="22"/>
-                <w:szCs w:val="22"/>
-                <w:rtl w:val="0"/>
-              </w:rPr>
-              <w:t xml:space="preserve">R$ </w:t>
-            </w:r>
-            <w:r>
-              <w:rPr>
-                <w:rFonts w:ascii="Calibri" w:cs="Calibri" w:eastAsia="Calibri" w:hAnsi="Calibri"/>
-                <w:sz w:val="22"/>
-                <w:szCs w:val="22"/>
-                <w:highlight w:val="yellow"/>
-                <w:rtl w:val="0"/>
-              </w:rPr>
-              <w:t xml:space="preserve">{{ “%.2f”|format(dict[“installments_value”]) | replace(“.”,”,”) }}</w:t>
+              <w:jc w:val="right"/>
+              <w:rPr>
+                <w:rFonts w:ascii="Calibri" w:cs="Calibri" w:eastAsia="Calibri" w:hAnsi="Calibri"/>
+                <w:sz w:val="22"/>
+                <w:szCs w:val="22"/>
+                <w:highlight w:val="white"/>
+              </w:rPr>
+            </w:pPr>
+            <w:r>
+              <w:rPr>
+                <w:rFonts w:ascii="Calibri" w:cs="Calibri" w:eastAsia="Calibri" w:hAnsi="Calibri"/>
+                <w:sz w:val="22"/>
+                <w:szCs w:val="22"/>
+                <w:highlight w:val="white"/>
+                <w:rtl w:val="0"/>
+              </w:rPr>
+              <w:t xml:space="preserve">R$ {{ “%.2f”|format(dict[“installments_value”]) | replace(“.”,”,”) }}</w:t>
             </w:r>
           </w:p>
         </w:tc>
@@ -2708,15 +2580,15 @@
                 <w:rFonts w:ascii="Calibri" w:cs="Calibri" w:eastAsia="Calibri" w:hAnsi="Calibri"/>
                 <w:sz w:val="22"/>
                 <w:szCs w:val="22"/>
-                <w:highlight w:val="cyan"/>
-              </w:rPr>
-            </w:pPr>
-            <w:r>
-              <w:rPr>
-                <w:rFonts w:ascii="Calibri" w:cs="Calibri" w:eastAsia="Calibri" w:hAnsi="Calibri"/>
-                <w:sz w:val="22"/>
-                <w:szCs w:val="22"/>
-                <w:highlight w:val="cyan"/>
+                <w:highlight w:val="white"/>
+              </w:rPr>
+            </w:pPr>
+            <w:r>
+              <w:rPr>
+                <w:rFonts w:ascii="Calibri" w:cs="Calibri" w:eastAsia="Calibri" w:hAnsi="Calibri"/>
+                <w:sz w:val="22"/>
+                <w:szCs w:val="22"/>
+                <w:highlight w:val="white"/>
                 <w:rtl w:val="0"/>
               </w:rPr>
               <w:t xml:space="preserve">{%tr endfor %}</w:t>
@@ -2735,15 +2607,15 @@
           <w:b w:val="1"/>
           <w:sz w:val="22"/>
           <w:szCs w:val="22"/>
-          <w:highlight w:val="cyan"/>
-        </w:rPr>
-      </w:pPr>
-      <w:r>
-        <w:rPr>
-          <w:rFonts w:ascii="Calibri" w:cs="Calibri" w:eastAsia="Calibri" w:hAnsi="Calibri"/>
-          <w:sz w:val="22"/>
-          <w:szCs w:val="22"/>
-          <w:highlight w:val="cyan"/>
+          <w:highlight w:val="white"/>
+        </w:rPr>
+      </w:pPr>
+      <w:r>
+        <w:rPr>
+          <w:rFonts w:ascii="Calibri" w:cs="Calibri" w:eastAsia="Calibri" w:hAnsi="Calibri"/>
+          <w:sz w:val="22"/>
+          <w:szCs w:val="22"/>
+          <w:highlight w:val="white"/>
           <w:rtl w:val="0"/>
         </w:rPr>
         <w:t xml:space="preserve">{%p endif %}</w:t>
@@ -2768,6 +2640,7 @@
           <w:color w:val="000000"/>
           <w:sz w:val="22"/>
           <w:szCs w:val="22"/>
+          <w:highlight w:val="white"/>
           <w:vertAlign w:val="baseline"/>
         </w:rPr>
       </w:pPr>
@@ -2777,6 +2650,7 @@
           <w:color w:val="000000"/>
           <w:sz w:val="22"/>
           <w:szCs w:val="22"/>
+          <w:highlight w:val="white"/>
           <w:vertAlign w:val="baseline"/>
           <w:rtl w:val="0"/>
         </w:rPr>
@@ -2797,6 +2671,7 @@
           <w:color w:val="000000"/>
           <w:sz w:val="22"/>
           <w:szCs w:val="22"/>
+          <w:highlight w:val="white"/>
           <w:vertAlign w:val="baseline"/>
         </w:rPr>
       </w:pPr>
@@ -2806,6 +2681,7 @@
           <w:color w:val="000000"/>
           <w:sz w:val="22"/>
           <w:szCs w:val="22"/>
+          <w:highlight w:val="white"/>
           <w:vertAlign w:val="baseline"/>
           <w:rtl w:val="0"/>
         </w:rPr>
@@ -2819,6 +2695,7 @@
           <w:rFonts w:ascii="Calibri" w:cs="Calibri" w:eastAsia="Calibri" w:hAnsi="Calibri"/>
           <w:sz w:val="22"/>
           <w:szCs w:val="22"/>
+          <w:highlight w:val="white"/>
           <w:vertAlign w:val="baseline"/>
         </w:rPr>
       </w:pPr>
@@ -2827,6 +2704,7 @@
           <w:rFonts w:ascii="Calibri" w:cs="Calibri" w:eastAsia="Calibri" w:hAnsi="Calibri"/>
           <w:sz w:val="22"/>
           <w:szCs w:val="22"/>
+          <w:highlight w:val="white"/>
           <w:vertAlign w:val="baseline"/>
           <w:rtl w:val="0"/>
         </w:rPr>
@@ -2846,45 +2724,18 @@
           <w:rFonts w:ascii="Calibri" w:cs="Calibri" w:eastAsia="Calibri" w:hAnsi="Calibri"/>
           <w:sz w:val="24"/>
           <w:szCs w:val="24"/>
-        </w:rPr>
-      </w:pPr>
-      <w:r>
-        <w:rPr>
-          <w:rFonts w:ascii="Calibri" w:cs="Calibri" w:eastAsia="Calibri" w:hAnsi="Calibri"/>
-          <w:sz w:val="22"/>
-          <w:szCs w:val="22"/>
-          <w:highlight w:val="yellow"/>
-          <w:rtl w:val="0"/>
-        </w:rPr>
-        <w:t xml:space="preserve">{{ title_case(signature_local | lower) }}</w:t>
-      </w:r>
-      <w:r>
-        <w:rPr>
-          <w:rFonts w:ascii="Calibri" w:cs="Calibri" w:eastAsia="Calibri" w:hAnsi="Calibri"/>
-          <w:sz w:val="22"/>
-          <w:szCs w:val="22"/>
-          <w:rtl w:val="0"/>
-        </w:rPr>
-        <w:t xml:space="preserve">, </w:t>
-      </w:r>
-      <w:r>
-        <w:rPr>
-          <w:rFonts w:ascii="Calibri" w:cs="Calibri" w:eastAsia="Calibri" w:hAnsi="Calibri"/>
-          <w:sz w:val="22"/>
-          <w:szCs w:val="22"/>
-          <w:highlight w:val="yellow"/>
-          <w:rtl w:val="0"/>
-        </w:rPr>
-        <w:t xml:space="preserve">{{ signature_date }}</w:t>
-      </w:r>
-      <w:r>
-        <w:rPr>
-          <w:rFonts w:ascii="Calibri" w:cs="Calibri" w:eastAsia="Calibri" w:hAnsi="Calibri"/>
-          <w:sz w:val="22"/>
-          <w:szCs w:val="22"/>
-          <w:rtl w:val="0"/>
-        </w:rPr>
-        <w:t xml:space="preserve">.</w:t>
+          <w:highlight w:val="white"/>
+        </w:rPr>
+      </w:pPr>
+      <w:r>
+        <w:rPr>
+          <w:rFonts w:ascii="Calibri" w:cs="Calibri" w:eastAsia="Calibri" w:hAnsi="Calibri"/>
+          <w:sz w:val="22"/>
+          <w:szCs w:val="22"/>
+          <w:highlight w:val="white"/>
+          <w:rtl w:val="0"/>
+        </w:rPr>
+        <w:t xml:space="preserve">{{ title_case(signature_local | lower) }}, {{ signature_date }}.</w:t>
       </w:r>
       <w:r>
         <w:rPr>
@@ -2901,6 +2752,7 @@
           <w:b w:val="1"/>
           <w:sz w:val="22"/>
           <w:szCs w:val="22"/>
+          <w:highlight w:val="white"/>
         </w:rPr>
       </w:pPr>
       <w:r>
@@ -2909,6 +2761,7 @@
           <w:b w:val="1"/>
           <w:sz w:val="22"/>
           <w:szCs w:val="22"/>
+          <w:highlight w:val="white"/>
           <w:rtl w:val="0"/>
         </w:rPr>
         <w:t xml:space="preserve">Contratada:</w:t>
@@ -2926,7 +2779,7 @@
           <w:color w:val="ffffff"/>
           <w:sz w:val="22"/>
           <w:szCs w:val="22"/>
-          <w:shd w:fill="ff9900" w:val="clear"/>
+          <w:highlight w:val="white"/>
         </w:rPr>
       </w:pPr>
       <w:bookmarkStart w:colFirst="0" w:colLast="0" w:name="_nlubexuilrk" w:id="0"/>
@@ -2938,7 +2791,7 @@
           <w:color w:val="ffffff"/>
           <w:sz w:val="22"/>
           <w:szCs w:val="22"/>
-          <w:shd w:fill="ff9900" w:val="clear"/>
+          <w:highlight w:val="white"/>
           <w:rtl w:val="0"/>
         </w:rPr>
         <w:t xml:space="preserve">{{  generate_anchor('signHere', school["email”])  }}</w:t>
@@ -2953,13 +2806,15 @@
           <w:rFonts w:ascii="Calibri" w:cs="Calibri" w:eastAsia="Calibri" w:hAnsi="Calibri"/>
           <w:sz w:val="22"/>
           <w:szCs w:val="22"/>
-        </w:rPr>
-      </w:pPr>
-      <w:r>
-        <w:rPr>
-          <w:rFonts w:ascii="Calibri" w:cs="Calibri" w:eastAsia="Calibri" w:hAnsi="Calibri"/>
-          <w:sz w:val="22"/>
-          <w:szCs w:val="22"/>
+          <w:highlight w:val="white"/>
+        </w:rPr>
+      </w:pPr>
+      <w:r>
+        <w:rPr>
+          <w:rFonts w:ascii="Calibri" w:cs="Calibri" w:eastAsia="Calibri" w:hAnsi="Calibri"/>
+          <w:sz w:val="22"/>
+          <w:szCs w:val="22"/>
+          <w:highlight w:val="white"/>
           <w:rtl w:val="0"/>
         </w:rPr>
         <w:t xml:space="preserve">____________________________________________</w:t>
@@ -2975,6 +2830,7 @@
           <w:b w:val="1"/>
           <w:sz w:val="22"/>
           <w:szCs w:val="22"/>
+          <w:highlight w:val="white"/>
         </w:rPr>
       </w:pPr>
       <w:r>
@@ -2983,15 +2839,10 @@
           <w:b w:val="1"/>
           <w:sz w:val="22"/>
           <w:szCs w:val="22"/>
-          <w:highlight w:val="yellow"/>
+          <w:highlight w:val="white"/>
           <w:rtl w:val="0"/>
         </w:rPr>
         <w:t xml:space="preserve">{{ school["legal_name”] }}</w:t>
-      </w:r>
-      <w:r>
-        <w:rPr>
-          <w:rtl w:val="0"/>
-        </w:rPr>
       </w:r>
     </w:p>
     <w:p>
@@ -3003,6 +2854,7 @@
           <w:b w:val="1"/>
           <w:sz w:val="22"/>
           <w:szCs w:val="22"/>
+          <w:highlight w:val="white"/>
         </w:rPr>
       </w:pPr>
       <w:r>
@@ -3011,6 +2863,7 @@
           <w:b w:val="1"/>
           <w:sz w:val="22"/>
           <w:szCs w:val="22"/>
+          <w:highlight w:val="white"/>
           <w:rtl w:val="0"/>
         </w:rPr>
         <w:t xml:space="preserve">Contratante(s):</w:t>
@@ -3025,14 +2878,15 @@
           <w:b w:val="1"/>
           <w:sz w:val="22"/>
           <w:szCs w:val="22"/>
-        </w:rPr>
-      </w:pPr>
-      <w:r>
-        <w:rPr>
-          <w:rFonts w:ascii="Calibri" w:cs="Calibri" w:eastAsia="Calibri" w:hAnsi="Calibri"/>
-          <w:sz w:val="22"/>
-          <w:szCs w:val="22"/>
-          <w:highlight w:val="cyan"/>
+          <w:highlight w:val="white"/>
+        </w:rPr>
+      </w:pPr>
+      <w:r>
+        <w:rPr>
+          <w:rFonts w:ascii="Calibri" w:cs="Calibri" w:eastAsia="Calibri" w:hAnsi="Calibri"/>
+          <w:sz w:val="22"/>
+          <w:szCs w:val="22"/>
+          <w:highlight w:val="white"/>
           <w:rtl w:val="0"/>
         </w:rPr>
         <w:t xml:space="preserve">{%p for item in contractors %}</w:t>
@@ -3055,7 +2909,7 @@
           <w:color w:val="ffffff"/>
           <w:sz w:val="22"/>
           <w:szCs w:val="22"/>
-          <w:shd w:fill="ff9900" w:val="clear"/>
+          <w:highlight w:val="white"/>
         </w:rPr>
       </w:pPr>
       <w:bookmarkStart w:colFirst="0" w:colLast="0" w:name="_4hf8i5bju0gc" w:id="1"/>
@@ -3067,7 +2921,7 @@
           <w:color w:val="ffffff"/>
           <w:sz w:val="20"/>
           <w:szCs w:val="20"/>
-          <w:shd w:fill="ff9900" w:val="clear"/>
+          <w:highlight w:val="white"/>
           <w:rtl w:val="0"/>
         </w:rPr>
         <w:t xml:space="preserve">{{  generate_anchor('signHere', item.email)  }}</w:t>
@@ -3088,13 +2942,15 @@
           <w:b w:val="1"/>
           <w:sz w:val="22"/>
           <w:szCs w:val="22"/>
-        </w:rPr>
-      </w:pPr>
-      <w:r>
-        <w:rPr>
-          <w:rFonts w:ascii="Calibri" w:cs="Calibri" w:eastAsia="Calibri" w:hAnsi="Calibri"/>
-          <w:sz w:val="22"/>
-          <w:szCs w:val="22"/>
+          <w:highlight w:val="white"/>
+        </w:rPr>
+      </w:pPr>
+      <w:r>
+        <w:rPr>
+          <w:rFonts w:ascii="Calibri" w:cs="Calibri" w:eastAsia="Calibri" w:hAnsi="Calibri"/>
+          <w:sz w:val="22"/>
+          <w:szCs w:val="22"/>
+          <w:highlight w:val="white"/>
           <w:rtl w:val="0"/>
         </w:rPr>
         <w:t xml:space="preserve">____________________________________________</w:t>
@@ -3114,7 +2970,7 @@
           <w:b w:val="1"/>
           <w:sz w:val="22"/>
           <w:szCs w:val="22"/>
-          <w:highlight w:val="yellow"/>
+          <w:highlight w:val="white"/>
         </w:rPr>
       </w:pPr>
       <w:r>
@@ -3123,7 +2979,7 @@
           <w:b w:val="1"/>
           <w:sz w:val="22"/>
           <w:szCs w:val="22"/>
-          <w:highlight w:val="yellow"/>
+          <w:highlight w:val="white"/>
           <w:rtl w:val="0"/>
         </w:rPr>
         <w:t xml:space="preserve">{{ item.name.text  }}</w:t>
@@ -3138,15 +2994,15 @@
           <w:b w:val="1"/>
           <w:sz w:val="22"/>
           <w:szCs w:val="22"/>
-          <w:highlight w:val="yellow"/>
-        </w:rPr>
-      </w:pPr>
-      <w:r>
-        <w:rPr>
-          <w:rFonts w:ascii="Calibri" w:cs="Calibri" w:eastAsia="Calibri" w:hAnsi="Calibri"/>
-          <w:sz w:val="22"/>
-          <w:szCs w:val="22"/>
-          <w:highlight w:val="cyan"/>
+          <w:highlight w:val="white"/>
+        </w:rPr>
+      </w:pPr>
+      <w:r>
+        <w:rPr>
+          <w:rFonts w:ascii="Calibri" w:cs="Calibri" w:eastAsia="Calibri" w:hAnsi="Calibri"/>
+          <w:sz w:val="22"/>
+          <w:szCs w:val="22"/>
+          <w:highlight w:val="white"/>
           <w:rtl w:val="0"/>
         </w:rPr>
         <w:t xml:space="preserve">{%p endfor %}</w:t>
@@ -3356,6 +3212,7 @@
           <w:rFonts w:ascii="Calibri" w:cs="Calibri" w:eastAsia="Calibri" w:hAnsi="Calibri"/>
           <w:sz w:val="22"/>
           <w:szCs w:val="22"/>
+          <w:highlight w:val="white"/>
         </w:rPr>
       </w:pPr>
       <w:r>

</xml_diff>

<commit_message>
el-228: Template, conforme reprovação do dia 15-07-2020
</commit_message>
<xml_diff>
--- a/docassemble/docassemble/brcomeducalegal/data/templates/aditivo-de-reparcelamento-do-contrato-do-aluno.docx
+++ b/docassemble/docassemble/brcomeducalegal/data/templates/aditivo-de-reparcelamento-do-contrato-do-aluno.docx
@@ -10,7 +10,6 @@
           <w:rFonts w:ascii="Calibri" w:cs="Calibri" w:eastAsia="Calibri" w:hAnsi="Calibri"/>
           <w:sz w:val="24"/>
           <w:szCs w:val="24"/>
-          <w:highlight w:val="white"/>
           <w:vertAlign w:val="baseline"/>
         </w:rPr>
       </w:pPr>
@@ -20,7 +19,6 @@
           <w:b w:val="1"/>
           <w:sz w:val="24"/>
           <w:szCs w:val="24"/>
-          <w:highlight w:val="white"/>
           <w:vertAlign w:val="baseline"/>
           <w:rtl w:val="0"/>
         </w:rPr>
@@ -41,7 +39,6 @@
           <w:rFonts w:ascii="Calibri" w:cs="Calibri" w:eastAsia="Calibri" w:hAnsi="Calibri"/>
           <w:sz w:val="22"/>
           <w:szCs w:val="22"/>
-          <w:highlight w:val="white"/>
         </w:rPr>
       </w:pPr>
       <w:r>
@@ -59,7 +56,6 @@
           <w:rFonts w:ascii="Calibri" w:cs="Calibri" w:eastAsia="Calibri" w:hAnsi="Calibri"/>
           <w:sz w:val="18"/>
           <w:szCs w:val="18"/>
-          <w:highlight w:val="white"/>
           <w:vertAlign w:val="baseline"/>
         </w:rPr>
       </w:pPr>
@@ -68,7 +64,6 @@
           <w:rFonts w:ascii="Calibri" w:cs="Calibri" w:eastAsia="Calibri" w:hAnsi="Calibri"/>
           <w:sz w:val="22"/>
           <w:szCs w:val="22"/>
-          <w:highlight w:val="white"/>
           <w:rtl w:val="0"/>
         </w:rPr>
         <w:t xml:space="preserve">{%p for item in contractors %}</w:t>
@@ -136,7 +131,6 @@
                 <w:color w:val="000000"/>
                 <w:sz w:val="18"/>
                 <w:szCs w:val="18"/>
-                <w:highlight w:val="white"/>
                 <w:vertAlign w:val="baseline"/>
               </w:rPr>
             </w:pPr>
@@ -147,7 +141,6 @@
                 <w:color w:val="000000"/>
                 <w:sz w:val="18"/>
                 <w:szCs w:val="18"/>
-                <w:highlight w:val="white"/>
                 <w:vertAlign w:val="baseline"/>
                 <w:rtl w:val="0"/>
               </w:rPr>
@@ -163,15 +156,13 @@
                 <w:rFonts w:ascii="Calibri" w:cs="Calibri" w:eastAsia="Calibri" w:hAnsi="Calibri"/>
                 <w:sz w:val="18"/>
                 <w:szCs w:val="18"/>
-                <w:highlight w:val="white"/>
-              </w:rPr>
-            </w:pPr>
-            <w:r>
-              <w:rPr>
-                <w:rFonts w:ascii="Calibri" w:cs="Calibri" w:eastAsia="Calibri" w:hAnsi="Calibri"/>
-                <w:sz w:val="22"/>
-                <w:szCs w:val="22"/>
-                <w:highlight w:val="white"/>
+              </w:rPr>
+            </w:pPr>
+            <w:r>
+              <w:rPr>
+                <w:rFonts w:ascii="Calibri" w:cs="Calibri" w:eastAsia="Calibri" w:hAnsi="Calibri"/>
+                <w:sz w:val="22"/>
+                <w:szCs w:val="22"/>
                 <w:rtl w:val="0"/>
               </w:rPr>
               <w:t xml:space="preserve">{{ item.name.text  | upper }}</w:t>
@@ -201,7 +192,6 @@
                 <w:color w:val="000000"/>
                 <w:sz w:val="18"/>
                 <w:szCs w:val="18"/>
-                <w:highlight w:val="white"/>
                 <w:vertAlign w:val="baseline"/>
               </w:rPr>
             </w:pPr>
@@ -212,7 +202,6 @@
                 <w:color w:val="000000"/>
                 <w:sz w:val="18"/>
                 <w:szCs w:val="18"/>
-                <w:highlight w:val="white"/>
                 <w:vertAlign w:val="baseline"/>
                 <w:rtl w:val="0"/>
               </w:rPr>
@@ -229,15 +218,13 @@
                 <w:b w:val="1"/>
                 <w:sz w:val="18"/>
                 <w:szCs w:val="18"/>
-                <w:highlight w:val="white"/>
-              </w:rPr>
-            </w:pPr>
-            <w:r>
-              <w:rPr>
-                <w:rFonts w:ascii="Calibri" w:cs="Calibri" w:eastAsia="Calibri" w:hAnsi="Calibri"/>
-                <w:sz w:val="22"/>
-                <w:szCs w:val="22"/>
-                <w:highlight w:val="white"/>
+              </w:rPr>
+            </w:pPr>
+            <w:r>
+              <w:rPr>
+                <w:rFonts w:ascii="Calibri" w:cs="Calibri" w:eastAsia="Calibri" w:hAnsi="Calibri"/>
+                <w:sz w:val="22"/>
+                <w:szCs w:val="22"/>
                 <w:rtl w:val="0"/>
               </w:rPr>
               <w:t xml:space="preserve">{{ item.nationality }}</w:t>
@@ -263,7 +250,6 @@
                 <w:color w:val="000000"/>
                 <w:sz w:val="18"/>
                 <w:szCs w:val="18"/>
-                <w:highlight w:val="white"/>
                 <w:vertAlign w:val="baseline"/>
               </w:rPr>
             </w:pPr>
@@ -274,7 +260,6 @@
                 <w:color w:val="000000"/>
                 <w:sz w:val="18"/>
                 <w:szCs w:val="18"/>
-                <w:highlight w:val="white"/>
                 <w:vertAlign w:val="baseline"/>
                 <w:rtl w:val="0"/>
               </w:rPr>
@@ -291,15 +276,13 @@
                 <w:b w:val="1"/>
                 <w:sz w:val="18"/>
                 <w:szCs w:val="18"/>
-                <w:highlight w:val="white"/>
-              </w:rPr>
-            </w:pPr>
-            <w:r>
-              <w:rPr>
-                <w:rFonts w:ascii="Calibri" w:cs="Calibri" w:eastAsia="Calibri" w:hAnsi="Calibri"/>
-                <w:sz w:val="22"/>
-                <w:szCs w:val="22"/>
-                <w:highlight w:val="white"/>
+              </w:rPr>
+            </w:pPr>
+            <w:r>
+              <w:rPr>
+                <w:rFonts w:ascii="Calibri" w:cs="Calibri" w:eastAsia="Calibri" w:hAnsi="Calibri"/>
+                <w:sz w:val="22"/>
+                <w:szCs w:val="22"/>
                 <w:rtl w:val="0"/>
               </w:rPr>
               <w:t xml:space="preserve">{{ item.marital_status }}</w:t>
@@ -325,7 +308,6 @@
                 <w:color w:val="000000"/>
                 <w:sz w:val="18"/>
                 <w:szCs w:val="18"/>
-                <w:highlight w:val="white"/>
                 <w:vertAlign w:val="baseline"/>
               </w:rPr>
             </w:pPr>
@@ -336,7 +318,6 @@
                 <w:color w:val="000000"/>
                 <w:sz w:val="18"/>
                 <w:szCs w:val="18"/>
-                <w:highlight w:val="white"/>
                 <w:vertAlign w:val="baseline"/>
                 <w:rtl w:val="0"/>
               </w:rPr>
@@ -353,15 +334,13 @@
                 <w:b w:val="1"/>
                 <w:sz w:val="18"/>
                 <w:szCs w:val="18"/>
-                <w:highlight w:val="white"/>
-              </w:rPr>
-            </w:pPr>
-            <w:r>
-              <w:rPr>
-                <w:rFonts w:ascii="Calibri" w:cs="Calibri" w:eastAsia="Calibri" w:hAnsi="Calibri"/>
-                <w:sz w:val="22"/>
-                <w:szCs w:val="22"/>
-                <w:highlight w:val="white"/>
+              </w:rPr>
+            </w:pPr>
+            <w:r>
+              <w:rPr>
+                <w:rFonts w:ascii="Calibri" w:cs="Calibri" w:eastAsia="Calibri" w:hAnsi="Calibri"/>
+                <w:sz w:val="22"/>
+                <w:szCs w:val="22"/>
                 <w:rtl w:val="0"/>
               </w:rPr>
               <w:t xml:space="preserve">{{ item.rg }}</w:t>
@@ -386,7 +365,6 @@
                 <w:color w:val="000000"/>
                 <w:sz w:val="18"/>
                 <w:szCs w:val="18"/>
-                <w:highlight w:val="white"/>
                 <w:vertAlign w:val="baseline"/>
               </w:rPr>
             </w:pPr>
@@ -397,7 +375,6 @@
                 <w:color w:val="000000"/>
                 <w:sz w:val="18"/>
                 <w:szCs w:val="18"/>
-                <w:highlight w:val="white"/>
                 <w:vertAlign w:val="baseline"/>
                 <w:rtl w:val="0"/>
               </w:rPr>
@@ -414,15 +391,13 @@
                 <w:b w:val="1"/>
                 <w:sz w:val="18"/>
                 <w:szCs w:val="18"/>
-                <w:highlight w:val="white"/>
-              </w:rPr>
-            </w:pPr>
-            <w:r>
-              <w:rPr>
-                <w:rFonts w:ascii="Calibri" w:cs="Calibri" w:eastAsia="Calibri" w:hAnsi="Calibri"/>
-                <w:sz w:val="22"/>
-                <w:szCs w:val="22"/>
-                <w:highlight w:val="white"/>
+              </w:rPr>
+            </w:pPr>
+            <w:r>
+              <w:rPr>
+                <w:rFonts w:ascii="Calibri" w:cs="Calibri" w:eastAsia="Calibri" w:hAnsi="Calibri"/>
+                <w:sz w:val="22"/>
+                <w:szCs w:val="22"/>
                 <w:rtl w:val="0"/>
               </w:rPr>
               <w:t xml:space="preserve">{{ item.originator }}</w:t>
@@ -447,7 +422,6 @@
                 <w:color w:val="000000"/>
                 <w:sz w:val="18"/>
                 <w:szCs w:val="18"/>
-                <w:highlight w:val="white"/>
                 <w:vertAlign w:val="baseline"/>
               </w:rPr>
             </w:pPr>
@@ -458,7 +432,6 @@
                 <w:color w:val="000000"/>
                 <w:sz w:val="18"/>
                 <w:szCs w:val="18"/>
-                <w:highlight w:val="white"/>
                 <w:vertAlign w:val="baseline"/>
                 <w:rtl w:val="0"/>
               </w:rPr>
@@ -475,15 +448,13 @@
                 <w:b w:val="1"/>
                 <w:sz w:val="18"/>
                 <w:szCs w:val="18"/>
-                <w:highlight w:val="white"/>
-              </w:rPr>
-            </w:pPr>
-            <w:r>
-              <w:rPr>
-                <w:rFonts w:ascii="Calibri" w:cs="Calibri" w:eastAsia="Calibri" w:hAnsi="Calibri"/>
-                <w:sz w:val="22"/>
-                <w:szCs w:val="22"/>
-                <w:highlight w:val="white"/>
+              </w:rPr>
+            </w:pPr>
+            <w:r>
+              <w:rPr>
+                <w:rFonts w:ascii="Calibri" w:cs="Calibri" w:eastAsia="Calibri" w:hAnsi="Calibri"/>
+                <w:sz w:val="22"/>
+                <w:szCs w:val="22"/>
                 <w:rtl w:val="0"/>
               </w:rPr>
               <w:t xml:space="preserve">{{ item.cpf }}</w:t>
@@ -517,7 +488,6 @@
                 <w:color w:val="000000"/>
                 <w:sz w:val="18"/>
                 <w:szCs w:val="18"/>
-                <w:highlight w:val="white"/>
                 <w:vertAlign w:val="baseline"/>
               </w:rPr>
             </w:pPr>
@@ -528,7 +498,6 @@
                 <w:color w:val="000000"/>
                 <w:sz w:val="18"/>
                 <w:szCs w:val="18"/>
-                <w:highlight w:val="white"/>
                 <w:vertAlign w:val="baseline"/>
                 <w:rtl w:val="0"/>
               </w:rPr>
@@ -538,27 +507,104 @@
           <w:p>
             <w:pPr>
               <w:widowControl w:val="0"/>
-              <w:numPr>
-                <w:ilvl w:val="0"/>
-                <w:numId w:val="1"/>
-              </w:numPr>
               <w:spacing w:after="80" w:before="80" w:line="300" w:lineRule="auto"/>
               <w:jc w:val="both"/>
               <w:rPr>
-                <w:sz w:val="22"/>
-                <w:szCs w:val="22"/>
-                <w:highlight w:val="white"/>
-              </w:rPr>
-            </w:pPr>
-            <w:r>
-              <w:rPr>
-                <w:rFonts w:ascii="Calibri" w:cs="Calibri" w:eastAsia="Calibri" w:hAnsi="Calibri"/>
-                <w:sz w:val="22"/>
-                <w:szCs w:val="22"/>
-                <w:highlight w:val="white"/>
-                <w:rtl w:val="0"/>
-              </w:rPr>
-              <w:t xml:space="preserve">{{ title_case(item.address.street_name | lower) }}, n.º {{ item.address.street_number }}{% if item.address.unit %}, {{ item.address.unit | lower }}{% endif %} {{ title_case (item.address.neighborhood | lower) }}, {{ title_case(item.address.city | lower) }}/{{ item.address.state }}, CEP {{ item.address.zip }}{% if  item.phone_number %}</w:t>
+                <w:rFonts w:ascii="Calibri" w:cs="Calibri" w:eastAsia="Calibri" w:hAnsi="Calibri"/>
+                <w:b w:val="1"/>
+                <w:sz w:val="18"/>
+                <w:szCs w:val="18"/>
+              </w:rPr>
+            </w:pPr>
+            <w:r>
+              <w:rPr>
+                <w:rFonts w:ascii="Calibri" w:cs="Calibri" w:eastAsia="Calibri" w:hAnsi="Calibri"/>
+                <w:sz w:val="22"/>
+                <w:szCs w:val="22"/>
+                <w:rtl w:val="0"/>
+              </w:rPr>
+              <w:t xml:space="preserve">{{ title_case(item.address.street_name | lower) }}</w:t>
+            </w:r>
+            <w:r>
+              <w:rPr>
+                <w:rFonts w:ascii="Calibri" w:cs="Calibri" w:eastAsia="Calibri" w:hAnsi="Calibri"/>
+                <w:sz w:val="22"/>
+                <w:szCs w:val="22"/>
+                <w:rtl w:val="0"/>
+              </w:rPr>
+              <w:t xml:space="preserve">, n.º </w:t>
+            </w:r>
+            <w:r>
+              <w:rPr>
+                <w:rFonts w:ascii="Calibri" w:cs="Calibri" w:eastAsia="Calibri" w:hAnsi="Calibri"/>
+                <w:sz w:val="22"/>
+                <w:szCs w:val="22"/>
+                <w:rtl w:val="0"/>
+              </w:rPr>
+              <w:t xml:space="preserve">{{ item.address.street_number }}</w:t>
+            </w:r>
+            <w:r>
+              <w:rPr>
+                <w:rFonts w:ascii="Calibri" w:cs="Calibri" w:eastAsia="Calibri" w:hAnsi="Calibri"/>
+                <w:sz w:val="22"/>
+                <w:szCs w:val="22"/>
+                <w:rtl w:val="0"/>
+              </w:rPr>
+              <w:t xml:space="preserve">{% if item.address.unit %}</w:t>
+            </w:r>
+            <w:r>
+              <w:rPr>
+                <w:rFonts w:ascii="Calibri" w:cs="Calibri" w:eastAsia="Calibri" w:hAnsi="Calibri"/>
+                <w:sz w:val="22"/>
+                <w:szCs w:val="22"/>
+                <w:rtl w:val="0"/>
+              </w:rPr>
+              <w:t xml:space="preserve">, </w:t>
+            </w:r>
+            <w:r>
+              <w:rPr>
+                <w:rFonts w:ascii="Calibri" w:cs="Calibri" w:eastAsia="Calibri" w:hAnsi="Calibri"/>
+                <w:sz w:val="22"/>
+                <w:szCs w:val="22"/>
+                <w:rtl w:val="0"/>
+              </w:rPr>
+              <w:t xml:space="preserve">{{ item.address.unit | lower }}</w:t>
+            </w:r>
+            <w:r>
+              <w:rPr>
+                <w:rFonts w:ascii="Calibri" w:cs="Calibri" w:eastAsia="Calibri" w:hAnsi="Calibri"/>
+                <w:sz w:val="22"/>
+                <w:szCs w:val="22"/>
+                <w:rtl w:val="0"/>
+              </w:rPr>
+              <w:t xml:space="preserve">{% endif %}</w:t>
+            </w:r>
+            <w:r>
+              <w:rPr>
+                <w:rFonts w:ascii="Calibri" w:cs="Calibri" w:eastAsia="Calibri" w:hAnsi="Calibri"/>
+                <w:sz w:val="22"/>
+                <w:szCs w:val="22"/>
+                <w:rtl w:val="0"/>
+              </w:rPr>
+              <w:t xml:space="preserve"> </w:t>
+            </w:r>
+            <w:r>
+              <w:rPr>
+                <w:rFonts w:ascii="Calibri" w:cs="Calibri" w:eastAsia="Calibri" w:hAnsi="Calibri"/>
+                <w:sz w:val="22"/>
+                <w:szCs w:val="22"/>
+                <w:rtl w:val="0"/>
+              </w:rPr>
+              <w:t xml:space="preserve">{{ title_case (item.address.neighborhood | lower) }}, {{ title_case(item.address.city | lower) }}/{{ item.address.state }}, CEP {{ item.address.zip }}</w:t>
+            </w:r>
+            <w:r>
+              <w:rPr>
+                <w:rFonts w:ascii="Calibri" w:cs="Calibri" w:eastAsia="Calibri" w:hAnsi="Calibri"/>
+                <w:sz w:val="22"/>
+                <w:szCs w:val="22"/>
+                <w:rtl w:val="0"/>
+              </w:rPr>
+              <w:t xml:space="preserve">{% if  item.phone_number %}</w:t>
             </w:r>
             <w:r>
               <w:rPr>
@@ -589,16 +635,14 @@
                 <w:b w:val="1"/>
                 <w:sz w:val="18"/>
                 <w:szCs w:val="18"/>
-                <w:highlight w:val="white"/>
-              </w:rPr>
-            </w:pPr>
-            <w:r>
-              <w:rPr>
-                <w:rFonts w:ascii="Calibri" w:cs="Calibri" w:eastAsia="Calibri" w:hAnsi="Calibri"/>
-                <w:b w:val="1"/>
-                <w:sz w:val="18"/>
-                <w:szCs w:val="18"/>
-                <w:highlight w:val="white"/>
+              </w:rPr>
+            </w:pPr>
+            <w:r>
+              <w:rPr>
+                <w:rFonts w:ascii="Calibri" w:cs="Calibri" w:eastAsia="Calibri" w:hAnsi="Calibri"/>
+                <w:b w:val="1"/>
+                <w:sz w:val="18"/>
+                <w:szCs w:val="18"/>
                 <w:rtl w:val="0"/>
               </w:rPr>
               <w:t xml:space="preserve">Telefone Fixo:</w:t>
@@ -614,18 +658,25 @@
                 <w:b w:val="1"/>
                 <w:sz w:val="18"/>
                 <w:szCs w:val="18"/>
-                <w:highlight w:val="white"/>
-              </w:rPr>
-            </w:pPr>
-            <w:r>
-              <w:rPr>
-                <w:rFonts w:ascii="Calibri" w:cs="Calibri" w:eastAsia="Calibri" w:hAnsi="Calibri"/>
-                <w:sz w:val="22"/>
-                <w:szCs w:val="22"/>
-                <w:highlight w:val="white"/>
-                <w:rtl w:val="0"/>
-              </w:rPr>
-              <w:t xml:space="preserve">{{ item.phone_number}}{% endif %}{% if item.cel_number %}</w:t>
+              </w:rPr>
+            </w:pPr>
+            <w:r>
+              <w:rPr>
+                <w:rFonts w:ascii="Calibri" w:cs="Calibri" w:eastAsia="Calibri" w:hAnsi="Calibri"/>
+                <w:sz w:val="22"/>
+                <w:szCs w:val="22"/>
+                <w:rtl w:val="0"/>
+              </w:rPr>
+              <w:t xml:space="preserve">{{ item.phone_number}}</w:t>
+            </w:r>
+            <w:r>
+              <w:rPr>
+                <w:rFonts w:ascii="Calibri" w:cs="Calibri" w:eastAsia="Calibri" w:hAnsi="Calibri"/>
+                <w:sz w:val="22"/>
+                <w:szCs w:val="22"/>
+                <w:rtl w:val="0"/>
+              </w:rPr>
+              <w:t xml:space="preserve">{% endif %}{% if item.cel_number %}</w:t>
             </w:r>
             <w:r>
               <w:rPr>
@@ -651,16 +702,14 @@
                 <w:b w:val="1"/>
                 <w:sz w:val="18"/>
                 <w:szCs w:val="18"/>
-                <w:highlight w:val="white"/>
-              </w:rPr>
-            </w:pPr>
-            <w:r>
-              <w:rPr>
-                <w:rFonts w:ascii="Calibri" w:cs="Calibri" w:eastAsia="Calibri" w:hAnsi="Calibri"/>
-                <w:b w:val="1"/>
-                <w:sz w:val="18"/>
-                <w:szCs w:val="18"/>
-                <w:highlight w:val="white"/>
+              </w:rPr>
+            </w:pPr>
+            <w:r>
+              <w:rPr>
+                <w:rFonts w:ascii="Calibri" w:cs="Calibri" w:eastAsia="Calibri" w:hAnsi="Calibri"/>
+                <w:b w:val="1"/>
+                <w:sz w:val="18"/>
+                <w:szCs w:val="18"/>
                 <w:rtl w:val="0"/>
               </w:rPr>
               <w:t xml:space="preserve">Telefone Celular:</w:t>
@@ -676,18 +725,25 @@
                 <w:b w:val="1"/>
                 <w:sz w:val="18"/>
                 <w:szCs w:val="18"/>
-                <w:highlight w:val="white"/>
-              </w:rPr>
-            </w:pPr>
-            <w:r>
-              <w:rPr>
-                <w:rFonts w:ascii="Calibri" w:cs="Calibri" w:eastAsia="Calibri" w:hAnsi="Calibri"/>
-                <w:sz w:val="22"/>
-                <w:szCs w:val="22"/>
-                <w:highlight w:val="white"/>
-                <w:rtl w:val="0"/>
-              </w:rPr>
-              <w:t xml:space="preserve">{{ item.cel_number}}{% endif %}{% if item.whatsapp_number %}</w:t>
+              </w:rPr>
+            </w:pPr>
+            <w:r>
+              <w:rPr>
+                <w:rFonts w:ascii="Calibri" w:cs="Calibri" w:eastAsia="Calibri" w:hAnsi="Calibri"/>
+                <w:sz w:val="22"/>
+                <w:szCs w:val="22"/>
+                <w:rtl w:val="0"/>
+              </w:rPr>
+              <w:t xml:space="preserve">{{ item.cel_number}}</w:t>
+            </w:r>
+            <w:r>
+              <w:rPr>
+                <w:rFonts w:ascii="Calibri" w:cs="Calibri" w:eastAsia="Calibri" w:hAnsi="Calibri"/>
+                <w:sz w:val="22"/>
+                <w:szCs w:val="22"/>
+                <w:rtl w:val="0"/>
+              </w:rPr>
+              <w:t xml:space="preserve">{% endif %}{% if item.whatsapp_number %}</w:t>
             </w:r>
             <w:r>
               <w:rPr>
@@ -713,16 +769,14 @@
                 <w:b w:val="1"/>
                 <w:sz w:val="18"/>
                 <w:szCs w:val="18"/>
-                <w:highlight w:val="white"/>
-              </w:rPr>
-            </w:pPr>
-            <w:r>
-              <w:rPr>
-                <w:rFonts w:ascii="Calibri" w:cs="Calibri" w:eastAsia="Calibri" w:hAnsi="Calibri"/>
-                <w:b w:val="1"/>
-                <w:sz w:val="18"/>
-                <w:szCs w:val="18"/>
-                <w:highlight w:val="white"/>
+              </w:rPr>
+            </w:pPr>
+            <w:r>
+              <w:rPr>
+                <w:rFonts w:ascii="Calibri" w:cs="Calibri" w:eastAsia="Calibri" w:hAnsi="Calibri"/>
+                <w:b w:val="1"/>
+                <w:sz w:val="18"/>
+                <w:szCs w:val="18"/>
                 <w:rtl w:val="0"/>
               </w:rPr>
               <w:t xml:space="preserve">Número para WhatsApp:</w:t>
@@ -738,15 +792,13 @@
                 <w:b w:val="1"/>
                 <w:sz w:val="18"/>
                 <w:szCs w:val="18"/>
-                <w:highlight w:val="white"/>
-              </w:rPr>
-            </w:pPr>
-            <w:r>
-              <w:rPr>
-                <w:rFonts w:ascii="Calibri" w:cs="Calibri" w:eastAsia="Calibri" w:hAnsi="Calibri"/>
-                <w:sz w:val="22"/>
-                <w:szCs w:val="22"/>
-                <w:highlight w:val="white"/>
+              </w:rPr>
+            </w:pPr>
+            <w:r>
+              <w:rPr>
+                <w:rFonts w:ascii="Calibri" w:cs="Calibri" w:eastAsia="Calibri" w:hAnsi="Calibri"/>
+                <w:sz w:val="22"/>
+                <w:szCs w:val="22"/>
                 <w:rtl w:val="0"/>
               </w:rPr>
               <w:t xml:space="preserve">{{ item.whatsapp_number}}</w:t>
@@ -767,7 +819,6 @@
                 <w:b w:val="1"/>
                 <w:sz w:val="18"/>
                 <w:szCs w:val="18"/>
-                <w:highlight w:val="white"/>
               </w:rPr>
             </w:pPr>
             <w:r>
@@ -800,7 +851,6 @@
                 <w:color w:val="000000"/>
                 <w:sz w:val="18"/>
                 <w:szCs w:val="18"/>
-                <w:highlight w:val="white"/>
                 <w:vertAlign w:val="baseline"/>
               </w:rPr>
             </w:pPr>
@@ -809,7 +859,6 @@
                 <w:rFonts w:ascii="Calibri" w:cs="Calibri" w:eastAsia="Calibri" w:hAnsi="Calibri"/>
                 <w:sz w:val="22"/>
                 <w:szCs w:val="22"/>
-                <w:highlight w:val="white"/>
                 <w:rtl w:val="0"/>
               </w:rPr>
               <w:t xml:space="preserve">{% endif %}</w:t>
@@ -821,7 +870,6 @@
                 <w:color w:val="000000"/>
                 <w:sz w:val="18"/>
                 <w:szCs w:val="18"/>
-                <w:highlight w:val="white"/>
                 <w:vertAlign w:val="baseline"/>
                 <w:rtl w:val="0"/>
               </w:rPr>
@@ -838,15 +886,13 @@
                 <w:b w:val="1"/>
                 <w:sz w:val="18"/>
                 <w:szCs w:val="18"/>
-                <w:highlight w:val="white"/>
-              </w:rPr>
-            </w:pPr>
-            <w:r>
-              <w:rPr>
-                <w:rFonts w:ascii="Calibri" w:cs="Calibri" w:eastAsia="Calibri" w:hAnsi="Calibri"/>
-                <w:sz w:val="22"/>
-                <w:szCs w:val="22"/>
-                <w:highlight w:val="white"/>
+              </w:rPr>
+            </w:pPr>
+            <w:r>
+              <w:rPr>
+                <w:rFonts w:ascii="Calibri" w:cs="Calibri" w:eastAsia="Calibri" w:hAnsi="Calibri"/>
+                <w:sz w:val="22"/>
+                <w:szCs w:val="22"/>
                 <w:rtl w:val="0"/>
               </w:rPr>
               <w:t xml:space="preserve">{{ item.occupation | lower }}</w:t>
@@ -876,7 +922,6 @@
                 <w:color w:val="000000"/>
                 <w:sz w:val="18"/>
                 <w:szCs w:val="18"/>
-                <w:highlight w:val="white"/>
                 <w:vertAlign w:val="baseline"/>
               </w:rPr>
             </w:pPr>
@@ -887,7 +932,6 @@
                 <w:color w:val="000000"/>
                 <w:sz w:val="18"/>
                 <w:szCs w:val="18"/>
-                <w:highlight w:val="white"/>
                 <w:vertAlign w:val="baseline"/>
                 <w:rtl w:val="0"/>
               </w:rPr>
@@ -904,15 +948,13 @@
                 <w:b w:val="1"/>
                 <w:sz w:val="18"/>
                 <w:szCs w:val="18"/>
-                <w:highlight w:val="white"/>
-              </w:rPr>
-            </w:pPr>
-            <w:r>
-              <w:rPr>
-                <w:rFonts w:ascii="Calibri" w:cs="Calibri" w:eastAsia="Calibri" w:hAnsi="Calibri"/>
-                <w:sz w:val="22"/>
-                <w:szCs w:val="22"/>
-                <w:highlight w:val="white"/>
+              </w:rPr>
+            </w:pPr>
+            <w:r>
+              <w:rPr>
+                <w:rFonts w:ascii="Calibri" w:cs="Calibri" w:eastAsia="Calibri" w:hAnsi="Calibri"/>
+                <w:sz w:val="22"/>
+                <w:szCs w:val="22"/>
                 <w:rtl w:val="0"/>
               </w:rPr>
               <w:t xml:space="preserve">{{ item.email | lower }}</w:t>
@@ -933,7 +975,6 @@
           <w:rFonts w:ascii="Calibri" w:cs="Calibri" w:eastAsia="Calibri" w:hAnsi="Calibri"/>
           <w:sz w:val="22"/>
           <w:szCs w:val="22"/>
-          <w:highlight w:val="white"/>
         </w:rPr>
       </w:pPr>
       <w:r>
@@ -951,15 +992,13 @@
           <w:rFonts w:ascii="Calibri" w:cs="Calibri" w:eastAsia="Calibri" w:hAnsi="Calibri"/>
           <w:sz w:val="22"/>
           <w:szCs w:val="22"/>
-          <w:highlight w:val="white"/>
-        </w:rPr>
-      </w:pPr>
-      <w:r>
-        <w:rPr>
-          <w:rFonts w:ascii="Calibri" w:cs="Calibri" w:eastAsia="Calibri" w:hAnsi="Calibri"/>
-          <w:sz w:val="22"/>
-          <w:szCs w:val="22"/>
-          <w:highlight w:val="white"/>
+        </w:rPr>
+      </w:pPr>
+      <w:r>
+        <w:rPr>
+          <w:rFonts w:ascii="Calibri" w:cs="Calibri" w:eastAsia="Calibri" w:hAnsi="Calibri"/>
+          <w:sz w:val="22"/>
+          <w:szCs w:val="22"/>
           <w:rtl w:val="0"/>
         </w:rPr>
         <w:t xml:space="preserve">{%p endfor %}</w:t>
@@ -974,15 +1013,13 @@
           <w:rFonts w:ascii="Calibri" w:cs="Calibri" w:eastAsia="Calibri" w:hAnsi="Calibri"/>
           <w:sz w:val="22"/>
           <w:szCs w:val="22"/>
-          <w:highlight w:val="white"/>
-        </w:rPr>
-      </w:pPr>
-      <w:r>
-        <w:rPr>
-          <w:rFonts w:ascii="Calibri" w:cs="Calibri" w:eastAsia="Calibri" w:hAnsi="Calibri"/>
-          <w:sz w:val="22"/>
-          <w:szCs w:val="22"/>
-          <w:highlight w:val="white"/>
+        </w:rPr>
+      </w:pPr>
+      <w:r>
+        <w:rPr>
+          <w:rFonts w:ascii="Calibri" w:cs="Calibri" w:eastAsia="Calibri" w:hAnsi="Calibri"/>
+          <w:sz w:val="22"/>
+          <w:szCs w:val="22"/>
           <w:rtl w:val="0"/>
         </w:rPr>
         <w:t xml:space="preserve">{%p for item in students %}</w:t>
@@ -1037,7 +1074,6 @@
                 <w:color w:val="000000"/>
                 <w:sz w:val="18"/>
                 <w:szCs w:val="18"/>
-                <w:highlight w:val="white"/>
                 <w:vertAlign w:val="baseline"/>
               </w:rPr>
             </w:pPr>
@@ -1048,7 +1084,6 @@
                 <w:color w:val="000000"/>
                 <w:sz w:val="18"/>
                 <w:szCs w:val="18"/>
-                <w:highlight w:val="white"/>
                 <w:vertAlign w:val="baseline"/>
                 <w:rtl w:val="0"/>
               </w:rPr>
@@ -1068,7 +1103,6 @@
                 <w:color w:val="000000"/>
                 <w:sz w:val="22"/>
                 <w:szCs w:val="22"/>
-                <w:highlight w:val="white"/>
                 <w:vertAlign w:val="baseline"/>
               </w:rPr>
             </w:pPr>
@@ -1077,7 +1111,6 @@
                 <w:rFonts w:ascii="Calibri" w:cs="Calibri" w:eastAsia="Calibri" w:hAnsi="Calibri"/>
                 <w:sz w:val="22"/>
                 <w:szCs w:val="22"/>
-                <w:highlight w:val="white"/>
                 <w:rtl w:val="0"/>
               </w:rPr>
               <w:t xml:space="preserve">{{ item.name.first  | upper }}</w:t>
@@ -1113,7 +1146,6 @@
                 <w:color w:val="000000"/>
                 <w:sz w:val="18"/>
                 <w:szCs w:val="18"/>
-                <w:highlight w:val="white"/>
                 <w:vertAlign w:val="baseline"/>
               </w:rPr>
             </w:pPr>
@@ -1124,7 +1156,6 @@
                 <w:color w:val="000000"/>
                 <w:sz w:val="18"/>
                 <w:szCs w:val="18"/>
-                <w:highlight w:val="white"/>
                 <w:vertAlign w:val="baseline"/>
                 <w:rtl w:val="0"/>
               </w:rPr>
@@ -1141,15 +1172,13 @@
                 <w:b w:val="1"/>
                 <w:sz w:val="18"/>
                 <w:szCs w:val="18"/>
-                <w:highlight w:val="white"/>
-              </w:rPr>
-            </w:pPr>
-            <w:r>
-              <w:rPr>
-                <w:rFonts w:ascii="Calibri" w:cs="Calibri" w:eastAsia="Calibri" w:hAnsi="Calibri"/>
-                <w:sz w:val="22"/>
-                <w:szCs w:val="22"/>
-                <w:highlight w:val="white"/>
+              </w:rPr>
+            </w:pPr>
+            <w:r>
+              <w:rPr>
+                <w:rFonts w:ascii="Calibri" w:cs="Calibri" w:eastAsia="Calibri" w:hAnsi="Calibri"/>
+                <w:sz w:val="22"/>
+                <w:szCs w:val="22"/>
                 <w:rtl w:val="0"/>
               </w:rPr>
               <w:t xml:space="preserve">{{ item.course }}</w:t>
@@ -1170,7 +1199,6 @@
           <w:rFonts w:ascii="Calibri" w:cs="Calibri" w:eastAsia="Calibri" w:hAnsi="Calibri"/>
           <w:sz w:val="22"/>
           <w:szCs w:val="22"/>
-          <w:highlight w:val="white"/>
         </w:rPr>
       </w:pPr>
       <w:r>
@@ -1188,18 +1216,21 @@
           <w:rFonts w:ascii="Calibri" w:cs="Calibri" w:eastAsia="Calibri" w:hAnsi="Calibri"/>
           <w:sz w:val="22"/>
           <w:szCs w:val="22"/>
-          <w:highlight w:val="white"/>
-        </w:rPr>
-      </w:pPr>
-      <w:r>
-        <w:rPr>
-          <w:rFonts w:ascii="Calibri" w:cs="Calibri" w:eastAsia="Calibri" w:hAnsi="Calibri"/>
-          <w:sz w:val="22"/>
-          <w:szCs w:val="22"/>
-          <w:highlight w:val="white"/>
+        </w:rPr>
+      </w:pPr>
+      <w:r>
+        <w:rPr>
+          <w:rFonts w:ascii="Calibri" w:cs="Calibri" w:eastAsia="Calibri" w:hAnsi="Calibri"/>
+          <w:sz w:val="22"/>
+          <w:szCs w:val="22"/>
           <w:rtl w:val="0"/>
         </w:rPr>
         <w:t xml:space="preserve">{%p endfor %}</w:t>
+      </w:r>
+      <w:r>
+        <w:rPr>
+          <w:rtl w:val="0"/>
+        </w:rPr>
       </w:r>
     </w:p>
     <w:tbl>
@@ -1251,7 +1282,6 @@
                 <w:color w:val="000000"/>
                 <w:sz w:val="18"/>
                 <w:szCs w:val="18"/>
-                <w:highlight w:val="white"/>
                 <w:vertAlign w:val="baseline"/>
               </w:rPr>
             </w:pPr>
@@ -1262,7 +1292,6 @@
                 <w:color w:val="000000"/>
                 <w:sz w:val="18"/>
                 <w:szCs w:val="18"/>
-                <w:highlight w:val="white"/>
                 <w:vertAlign w:val="baseline"/>
                 <w:rtl w:val="0"/>
               </w:rPr>
@@ -1282,7 +1311,6 @@
                 <w:color w:val="000000"/>
                 <w:sz w:val="22"/>
                 <w:szCs w:val="22"/>
-                <w:highlight w:val="white"/>
                 <w:vertAlign w:val="baseline"/>
               </w:rPr>
             </w:pPr>
@@ -1291,7 +1319,6 @@
                 <w:rFonts w:ascii="Calibri" w:cs="Calibri" w:eastAsia="Calibri" w:hAnsi="Calibri"/>
                 <w:sz w:val="22"/>
                 <w:szCs w:val="22"/>
-                <w:highlight w:val="white"/>
                 <w:rtl w:val="0"/>
               </w:rPr>
               <w:t xml:space="preserve">{{ school[“legal_name”] | upper }}</w:t>
@@ -1326,7 +1353,6 @@
                 <w:color w:val="000000"/>
                 <w:sz w:val="18"/>
                 <w:szCs w:val="18"/>
-                <w:highlight w:val="white"/>
                 <w:vertAlign w:val="baseline"/>
               </w:rPr>
             </w:pPr>
@@ -1337,7 +1363,6 @@
                 <w:color w:val="000000"/>
                 <w:sz w:val="18"/>
                 <w:szCs w:val="18"/>
-                <w:highlight w:val="white"/>
                 <w:vertAlign w:val="baseline"/>
                 <w:rtl w:val="0"/>
               </w:rPr>
@@ -1357,7 +1382,6 @@
                 <w:color w:val="000000"/>
                 <w:sz w:val="22"/>
                 <w:szCs w:val="22"/>
-                <w:highlight w:val="white"/>
                 <w:vertAlign w:val="baseline"/>
               </w:rPr>
             </w:pPr>
@@ -1366,10 +1390,63 @@
                 <w:rFonts w:ascii="Calibri" w:cs="Calibri" w:eastAsia="Calibri" w:hAnsi="Calibri"/>
                 <w:sz w:val="22"/>
                 <w:szCs w:val="22"/>
-                <w:highlight w:val="white"/>
-                <w:rtl w:val="0"/>
-              </w:rPr>
-              <w:t xml:space="preserve">{{ title_case( school[“street”] | lower) }}, n.º {{ school[“street_number”] }}, {% if school[“unit”] %}{{ title_case(school[“unit”] | lower) }}, {% endif %}Bairro {{ title_case(school[“neighborhood”] | lower) }}, {{ title_case(school[“city”] | lower) }}/{{ school[“state”] }}, CEP {{ school[“zip”] }}</w:t>
+                <w:rtl w:val="0"/>
+              </w:rPr>
+              <w:t xml:space="preserve">{{ title_case( school[“street”] | lower) }}, n.º {{ school[“street_number”] }},</w:t>
+            </w:r>
+            <w:r>
+              <w:rPr>
+                <w:rFonts w:ascii="Calibri" w:cs="Calibri" w:eastAsia="Calibri" w:hAnsi="Calibri"/>
+                <w:sz w:val="22"/>
+                <w:szCs w:val="22"/>
+                <w:rtl w:val="0"/>
+              </w:rPr>
+              <w:t xml:space="preserve"> </w:t>
+            </w:r>
+            <w:r>
+              <w:rPr>
+                <w:rFonts w:ascii="Calibri" w:cs="Calibri" w:eastAsia="Calibri" w:hAnsi="Calibri"/>
+                <w:sz w:val="22"/>
+                <w:szCs w:val="22"/>
+                <w:rtl w:val="0"/>
+              </w:rPr>
+              <w:t xml:space="preserve">{% if school[“unit”] %}</w:t>
+            </w:r>
+            <w:r>
+              <w:rPr>
+                <w:rFonts w:ascii="Calibri" w:cs="Calibri" w:eastAsia="Calibri" w:hAnsi="Calibri"/>
+                <w:sz w:val="22"/>
+                <w:szCs w:val="22"/>
+                <w:rtl w:val="0"/>
+              </w:rPr>
+              <w:t xml:space="preserve">{{ title_case(school[“unit”] | lower) }},</w:t>
+            </w:r>
+            <w:r>
+              <w:rPr>
+                <w:rFonts w:ascii="Calibri" w:cs="Calibri" w:eastAsia="Calibri" w:hAnsi="Calibri"/>
+                <w:sz w:val="22"/>
+                <w:szCs w:val="22"/>
+                <w:rtl w:val="0"/>
+              </w:rPr>
+              <w:t xml:space="preserve"> </w:t>
+            </w:r>
+            <w:r>
+              <w:rPr>
+                <w:rFonts w:ascii="Calibri" w:cs="Calibri" w:eastAsia="Calibri" w:hAnsi="Calibri"/>
+                <w:sz w:val="22"/>
+                <w:szCs w:val="22"/>
+                <w:rtl w:val="0"/>
+              </w:rPr>
+              <w:t xml:space="preserve">{% endif %}</w:t>
+            </w:r>
+            <w:r>
+              <w:rPr>
+                <w:rFonts w:ascii="Calibri" w:cs="Calibri" w:eastAsia="Calibri" w:hAnsi="Calibri"/>
+                <w:sz w:val="22"/>
+                <w:szCs w:val="22"/>
+                <w:rtl w:val="0"/>
+              </w:rPr>
+              <w:t xml:space="preserve">Bairro {{ title_case(school[“neighborhood”] | lower) }}, {{ title_case(school[“city”] | lower) }}/{{ school[“state”] }}, CEP {{ school[“zip”] }}</w:t>
             </w:r>
             <w:r>
               <w:rPr>
@@ -1401,7 +1478,6 @@
                 <w:color w:val="000000"/>
                 <w:sz w:val="18"/>
                 <w:szCs w:val="18"/>
-                <w:highlight w:val="white"/>
                 <w:vertAlign w:val="baseline"/>
               </w:rPr>
             </w:pPr>
@@ -1412,7 +1488,6 @@
                 <w:color w:val="000000"/>
                 <w:sz w:val="18"/>
                 <w:szCs w:val="18"/>
-                <w:highlight w:val="white"/>
                 <w:vertAlign w:val="baseline"/>
                 <w:rtl w:val="0"/>
               </w:rPr>
@@ -1432,7 +1507,6 @@
                 <w:color w:val="000000"/>
                 <w:sz w:val="22"/>
                 <w:szCs w:val="22"/>
-                <w:highlight w:val="white"/>
                 <w:vertAlign w:val="baseline"/>
               </w:rPr>
             </w:pPr>
@@ -1441,7 +1515,6 @@
                 <w:rFonts w:ascii="Calibri" w:cs="Calibri" w:eastAsia="Calibri" w:hAnsi="Calibri"/>
                 <w:sz w:val="22"/>
                 <w:szCs w:val="22"/>
-                <w:highlight w:val="white"/>
                 <w:rtl w:val="0"/>
               </w:rPr>
               <w:t xml:space="preserve">{{ school[“cnpj”] }}</w:t>
@@ -1477,7 +1550,6 @@
                 <w:color w:val="000000"/>
                 <w:sz w:val="18"/>
                 <w:szCs w:val="18"/>
-                <w:highlight w:val="white"/>
                 <w:vertAlign w:val="baseline"/>
               </w:rPr>
             </w:pPr>
@@ -1488,7 +1560,6 @@
                 <w:color w:val="000000"/>
                 <w:sz w:val="18"/>
                 <w:szCs w:val="18"/>
-                <w:highlight w:val="white"/>
                 <w:vertAlign w:val="baseline"/>
                 <w:rtl w:val="0"/>
               </w:rPr>
@@ -1503,15 +1574,13 @@
                 <w:b w:val="1"/>
                 <w:sz w:val="18"/>
                 <w:szCs w:val="18"/>
-                <w:highlight w:val="white"/>
-              </w:rPr>
-            </w:pPr>
-            <w:r>
-              <w:rPr>
-                <w:rFonts w:ascii="Calibri" w:cs="Calibri" w:eastAsia="Calibri" w:hAnsi="Calibri"/>
-                <w:sz w:val="22"/>
-                <w:szCs w:val="22"/>
-                <w:highlight w:val="white"/>
+              </w:rPr>
+            </w:pPr>
+            <w:r>
+              <w:rPr>
+                <w:rFonts w:ascii="Calibri" w:cs="Calibri" w:eastAsia="Calibri" w:hAnsi="Calibri"/>
+                <w:sz w:val="22"/>
+                <w:szCs w:val="22"/>
                 <w:rtl w:val="0"/>
               </w:rPr>
               <w:t xml:space="preserve">{{ school[“email”] }}</w:t>
@@ -1532,7 +1601,6 @@
           <w:rFonts w:ascii="Calibri" w:cs="Calibri" w:eastAsia="Calibri" w:hAnsi="Calibri"/>
           <w:sz w:val="18"/>
           <w:szCs w:val="18"/>
-          <w:highlight w:val="white"/>
         </w:rPr>
       </w:pPr>
       <w:r>
@@ -1549,7 +1617,6 @@
           <w:color w:val="000000"/>
           <w:sz w:val="22"/>
           <w:szCs w:val="22"/>
-          <w:highlight w:val="white"/>
           <w:vertAlign w:val="baseline"/>
         </w:rPr>
       </w:pPr>
@@ -1560,7 +1627,6 @@
           <w:color w:val="000000"/>
           <w:sz w:val="22"/>
           <w:szCs w:val="22"/>
-          <w:highlight w:val="white"/>
           <w:vertAlign w:val="baseline"/>
           <w:rtl w:val="0"/>
         </w:rPr>
@@ -1576,7 +1642,7 @@
       <w:pPr>
         <w:numPr>
           <w:ilvl w:val="0"/>
-          <w:numId w:val="3"/>
+          <w:numId w:val="2"/>
         </w:numPr>
         <w:spacing w:after="200" w:before="200" w:line="300" w:lineRule="auto"/>
         <w:ind w:left="720" w:hanging="360"/>
@@ -1586,7 +1652,6 @@
           <w:color w:val="000000"/>
           <w:sz w:val="22"/>
           <w:szCs w:val="22"/>
-          <w:highlight w:val="white"/>
           <w:vertAlign w:val="baseline"/>
         </w:rPr>
       </w:pPr>
@@ -1596,7 +1661,6 @@
           <w:color w:val="000000"/>
           <w:sz w:val="22"/>
           <w:szCs w:val="22"/>
-          <w:highlight w:val="white"/>
           <w:vertAlign w:val="baseline"/>
           <w:rtl w:val="0"/>
         </w:rPr>
@@ -1607,7 +1671,7 @@
       <w:pPr>
         <w:numPr>
           <w:ilvl w:val="0"/>
-          <w:numId w:val="3"/>
+          <w:numId w:val="2"/>
         </w:numPr>
         <w:spacing w:after="200" w:before="200" w:line="300" w:lineRule="auto"/>
         <w:ind w:left="720" w:hanging="360"/>
@@ -1617,7 +1681,6 @@
           <w:color w:val="000000"/>
           <w:sz w:val="22"/>
           <w:szCs w:val="22"/>
-          <w:highlight w:val="white"/>
           <w:vertAlign w:val="baseline"/>
         </w:rPr>
       </w:pPr>
@@ -1627,7 +1690,6 @@
           <w:color w:val="000000"/>
           <w:sz w:val="22"/>
           <w:szCs w:val="22"/>
-          <w:highlight w:val="white"/>
           <w:vertAlign w:val="baseline"/>
           <w:rtl w:val="0"/>
         </w:rPr>
@@ -1638,7 +1700,7 @@
       <w:pPr>
         <w:numPr>
           <w:ilvl w:val="0"/>
-          <w:numId w:val="3"/>
+          <w:numId w:val="2"/>
         </w:numPr>
         <w:spacing w:after="200" w:before="200" w:line="300" w:lineRule="auto"/>
         <w:ind w:left="720" w:hanging="360"/>
@@ -1648,7 +1710,6 @@
           <w:color w:val="000000"/>
           <w:sz w:val="22"/>
           <w:szCs w:val="22"/>
-          <w:highlight w:val="white"/>
           <w:vertAlign w:val="baseline"/>
         </w:rPr>
       </w:pPr>
@@ -1658,7 +1719,6 @@
           <w:color w:val="000000"/>
           <w:sz w:val="22"/>
           <w:szCs w:val="22"/>
-          <w:highlight w:val="white"/>
           <w:vertAlign w:val="baseline"/>
           <w:rtl w:val="0"/>
         </w:rPr>
@@ -1669,7 +1729,7 @@
       <w:pPr>
         <w:numPr>
           <w:ilvl w:val="0"/>
-          <w:numId w:val="3"/>
+          <w:numId w:val="2"/>
         </w:numPr>
         <w:spacing w:after="200" w:before="200" w:line="300" w:lineRule="auto"/>
         <w:ind w:left="720" w:hanging="360"/>
@@ -1679,7 +1739,6 @@
           <w:color w:val="000000"/>
           <w:sz w:val="22"/>
           <w:szCs w:val="22"/>
-          <w:highlight w:val="white"/>
           <w:vertAlign w:val="baseline"/>
         </w:rPr>
       </w:pPr>
@@ -1689,7 +1748,6 @@
           <w:color w:val="000000"/>
           <w:sz w:val="22"/>
           <w:szCs w:val="22"/>
-          <w:highlight w:val="white"/>
           <w:vertAlign w:val="baseline"/>
           <w:rtl w:val="0"/>
         </w:rPr>
@@ -1700,7 +1758,7 @@
       <w:pPr>
         <w:numPr>
           <w:ilvl w:val="0"/>
-          <w:numId w:val="3"/>
+          <w:numId w:val="2"/>
         </w:numPr>
         <w:spacing w:after="200" w:before="200" w:line="300" w:lineRule="auto"/>
         <w:ind w:left="720" w:hanging="360"/>
@@ -1710,7 +1768,6 @@
           <w:color w:val="000000"/>
           <w:sz w:val="22"/>
           <w:szCs w:val="22"/>
-          <w:highlight w:val="white"/>
           <w:vertAlign w:val="baseline"/>
         </w:rPr>
       </w:pPr>
@@ -1720,7 +1777,6 @@
           <w:color w:val="000000"/>
           <w:sz w:val="22"/>
           <w:szCs w:val="22"/>
-          <w:highlight w:val="white"/>
           <w:vertAlign w:val="baseline"/>
           <w:rtl w:val="0"/>
         </w:rPr>
@@ -1731,7 +1787,7 @@
       <w:pPr>
         <w:numPr>
           <w:ilvl w:val="0"/>
-          <w:numId w:val="3"/>
+          <w:numId w:val="2"/>
         </w:numPr>
         <w:spacing w:after="200" w:before="200" w:line="300" w:lineRule="auto"/>
         <w:ind w:left="720" w:hanging="360"/>
@@ -1741,7 +1797,6 @@
           <w:color w:val="000000"/>
           <w:sz w:val="22"/>
           <w:szCs w:val="22"/>
-          <w:highlight w:val="white"/>
           <w:vertAlign w:val="baseline"/>
         </w:rPr>
       </w:pPr>
@@ -1751,7 +1806,6 @@
           <w:color w:val="000000"/>
           <w:sz w:val="22"/>
           <w:szCs w:val="22"/>
-          <w:highlight w:val="white"/>
           <w:vertAlign w:val="baseline"/>
           <w:rtl w:val="0"/>
         </w:rPr>
@@ -1762,7 +1816,7 @@
       <w:pPr>
         <w:numPr>
           <w:ilvl w:val="0"/>
-          <w:numId w:val="3"/>
+          <w:numId w:val="2"/>
         </w:numPr>
         <w:spacing w:after="200" w:before="200" w:line="300" w:lineRule="auto"/>
         <w:ind w:left="720" w:hanging="360"/>
@@ -1772,7 +1826,6 @@
           <w:color w:val="000000"/>
           <w:sz w:val="22"/>
           <w:szCs w:val="22"/>
-          <w:highlight w:val="white"/>
           <w:vertAlign w:val="baseline"/>
         </w:rPr>
       </w:pPr>
@@ -1782,7 +1835,6 @@
           <w:color w:val="000000"/>
           <w:sz w:val="22"/>
           <w:szCs w:val="22"/>
-          <w:highlight w:val="white"/>
           <w:vertAlign w:val="baseline"/>
           <w:rtl w:val="0"/>
         </w:rPr>
@@ -1798,7 +1850,6 @@
           <w:color w:val="000000"/>
           <w:sz w:val="22"/>
           <w:szCs w:val="22"/>
-          <w:highlight w:val="white"/>
           <w:vertAlign w:val="baseline"/>
         </w:rPr>
       </w:pPr>
@@ -1808,7 +1859,6 @@
           <w:color w:val="000000"/>
           <w:sz w:val="22"/>
           <w:szCs w:val="22"/>
-          <w:highlight w:val="white"/>
           <w:vertAlign w:val="baseline"/>
           <w:rtl w:val="0"/>
         </w:rPr>
@@ -1819,7 +1869,7 @@
       <w:pPr>
         <w:numPr>
           <w:ilvl w:val="1"/>
-          <w:numId w:val="2"/>
+          <w:numId w:val="1"/>
         </w:numPr>
         <w:spacing w:after="200" w:before="200" w:line="300" w:lineRule="auto"/>
         <w:ind w:left="405" w:hanging="405"/>
@@ -1829,7 +1879,6 @@
           <w:color w:val="000000"/>
           <w:sz w:val="22"/>
           <w:szCs w:val="22"/>
-          <w:highlight w:val="white"/>
           <w:vertAlign w:val="baseline"/>
         </w:rPr>
       </w:pPr>
@@ -1839,7 +1888,6 @@
           <w:color w:val="000000"/>
           <w:sz w:val="22"/>
           <w:szCs w:val="22"/>
-          <w:highlight w:val="white"/>
           <w:vertAlign w:val="baseline"/>
           <w:rtl w:val="0"/>
         </w:rPr>
@@ -1855,15 +1903,13 @@
           <w:rFonts w:ascii="Calibri" w:cs="Calibri" w:eastAsia="Calibri" w:hAnsi="Calibri"/>
           <w:sz w:val="22"/>
           <w:szCs w:val="22"/>
-          <w:highlight w:val="white"/>
-        </w:rPr>
-      </w:pPr>
-      <w:r>
-        <w:rPr>
-          <w:rFonts w:ascii="Calibri" w:cs="Calibri" w:eastAsia="Calibri" w:hAnsi="Calibri"/>
-          <w:sz w:val="22"/>
-          <w:szCs w:val="22"/>
-          <w:highlight w:val="white"/>
+        </w:rPr>
+      </w:pPr>
+      <w:r>
+        <w:rPr>
+          <w:rFonts w:ascii="Calibri" w:cs="Calibri" w:eastAsia="Calibri" w:hAnsi="Calibri"/>
+          <w:sz w:val="22"/>
+          <w:szCs w:val="22"/>
           <w:rtl w:val="0"/>
         </w:rPr>
         <w:t xml:space="preserve">{%p if method_payment == “a vista” %}</w:t>
@@ -1922,16 +1968,14 @@
                 <w:b w:val="1"/>
                 <w:sz w:val="22"/>
                 <w:szCs w:val="22"/>
-                <w:highlight w:val="white"/>
-              </w:rPr>
-            </w:pPr>
-            <w:r>
-              <w:rPr>
-                <w:rFonts w:ascii="Calibri" w:cs="Calibri" w:eastAsia="Calibri" w:hAnsi="Calibri"/>
-                <w:b w:val="1"/>
-                <w:sz w:val="22"/>
-                <w:szCs w:val="22"/>
-                <w:highlight w:val="white"/>
+              </w:rPr>
+            </w:pPr>
+            <w:r>
+              <w:rPr>
+                <w:rFonts w:ascii="Calibri" w:cs="Calibri" w:eastAsia="Calibri" w:hAnsi="Calibri"/>
+                <w:b w:val="1"/>
+                <w:sz w:val="22"/>
+                <w:szCs w:val="22"/>
                 <w:rtl w:val="0"/>
               </w:rPr>
               <w:t xml:space="preserve">Vencimento da parcela única</w:t>
@@ -1958,16 +2002,14 @@
                 <w:b w:val="1"/>
                 <w:sz w:val="22"/>
                 <w:szCs w:val="22"/>
-                <w:highlight w:val="white"/>
-              </w:rPr>
-            </w:pPr>
-            <w:r>
-              <w:rPr>
-                <w:rFonts w:ascii="Calibri" w:cs="Calibri" w:eastAsia="Calibri" w:hAnsi="Calibri"/>
-                <w:b w:val="1"/>
-                <w:sz w:val="22"/>
-                <w:szCs w:val="22"/>
-                <w:highlight w:val="white"/>
+              </w:rPr>
+            </w:pPr>
+            <w:r>
+              <w:rPr>
+                <w:rFonts w:ascii="Calibri" w:cs="Calibri" w:eastAsia="Calibri" w:hAnsi="Calibri"/>
+                <w:b w:val="1"/>
+                <w:sz w:val="22"/>
+                <w:szCs w:val="22"/>
                 <w:rtl w:val="0"/>
               </w:rPr>
               <w:t xml:space="preserve"> Valor</w:t>
@@ -1995,15 +2037,13 @@
                 <w:rFonts w:ascii="Calibri" w:cs="Calibri" w:eastAsia="Calibri" w:hAnsi="Calibri"/>
                 <w:sz w:val="22"/>
                 <w:szCs w:val="22"/>
-                <w:highlight w:val="white"/>
-              </w:rPr>
-            </w:pPr>
-            <w:r>
-              <w:rPr>
-                <w:rFonts w:ascii="Calibri" w:cs="Calibri" w:eastAsia="Calibri" w:hAnsi="Calibri"/>
-                <w:sz w:val="22"/>
-                <w:szCs w:val="22"/>
-                <w:highlight w:val="white"/>
+              </w:rPr>
+            </w:pPr>
+            <w:r>
+              <w:rPr>
+                <w:rFonts w:ascii="Calibri" w:cs="Calibri" w:eastAsia="Calibri" w:hAnsi="Calibri"/>
+                <w:sz w:val="22"/>
+                <w:szCs w:val="22"/>
                 <w:rtl w:val="0"/>
               </w:rPr>
               <w:t xml:space="preserve">{{ single_installment_date_format }}</w:t>
@@ -2029,15 +2069,13 @@
                 <w:rFonts w:ascii="Calibri" w:cs="Calibri" w:eastAsia="Calibri" w:hAnsi="Calibri"/>
                 <w:sz w:val="22"/>
                 <w:szCs w:val="22"/>
-                <w:highlight w:val="white"/>
-              </w:rPr>
-            </w:pPr>
-            <w:r>
-              <w:rPr>
-                <w:rFonts w:ascii="Calibri" w:cs="Calibri" w:eastAsia="Calibri" w:hAnsi="Calibri"/>
-                <w:sz w:val="22"/>
-                <w:szCs w:val="22"/>
-                <w:highlight w:val="white"/>
+              </w:rPr>
+            </w:pPr>
+            <w:r>
+              <w:rPr>
+                <w:rFonts w:ascii="Calibri" w:cs="Calibri" w:eastAsia="Calibri" w:hAnsi="Calibri"/>
+                <w:sz w:val="22"/>
+                <w:szCs w:val="22"/>
                 <w:rtl w:val="0"/>
               </w:rPr>
               <w:t xml:space="preserve">R$ {{ “%.2f”|format(single_installment_value) | replace(“.”,”,”) }}</w:t>
@@ -2055,15 +2093,13 @@
           <w:rFonts w:ascii="Calibri" w:cs="Calibri" w:eastAsia="Calibri" w:hAnsi="Calibri"/>
           <w:sz w:val="22"/>
           <w:szCs w:val="22"/>
-          <w:highlight w:val="white"/>
-        </w:rPr>
-      </w:pPr>
-      <w:r>
-        <w:rPr>
-          <w:rFonts w:ascii="Calibri" w:cs="Calibri" w:eastAsia="Calibri" w:hAnsi="Calibri"/>
-          <w:sz w:val="22"/>
-          <w:szCs w:val="22"/>
-          <w:highlight w:val="white"/>
+        </w:rPr>
+      </w:pPr>
+      <w:r>
+        <w:rPr>
+          <w:rFonts w:ascii="Calibri" w:cs="Calibri" w:eastAsia="Calibri" w:hAnsi="Calibri"/>
+          <w:sz w:val="22"/>
+          <w:szCs w:val="22"/>
           <w:rtl w:val="0"/>
         </w:rPr>
         <w:t xml:space="preserve">{%p endif %}</w:t>
@@ -2078,15 +2114,13 @@
           <w:rFonts w:ascii="Calibri" w:cs="Calibri" w:eastAsia="Calibri" w:hAnsi="Calibri"/>
           <w:sz w:val="22"/>
           <w:szCs w:val="22"/>
-          <w:highlight w:val="white"/>
-        </w:rPr>
-      </w:pPr>
-      <w:r>
-        <w:rPr>
-          <w:rFonts w:ascii="Calibri" w:cs="Calibri" w:eastAsia="Calibri" w:hAnsi="Calibri"/>
-          <w:sz w:val="22"/>
-          <w:szCs w:val="22"/>
-          <w:highlight w:val="white"/>
+        </w:rPr>
+      </w:pPr>
+      <w:r>
+        <w:rPr>
+          <w:rFonts w:ascii="Calibri" w:cs="Calibri" w:eastAsia="Calibri" w:hAnsi="Calibri"/>
+          <w:sz w:val="22"/>
+          <w:szCs w:val="22"/>
           <w:rtl w:val="0"/>
         </w:rPr>
         <w:t xml:space="preserve">{%p if method_payment == “parcelado” %}</w:t>
@@ -2106,15 +2140,13 @@
           <w:rFonts w:ascii="Calibri" w:cs="Calibri" w:eastAsia="Calibri" w:hAnsi="Calibri"/>
           <w:sz w:val="22"/>
           <w:szCs w:val="22"/>
-          <w:highlight w:val="white"/>
-        </w:rPr>
-      </w:pPr>
-      <w:r>
-        <w:rPr>
-          <w:rFonts w:ascii="Calibri" w:cs="Calibri" w:eastAsia="Calibri" w:hAnsi="Calibri"/>
-          <w:sz w:val="22"/>
-          <w:szCs w:val="22"/>
-          <w:highlight w:val="white"/>
+        </w:rPr>
+      </w:pPr>
+      <w:r>
+        <w:rPr>
+          <w:rFonts w:ascii="Calibri" w:cs="Calibri" w:eastAsia="Calibri" w:hAnsi="Calibri"/>
+          <w:sz w:val="22"/>
+          <w:szCs w:val="22"/>
           <w:rtl w:val="0"/>
         </w:rPr>
         <w:t xml:space="preserve">{%p if has_input_value == “sim” %}</w:t>
@@ -2173,16 +2205,14 @@
                 <w:b w:val="1"/>
                 <w:sz w:val="22"/>
                 <w:szCs w:val="22"/>
-                <w:highlight w:val="white"/>
-              </w:rPr>
-            </w:pPr>
-            <w:r>
-              <w:rPr>
-                <w:rFonts w:ascii="Calibri" w:cs="Calibri" w:eastAsia="Calibri" w:hAnsi="Calibri"/>
-                <w:b w:val="1"/>
-                <w:sz w:val="22"/>
-                <w:szCs w:val="22"/>
-                <w:highlight w:val="white"/>
+              </w:rPr>
+            </w:pPr>
+            <w:r>
+              <w:rPr>
+                <w:rFonts w:ascii="Calibri" w:cs="Calibri" w:eastAsia="Calibri" w:hAnsi="Calibri"/>
+                <w:b w:val="1"/>
+                <w:sz w:val="22"/>
+                <w:szCs w:val="22"/>
                 <w:rtl w:val="0"/>
               </w:rPr>
               <w:t xml:space="preserve">Vencimento da parcela de entrada </w:t>
@@ -2209,16 +2239,14 @@
                 <w:b w:val="1"/>
                 <w:sz w:val="22"/>
                 <w:szCs w:val="22"/>
-                <w:highlight w:val="white"/>
-              </w:rPr>
-            </w:pPr>
-            <w:r>
-              <w:rPr>
-                <w:rFonts w:ascii="Calibri" w:cs="Calibri" w:eastAsia="Calibri" w:hAnsi="Calibri"/>
-                <w:b w:val="1"/>
-                <w:sz w:val="22"/>
-                <w:szCs w:val="22"/>
-                <w:highlight w:val="white"/>
+              </w:rPr>
+            </w:pPr>
+            <w:r>
+              <w:rPr>
+                <w:rFonts w:ascii="Calibri" w:cs="Calibri" w:eastAsia="Calibri" w:hAnsi="Calibri"/>
+                <w:b w:val="1"/>
+                <w:sz w:val="22"/>
+                <w:szCs w:val="22"/>
                 <w:rtl w:val="0"/>
               </w:rPr>
               <w:t xml:space="preserve"> Valor</w:t>
@@ -2246,15 +2274,13 @@
                 <w:rFonts w:ascii="Calibri" w:cs="Calibri" w:eastAsia="Calibri" w:hAnsi="Calibri"/>
                 <w:sz w:val="22"/>
                 <w:szCs w:val="22"/>
-                <w:highlight w:val="white"/>
-              </w:rPr>
-            </w:pPr>
-            <w:r>
-              <w:rPr>
-                <w:rFonts w:ascii="Calibri" w:cs="Calibri" w:eastAsia="Calibri" w:hAnsi="Calibri"/>
-                <w:sz w:val="22"/>
-                <w:szCs w:val="22"/>
-                <w:highlight w:val="white"/>
+              </w:rPr>
+            </w:pPr>
+            <w:r>
+              <w:rPr>
+                <w:rFonts w:ascii="Calibri" w:cs="Calibri" w:eastAsia="Calibri" w:hAnsi="Calibri"/>
+                <w:sz w:val="22"/>
+                <w:szCs w:val="22"/>
                 <w:rtl w:val="0"/>
               </w:rPr>
               <w:t xml:space="preserve">{{ input_date_format }}</w:t>
@@ -2280,15 +2306,13 @@
                 <w:rFonts w:ascii="Calibri" w:cs="Calibri" w:eastAsia="Calibri" w:hAnsi="Calibri"/>
                 <w:sz w:val="22"/>
                 <w:szCs w:val="22"/>
-                <w:highlight w:val="white"/>
-              </w:rPr>
-            </w:pPr>
-            <w:r>
-              <w:rPr>
-                <w:rFonts w:ascii="Calibri" w:cs="Calibri" w:eastAsia="Calibri" w:hAnsi="Calibri"/>
-                <w:sz w:val="22"/>
-                <w:szCs w:val="22"/>
-                <w:highlight w:val="white"/>
+              </w:rPr>
+            </w:pPr>
+            <w:r>
+              <w:rPr>
+                <w:rFonts w:ascii="Calibri" w:cs="Calibri" w:eastAsia="Calibri" w:hAnsi="Calibri"/>
+                <w:sz w:val="22"/>
+                <w:szCs w:val="22"/>
                 <w:rtl w:val="0"/>
               </w:rPr>
               <w:t xml:space="preserve">R$ {{ “%.2f”|format(input_value) | replace(“.”,”,”) }}</w:t>
@@ -2307,7 +2331,6 @@
           <w:b w:val="1"/>
           <w:sz w:val="22"/>
           <w:szCs w:val="22"/>
-          <w:highlight w:val="white"/>
         </w:rPr>
       </w:pPr>
       <w:r>
@@ -2325,15 +2348,13 @@
           <w:rFonts w:ascii="Calibri" w:cs="Calibri" w:eastAsia="Calibri" w:hAnsi="Calibri"/>
           <w:sz w:val="22"/>
           <w:szCs w:val="22"/>
-          <w:highlight w:val="white"/>
-        </w:rPr>
-      </w:pPr>
-      <w:r>
-        <w:rPr>
-          <w:rFonts w:ascii="Calibri" w:cs="Calibri" w:eastAsia="Calibri" w:hAnsi="Calibri"/>
-          <w:sz w:val="22"/>
-          <w:szCs w:val="22"/>
-          <w:highlight w:val="white"/>
+        </w:rPr>
+      </w:pPr>
+      <w:r>
+        <w:rPr>
+          <w:rFonts w:ascii="Calibri" w:cs="Calibri" w:eastAsia="Calibri" w:hAnsi="Calibri"/>
+          <w:sz w:val="22"/>
+          <w:szCs w:val="22"/>
           <w:rtl w:val="0"/>
         </w:rPr>
         <w:t xml:space="preserve">{%p endif %}</w:t>
@@ -2387,19 +2408,57 @@
                 <w:b w:val="1"/>
                 <w:sz w:val="22"/>
                 <w:szCs w:val="22"/>
-                <w:highlight w:val="white"/>
-              </w:rPr>
-            </w:pPr>
-            <w:r>
-              <w:rPr>
-                <w:rFonts w:ascii="Calibri" w:cs="Calibri" w:eastAsia="Calibri" w:hAnsi="Calibri"/>
-                <w:b w:val="1"/>
-                <w:sz w:val="22"/>
-                <w:szCs w:val="22"/>
-                <w:highlight w:val="white"/>
-                <w:rtl w:val="0"/>
-              </w:rPr>
-              <w:t xml:space="preserve">Vencimento das{% if has_input_value == “sim” %} demais{% endif %} parcelas</w:t>
+              </w:rPr>
+            </w:pPr>
+            <w:r>
+              <w:rPr>
+                <w:rFonts w:ascii="Calibri" w:cs="Calibri" w:eastAsia="Calibri" w:hAnsi="Calibri"/>
+                <w:b w:val="1"/>
+                <w:sz w:val="22"/>
+                <w:szCs w:val="22"/>
+                <w:rtl w:val="0"/>
+              </w:rPr>
+              <w:t xml:space="preserve">Vencimento das</w:t>
+            </w:r>
+            <w:r>
+              <w:rPr>
+                <w:rFonts w:ascii="Calibri" w:cs="Calibri" w:eastAsia="Calibri" w:hAnsi="Calibri"/>
+                <w:b w:val="1"/>
+                <w:sz w:val="22"/>
+                <w:szCs w:val="22"/>
+                <w:rtl w:val="0"/>
+              </w:rPr>
+              <w:t xml:space="preserve">{% if has_input_value == “sim” %}</w:t>
+            </w:r>
+            <w:r>
+              <w:rPr>
+                <w:rFonts w:ascii="Calibri" w:cs="Calibri" w:eastAsia="Calibri" w:hAnsi="Calibri"/>
+                <w:b w:val="1"/>
+                <w:sz w:val="22"/>
+                <w:szCs w:val="22"/>
+                <w:rtl w:val="0"/>
+              </w:rPr>
+              <w:t xml:space="preserve"> demais</w:t>
+            </w:r>
+            <w:r>
+              <w:rPr>
+                <w:rFonts w:ascii="Calibri" w:cs="Calibri" w:eastAsia="Calibri" w:hAnsi="Calibri"/>
+                <w:b w:val="1"/>
+                <w:sz w:val="22"/>
+                <w:szCs w:val="22"/>
+                <w:rtl w:val="0"/>
+              </w:rPr>
+              <w:t xml:space="preserve">{% endif %}</w:t>
+            </w:r>
+            <w:r>
+              <w:rPr>
+                <w:rFonts w:ascii="Calibri" w:cs="Calibri" w:eastAsia="Calibri" w:hAnsi="Calibri"/>
+                <w:b w:val="1"/>
+                <w:sz w:val="22"/>
+                <w:szCs w:val="22"/>
+                <w:rtl w:val="0"/>
+              </w:rPr>
+              <w:t xml:space="preserve"> parcelas</w:t>
             </w:r>
           </w:p>
         </w:tc>
@@ -2422,16 +2481,14 @@
                 <w:rFonts w:ascii="Calibri" w:cs="Calibri" w:eastAsia="Calibri" w:hAnsi="Calibri"/>
                 <w:sz w:val="22"/>
                 <w:szCs w:val="22"/>
-                <w:highlight w:val="white"/>
-              </w:rPr>
-            </w:pPr>
-            <w:r>
-              <w:rPr>
-                <w:rFonts w:ascii="Calibri" w:cs="Calibri" w:eastAsia="Calibri" w:hAnsi="Calibri"/>
-                <w:b w:val="1"/>
-                <w:sz w:val="22"/>
-                <w:szCs w:val="22"/>
-                <w:highlight w:val="white"/>
+              </w:rPr>
+            </w:pPr>
+            <w:r>
+              <w:rPr>
+                <w:rFonts w:ascii="Calibri" w:cs="Calibri" w:eastAsia="Calibri" w:hAnsi="Calibri"/>
+                <w:b w:val="1"/>
+                <w:sz w:val="22"/>
+                <w:szCs w:val="22"/>
                 <w:rtl w:val="0"/>
               </w:rPr>
               <w:t xml:space="preserve"> Valor</w:t>
@@ -2469,15 +2526,13 @@
                 <w:rFonts w:ascii="Calibri" w:cs="Calibri" w:eastAsia="Calibri" w:hAnsi="Calibri"/>
                 <w:sz w:val="22"/>
                 <w:szCs w:val="22"/>
-                <w:highlight w:val="white"/>
-              </w:rPr>
-            </w:pPr>
-            <w:r>
-              <w:rPr>
-                <w:rFonts w:ascii="Calibri" w:cs="Calibri" w:eastAsia="Calibri" w:hAnsi="Calibri"/>
-                <w:sz w:val="22"/>
-                <w:szCs w:val="22"/>
-                <w:highlight w:val="white"/>
+              </w:rPr>
+            </w:pPr>
+            <w:r>
+              <w:rPr>
+                <w:rFonts w:ascii="Calibri" w:cs="Calibri" w:eastAsia="Calibri" w:hAnsi="Calibri"/>
+                <w:sz w:val="22"/>
+                <w:szCs w:val="22"/>
                 <w:rtl w:val="0"/>
               </w:rPr>
               <w:t xml:space="preserve">{%tr for dict in installments_list %}</w:t>
@@ -2505,15 +2560,13 @@
                 <w:rFonts w:ascii="Calibri" w:cs="Calibri" w:eastAsia="Calibri" w:hAnsi="Calibri"/>
                 <w:sz w:val="22"/>
                 <w:szCs w:val="22"/>
-                <w:highlight w:val="white"/>
-              </w:rPr>
-            </w:pPr>
-            <w:r>
-              <w:rPr>
-                <w:rFonts w:ascii="Calibri" w:cs="Calibri" w:eastAsia="Calibri" w:hAnsi="Calibri"/>
-                <w:sz w:val="22"/>
-                <w:szCs w:val="22"/>
-                <w:highlight w:val="white"/>
+              </w:rPr>
+            </w:pPr>
+            <w:r>
+              <w:rPr>
+                <w:rFonts w:ascii="Calibri" w:cs="Calibri" w:eastAsia="Calibri" w:hAnsi="Calibri"/>
+                <w:sz w:val="22"/>
+                <w:szCs w:val="22"/>
                 <w:rtl w:val="0"/>
               </w:rPr>
               <w:t xml:space="preserve">{{ dict[“installments_due”] }}</w:t>
@@ -2539,15 +2592,13 @@
                 <w:rFonts w:ascii="Calibri" w:cs="Calibri" w:eastAsia="Calibri" w:hAnsi="Calibri"/>
                 <w:sz w:val="22"/>
                 <w:szCs w:val="22"/>
-                <w:highlight w:val="white"/>
-              </w:rPr>
-            </w:pPr>
-            <w:r>
-              <w:rPr>
-                <w:rFonts w:ascii="Calibri" w:cs="Calibri" w:eastAsia="Calibri" w:hAnsi="Calibri"/>
-                <w:sz w:val="22"/>
-                <w:szCs w:val="22"/>
-                <w:highlight w:val="white"/>
+              </w:rPr>
+            </w:pPr>
+            <w:r>
+              <w:rPr>
+                <w:rFonts w:ascii="Calibri" w:cs="Calibri" w:eastAsia="Calibri" w:hAnsi="Calibri"/>
+                <w:sz w:val="22"/>
+                <w:szCs w:val="22"/>
                 <w:rtl w:val="0"/>
               </w:rPr>
               <w:t xml:space="preserve">R$ {{ “%.2f”|format(dict[“installments_value”]) | replace(“.”,”,”) }}</w:t>
@@ -2580,15 +2631,13 @@
                 <w:rFonts w:ascii="Calibri" w:cs="Calibri" w:eastAsia="Calibri" w:hAnsi="Calibri"/>
                 <w:sz w:val="22"/>
                 <w:szCs w:val="22"/>
-                <w:highlight w:val="white"/>
-              </w:rPr>
-            </w:pPr>
-            <w:r>
-              <w:rPr>
-                <w:rFonts w:ascii="Calibri" w:cs="Calibri" w:eastAsia="Calibri" w:hAnsi="Calibri"/>
-                <w:sz w:val="22"/>
-                <w:szCs w:val="22"/>
-                <w:highlight w:val="white"/>
+              </w:rPr>
+            </w:pPr>
+            <w:r>
+              <w:rPr>
+                <w:rFonts w:ascii="Calibri" w:cs="Calibri" w:eastAsia="Calibri" w:hAnsi="Calibri"/>
+                <w:sz w:val="22"/>
+                <w:szCs w:val="22"/>
                 <w:rtl w:val="0"/>
               </w:rPr>
               <w:t xml:space="preserve">{%tr endfor %}</w:t>
@@ -2607,15 +2656,13 @@
           <w:b w:val="1"/>
           <w:sz w:val="22"/>
           <w:szCs w:val="22"/>
-          <w:highlight w:val="white"/>
-        </w:rPr>
-      </w:pPr>
-      <w:r>
-        <w:rPr>
-          <w:rFonts w:ascii="Calibri" w:cs="Calibri" w:eastAsia="Calibri" w:hAnsi="Calibri"/>
-          <w:sz w:val="22"/>
-          <w:szCs w:val="22"/>
-          <w:highlight w:val="white"/>
+        </w:rPr>
+      </w:pPr>
+      <w:r>
+        <w:rPr>
+          <w:rFonts w:ascii="Calibri" w:cs="Calibri" w:eastAsia="Calibri" w:hAnsi="Calibri"/>
+          <w:sz w:val="22"/>
+          <w:szCs w:val="22"/>
           <w:rtl w:val="0"/>
         </w:rPr>
         <w:t xml:space="preserve">{%p endif %}</w:t>
@@ -2630,7 +2677,7 @@
       <w:pPr>
         <w:numPr>
           <w:ilvl w:val="1"/>
-          <w:numId w:val="2"/>
+          <w:numId w:val="1"/>
         </w:numPr>
         <w:spacing w:after="200" w:before="200" w:line="300" w:lineRule="auto"/>
         <w:ind w:left="405" w:hanging="405"/>
@@ -2640,7 +2687,6 @@
           <w:color w:val="000000"/>
           <w:sz w:val="22"/>
           <w:szCs w:val="22"/>
-          <w:highlight w:val="white"/>
           <w:vertAlign w:val="baseline"/>
         </w:rPr>
       </w:pPr>
@@ -2650,7 +2696,6 @@
           <w:color w:val="000000"/>
           <w:sz w:val="22"/>
           <w:szCs w:val="22"/>
-          <w:highlight w:val="white"/>
           <w:vertAlign w:val="baseline"/>
           <w:rtl w:val="0"/>
         </w:rPr>
@@ -2661,7 +2706,7 @@
       <w:pPr>
         <w:numPr>
           <w:ilvl w:val="1"/>
-          <w:numId w:val="2"/>
+          <w:numId w:val="1"/>
         </w:numPr>
         <w:spacing w:after="200" w:before="200" w:line="300" w:lineRule="auto"/>
         <w:ind w:left="405" w:hanging="405"/>
@@ -2671,7 +2716,6 @@
           <w:color w:val="000000"/>
           <w:sz w:val="22"/>
           <w:szCs w:val="22"/>
-          <w:highlight w:val="white"/>
           <w:vertAlign w:val="baseline"/>
         </w:rPr>
       </w:pPr>
@@ -2681,7 +2725,6 @@
           <w:color w:val="000000"/>
           <w:sz w:val="22"/>
           <w:szCs w:val="22"/>
-          <w:highlight w:val="white"/>
           <w:vertAlign w:val="baseline"/>
           <w:rtl w:val="0"/>
         </w:rPr>
@@ -2695,7 +2738,6 @@
           <w:rFonts w:ascii="Calibri" w:cs="Calibri" w:eastAsia="Calibri" w:hAnsi="Calibri"/>
           <w:sz w:val="22"/>
           <w:szCs w:val="22"/>
-          <w:highlight w:val="white"/>
           <w:vertAlign w:val="baseline"/>
         </w:rPr>
       </w:pPr>
@@ -2704,7 +2746,6 @@
           <w:rFonts w:ascii="Calibri" w:cs="Calibri" w:eastAsia="Calibri" w:hAnsi="Calibri"/>
           <w:sz w:val="22"/>
           <w:szCs w:val="22"/>
-          <w:highlight w:val="white"/>
           <w:vertAlign w:val="baseline"/>
           <w:rtl w:val="0"/>
         </w:rPr>
@@ -2724,15 +2765,13 @@
           <w:rFonts w:ascii="Calibri" w:cs="Calibri" w:eastAsia="Calibri" w:hAnsi="Calibri"/>
           <w:sz w:val="24"/>
           <w:szCs w:val="24"/>
-          <w:highlight w:val="white"/>
-        </w:rPr>
-      </w:pPr>
-      <w:r>
-        <w:rPr>
-          <w:rFonts w:ascii="Calibri" w:cs="Calibri" w:eastAsia="Calibri" w:hAnsi="Calibri"/>
-          <w:sz w:val="22"/>
-          <w:szCs w:val="22"/>
-          <w:highlight w:val="white"/>
+        </w:rPr>
+      </w:pPr>
+      <w:r>
+        <w:rPr>
+          <w:rFonts w:ascii="Calibri" w:cs="Calibri" w:eastAsia="Calibri" w:hAnsi="Calibri"/>
+          <w:sz w:val="22"/>
+          <w:szCs w:val="22"/>
           <w:rtl w:val="0"/>
         </w:rPr>
         <w:t xml:space="preserve">{{ title_case(signature_local | lower) }}, {{ signature_date }}.</w:t>
@@ -2752,7 +2791,6 @@
           <w:b w:val="1"/>
           <w:sz w:val="22"/>
           <w:szCs w:val="22"/>
-          <w:highlight w:val="white"/>
         </w:rPr>
       </w:pPr>
       <w:r>
@@ -2761,7 +2799,6 @@
           <w:b w:val="1"/>
           <w:sz w:val="22"/>
           <w:szCs w:val="22"/>
-          <w:highlight w:val="white"/>
           <w:rtl w:val="0"/>
         </w:rPr>
         <w:t xml:space="preserve">Contratada:</w:t>
@@ -2779,7 +2816,6 @@
           <w:color w:val="ffffff"/>
           <w:sz w:val="22"/>
           <w:szCs w:val="22"/>
-          <w:highlight w:val="white"/>
         </w:rPr>
       </w:pPr>
       <w:bookmarkStart w:colFirst="0" w:colLast="0" w:name="_nlubexuilrk" w:id="0"/>
@@ -2791,7 +2827,6 @@
           <w:color w:val="ffffff"/>
           <w:sz w:val="22"/>
           <w:szCs w:val="22"/>
-          <w:highlight w:val="white"/>
           <w:rtl w:val="0"/>
         </w:rPr>
         <w:t xml:space="preserve">{{  generate_anchor('signHere', school["email”])  }}</w:t>
@@ -2806,15 +2841,13 @@
           <w:rFonts w:ascii="Calibri" w:cs="Calibri" w:eastAsia="Calibri" w:hAnsi="Calibri"/>
           <w:sz w:val="22"/>
           <w:szCs w:val="22"/>
-          <w:highlight w:val="white"/>
-        </w:rPr>
-      </w:pPr>
-      <w:r>
-        <w:rPr>
-          <w:rFonts w:ascii="Calibri" w:cs="Calibri" w:eastAsia="Calibri" w:hAnsi="Calibri"/>
-          <w:sz w:val="22"/>
-          <w:szCs w:val="22"/>
-          <w:highlight w:val="white"/>
+        </w:rPr>
+      </w:pPr>
+      <w:r>
+        <w:rPr>
+          <w:rFonts w:ascii="Calibri" w:cs="Calibri" w:eastAsia="Calibri" w:hAnsi="Calibri"/>
+          <w:sz w:val="22"/>
+          <w:szCs w:val="22"/>
           <w:rtl w:val="0"/>
         </w:rPr>
         <w:t xml:space="preserve">____________________________________________</w:t>
@@ -2830,7 +2863,6 @@
           <w:b w:val="1"/>
           <w:sz w:val="22"/>
           <w:szCs w:val="22"/>
-          <w:highlight w:val="white"/>
         </w:rPr>
       </w:pPr>
       <w:r>
@@ -2839,7 +2871,6 @@
           <w:b w:val="1"/>
           <w:sz w:val="22"/>
           <w:szCs w:val="22"/>
-          <w:highlight w:val="white"/>
           <w:rtl w:val="0"/>
         </w:rPr>
         <w:t xml:space="preserve">{{ school["legal_name”] }}</w:t>
@@ -2854,7 +2885,6 @@
           <w:b w:val="1"/>
           <w:sz w:val="22"/>
           <w:szCs w:val="22"/>
-          <w:highlight w:val="white"/>
         </w:rPr>
       </w:pPr>
       <w:r>
@@ -2863,7 +2893,6 @@
           <w:b w:val="1"/>
           <w:sz w:val="22"/>
           <w:szCs w:val="22"/>
-          <w:highlight w:val="white"/>
           <w:rtl w:val="0"/>
         </w:rPr>
         <w:t xml:space="preserve">Contratante(s):</w:t>
@@ -2878,15 +2907,13 @@
           <w:b w:val="1"/>
           <w:sz w:val="22"/>
           <w:szCs w:val="22"/>
-          <w:highlight w:val="white"/>
-        </w:rPr>
-      </w:pPr>
-      <w:r>
-        <w:rPr>
-          <w:rFonts w:ascii="Calibri" w:cs="Calibri" w:eastAsia="Calibri" w:hAnsi="Calibri"/>
-          <w:sz w:val="22"/>
-          <w:szCs w:val="22"/>
-          <w:highlight w:val="white"/>
+        </w:rPr>
+      </w:pPr>
+      <w:r>
+        <w:rPr>
+          <w:rFonts w:ascii="Calibri" w:cs="Calibri" w:eastAsia="Calibri" w:hAnsi="Calibri"/>
+          <w:sz w:val="22"/>
+          <w:szCs w:val="22"/>
           <w:rtl w:val="0"/>
         </w:rPr>
         <w:t xml:space="preserve">{%p for item in contractors %}</w:t>
@@ -2909,7 +2936,6 @@
           <w:color w:val="ffffff"/>
           <w:sz w:val="22"/>
           <w:szCs w:val="22"/>
-          <w:highlight w:val="white"/>
         </w:rPr>
       </w:pPr>
       <w:bookmarkStart w:colFirst="0" w:colLast="0" w:name="_4hf8i5bju0gc" w:id="1"/>
@@ -2921,7 +2947,6 @@
           <w:color w:val="ffffff"/>
           <w:sz w:val="20"/>
           <w:szCs w:val="20"/>
-          <w:highlight w:val="white"/>
           <w:rtl w:val="0"/>
         </w:rPr>
         <w:t xml:space="preserve">{{  generate_anchor('signHere', item.email)  }}</w:t>
@@ -2942,15 +2967,13 @@
           <w:b w:val="1"/>
           <w:sz w:val="22"/>
           <w:szCs w:val="22"/>
-          <w:highlight w:val="white"/>
-        </w:rPr>
-      </w:pPr>
-      <w:r>
-        <w:rPr>
-          <w:rFonts w:ascii="Calibri" w:cs="Calibri" w:eastAsia="Calibri" w:hAnsi="Calibri"/>
-          <w:sz w:val="22"/>
-          <w:szCs w:val="22"/>
-          <w:highlight w:val="white"/>
+        </w:rPr>
+      </w:pPr>
+      <w:r>
+        <w:rPr>
+          <w:rFonts w:ascii="Calibri" w:cs="Calibri" w:eastAsia="Calibri" w:hAnsi="Calibri"/>
+          <w:sz w:val="22"/>
+          <w:szCs w:val="22"/>
           <w:rtl w:val="0"/>
         </w:rPr>
         <w:t xml:space="preserve">____________________________________________</w:t>
@@ -2970,7 +2993,6 @@
           <w:b w:val="1"/>
           <w:sz w:val="22"/>
           <w:szCs w:val="22"/>
-          <w:highlight w:val="white"/>
         </w:rPr>
       </w:pPr>
       <w:r>
@@ -2979,7 +3001,6 @@
           <w:b w:val="1"/>
           <w:sz w:val="22"/>
           <w:szCs w:val="22"/>
-          <w:highlight w:val="white"/>
           <w:rtl w:val="0"/>
         </w:rPr>
         <w:t xml:space="preserve">{{ item.name.text  }}</w:t>
@@ -2994,15 +3015,13 @@
           <w:b w:val="1"/>
           <w:sz w:val="22"/>
           <w:szCs w:val="22"/>
-          <w:highlight w:val="white"/>
-        </w:rPr>
-      </w:pPr>
-      <w:r>
-        <w:rPr>
-          <w:rFonts w:ascii="Calibri" w:cs="Calibri" w:eastAsia="Calibri" w:hAnsi="Calibri"/>
-          <w:sz w:val="22"/>
-          <w:szCs w:val="22"/>
-          <w:highlight w:val="white"/>
+        </w:rPr>
+      </w:pPr>
+      <w:r>
+        <w:rPr>
+          <w:rFonts w:ascii="Calibri" w:cs="Calibri" w:eastAsia="Calibri" w:hAnsi="Calibri"/>
+          <w:sz w:val="22"/>
+          <w:szCs w:val="22"/>
           <w:rtl w:val="0"/>
         </w:rPr>
         <w:t xml:space="preserve">{%p endfor %}</w:t>
@@ -3022,7 +3041,6 @@
           <w:b w:val="1"/>
           <w:sz w:val="22"/>
           <w:szCs w:val="22"/>
-          <w:highlight w:val="white"/>
         </w:rPr>
       </w:pPr>
       <w:r>
@@ -3031,7 +3049,6 @@
           <w:b w:val="1"/>
           <w:sz w:val="22"/>
           <w:szCs w:val="22"/>
-          <w:highlight w:val="white"/>
           <w:rtl w:val="0"/>
         </w:rPr>
         <w:t xml:space="preserve">Testemunhas:</w:t>
@@ -3072,15 +3089,13 @@
                 <w:rFonts w:ascii="Calibri" w:cs="Calibri" w:eastAsia="Calibri" w:hAnsi="Calibri"/>
                 <w:sz w:val="22"/>
                 <w:szCs w:val="22"/>
-                <w:highlight w:val="white"/>
-              </w:rPr>
-            </w:pPr>
-            <w:r>
-              <w:rPr>
-                <w:rFonts w:ascii="Calibri" w:cs="Calibri" w:eastAsia="Calibri" w:hAnsi="Calibri"/>
-                <w:sz w:val="22"/>
-                <w:szCs w:val="22"/>
-                <w:highlight w:val="white"/>
+              </w:rPr>
+            </w:pPr>
+            <w:r>
+              <w:rPr>
+                <w:rFonts w:ascii="Calibri" w:cs="Calibri" w:eastAsia="Calibri" w:hAnsi="Calibri"/>
+                <w:sz w:val="22"/>
+                <w:szCs w:val="22"/>
                 <w:rtl w:val="0"/>
               </w:rPr>
               <w:t xml:space="preserve">1. _______________________________</w:t>
@@ -3094,15 +3109,13 @@
                 <w:rFonts w:ascii="Calibri" w:cs="Calibri" w:eastAsia="Calibri" w:hAnsi="Calibri"/>
                 <w:sz w:val="22"/>
                 <w:szCs w:val="22"/>
-                <w:highlight w:val="white"/>
-              </w:rPr>
-            </w:pPr>
-            <w:r>
-              <w:rPr>
-                <w:rFonts w:ascii="Calibri" w:cs="Calibri" w:eastAsia="Calibri" w:hAnsi="Calibri"/>
-                <w:sz w:val="22"/>
-                <w:szCs w:val="22"/>
-                <w:highlight w:val="white"/>
+              </w:rPr>
+            </w:pPr>
+            <w:r>
+              <w:rPr>
+                <w:rFonts w:ascii="Calibri" w:cs="Calibri" w:eastAsia="Calibri" w:hAnsi="Calibri"/>
+                <w:sz w:val="22"/>
+                <w:szCs w:val="22"/>
                 <w:rtl w:val="0"/>
               </w:rPr>
               <w:t xml:space="preserve">Nome:</w:t>
@@ -3116,15 +3129,13 @@
                 <w:rFonts w:ascii="Calibri" w:cs="Calibri" w:eastAsia="Calibri" w:hAnsi="Calibri"/>
                 <w:sz w:val="22"/>
                 <w:szCs w:val="22"/>
-                <w:highlight w:val="white"/>
-              </w:rPr>
-            </w:pPr>
-            <w:r>
-              <w:rPr>
-                <w:rFonts w:ascii="Calibri" w:cs="Calibri" w:eastAsia="Calibri" w:hAnsi="Calibri"/>
-                <w:sz w:val="22"/>
-                <w:szCs w:val="22"/>
-                <w:highlight w:val="white"/>
+              </w:rPr>
+            </w:pPr>
+            <w:r>
+              <w:rPr>
+                <w:rFonts w:ascii="Calibri" w:cs="Calibri" w:eastAsia="Calibri" w:hAnsi="Calibri"/>
+                <w:sz w:val="22"/>
+                <w:szCs w:val="22"/>
                 <w:rtl w:val="0"/>
               </w:rPr>
               <w:t xml:space="preserve">CPF:</w:t>
@@ -3143,15 +3154,13 @@
                 <w:rFonts w:ascii="Calibri" w:cs="Calibri" w:eastAsia="Calibri" w:hAnsi="Calibri"/>
                 <w:sz w:val="22"/>
                 <w:szCs w:val="22"/>
-                <w:highlight w:val="white"/>
-              </w:rPr>
-            </w:pPr>
-            <w:r>
-              <w:rPr>
-                <w:rFonts w:ascii="Calibri" w:cs="Calibri" w:eastAsia="Calibri" w:hAnsi="Calibri"/>
-                <w:sz w:val="22"/>
-                <w:szCs w:val="22"/>
-                <w:highlight w:val="white"/>
+              </w:rPr>
+            </w:pPr>
+            <w:r>
+              <w:rPr>
+                <w:rFonts w:ascii="Calibri" w:cs="Calibri" w:eastAsia="Calibri" w:hAnsi="Calibri"/>
+                <w:sz w:val="22"/>
+                <w:szCs w:val="22"/>
                 <w:rtl w:val="0"/>
               </w:rPr>
               <w:t xml:space="preserve">2. _______________________________</w:t>
@@ -3165,15 +3174,13 @@
                 <w:rFonts w:ascii="Calibri" w:cs="Calibri" w:eastAsia="Calibri" w:hAnsi="Calibri"/>
                 <w:sz w:val="22"/>
                 <w:szCs w:val="22"/>
-                <w:highlight w:val="white"/>
-              </w:rPr>
-            </w:pPr>
-            <w:r>
-              <w:rPr>
-                <w:rFonts w:ascii="Calibri" w:cs="Calibri" w:eastAsia="Calibri" w:hAnsi="Calibri"/>
-                <w:sz w:val="22"/>
-                <w:szCs w:val="22"/>
-                <w:highlight w:val="white"/>
+              </w:rPr>
+            </w:pPr>
+            <w:r>
+              <w:rPr>
+                <w:rFonts w:ascii="Calibri" w:cs="Calibri" w:eastAsia="Calibri" w:hAnsi="Calibri"/>
+                <w:sz w:val="22"/>
+                <w:szCs w:val="22"/>
                 <w:rtl w:val="0"/>
               </w:rPr>
               <w:t xml:space="preserve">Nome:</w:t>
@@ -3187,15 +3194,13 @@
                 <w:rFonts w:ascii="Calibri" w:cs="Calibri" w:eastAsia="Calibri" w:hAnsi="Calibri"/>
                 <w:sz w:val="22"/>
                 <w:szCs w:val="22"/>
-                <w:highlight w:val="white"/>
-              </w:rPr>
-            </w:pPr>
-            <w:r>
-              <w:rPr>
-                <w:rFonts w:ascii="Calibri" w:cs="Calibri" w:eastAsia="Calibri" w:hAnsi="Calibri"/>
-                <w:sz w:val="22"/>
-                <w:szCs w:val="22"/>
-                <w:highlight w:val="white"/>
+              </w:rPr>
+            </w:pPr>
+            <w:r>
+              <w:rPr>
+                <w:rFonts w:ascii="Calibri" w:cs="Calibri" w:eastAsia="Calibri" w:hAnsi="Calibri"/>
+                <w:sz w:val="22"/>
+                <w:szCs w:val="22"/>
                 <w:rtl w:val="0"/>
               </w:rPr>
               <w:t xml:space="preserve">CPF: </w:t>
@@ -3212,7 +3217,6 @@
           <w:rFonts w:ascii="Calibri" w:cs="Calibri" w:eastAsia="Calibri" w:hAnsi="Calibri"/>
           <w:sz w:val="22"/>
           <w:szCs w:val="22"/>
-          <w:highlight w:val="white"/>
         </w:rPr>
       </w:pPr>
       <w:r>
@@ -3357,119 +3361,6 @@
     <w:lvl w:ilvl="0">
       <w:start w:val="1"/>
       <w:numFmt w:val="decimal"/>
-      <w:lvlText w:val="II.%1"/>
-      <w:lvlJc w:val="left"/>
-      <w:pPr>
-        <w:ind w:left="0" w:firstLine="0"/>
-      </w:pPr>
-      <w:rPr>
-        <w:rFonts w:ascii="Calibri" w:cs="Calibri" w:eastAsia="Calibri" w:hAnsi="Calibri"/>
-        <w:b w:val="1"/>
-        <w:u w:val="none"/>
-        <w:shd w:fill="auto" w:val="clear"/>
-      </w:rPr>
-    </w:lvl>
-    <w:lvl w:ilvl="1">
-      <w:start w:val="1"/>
-      <w:numFmt w:val="lowerLetter"/>
-      <w:lvlText w:val="II.%2"/>
-      <w:lvlJc w:val="left"/>
-      <w:pPr>
-        <w:ind w:left="1440" w:hanging="360"/>
-      </w:pPr>
-      <w:rPr>
-        <w:u w:val="none"/>
-      </w:rPr>
-    </w:lvl>
-    <w:lvl w:ilvl="2">
-      <w:start w:val="1"/>
-      <w:numFmt w:val="lowerRoman"/>
-      <w:lvlText w:val="II.%3"/>
-      <w:lvlJc w:val="right"/>
-      <w:pPr>
-        <w:ind w:left="2160" w:hanging="360"/>
-      </w:pPr>
-      <w:rPr>
-        <w:u w:val="none"/>
-      </w:rPr>
-    </w:lvl>
-    <w:lvl w:ilvl="3">
-      <w:start w:val="1"/>
-      <w:numFmt w:val="decimal"/>
-      <w:lvlText w:val="II.%4"/>
-      <w:lvlJc w:val="left"/>
-      <w:pPr>
-        <w:ind w:left="2880" w:hanging="360"/>
-      </w:pPr>
-      <w:rPr>
-        <w:u w:val="none"/>
-      </w:rPr>
-    </w:lvl>
-    <w:lvl w:ilvl="4">
-      <w:start w:val="1"/>
-      <w:numFmt w:val="lowerLetter"/>
-      <w:lvlText w:val="II.%5"/>
-      <w:lvlJc w:val="left"/>
-      <w:pPr>
-        <w:ind w:left="3600" w:hanging="360"/>
-      </w:pPr>
-      <w:rPr>
-        <w:u w:val="none"/>
-      </w:rPr>
-    </w:lvl>
-    <w:lvl w:ilvl="5">
-      <w:start w:val="1"/>
-      <w:numFmt w:val="lowerRoman"/>
-      <w:lvlText w:val="II.%6"/>
-      <w:lvlJc w:val="right"/>
-      <w:pPr>
-        <w:ind w:left="4320" w:hanging="360"/>
-      </w:pPr>
-      <w:rPr>
-        <w:u w:val="none"/>
-      </w:rPr>
-    </w:lvl>
-    <w:lvl w:ilvl="6">
-      <w:start w:val="1"/>
-      <w:numFmt w:val="decimal"/>
-      <w:lvlText w:val="II.%7"/>
-      <w:lvlJc w:val="left"/>
-      <w:pPr>
-        <w:ind w:left="5040" w:hanging="360"/>
-      </w:pPr>
-      <w:rPr>
-        <w:u w:val="none"/>
-      </w:rPr>
-    </w:lvl>
-    <w:lvl w:ilvl="7">
-      <w:start w:val="1"/>
-      <w:numFmt w:val="lowerLetter"/>
-      <w:lvlText w:val="II.%8"/>
-      <w:lvlJc w:val="left"/>
-      <w:pPr>
-        <w:ind w:left="5760" w:hanging="360"/>
-      </w:pPr>
-      <w:rPr>
-        <w:u w:val="none"/>
-      </w:rPr>
-    </w:lvl>
-    <w:lvl w:ilvl="8">
-      <w:start w:val="1"/>
-      <w:numFmt w:val="lowerRoman"/>
-      <w:lvlText w:val="II.%9"/>
-      <w:lvlJc w:val="right"/>
-      <w:pPr>
-        <w:ind w:left="6480" w:hanging="360"/>
-      </w:pPr>
-      <w:rPr>
-        <w:u w:val="none"/>
-      </w:rPr>
-    </w:lvl>
-  </w:abstractNum>
-  <w:abstractNum w:abstractNumId="2">
-    <w:lvl w:ilvl="0">
-      <w:start w:val="1"/>
-      <w:numFmt w:val="decimal"/>
       <w:lvlText w:val="%1."/>
       <w:lvlJc w:val="left"/>
       <w:pPr>
@@ -3578,7 +3469,7 @@
       </w:rPr>
     </w:lvl>
   </w:abstractNum>
-  <w:abstractNum w:abstractNumId="3">
+  <w:abstractNum w:abstractNumId="2">
     <w:lvl w:ilvl="0">
       <w:start w:val="1"/>
       <w:numFmt w:val="upperRoman"/>
@@ -3693,9 +3584,6 @@
   </w:num>
   <w:num w:numId="2">
     <w:abstractNumId w:val="2"/>
-  </w:num>
-  <w:num w:numId="3">
-    <w:abstractNumId w:val="3"/>
   </w:num>
 </w:numbering>
 </file>

</xml_diff>

<commit_message>
el-228: Ajuste no Template, conforme reprovação do dia 15-07-2020
</commit_message>
<xml_diff>
--- a/docassemble/docassemble/brcomeducalegal/data/templates/aditivo-de-reparcelamento-do-contrato-do-aluno.docx
+++ b/docassemble/docassemble/brcomeducalegal/data/templates/aditivo-de-reparcelamento-do-contrato-do-aluno.docx
@@ -805,6 +805,15 @@
             </w:r>
             <w:r>
               <w:rPr>
+                <w:rFonts w:ascii="Calibri" w:cs="Calibri" w:eastAsia="Calibri" w:hAnsi="Calibri"/>
+                <w:sz w:val="22"/>
+                <w:szCs w:val="22"/>
+                <w:rtl w:val="0"/>
+              </w:rPr>
+              <w:t xml:space="preserve">{% endif %}</w:t>
+            </w:r>
+            <w:r>
+              <w:rPr>
                 <w:rtl w:val="0"/>
               </w:rPr>
             </w:r>
@@ -854,15 +863,6 @@
                 <w:vertAlign w:val="baseline"/>
               </w:rPr>
             </w:pPr>
-            <w:r>
-              <w:rPr>
-                <w:rFonts w:ascii="Calibri" w:cs="Calibri" w:eastAsia="Calibri" w:hAnsi="Calibri"/>
-                <w:sz w:val="22"/>
-                <w:szCs w:val="22"/>
-                <w:rtl w:val="0"/>
-              </w:rPr>
-              <w:t xml:space="preserve">{% endif %}</w:t>
-            </w:r>
             <w:r>
               <w:rPr>
                 <w:rFonts w:ascii="Calibri" w:cs="Calibri" w:eastAsia="Calibri" w:hAnsi="Calibri"/>

</xml_diff>

<commit_message>
el-228: Ajuste na tabela do Template, conforme reprovação do dia 15-07-2020
</commit_message>
<xml_diff>
--- a/docassemble/docassemble/brcomeducalegal/data/templates/aditivo-de-reparcelamento-do-contrato-do-aluno.docx
+++ b/docassemble/docassemble/brcomeducalegal/data/templates/aditivo-de-reparcelamento-do-contrato-do-aluno.docx
@@ -10,6 +10,7 @@
           <w:rFonts w:ascii="Calibri" w:cs="Calibri" w:eastAsia="Calibri" w:hAnsi="Calibri"/>
           <w:sz w:val="24"/>
           <w:szCs w:val="24"/>
+          <w:highlight w:val="white"/>
           <w:vertAlign w:val="baseline"/>
         </w:rPr>
       </w:pPr>
@@ -19,6 +20,7 @@
           <w:b w:val="1"/>
           <w:sz w:val="24"/>
           <w:szCs w:val="24"/>
+          <w:highlight w:val="white"/>
           <w:vertAlign w:val="baseline"/>
           <w:rtl w:val="0"/>
         </w:rPr>
@@ -39,6 +41,7 @@
           <w:rFonts w:ascii="Calibri" w:cs="Calibri" w:eastAsia="Calibri" w:hAnsi="Calibri"/>
           <w:sz w:val="22"/>
           <w:szCs w:val="22"/>
+          <w:highlight w:val="white"/>
         </w:rPr>
       </w:pPr>
       <w:r>
@@ -56,6 +59,7 @@
           <w:rFonts w:ascii="Calibri" w:cs="Calibri" w:eastAsia="Calibri" w:hAnsi="Calibri"/>
           <w:sz w:val="18"/>
           <w:szCs w:val="18"/>
+          <w:highlight w:val="white"/>
           <w:vertAlign w:val="baseline"/>
         </w:rPr>
       </w:pPr>
@@ -64,6 +68,7 @@
           <w:rFonts w:ascii="Calibri" w:cs="Calibri" w:eastAsia="Calibri" w:hAnsi="Calibri"/>
           <w:sz w:val="22"/>
           <w:szCs w:val="22"/>
+          <w:highlight w:val="white"/>
           <w:rtl w:val="0"/>
         </w:rPr>
         <w:t xml:space="preserve">{%p for item in contractors %}</w:t>
@@ -77,7 +82,7 @@
     <w:tbl>
       <w:tblPr>
         <w:tblStyle w:val="Table1"/>
-        <w:tblW w:w="9690.0" w:type="dxa"/>
+        <w:tblW w:w="9686.574803149606" w:type="dxa"/>
         <w:jc w:val="center"/>
         <w:tblBorders>
           <w:top w:color="000000" w:space="0" w:sz="8" w:val="single"/>
@@ -91,22 +96,22 @@
         <w:tblLook w:val="0000"/>
       </w:tblPr>
       <w:tblGrid>
-        <w:gridCol w:w="2135"/>
-        <w:gridCol w:w="1080"/>
-        <w:gridCol w:w="660"/>
-        <w:gridCol w:w="2025"/>
+        <w:gridCol w:w="2265"/>
         <w:gridCol w:w="105"/>
-        <w:gridCol w:w="1579"/>
-        <w:gridCol w:w="2106"/>
+        <w:gridCol w:w="2250"/>
+        <w:gridCol w:w="285"/>
+        <w:gridCol w:w="605.7874015748035"/>
+        <w:gridCol w:w="1970.7874015748034"/>
+        <w:gridCol w:w="2205"/>
         <w:tblGridChange w:id="0">
           <w:tblGrid>
-            <w:gridCol w:w="2135"/>
-            <w:gridCol w:w="1080"/>
-            <w:gridCol w:w="660"/>
-            <w:gridCol w:w="2025"/>
+            <w:gridCol w:w="2265"/>
             <w:gridCol w:w="105"/>
-            <w:gridCol w:w="1579"/>
-            <w:gridCol w:w="2106"/>
+            <w:gridCol w:w="2250"/>
+            <w:gridCol w:w="285"/>
+            <w:gridCol w:w="605.7874015748035"/>
+            <w:gridCol w:w="1970.7874015748034"/>
+            <w:gridCol w:w="2205"/>
           </w:tblGrid>
         </w:tblGridChange>
       </w:tblGrid>
@@ -131,6 +136,7 @@
                 <w:color w:val="000000"/>
                 <w:sz w:val="18"/>
                 <w:szCs w:val="18"/>
+                <w:highlight w:val="white"/>
                 <w:vertAlign w:val="baseline"/>
               </w:rPr>
             </w:pPr>
@@ -141,10 +147,35 @@
                 <w:color w:val="000000"/>
                 <w:sz w:val="18"/>
                 <w:szCs w:val="18"/>
+                <w:highlight w:val="white"/>
                 <w:vertAlign w:val="baseline"/>
                 <w:rtl w:val="0"/>
               </w:rPr>
-              <w:t xml:space="preserve">CONTRATANTE I (Representante Legal do Aluno):</w:t>
+              <w:t xml:space="preserve">CONTRATANTE</w:t>
+            </w:r>
+            <w:r>
+              <w:rPr>
+                <w:rFonts w:ascii="Calibri" w:cs="Calibri" w:eastAsia="Calibri" w:hAnsi="Calibri"/>
+                <w:b w:val="1"/>
+                <w:sz w:val="18"/>
+                <w:szCs w:val="18"/>
+                <w:highlight w:val="white"/>
+                <w:rtl w:val="0"/>
+              </w:rPr>
+              <w:t xml:space="preserve"> </w:t>
+            </w:r>
+            <w:r>
+              <w:rPr>
+                <w:rFonts w:ascii="Calibri" w:cs="Calibri" w:eastAsia="Calibri" w:hAnsi="Calibri"/>
+                <w:b w:val="1"/>
+                <w:color w:val="000000"/>
+                <w:sz w:val="18"/>
+                <w:szCs w:val="18"/>
+                <w:highlight w:val="white"/>
+                <w:vertAlign w:val="baseline"/>
+                <w:rtl w:val="0"/>
+              </w:rPr>
+              <w:t xml:space="preserve">(Representante Legal do Aluno):</w:t>
             </w:r>
           </w:p>
           <w:p>
@@ -156,13 +187,15 @@
                 <w:rFonts w:ascii="Calibri" w:cs="Calibri" w:eastAsia="Calibri" w:hAnsi="Calibri"/>
                 <w:sz w:val="18"/>
                 <w:szCs w:val="18"/>
-              </w:rPr>
-            </w:pPr>
-            <w:r>
-              <w:rPr>
-                <w:rFonts w:ascii="Calibri" w:cs="Calibri" w:eastAsia="Calibri" w:hAnsi="Calibri"/>
-                <w:sz w:val="22"/>
-                <w:szCs w:val="22"/>
+                <w:highlight w:val="white"/>
+              </w:rPr>
+            </w:pPr>
+            <w:r>
+              <w:rPr>
+                <w:rFonts w:ascii="Calibri" w:cs="Calibri" w:eastAsia="Calibri" w:hAnsi="Calibri"/>
+                <w:sz w:val="22"/>
+                <w:szCs w:val="22"/>
+                <w:highlight w:val="white"/>
                 <w:rtl w:val="0"/>
               </w:rPr>
               <w:t xml:space="preserve">{{ item.name.text  | upper }}</w:t>
@@ -192,6 +225,7 @@
                 <w:color w:val="000000"/>
                 <w:sz w:val="18"/>
                 <w:szCs w:val="18"/>
+                <w:highlight w:val="white"/>
                 <w:vertAlign w:val="baseline"/>
               </w:rPr>
             </w:pPr>
@@ -202,6 +236,7 @@
                 <w:color w:val="000000"/>
                 <w:sz w:val="18"/>
                 <w:szCs w:val="18"/>
+                <w:highlight w:val="white"/>
                 <w:vertAlign w:val="baseline"/>
                 <w:rtl w:val="0"/>
               </w:rPr>
@@ -218,16 +253,81 @@
                 <w:b w:val="1"/>
                 <w:sz w:val="18"/>
                 <w:szCs w:val="18"/>
-              </w:rPr>
-            </w:pPr>
-            <w:r>
-              <w:rPr>
-                <w:rFonts w:ascii="Calibri" w:cs="Calibri" w:eastAsia="Calibri" w:hAnsi="Calibri"/>
-                <w:sz w:val="22"/>
-                <w:szCs w:val="22"/>
+                <w:highlight w:val="white"/>
+              </w:rPr>
+            </w:pPr>
+            <w:r>
+              <w:rPr>
+                <w:rFonts w:ascii="Calibri" w:cs="Calibri" w:eastAsia="Calibri" w:hAnsi="Calibri"/>
+                <w:sz w:val="22"/>
+                <w:szCs w:val="22"/>
+                <w:highlight w:val="white"/>
                 <w:rtl w:val="0"/>
               </w:rPr>
               <w:t xml:space="preserve">{{ item.nationality }}</w:t>
+            </w:r>
+            <w:r>
+              <w:rPr>
+                <w:rtl w:val="0"/>
+              </w:rPr>
+            </w:r>
+          </w:p>
+        </w:tc>
+        <w:tc>
+          <w:tcPr>
+            <w:gridSpan w:val="4"/>
+            <w:vAlign w:val="top"/>
+          </w:tcPr>
+          <w:p>
+            <w:pPr>
+              <w:spacing w:line="276" w:lineRule="auto"/>
+              <w:rPr>
+                <w:rFonts w:ascii="Calibri" w:cs="Calibri" w:eastAsia="Calibri" w:hAnsi="Calibri"/>
+                <w:b w:val="1"/>
+                <w:color w:val="000000"/>
+                <w:sz w:val="18"/>
+                <w:szCs w:val="18"/>
+                <w:highlight w:val="white"/>
+                <w:vertAlign w:val="baseline"/>
+              </w:rPr>
+            </w:pPr>
+            <w:r>
+              <w:rPr>
+                <w:rFonts w:ascii="Calibri" w:cs="Calibri" w:eastAsia="Calibri" w:hAnsi="Calibri"/>
+                <w:b w:val="1"/>
+                <w:color w:val="000000"/>
+                <w:sz w:val="18"/>
+                <w:szCs w:val="18"/>
+                <w:highlight w:val="white"/>
+                <w:vertAlign w:val="baseline"/>
+                <w:rtl w:val="0"/>
+              </w:rPr>
+              <w:t xml:space="preserve">Estado Civil:</w:t>
+            </w:r>
+          </w:p>
+          <w:p>
+            <w:pPr>
+              <w:widowControl w:val="0"/>
+              <w:spacing w:after="80" w:before="80" w:line="300" w:lineRule="auto"/>
+              <w:ind w:left="0" w:firstLine="0"/>
+              <w:jc w:val="both"/>
+              <w:rPr>
+                <w:rFonts w:ascii="Calibri" w:cs="Calibri" w:eastAsia="Calibri" w:hAnsi="Calibri"/>
+                <w:b w:val="1"/>
+                <w:sz w:val="18"/>
+                <w:szCs w:val="18"/>
+                <w:highlight w:val="white"/>
+              </w:rPr>
+            </w:pPr>
+            <w:r>
+              <w:rPr>
+                <w:rFonts w:ascii="Calibri" w:cs="Calibri" w:eastAsia="Calibri" w:hAnsi="Calibri"/>
+                <w:sz w:val="22"/>
+                <w:szCs w:val="22"/>
+                <w:highlight w:val="white"/>
+                <w:rtl w:val="0"/>
+              </w:rPr>
+              <w:t xml:space="preserve">{{ item.marital_status }}</w:t>
             </w:r>
             <w:r>
               <w:rPr>
@@ -247,23 +347,21 @@
               <w:rPr>
                 <w:rFonts w:ascii="Calibri" w:cs="Calibri" w:eastAsia="Calibri" w:hAnsi="Calibri"/>
                 <w:b w:val="1"/>
-                <w:color w:val="000000"/>
-                <w:sz w:val="18"/>
-                <w:szCs w:val="18"/>
-                <w:vertAlign w:val="baseline"/>
-              </w:rPr>
-            </w:pPr>
-            <w:r>
-              <w:rPr>
-                <w:rFonts w:ascii="Calibri" w:cs="Calibri" w:eastAsia="Calibri" w:hAnsi="Calibri"/>
-                <w:b w:val="1"/>
-                <w:color w:val="000000"/>
-                <w:sz w:val="18"/>
-                <w:szCs w:val="18"/>
-                <w:vertAlign w:val="baseline"/>
-                <w:rtl w:val="0"/>
-              </w:rPr>
-              <w:t xml:space="preserve">Estado Civil:</w:t>
+                <w:sz w:val="18"/>
+                <w:szCs w:val="18"/>
+                <w:highlight w:val="white"/>
+              </w:rPr>
+            </w:pPr>
+            <w:r>
+              <w:rPr>
+                <w:rFonts w:ascii="Calibri" w:cs="Calibri" w:eastAsia="Calibri" w:hAnsi="Calibri"/>
+                <w:b w:val="1"/>
+                <w:sz w:val="18"/>
+                <w:szCs w:val="18"/>
+                <w:highlight w:val="white"/>
+                <w:rtl w:val="0"/>
+              </w:rPr>
+              <w:t xml:space="preserve">CPF:</w:t>
             </w:r>
           </w:p>
           <w:p>
@@ -273,196 +371,20 @@
               <w:jc w:val="both"/>
               <w:rPr>
                 <w:rFonts w:ascii="Calibri" w:cs="Calibri" w:eastAsia="Calibri" w:hAnsi="Calibri"/>
-                <w:b w:val="1"/>
-                <w:sz w:val="18"/>
-                <w:szCs w:val="18"/>
-              </w:rPr>
-            </w:pPr>
-            <w:r>
-              <w:rPr>
-                <w:rFonts w:ascii="Calibri" w:cs="Calibri" w:eastAsia="Calibri" w:hAnsi="Calibri"/>
-                <w:sz w:val="22"/>
-                <w:szCs w:val="22"/>
-                <w:rtl w:val="0"/>
-              </w:rPr>
-              <w:t xml:space="preserve">{{ item.marital_status }}</w:t>
-            </w:r>
-            <w:r>
-              <w:rPr>
-                <w:rtl w:val="0"/>
-              </w:rPr>
-            </w:r>
-          </w:p>
-        </w:tc>
-        <w:tc>
-          <w:tcPr>
-            <w:gridSpan w:val="2"/>
-            <w:vAlign w:val="top"/>
-          </w:tcPr>
-          <w:p>
-            <w:pPr>
-              <w:spacing w:line="276" w:lineRule="auto"/>
-              <w:rPr>
-                <w:rFonts w:ascii="Calibri" w:cs="Calibri" w:eastAsia="Calibri" w:hAnsi="Calibri"/>
-                <w:b w:val="1"/>
-                <w:color w:val="000000"/>
-                <w:sz w:val="18"/>
-                <w:szCs w:val="18"/>
-                <w:vertAlign w:val="baseline"/>
-              </w:rPr>
-            </w:pPr>
-            <w:r>
-              <w:rPr>
-                <w:rFonts w:ascii="Calibri" w:cs="Calibri" w:eastAsia="Calibri" w:hAnsi="Calibri"/>
-                <w:b w:val="1"/>
-                <w:color w:val="000000"/>
-                <w:sz w:val="18"/>
-                <w:szCs w:val="18"/>
-                <w:vertAlign w:val="baseline"/>
-                <w:rtl w:val="0"/>
-              </w:rPr>
-              <w:t xml:space="preserve">Carteira de Identidade ou RNE:</w:t>
-            </w:r>
-          </w:p>
-          <w:p>
-            <w:pPr>
-              <w:widowControl w:val="0"/>
-              <w:spacing w:after="80" w:before="80" w:line="300" w:lineRule="auto"/>
-              <w:jc w:val="both"/>
-              <w:rPr>
-                <w:rFonts w:ascii="Calibri" w:cs="Calibri" w:eastAsia="Calibri" w:hAnsi="Calibri"/>
-                <w:b w:val="1"/>
-                <w:sz w:val="18"/>
-                <w:szCs w:val="18"/>
-              </w:rPr>
-            </w:pPr>
-            <w:r>
-              <w:rPr>
-                <w:rFonts w:ascii="Calibri" w:cs="Calibri" w:eastAsia="Calibri" w:hAnsi="Calibri"/>
-                <w:sz w:val="22"/>
-                <w:szCs w:val="22"/>
-                <w:rtl w:val="0"/>
-              </w:rPr>
-              <w:t xml:space="preserve">{{ item.rg }}</w:t>
-            </w:r>
-            <w:r>
-              <w:rPr>
-                <w:rtl w:val="0"/>
-              </w:rPr>
-            </w:r>
-          </w:p>
-        </w:tc>
-        <w:tc>
-          <w:tcPr>
-            <w:vAlign w:val="top"/>
-          </w:tcPr>
-          <w:p>
-            <w:pPr>
-              <w:spacing w:line="276" w:lineRule="auto"/>
-              <w:rPr>
-                <w:rFonts w:ascii="Calibri" w:cs="Calibri" w:eastAsia="Calibri" w:hAnsi="Calibri"/>
-                <w:b w:val="1"/>
-                <w:color w:val="000000"/>
-                <w:sz w:val="18"/>
-                <w:szCs w:val="18"/>
-                <w:vertAlign w:val="baseline"/>
-              </w:rPr>
-            </w:pPr>
-            <w:r>
-              <w:rPr>
-                <w:rFonts w:ascii="Calibri" w:cs="Calibri" w:eastAsia="Calibri" w:hAnsi="Calibri"/>
-                <w:b w:val="1"/>
-                <w:color w:val="000000"/>
-                <w:sz w:val="18"/>
-                <w:szCs w:val="18"/>
-                <w:vertAlign w:val="baseline"/>
-                <w:rtl w:val="0"/>
-              </w:rPr>
-              <w:t xml:space="preserve">Órgão Expedidor:</w:t>
-            </w:r>
-          </w:p>
-          <w:p>
-            <w:pPr>
-              <w:widowControl w:val="0"/>
-              <w:spacing w:after="80" w:before="80" w:line="300" w:lineRule="auto"/>
-              <w:jc w:val="both"/>
-              <w:rPr>
-                <w:rFonts w:ascii="Calibri" w:cs="Calibri" w:eastAsia="Calibri" w:hAnsi="Calibri"/>
-                <w:b w:val="1"/>
-                <w:sz w:val="18"/>
-                <w:szCs w:val="18"/>
-              </w:rPr>
-            </w:pPr>
-            <w:r>
-              <w:rPr>
-                <w:rFonts w:ascii="Calibri" w:cs="Calibri" w:eastAsia="Calibri" w:hAnsi="Calibri"/>
-                <w:sz w:val="22"/>
-                <w:szCs w:val="22"/>
-                <w:rtl w:val="0"/>
-              </w:rPr>
-              <w:t xml:space="preserve">{{ item.originator }}</w:t>
-            </w:r>
-            <w:r>
-              <w:rPr>
-                <w:rtl w:val="0"/>
-              </w:rPr>
-            </w:r>
-          </w:p>
-        </w:tc>
-        <w:tc>
-          <w:tcPr>
-            <w:vAlign w:val="top"/>
-          </w:tcPr>
-          <w:p>
-            <w:pPr>
-              <w:spacing w:line="276" w:lineRule="auto"/>
-              <w:rPr>
-                <w:rFonts w:ascii="Calibri" w:cs="Calibri" w:eastAsia="Calibri" w:hAnsi="Calibri"/>
-                <w:b w:val="1"/>
-                <w:color w:val="000000"/>
-                <w:sz w:val="18"/>
-                <w:szCs w:val="18"/>
-                <w:vertAlign w:val="baseline"/>
-              </w:rPr>
-            </w:pPr>
-            <w:r>
-              <w:rPr>
-                <w:rFonts w:ascii="Calibri" w:cs="Calibri" w:eastAsia="Calibri" w:hAnsi="Calibri"/>
-                <w:b w:val="1"/>
-                <w:color w:val="000000"/>
-                <w:sz w:val="18"/>
-                <w:szCs w:val="18"/>
-                <w:vertAlign w:val="baseline"/>
-                <w:rtl w:val="0"/>
-              </w:rPr>
-              <w:t xml:space="preserve">CPF:</w:t>
-            </w:r>
-          </w:p>
-          <w:p>
-            <w:pPr>
-              <w:widowControl w:val="0"/>
-              <w:spacing w:after="80" w:before="80" w:line="300" w:lineRule="auto"/>
-              <w:jc w:val="both"/>
-              <w:rPr>
-                <w:rFonts w:ascii="Calibri" w:cs="Calibri" w:eastAsia="Calibri" w:hAnsi="Calibri"/>
-                <w:b w:val="1"/>
-                <w:sz w:val="18"/>
-                <w:szCs w:val="18"/>
-              </w:rPr>
-            </w:pPr>
-            <w:r>
-              <w:rPr>
-                <w:rFonts w:ascii="Calibri" w:cs="Calibri" w:eastAsia="Calibri" w:hAnsi="Calibri"/>
-                <w:sz w:val="22"/>
-                <w:szCs w:val="22"/>
+                <w:sz w:val="22"/>
+                <w:szCs w:val="22"/>
+                <w:highlight w:val="white"/>
+              </w:rPr>
+            </w:pPr>
+            <w:r>
+              <w:rPr>
+                <w:rFonts w:ascii="Calibri" w:cs="Calibri" w:eastAsia="Calibri" w:hAnsi="Calibri"/>
+                <w:sz w:val="22"/>
+                <w:szCs w:val="22"/>
+                <w:highlight w:val="white"/>
                 <w:rtl w:val="0"/>
               </w:rPr>
               <w:t xml:space="preserve">{{ item.cpf }}</w:t>
-            </w:r>
-            <w:r>
-              <w:rPr>
-                <w:rtl w:val="0"/>
-              </w:rPr>
             </w:r>
           </w:p>
         </w:tc>
@@ -473,10 +395,7 @@
         </w:trPr>
         <w:tc>
           <w:tcPr>
-            <w:gridSpan w:val="7"/>
-            <w:tcBorders>
-              <w:bottom w:color="000000" w:space="0" w:sz="8" w:val="single"/>
-            </w:tcBorders>
+            <w:gridSpan w:val="3"/>
             <w:vAlign w:val="top"/>
           </w:tcPr>
           <w:p>
@@ -485,23 +404,21 @@
               <w:rPr>
                 <w:rFonts w:ascii="Calibri" w:cs="Calibri" w:eastAsia="Calibri" w:hAnsi="Calibri"/>
                 <w:b w:val="1"/>
-                <w:color w:val="000000"/>
-                <w:sz w:val="18"/>
-                <w:szCs w:val="18"/>
-                <w:vertAlign w:val="baseline"/>
-              </w:rPr>
-            </w:pPr>
-            <w:r>
-              <w:rPr>
-                <w:rFonts w:ascii="Calibri" w:cs="Calibri" w:eastAsia="Calibri" w:hAnsi="Calibri"/>
-                <w:b w:val="1"/>
-                <w:color w:val="000000"/>
-                <w:sz w:val="18"/>
-                <w:szCs w:val="18"/>
-                <w:vertAlign w:val="baseline"/>
-                <w:rtl w:val="0"/>
-              </w:rPr>
-              <w:t xml:space="preserve">Endereço: </w:t>
+                <w:sz w:val="18"/>
+                <w:szCs w:val="18"/>
+                <w:highlight w:val="white"/>
+              </w:rPr>
+            </w:pPr>
+            <w:r>
+              <w:rPr>
+                <w:rFonts w:ascii="Calibri" w:cs="Calibri" w:eastAsia="Calibri" w:hAnsi="Calibri"/>
+                <w:b w:val="1"/>
+                <w:sz w:val="18"/>
+                <w:szCs w:val="18"/>
+                <w:highlight w:val="white"/>
+                <w:rtl w:val="0"/>
+              </w:rPr>
+              <w:t xml:space="preserve">Carteira de Identidade ou RNE:</w:t>
             </w:r>
           </w:p>
           <w:p>
@@ -514,88 +431,75 @@
                 <w:b w:val="1"/>
                 <w:sz w:val="18"/>
                 <w:szCs w:val="18"/>
-              </w:rPr>
-            </w:pPr>
-            <w:r>
-              <w:rPr>
-                <w:rFonts w:ascii="Calibri" w:cs="Calibri" w:eastAsia="Calibri" w:hAnsi="Calibri"/>
-                <w:sz w:val="22"/>
-                <w:szCs w:val="22"/>
-                <w:rtl w:val="0"/>
-              </w:rPr>
-              <w:t xml:space="preserve">{{ title_case(item.address.street_name | lower) }}</w:t>
-            </w:r>
-            <w:r>
-              <w:rPr>
-                <w:rFonts w:ascii="Calibri" w:cs="Calibri" w:eastAsia="Calibri" w:hAnsi="Calibri"/>
-                <w:sz w:val="22"/>
-                <w:szCs w:val="22"/>
-                <w:rtl w:val="0"/>
-              </w:rPr>
-              <w:t xml:space="preserve">, n.º </w:t>
-            </w:r>
-            <w:r>
-              <w:rPr>
-                <w:rFonts w:ascii="Calibri" w:cs="Calibri" w:eastAsia="Calibri" w:hAnsi="Calibri"/>
-                <w:sz w:val="22"/>
-                <w:szCs w:val="22"/>
-                <w:rtl w:val="0"/>
-              </w:rPr>
-              <w:t xml:space="preserve">{{ item.address.street_number }}</w:t>
-            </w:r>
-            <w:r>
-              <w:rPr>
-                <w:rFonts w:ascii="Calibri" w:cs="Calibri" w:eastAsia="Calibri" w:hAnsi="Calibri"/>
-                <w:sz w:val="22"/>
-                <w:szCs w:val="22"/>
-                <w:rtl w:val="0"/>
-              </w:rPr>
-              <w:t xml:space="preserve">{% if item.address.unit %}</w:t>
-            </w:r>
-            <w:r>
-              <w:rPr>
-                <w:rFonts w:ascii="Calibri" w:cs="Calibri" w:eastAsia="Calibri" w:hAnsi="Calibri"/>
-                <w:sz w:val="22"/>
-                <w:szCs w:val="22"/>
-                <w:rtl w:val="0"/>
-              </w:rPr>
-              <w:t xml:space="preserve">, </w:t>
-            </w:r>
-            <w:r>
-              <w:rPr>
-                <w:rFonts w:ascii="Calibri" w:cs="Calibri" w:eastAsia="Calibri" w:hAnsi="Calibri"/>
-                <w:sz w:val="22"/>
-                <w:szCs w:val="22"/>
-                <w:rtl w:val="0"/>
-              </w:rPr>
-              <w:t xml:space="preserve">{{ item.address.unit | lower }}</w:t>
-            </w:r>
-            <w:r>
-              <w:rPr>
-                <w:rFonts w:ascii="Calibri" w:cs="Calibri" w:eastAsia="Calibri" w:hAnsi="Calibri"/>
-                <w:sz w:val="22"/>
-                <w:szCs w:val="22"/>
-                <w:rtl w:val="0"/>
-              </w:rPr>
-              <w:t xml:space="preserve">{% endif %}</w:t>
-            </w:r>
-            <w:r>
-              <w:rPr>
-                <w:rFonts w:ascii="Calibri" w:cs="Calibri" w:eastAsia="Calibri" w:hAnsi="Calibri"/>
-                <w:sz w:val="22"/>
-                <w:szCs w:val="22"/>
-                <w:rtl w:val="0"/>
-              </w:rPr>
-              <w:t xml:space="preserve"> </w:t>
-            </w:r>
-            <w:r>
-              <w:rPr>
-                <w:rFonts w:ascii="Calibri" w:cs="Calibri" w:eastAsia="Calibri" w:hAnsi="Calibri"/>
-                <w:sz w:val="22"/>
-                <w:szCs w:val="22"/>
-                <w:rtl w:val="0"/>
-              </w:rPr>
-              <w:t xml:space="preserve">{{ title_case (item.address.neighborhood | lower) }}, {{ title_case(item.address.city | lower) }}/{{ item.address.state }}, CEP {{ item.address.zip }}</w:t>
+                <w:highlight w:val="white"/>
+              </w:rPr>
+            </w:pPr>
+            <w:r>
+              <w:rPr>
+                <w:rFonts w:ascii="Calibri" w:cs="Calibri" w:eastAsia="Calibri" w:hAnsi="Calibri"/>
+                <w:sz w:val="22"/>
+                <w:szCs w:val="22"/>
+                <w:highlight w:val="white"/>
+                <w:rtl w:val="0"/>
+              </w:rPr>
+              <w:t xml:space="preserve">{{ item.rg }}</w:t>
+            </w:r>
+            <w:r>
+              <w:rPr>
+                <w:rtl w:val="0"/>
+              </w:rPr>
+            </w:r>
+          </w:p>
+        </w:tc>
+        <w:tc>
+          <w:tcPr>
+            <w:gridSpan w:val="4"/>
+            <w:vAlign w:val="top"/>
+          </w:tcPr>
+          <w:p>
+            <w:pPr>
+              <w:spacing w:line="276" w:lineRule="auto"/>
+              <w:rPr>
+                <w:rFonts w:ascii="Calibri" w:cs="Calibri" w:eastAsia="Calibri" w:hAnsi="Calibri"/>
+                <w:b w:val="1"/>
+                <w:sz w:val="18"/>
+                <w:szCs w:val="18"/>
+                <w:highlight w:val="white"/>
+              </w:rPr>
+            </w:pPr>
+            <w:r>
+              <w:rPr>
+                <w:rFonts w:ascii="Calibri" w:cs="Calibri" w:eastAsia="Calibri" w:hAnsi="Calibri"/>
+                <w:b w:val="1"/>
+                <w:sz w:val="18"/>
+                <w:szCs w:val="18"/>
+                <w:highlight w:val="white"/>
+                <w:rtl w:val="0"/>
+              </w:rPr>
+              <w:t xml:space="preserve">Órgão Expedidor:</w:t>
+            </w:r>
+          </w:p>
+          <w:p>
+            <w:pPr>
+              <w:spacing w:after="80" w:before="80" w:line="300" w:lineRule="auto"/>
+              <w:jc w:val="both"/>
+              <w:rPr>
+                <w:rFonts w:ascii="Calibri" w:cs="Calibri" w:eastAsia="Calibri" w:hAnsi="Calibri"/>
+                <w:b w:val="1"/>
+                <w:sz w:val="18"/>
+                <w:szCs w:val="18"/>
+                <w:highlight w:val="white"/>
+              </w:rPr>
+            </w:pPr>
+            <w:r>
+              <w:rPr>
+                <w:rFonts w:ascii="Calibri" w:cs="Calibri" w:eastAsia="Calibri" w:hAnsi="Calibri"/>
+                <w:sz w:val="22"/>
+                <w:szCs w:val="22"/>
+                <w:highlight w:val="white"/>
+                <w:rtl w:val="0"/>
+              </w:rPr>
+              <w:t xml:space="preserve">{{ item.originator }}{% if  item.phone_number %}</w:t>
             </w:r>
             <w:r>
               <w:rPr>
@@ -626,24 +530,16 @@
                 <w:b w:val="1"/>
                 <w:sz w:val="18"/>
                 <w:szCs w:val="18"/>
-              </w:rPr>
-            </w:pPr>
-            <w:r>
-              <w:rPr>
-                <w:rFonts w:ascii="Calibri" w:cs="Calibri" w:eastAsia="Calibri" w:hAnsi="Calibri"/>
-                <w:b w:val="1"/>
-                <w:sz w:val="18"/>
-                <w:szCs w:val="18"/>
-                <w:rtl w:val="0"/>
-              </w:rPr>
-              <w:t xml:space="preserve">{% if  item.phone_number %}</w:t>
-            </w:r>
-            <w:r>
-              <w:rPr>
-                <w:rFonts w:ascii="Calibri" w:cs="Calibri" w:eastAsia="Calibri" w:hAnsi="Calibri"/>
-                <w:b w:val="1"/>
-                <w:sz w:val="18"/>
-                <w:szCs w:val="18"/>
+                <w:highlight w:val="white"/>
+              </w:rPr>
+            </w:pPr>
+            <w:r>
+              <w:rPr>
+                <w:rFonts w:ascii="Calibri" w:cs="Calibri" w:eastAsia="Calibri" w:hAnsi="Calibri"/>
+                <w:b w:val="1"/>
+                <w:sz w:val="18"/>
+                <w:szCs w:val="18"/>
+                <w:highlight w:val="white"/>
                 <w:rtl w:val="0"/>
               </w:rPr>
               <w:t xml:space="preserve">Telefone Fixo:</w:t>
@@ -651,7 +547,6 @@
           </w:p>
           <w:p>
             <w:pPr>
-              <w:widowControl w:val="0"/>
               <w:spacing w:after="80" w:before="80" w:line="300" w:lineRule="auto"/>
               <w:jc w:val="both"/>
               <w:rPr>
@@ -659,25 +554,18 @@
                 <w:b w:val="1"/>
                 <w:sz w:val="18"/>
                 <w:szCs w:val="18"/>
-              </w:rPr>
-            </w:pPr>
-            <w:r>
-              <w:rPr>
-                <w:rFonts w:ascii="Calibri" w:cs="Calibri" w:eastAsia="Calibri" w:hAnsi="Calibri"/>
-                <w:sz w:val="22"/>
-                <w:szCs w:val="22"/>
-                <w:rtl w:val="0"/>
-              </w:rPr>
-              <w:t xml:space="preserve">{{ item.phone_number}}</w:t>
-            </w:r>
-            <w:r>
-              <w:rPr>
-                <w:rFonts w:ascii="Calibri" w:cs="Calibri" w:eastAsia="Calibri" w:hAnsi="Calibri"/>
-                <w:sz w:val="22"/>
-                <w:szCs w:val="22"/>
-                <w:rtl w:val="0"/>
-              </w:rPr>
-              <w:t xml:space="preserve">{% endif %}{% if item.cel_number %}</w:t>
+                <w:highlight w:val="white"/>
+              </w:rPr>
+            </w:pPr>
+            <w:r>
+              <w:rPr>
+                <w:rFonts w:ascii="Calibri" w:cs="Calibri" w:eastAsia="Calibri" w:hAnsi="Calibri"/>
+                <w:sz w:val="22"/>
+                <w:szCs w:val="22"/>
+                <w:highlight w:val="white"/>
+                <w:rtl w:val="0"/>
+              </w:rPr>
+              <w:t xml:space="preserve">{{ item.phone_number}}{% endif %}{% if item.cel_number %}</w:t>
             </w:r>
             <w:r>
               <w:rPr>
@@ -703,14 +591,16 @@
                 <w:b w:val="1"/>
                 <w:sz w:val="18"/>
                 <w:szCs w:val="18"/>
-              </w:rPr>
-            </w:pPr>
-            <w:r>
-              <w:rPr>
-                <w:rFonts w:ascii="Calibri" w:cs="Calibri" w:eastAsia="Calibri" w:hAnsi="Calibri"/>
-                <w:b w:val="1"/>
-                <w:sz w:val="18"/>
-                <w:szCs w:val="18"/>
+                <w:highlight w:val="white"/>
+              </w:rPr>
+            </w:pPr>
+            <w:r>
+              <w:rPr>
+                <w:rFonts w:ascii="Calibri" w:cs="Calibri" w:eastAsia="Calibri" w:hAnsi="Calibri"/>
+                <w:b w:val="1"/>
+                <w:sz w:val="18"/>
+                <w:szCs w:val="18"/>
+                <w:highlight w:val="white"/>
                 <w:rtl w:val="0"/>
               </w:rPr>
               <w:t xml:space="preserve">Telefone Celular:</w:t>
@@ -726,25 +616,18 @@
                 <w:b w:val="1"/>
                 <w:sz w:val="18"/>
                 <w:szCs w:val="18"/>
-              </w:rPr>
-            </w:pPr>
-            <w:r>
-              <w:rPr>
-                <w:rFonts w:ascii="Calibri" w:cs="Calibri" w:eastAsia="Calibri" w:hAnsi="Calibri"/>
-                <w:sz w:val="22"/>
-                <w:szCs w:val="22"/>
-                <w:rtl w:val="0"/>
-              </w:rPr>
-              <w:t xml:space="preserve">{{ item.cel_number}}</w:t>
-            </w:r>
-            <w:r>
-              <w:rPr>
-                <w:rFonts w:ascii="Calibri" w:cs="Calibri" w:eastAsia="Calibri" w:hAnsi="Calibri"/>
-                <w:sz w:val="22"/>
-                <w:szCs w:val="22"/>
-                <w:rtl w:val="0"/>
-              </w:rPr>
-              <w:t xml:space="preserve">{% endif %}{% if item.whatsapp_number %}</w:t>
+                <w:highlight w:val="white"/>
+              </w:rPr>
+            </w:pPr>
+            <w:r>
+              <w:rPr>
+                <w:rFonts w:ascii="Calibri" w:cs="Calibri" w:eastAsia="Calibri" w:hAnsi="Calibri"/>
+                <w:sz w:val="22"/>
+                <w:szCs w:val="22"/>
+                <w:highlight w:val="white"/>
+                <w:rtl w:val="0"/>
+              </w:rPr>
+              <w:t xml:space="preserve">{{ item.cel_number}}{% endif %}{% if item.whatsapp_number %}</w:t>
             </w:r>
             <w:r>
               <w:rPr>
@@ -770,14 +653,16 @@
                 <w:b w:val="1"/>
                 <w:sz w:val="18"/>
                 <w:szCs w:val="18"/>
-              </w:rPr>
-            </w:pPr>
-            <w:r>
-              <w:rPr>
-                <w:rFonts w:ascii="Calibri" w:cs="Calibri" w:eastAsia="Calibri" w:hAnsi="Calibri"/>
-                <w:b w:val="1"/>
-                <w:sz w:val="18"/>
-                <w:szCs w:val="18"/>
+                <w:highlight w:val="white"/>
+              </w:rPr>
+            </w:pPr>
+            <w:r>
+              <w:rPr>
+                <w:rFonts w:ascii="Calibri" w:cs="Calibri" w:eastAsia="Calibri" w:hAnsi="Calibri"/>
+                <w:b w:val="1"/>
+                <w:sz w:val="18"/>
+                <w:szCs w:val="18"/>
+                <w:highlight w:val="white"/>
                 <w:rtl w:val="0"/>
               </w:rPr>
               <w:t xml:space="preserve">Número para WhatsApp:</w:t>
@@ -793,44 +678,19 @@
                 <w:b w:val="1"/>
                 <w:sz w:val="18"/>
                 <w:szCs w:val="18"/>
-              </w:rPr>
-            </w:pPr>
-            <w:r>
-              <w:rPr>
-                <w:rFonts w:ascii="Calibri" w:cs="Calibri" w:eastAsia="Calibri" w:hAnsi="Calibri"/>
-                <w:sz w:val="22"/>
-                <w:szCs w:val="22"/>
-                <w:rtl w:val="0"/>
-              </w:rPr>
-              <w:t xml:space="preserve">{{ item.whatsapp_number}}</w:t>
-            </w:r>
-            <w:r>
-              <w:rPr>
-                <w:rFonts w:ascii="Calibri" w:cs="Calibri" w:eastAsia="Calibri" w:hAnsi="Calibri"/>
-                <w:sz w:val="22"/>
-                <w:szCs w:val="22"/>
-                <w:rtl w:val="0"/>
-              </w:rPr>
-              <w:t xml:space="preserve">{% endif %}</w:t>
-            </w:r>
-            <w:r>
-              <w:rPr>
-                <w:rtl w:val="0"/>
-              </w:rPr>
-            </w:r>
-          </w:p>
-          <w:p>
-            <w:pPr>
-              <w:widowControl w:val="0"/>
-              <w:spacing w:after="80" w:before="80" w:line="300" w:lineRule="auto"/>
-              <w:jc w:val="both"/>
-              <w:rPr>
-                <w:rFonts w:ascii="Calibri" w:cs="Calibri" w:eastAsia="Calibri" w:hAnsi="Calibri"/>
-                <w:b w:val="1"/>
-                <w:sz w:val="18"/>
-                <w:szCs w:val="18"/>
-              </w:rPr>
-            </w:pPr>
+                <w:highlight w:val="white"/>
+              </w:rPr>
+            </w:pPr>
+            <w:r>
+              <w:rPr>
+                <w:rFonts w:ascii="Calibri" w:cs="Calibri" w:eastAsia="Calibri" w:hAnsi="Calibri"/>
+                <w:sz w:val="22"/>
+                <w:szCs w:val="22"/>
+                <w:highlight w:val="white"/>
+                <w:rtl w:val="0"/>
+              </w:rPr>
+              <w:t xml:space="preserve">{{ item.whatsapp_number}}{% endif %}</w:t>
+            </w:r>
             <w:r>
               <w:rPr>
                 <w:rtl w:val="0"/>
@@ -858,20 +718,28 @@
               <w:rPr>
                 <w:rFonts w:ascii="Calibri" w:cs="Calibri" w:eastAsia="Calibri" w:hAnsi="Calibri"/>
                 <w:b w:val="1"/>
-                <w:color w:val="000000"/>
-                <w:sz w:val="18"/>
-                <w:szCs w:val="18"/>
-                <w:vertAlign w:val="baseline"/>
-              </w:rPr>
-            </w:pPr>
-            <w:r>
-              <w:rPr>
-                <w:rFonts w:ascii="Calibri" w:cs="Calibri" w:eastAsia="Calibri" w:hAnsi="Calibri"/>
-                <w:b w:val="1"/>
-                <w:color w:val="000000"/>
-                <w:sz w:val="18"/>
-                <w:szCs w:val="18"/>
-                <w:vertAlign w:val="baseline"/>
+                <w:sz w:val="18"/>
+                <w:szCs w:val="18"/>
+                <w:highlight w:val="white"/>
+              </w:rPr>
+            </w:pPr>
+            <w:r>
+              <w:rPr>
+                <w:rFonts w:ascii="Calibri" w:cs="Calibri" w:eastAsia="Calibri" w:hAnsi="Calibri"/>
+                <w:sz w:val="22"/>
+                <w:szCs w:val="22"/>
+                <w:highlight w:val="white"/>
+                <w:rtl w:val="0"/>
+              </w:rPr>
+              <w:t xml:space="preserve">{% if  item.occupation %}</w:t>
+            </w:r>
+            <w:r>
+              <w:rPr>
+                <w:rFonts w:ascii="Calibri" w:cs="Calibri" w:eastAsia="Calibri" w:hAnsi="Calibri"/>
+                <w:b w:val="1"/>
+                <w:sz w:val="18"/>
+                <w:szCs w:val="18"/>
+                <w:highlight w:val="white"/>
                 <w:rtl w:val="0"/>
               </w:rPr>
               <w:t xml:space="preserve">Profissão:</w:t>
@@ -879,7 +747,6 @@
           </w:p>
           <w:p>
             <w:pPr>
-              <w:widowControl w:val="0"/>
               <w:spacing w:after="80" w:before="80" w:line="300" w:lineRule="auto"/>
               <w:jc w:val="both"/>
               <w:rPr>
@@ -887,13 +754,15 @@
                 <w:b w:val="1"/>
                 <w:sz w:val="18"/>
                 <w:szCs w:val="18"/>
-              </w:rPr>
-            </w:pPr>
-            <w:r>
-              <w:rPr>
-                <w:rFonts w:ascii="Calibri" w:cs="Calibri" w:eastAsia="Calibri" w:hAnsi="Calibri"/>
-                <w:sz w:val="22"/>
-                <w:szCs w:val="22"/>
+                <w:highlight w:val="white"/>
+              </w:rPr>
+            </w:pPr>
+            <w:r>
+              <w:rPr>
+                <w:rFonts w:ascii="Calibri" w:cs="Calibri" w:eastAsia="Calibri" w:hAnsi="Calibri"/>
+                <w:sz w:val="22"/>
+                <w:szCs w:val="22"/>
+                <w:highlight w:val="white"/>
                 <w:rtl w:val="0"/>
               </w:rPr>
               <w:t xml:space="preserve">{{ item.occupation | lower }}</w:t>
@@ -920,23 +789,21 @@
               <w:rPr>
                 <w:rFonts w:ascii="Calibri" w:cs="Calibri" w:eastAsia="Calibri" w:hAnsi="Calibri"/>
                 <w:b w:val="1"/>
-                <w:color w:val="000000"/>
-                <w:sz w:val="18"/>
-                <w:szCs w:val="18"/>
-                <w:vertAlign w:val="baseline"/>
-              </w:rPr>
-            </w:pPr>
-            <w:r>
-              <w:rPr>
-                <w:rFonts w:ascii="Calibri" w:cs="Calibri" w:eastAsia="Calibri" w:hAnsi="Calibri"/>
-                <w:b w:val="1"/>
-                <w:color w:val="000000"/>
-                <w:sz w:val="18"/>
-                <w:szCs w:val="18"/>
-                <w:vertAlign w:val="baseline"/>
-                <w:rtl w:val="0"/>
-              </w:rPr>
-              <w:t xml:space="preserve">E-mail:</w:t>
+                <w:sz w:val="18"/>
+                <w:szCs w:val="18"/>
+                <w:highlight w:val="white"/>
+              </w:rPr>
+            </w:pPr>
+            <w:r>
+              <w:rPr>
+                <w:rFonts w:ascii="Calibri" w:cs="Calibri" w:eastAsia="Calibri" w:hAnsi="Calibri"/>
+                <w:b w:val="1"/>
+                <w:sz w:val="18"/>
+                <w:szCs w:val="18"/>
+                <w:highlight w:val="white"/>
+                <w:rtl w:val="0"/>
+              </w:rPr>
+              <w:t xml:space="preserve">{% endif %}E-mail:</w:t>
             </w:r>
           </w:p>
           <w:p>
@@ -949,16 +816,88 @@
                 <w:b w:val="1"/>
                 <w:sz w:val="18"/>
                 <w:szCs w:val="18"/>
-              </w:rPr>
-            </w:pPr>
-            <w:r>
-              <w:rPr>
-                <w:rFonts w:ascii="Calibri" w:cs="Calibri" w:eastAsia="Calibri" w:hAnsi="Calibri"/>
-                <w:sz w:val="22"/>
-                <w:szCs w:val="22"/>
+                <w:highlight w:val="white"/>
+              </w:rPr>
+            </w:pPr>
+            <w:r>
+              <w:rPr>
+                <w:rFonts w:ascii="Calibri" w:cs="Calibri" w:eastAsia="Calibri" w:hAnsi="Calibri"/>
+                <w:sz w:val="22"/>
+                <w:szCs w:val="22"/>
+                <w:highlight w:val="white"/>
                 <w:rtl w:val="0"/>
               </w:rPr>
               <w:t xml:space="preserve">{{ item.email | lower }}</w:t>
+            </w:r>
+            <w:r>
+              <w:rPr>
+                <w:rtl w:val="0"/>
+              </w:rPr>
+            </w:r>
+          </w:p>
+        </w:tc>
+      </w:tr>
+      <w:tr>
+        <w:trPr>
+          <w:trHeight w:val="671" w:hRule="atLeast"/>
+        </w:trPr>
+        <w:tc>
+          <w:tcPr>
+            <w:gridSpan w:val="7"/>
+            <w:tcBorders>
+              <w:bottom w:color="000000" w:space="0" w:sz="8" w:val="single"/>
+            </w:tcBorders>
+            <w:vAlign w:val="top"/>
+          </w:tcPr>
+          <w:p>
+            <w:pPr>
+              <w:spacing w:line="276" w:lineRule="auto"/>
+              <w:rPr>
+                <w:rFonts w:ascii="Calibri" w:cs="Calibri" w:eastAsia="Calibri" w:hAnsi="Calibri"/>
+                <w:b w:val="1"/>
+                <w:color w:val="000000"/>
+                <w:sz w:val="18"/>
+                <w:szCs w:val="18"/>
+                <w:highlight w:val="white"/>
+                <w:vertAlign w:val="baseline"/>
+              </w:rPr>
+            </w:pPr>
+            <w:r>
+              <w:rPr>
+                <w:rFonts w:ascii="Calibri" w:cs="Calibri" w:eastAsia="Calibri" w:hAnsi="Calibri"/>
+                <w:b w:val="1"/>
+                <w:color w:val="000000"/>
+                <w:sz w:val="18"/>
+                <w:szCs w:val="18"/>
+                <w:highlight w:val="white"/>
+                <w:vertAlign w:val="baseline"/>
+                <w:rtl w:val="0"/>
+              </w:rPr>
+              <w:t xml:space="preserve">Endereço: </w:t>
+            </w:r>
+          </w:p>
+          <w:p>
+            <w:pPr>
+              <w:widowControl w:val="0"/>
+              <w:spacing w:after="80" w:before="80" w:line="300" w:lineRule="auto"/>
+              <w:jc w:val="both"/>
+              <w:rPr>
+                <w:rFonts w:ascii="Calibri" w:cs="Calibri" w:eastAsia="Calibri" w:hAnsi="Calibri"/>
+                <w:b w:val="1"/>
+                <w:sz w:val="18"/>
+                <w:szCs w:val="18"/>
+                <w:highlight w:val="white"/>
+              </w:rPr>
+            </w:pPr>
+            <w:r>
+              <w:rPr>
+                <w:rFonts w:ascii="Calibri" w:cs="Calibri" w:eastAsia="Calibri" w:hAnsi="Calibri"/>
+                <w:sz w:val="22"/>
+                <w:szCs w:val="22"/>
+                <w:highlight w:val="white"/>
+                <w:rtl w:val="0"/>
+              </w:rPr>
+              <w:t xml:space="preserve">{{ title_case(item.address.street_name | lower) }}, n.º {{ item.address.street_number }}{% if item.address.unit %}, {{ item.address.unit | lower }}{% endif %} {{ title_case (item.address.neighborhood | lower) }}, {{ title_case(item.address.city | lower) }}/{{ item.address.state }}, CEP {{ item.address.zip }}</w:t>
             </w:r>
             <w:r>
               <w:rPr>
@@ -976,6 +915,7 @@
           <w:rFonts w:ascii="Calibri" w:cs="Calibri" w:eastAsia="Calibri" w:hAnsi="Calibri"/>
           <w:sz w:val="22"/>
           <w:szCs w:val="22"/>
+          <w:highlight w:val="white"/>
         </w:rPr>
       </w:pPr>
       <w:r>
@@ -993,13 +933,15 @@
           <w:rFonts w:ascii="Calibri" w:cs="Calibri" w:eastAsia="Calibri" w:hAnsi="Calibri"/>
           <w:sz w:val="22"/>
           <w:szCs w:val="22"/>
-        </w:rPr>
-      </w:pPr>
-      <w:r>
-        <w:rPr>
-          <w:rFonts w:ascii="Calibri" w:cs="Calibri" w:eastAsia="Calibri" w:hAnsi="Calibri"/>
-          <w:sz w:val="22"/>
-          <w:szCs w:val="22"/>
+          <w:highlight w:val="white"/>
+        </w:rPr>
+      </w:pPr>
+      <w:r>
+        <w:rPr>
+          <w:rFonts w:ascii="Calibri" w:cs="Calibri" w:eastAsia="Calibri" w:hAnsi="Calibri"/>
+          <w:sz w:val="22"/>
+          <w:szCs w:val="22"/>
+          <w:highlight w:val="white"/>
           <w:rtl w:val="0"/>
         </w:rPr>
         <w:t xml:space="preserve">{%p endfor %}</w:t>
@@ -1014,13 +956,15 @@
           <w:rFonts w:ascii="Calibri" w:cs="Calibri" w:eastAsia="Calibri" w:hAnsi="Calibri"/>
           <w:sz w:val="22"/>
           <w:szCs w:val="22"/>
-        </w:rPr>
-      </w:pPr>
-      <w:r>
-        <w:rPr>
-          <w:rFonts w:ascii="Calibri" w:cs="Calibri" w:eastAsia="Calibri" w:hAnsi="Calibri"/>
-          <w:sz w:val="22"/>
-          <w:szCs w:val="22"/>
+          <w:highlight w:val="white"/>
+        </w:rPr>
+      </w:pPr>
+      <w:r>
+        <w:rPr>
+          <w:rFonts w:ascii="Calibri" w:cs="Calibri" w:eastAsia="Calibri" w:hAnsi="Calibri"/>
+          <w:sz w:val="22"/>
+          <w:szCs w:val="22"/>
+          <w:highlight w:val="white"/>
           <w:rtl w:val="0"/>
         </w:rPr>
         <w:t xml:space="preserve">{%p for item in students %}</w:t>
@@ -1075,6 +1019,7 @@
                 <w:color w:val="000000"/>
                 <w:sz w:val="18"/>
                 <w:szCs w:val="18"/>
+                <w:highlight w:val="white"/>
                 <w:vertAlign w:val="baseline"/>
               </w:rPr>
             </w:pPr>
@@ -1085,6 +1030,7 @@
                 <w:color w:val="000000"/>
                 <w:sz w:val="18"/>
                 <w:szCs w:val="18"/>
+                <w:highlight w:val="white"/>
                 <w:vertAlign w:val="baseline"/>
                 <w:rtl w:val="0"/>
               </w:rPr>
@@ -1104,6 +1050,7 @@
                 <w:color w:val="000000"/>
                 <w:sz w:val="22"/>
                 <w:szCs w:val="22"/>
+                <w:highlight w:val="white"/>
                 <w:vertAlign w:val="baseline"/>
               </w:rPr>
             </w:pPr>
@@ -1112,6 +1059,7 @@
                 <w:rFonts w:ascii="Calibri" w:cs="Calibri" w:eastAsia="Calibri" w:hAnsi="Calibri"/>
                 <w:sz w:val="22"/>
                 <w:szCs w:val="22"/>
+                <w:highlight w:val="white"/>
                 <w:rtl w:val="0"/>
               </w:rPr>
               <w:t xml:space="preserve">{{ item.name.first  | upper }}</w:t>
@@ -1147,6 +1095,7 @@
                 <w:color w:val="000000"/>
                 <w:sz w:val="18"/>
                 <w:szCs w:val="18"/>
+                <w:highlight w:val="white"/>
                 <w:vertAlign w:val="baseline"/>
               </w:rPr>
             </w:pPr>
@@ -1157,6 +1106,7 @@
                 <w:color w:val="000000"/>
                 <w:sz w:val="18"/>
                 <w:szCs w:val="18"/>
+                <w:highlight w:val="white"/>
                 <w:vertAlign w:val="baseline"/>
                 <w:rtl w:val="0"/>
               </w:rPr>
@@ -1173,13 +1123,15 @@
                 <w:b w:val="1"/>
                 <w:sz w:val="18"/>
                 <w:szCs w:val="18"/>
-              </w:rPr>
-            </w:pPr>
-            <w:r>
-              <w:rPr>
-                <w:rFonts w:ascii="Calibri" w:cs="Calibri" w:eastAsia="Calibri" w:hAnsi="Calibri"/>
-                <w:sz w:val="22"/>
-                <w:szCs w:val="22"/>
+                <w:highlight w:val="white"/>
+              </w:rPr>
+            </w:pPr>
+            <w:r>
+              <w:rPr>
+                <w:rFonts w:ascii="Calibri" w:cs="Calibri" w:eastAsia="Calibri" w:hAnsi="Calibri"/>
+                <w:sz w:val="22"/>
+                <w:szCs w:val="22"/>
+                <w:highlight w:val="white"/>
                 <w:rtl w:val="0"/>
               </w:rPr>
               <w:t xml:space="preserve">{{ item.course }}</w:t>
@@ -1200,6 +1152,7 @@
           <w:rFonts w:ascii="Calibri" w:cs="Calibri" w:eastAsia="Calibri" w:hAnsi="Calibri"/>
           <w:sz w:val="22"/>
           <w:szCs w:val="22"/>
+          <w:highlight w:val="white"/>
         </w:rPr>
       </w:pPr>
       <w:r>
@@ -1217,21 +1170,18 @@
           <w:rFonts w:ascii="Calibri" w:cs="Calibri" w:eastAsia="Calibri" w:hAnsi="Calibri"/>
           <w:sz w:val="22"/>
           <w:szCs w:val="22"/>
-        </w:rPr>
-      </w:pPr>
-      <w:r>
-        <w:rPr>
-          <w:rFonts w:ascii="Calibri" w:cs="Calibri" w:eastAsia="Calibri" w:hAnsi="Calibri"/>
-          <w:sz w:val="22"/>
-          <w:szCs w:val="22"/>
+          <w:highlight w:val="white"/>
+        </w:rPr>
+      </w:pPr>
+      <w:r>
+        <w:rPr>
+          <w:rFonts w:ascii="Calibri" w:cs="Calibri" w:eastAsia="Calibri" w:hAnsi="Calibri"/>
+          <w:sz w:val="22"/>
+          <w:szCs w:val="22"/>
+          <w:highlight w:val="white"/>
           <w:rtl w:val="0"/>
         </w:rPr>
         <w:t xml:space="preserve">{%p endfor %}</w:t>
-      </w:r>
-      <w:r>
-        <w:rPr>
-          <w:rtl w:val="0"/>
-        </w:rPr>
       </w:r>
     </w:p>
     <w:tbl>
@@ -1283,6 +1233,7 @@
                 <w:color w:val="000000"/>
                 <w:sz w:val="18"/>
                 <w:szCs w:val="18"/>
+                <w:highlight w:val="white"/>
                 <w:vertAlign w:val="baseline"/>
               </w:rPr>
             </w:pPr>
@@ -1293,6 +1244,7 @@
                 <w:color w:val="000000"/>
                 <w:sz w:val="18"/>
                 <w:szCs w:val="18"/>
+                <w:highlight w:val="white"/>
                 <w:vertAlign w:val="baseline"/>
                 <w:rtl w:val="0"/>
               </w:rPr>
@@ -1312,6 +1264,7 @@
                 <w:color w:val="000000"/>
                 <w:sz w:val="22"/>
                 <w:szCs w:val="22"/>
+                <w:highlight w:val="white"/>
                 <w:vertAlign w:val="baseline"/>
               </w:rPr>
             </w:pPr>
@@ -1320,6 +1273,7 @@
                 <w:rFonts w:ascii="Calibri" w:cs="Calibri" w:eastAsia="Calibri" w:hAnsi="Calibri"/>
                 <w:sz w:val="22"/>
                 <w:szCs w:val="22"/>
+                <w:highlight w:val="white"/>
                 <w:rtl w:val="0"/>
               </w:rPr>
               <w:t xml:space="preserve">{{ school[“legal_name”] | upper }}</w:t>
@@ -1354,6 +1308,7 @@
                 <w:color w:val="000000"/>
                 <w:sz w:val="18"/>
                 <w:szCs w:val="18"/>
+                <w:highlight w:val="white"/>
                 <w:vertAlign w:val="baseline"/>
               </w:rPr>
             </w:pPr>
@@ -1364,6 +1319,7 @@
                 <w:color w:val="000000"/>
                 <w:sz w:val="18"/>
                 <w:szCs w:val="18"/>
+                <w:highlight w:val="white"/>
                 <w:vertAlign w:val="baseline"/>
                 <w:rtl w:val="0"/>
               </w:rPr>
@@ -1383,6 +1339,7 @@
                 <w:color w:val="000000"/>
                 <w:sz w:val="22"/>
                 <w:szCs w:val="22"/>
+                <w:highlight w:val="white"/>
                 <w:vertAlign w:val="baseline"/>
               </w:rPr>
             </w:pPr>
@@ -1391,63 +1348,10 @@
                 <w:rFonts w:ascii="Calibri" w:cs="Calibri" w:eastAsia="Calibri" w:hAnsi="Calibri"/>
                 <w:sz w:val="22"/>
                 <w:szCs w:val="22"/>
-                <w:rtl w:val="0"/>
-              </w:rPr>
-              <w:t xml:space="preserve">{{ title_case( school[“street”] | lower) }}, n.º {{ school[“street_number”] }},</w:t>
-            </w:r>
-            <w:r>
-              <w:rPr>
-                <w:rFonts w:ascii="Calibri" w:cs="Calibri" w:eastAsia="Calibri" w:hAnsi="Calibri"/>
-                <w:sz w:val="22"/>
-                <w:szCs w:val="22"/>
-                <w:rtl w:val="0"/>
-              </w:rPr>
-              <w:t xml:space="preserve"> </w:t>
-            </w:r>
-            <w:r>
-              <w:rPr>
-                <w:rFonts w:ascii="Calibri" w:cs="Calibri" w:eastAsia="Calibri" w:hAnsi="Calibri"/>
-                <w:sz w:val="22"/>
-                <w:szCs w:val="22"/>
-                <w:rtl w:val="0"/>
-              </w:rPr>
-              <w:t xml:space="preserve">{% if school[“unit”] %}</w:t>
-            </w:r>
-            <w:r>
-              <w:rPr>
-                <w:rFonts w:ascii="Calibri" w:cs="Calibri" w:eastAsia="Calibri" w:hAnsi="Calibri"/>
-                <w:sz w:val="22"/>
-                <w:szCs w:val="22"/>
-                <w:rtl w:val="0"/>
-              </w:rPr>
-              <w:t xml:space="preserve">{{ title_case(school[“unit”] | lower) }},</w:t>
-            </w:r>
-            <w:r>
-              <w:rPr>
-                <w:rFonts w:ascii="Calibri" w:cs="Calibri" w:eastAsia="Calibri" w:hAnsi="Calibri"/>
-                <w:sz w:val="22"/>
-                <w:szCs w:val="22"/>
-                <w:rtl w:val="0"/>
-              </w:rPr>
-              <w:t xml:space="preserve"> </w:t>
-            </w:r>
-            <w:r>
-              <w:rPr>
-                <w:rFonts w:ascii="Calibri" w:cs="Calibri" w:eastAsia="Calibri" w:hAnsi="Calibri"/>
-                <w:sz w:val="22"/>
-                <w:szCs w:val="22"/>
-                <w:rtl w:val="0"/>
-              </w:rPr>
-              <w:t xml:space="preserve">{% endif %}</w:t>
-            </w:r>
-            <w:r>
-              <w:rPr>
-                <w:rFonts w:ascii="Calibri" w:cs="Calibri" w:eastAsia="Calibri" w:hAnsi="Calibri"/>
-                <w:sz w:val="22"/>
-                <w:szCs w:val="22"/>
-                <w:rtl w:val="0"/>
-              </w:rPr>
-              <w:t xml:space="preserve">Bairro {{ title_case(school[“neighborhood”] | lower) }}, {{ title_case(school[“city”] | lower) }}/{{ school[“state”] }}, CEP {{ school[“zip”] }}</w:t>
+                <w:highlight w:val="white"/>
+                <w:rtl w:val="0"/>
+              </w:rPr>
+              <w:t xml:space="preserve">{{ title_case( school[“street”] | lower) }}, n.º {{ school[“street_number”] }}, {% if school[“unit”] %}{{ title_case(school[“unit”] | lower) }}, {% endif %}Bairro {{ title_case(school[“neighborhood”] | lower) }}, {{ title_case(school[“city”] | lower) }}/{{ school[“state”] }}, CEP {{ school[“zip”] }}</w:t>
             </w:r>
             <w:r>
               <w:rPr>
@@ -1479,6 +1383,7 @@
                 <w:color w:val="000000"/>
                 <w:sz w:val="18"/>
                 <w:szCs w:val="18"/>
+                <w:highlight w:val="white"/>
                 <w:vertAlign w:val="baseline"/>
               </w:rPr>
             </w:pPr>
@@ -1489,6 +1394,7 @@
                 <w:color w:val="000000"/>
                 <w:sz w:val="18"/>
                 <w:szCs w:val="18"/>
+                <w:highlight w:val="white"/>
                 <w:vertAlign w:val="baseline"/>
                 <w:rtl w:val="0"/>
               </w:rPr>
@@ -1508,6 +1414,7 @@
                 <w:color w:val="000000"/>
                 <w:sz w:val="22"/>
                 <w:szCs w:val="22"/>
+                <w:highlight w:val="white"/>
                 <w:vertAlign w:val="baseline"/>
               </w:rPr>
             </w:pPr>
@@ -1516,6 +1423,7 @@
                 <w:rFonts w:ascii="Calibri" w:cs="Calibri" w:eastAsia="Calibri" w:hAnsi="Calibri"/>
                 <w:sz w:val="22"/>
                 <w:szCs w:val="22"/>
+                <w:highlight w:val="white"/>
                 <w:rtl w:val="0"/>
               </w:rPr>
               <w:t xml:space="preserve">{{ school[“cnpj”] }}</w:t>
@@ -1551,6 +1459,7 @@
                 <w:color w:val="000000"/>
                 <w:sz w:val="18"/>
                 <w:szCs w:val="18"/>
+                <w:highlight w:val="white"/>
                 <w:vertAlign w:val="baseline"/>
               </w:rPr>
             </w:pPr>
@@ -1561,6 +1470,7 @@
                 <w:color w:val="000000"/>
                 <w:sz w:val="18"/>
                 <w:szCs w:val="18"/>
+                <w:highlight w:val="white"/>
                 <w:vertAlign w:val="baseline"/>
                 <w:rtl w:val="0"/>
               </w:rPr>
@@ -1575,13 +1485,15 @@
                 <w:b w:val="1"/>
                 <w:sz w:val="18"/>
                 <w:szCs w:val="18"/>
-              </w:rPr>
-            </w:pPr>
-            <w:r>
-              <w:rPr>
-                <w:rFonts w:ascii="Calibri" w:cs="Calibri" w:eastAsia="Calibri" w:hAnsi="Calibri"/>
-                <w:sz w:val="22"/>
-                <w:szCs w:val="22"/>
+                <w:highlight w:val="white"/>
+              </w:rPr>
+            </w:pPr>
+            <w:r>
+              <w:rPr>
+                <w:rFonts w:ascii="Calibri" w:cs="Calibri" w:eastAsia="Calibri" w:hAnsi="Calibri"/>
+                <w:sz w:val="22"/>
+                <w:szCs w:val="22"/>
+                <w:highlight w:val="white"/>
                 <w:rtl w:val="0"/>
               </w:rPr>
               <w:t xml:space="preserve">{{ school[“email”] }}</w:t>
@@ -1602,6 +1514,7 @@
           <w:rFonts w:ascii="Calibri" w:cs="Calibri" w:eastAsia="Calibri" w:hAnsi="Calibri"/>
           <w:sz w:val="18"/>
           <w:szCs w:val="18"/>
+          <w:highlight w:val="white"/>
         </w:rPr>
       </w:pPr>
       <w:r>
@@ -1618,6 +1531,7 @@
           <w:color w:val="000000"/>
           <w:sz w:val="22"/>
           <w:szCs w:val="22"/>
+          <w:highlight w:val="white"/>
           <w:vertAlign w:val="baseline"/>
         </w:rPr>
       </w:pPr>
@@ -1628,6 +1542,7 @@
           <w:color w:val="000000"/>
           <w:sz w:val="22"/>
           <w:szCs w:val="22"/>
+          <w:highlight w:val="white"/>
           <w:vertAlign w:val="baseline"/>
           <w:rtl w:val="0"/>
         </w:rPr>
@@ -1653,6 +1568,7 @@
           <w:color w:val="000000"/>
           <w:sz w:val="22"/>
           <w:szCs w:val="22"/>
+          <w:highlight w:val="white"/>
           <w:vertAlign w:val="baseline"/>
         </w:rPr>
       </w:pPr>
@@ -1662,6 +1578,7 @@
           <w:color w:val="000000"/>
           <w:sz w:val="22"/>
           <w:szCs w:val="22"/>
+          <w:highlight w:val="white"/>
           <w:vertAlign w:val="baseline"/>
           <w:rtl w:val="0"/>
         </w:rPr>
@@ -1682,6 +1599,7 @@
           <w:color w:val="000000"/>
           <w:sz w:val="22"/>
           <w:szCs w:val="22"/>
+          <w:highlight w:val="white"/>
           <w:vertAlign w:val="baseline"/>
         </w:rPr>
       </w:pPr>
@@ -1691,6 +1609,7 @@
           <w:color w:val="000000"/>
           <w:sz w:val="22"/>
           <w:szCs w:val="22"/>
+          <w:highlight w:val="white"/>
           <w:vertAlign w:val="baseline"/>
           <w:rtl w:val="0"/>
         </w:rPr>
@@ -1711,6 +1630,7 @@
           <w:color w:val="000000"/>
           <w:sz w:val="22"/>
           <w:szCs w:val="22"/>
+          <w:highlight w:val="white"/>
           <w:vertAlign w:val="baseline"/>
         </w:rPr>
       </w:pPr>
@@ -1720,6 +1640,7 @@
           <w:color w:val="000000"/>
           <w:sz w:val="22"/>
           <w:szCs w:val="22"/>
+          <w:highlight w:val="white"/>
           <w:vertAlign w:val="baseline"/>
           <w:rtl w:val="0"/>
         </w:rPr>
@@ -1740,6 +1661,7 @@
           <w:color w:val="000000"/>
           <w:sz w:val="22"/>
           <w:szCs w:val="22"/>
+          <w:highlight w:val="white"/>
           <w:vertAlign w:val="baseline"/>
         </w:rPr>
       </w:pPr>
@@ -1749,6 +1671,7 @@
           <w:color w:val="000000"/>
           <w:sz w:val="22"/>
           <w:szCs w:val="22"/>
+          <w:highlight w:val="white"/>
           <w:vertAlign w:val="baseline"/>
           <w:rtl w:val="0"/>
         </w:rPr>
@@ -1769,6 +1692,7 @@
           <w:color w:val="000000"/>
           <w:sz w:val="22"/>
           <w:szCs w:val="22"/>
+          <w:highlight w:val="white"/>
           <w:vertAlign w:val="baseline"/>
         </w:rPr>
       </w:pPr>
@@ -1778,6 +1702,7 @@
           <w:color w:val="000000"/>
           <w:sz w:val="22"/>
           <w:szCs w:val="22"/>
+          <w:highlight w:val="white"/>
           <w:vertAlign w:val="baseline"/>
           <w:rtl w:val="0"/>
         </w:rPr>
@@ -1798,6 +1723,7 @@
           <w:color w:val="000000"/>
           <w:sz w:val="22"/>
           <w:szCs w:val="22"/>
+          <w:highlight w:val="white"/>
           <w:vertAlign w:val="baseline"/>
         </w:rPr>
       </w:pPr>
@@ -1807,6 +1733,7 @@
           <w:color w:val="000000"/>
           <w:sz w:val="22"/>
           <w:szCs w:val="22"/>
+          <w:highlight w:val="white"/>
           <w:vertAlign w:val="baseline"/>
           <w:rtl w:val="0"/>
         </w:rPr>
@@ -1827,6 +1754,7 @@
           <w:color w:val="000000"/>
           <w:sz w:val="22"/>
           <w:szCs w:val="22"/>
+          <w:highlight w:val="white"/>
           <w:vertAlign w:val="baseline"/>
         </w:rPr>
       </w:pPr>
@@ -1836,6 +1764,7 @@
           <w:color w:val="000000"/>
           <w:sz w:val="22"/>
           <w:szCs w:val="22"/>
+          <w:highlight w:val="white"/>
           <w:vertAlign w:val="baseline"/>
           <w:rtl w:val="0"/>
         </w:rPr>
@@ -1851,6 +1780,7 @@
           <w:color w:val="000000"/>
           <w:sz w:val="22"/>
           <w:szCs w:val="22"/>
+          <w:highlight w:val="white"/>
           <w:vertAlign w:val="baseline"/>
         </w:rPr>
       </w:pPr>
@@ -1860,6 +1790,7 @@
           <w:color w:val="000000"/>
           <w:sz w:val="22"/>
           <w:szCs w:val="22"/>
+          <w:highlight w:val="white"/>
           <w:vertAlign w:val="baseline"/>
           <w:rtl w:val="0"/>
         </w:rPr>
@@ -1880,6 +1811,7 @@
           <w:color w:val="000000"/>
           <w:sz w:val="22"/>
           <w:szCs w:val="22"/>
+          <w:highlight w:val="white"/>
           <w:vertAlign w:val="baseline"/>
         </w:rPr>
       </w:pPr>
@@ -1889,6 +1821,7 @@
           <w:color w:val="000000"/>
           <w:sz w:val="22"/>
           <w:szCs w:val="22"/>
+          <w:highlight w:val="white"/>
           <w:vertAlign w:val="baseline"/>
           <w:rtl w:val="0"/>
         </w:rPr>
@@ -1904,13 +1837,15 @@
           <w:rFonts w:ascii="Calibri" w:cs="Calibri" w:eastAsia="Calibri" w:hAnsi="Calibri"/>
           <w:sz w:val="22"/>
           <w:szCs w:val="22"/>
-        </w:rPr>
-      </w:pPr>
-      <w:r>
-        <w:rPr>
-          <w:rFonts w:ascii="Calibri" w:cs="Calibri" w:eastAsia="Calibri" w:hAnsi="Calibri"/>
-          <w:sz w:val="22"/>
-          <w:szCs w:val="22"/>
+          <w:highlight w:val="white"/>
+        </w:rPr>
+      </w:pPr>
+      <w:r>
+        <w:rPr>
+          <w:rFonts w:ascii="Calibri" w:cs="Calibri" w:eastAsia="Calibri" w:hAnsi="Calibri"/>
+          <w:sz w:val="22"/>
+          <w:szCs w:val="22"/>
+          <w:highlight w:val="white"/>
           <w:rtl w:val="0"/>
         </w:rPr>
         <w:t xml:space="preserve">{%p if method_payment == “a vista” %}</w:t>
@@ -1969,14 +1904,16 @@
                 <w:b w:val="1"/>
                 <w:sz w:val="22"/>
                 <w:szCs w:val="22"/>
-              </w:rPr>
-            </w:pPr>
-            <w:r>
-              <w:rPr>
-                <w:rFonts w:ascii="Calibri" w:cs="Calibri" w:eastAsia="Calibri" w:hAnsi="Calibri"/>
-                <w:b w:val="1"/>
-                <w:sz w:val="22"/>
-                <w:szCs w:val="22"/>
+                <w:highlight w:val="white"/>
+              </w:rPr>
+            </w:pPr>
+            <w:r>
+              <w:rPr>
+                <w:rFonts w:ascii="Calibri" w:cs="Calibri" w:eastAsia="Calibri" w:hAnsi="Calibri"/>
+                <w:b w:val="1"/>
+                <w:sz w:val="22"/>
+                <w:szCs w:val="22"/>
+                <w:highlight w:val="white"/>
                 <w:rtl w:val="0"/>
               </w:rPr>
               <w:t xml:space="preserve">Vencimento da parcela única</w:t>
@@ -2003,14 +1940,16 @@
                 <w:b w:val="1"/>
                 <w:sz w:val="22"/>
                 <w:szCs w:val="22"/>
-              </w:rPr>
-            </w:pPr>
-            <w:r>
-              <w:rPr>
-                <w:rFonts w:ascii="Calibri" w:cs="Calibri" w:eastAsia="Calibri" w:hAnsi="Calibri"/>
-                <w:b w:val="1"/>
-                <w:sz w:val="22"/>
-                <w:szCs w:val="22"/>
+                <w:highlight w:val="white"/>
+              </w:rPr>
+            </w:pPr>
+            <w:r>
+              <w:rPr>
+                <w:rFonts w:ascii="Calibri" w:cs="Calibri" w:eastAsia="Calibri" w:hAnsi="Calibri"/>
+                <w:b w:val="1"/>
+                <w:sz w:val="22"/>
+                <w:szCs w:val="22"/>
+                <w:highlight w:val="white"/>
                 <w:rtl w:val="0"/>
               </w:rPr>
               <w:t xml:space="preserve"> Valor</w:t>
@@ -2038,13 +1977,15 @@
                 <w:rFonts w:ascii="Calibri" w:cs="Calibri" w:eastAsia="Calibri" w:hAnsi="Calibri"/>
                 <w:sz w:val="22"/>
                 <w:szCs w:val="22"/>
-              </w:rPr>
-            </w:pPr>
-            <w:r>
-              <w:rPr>
-                <w:rFonts w:ascii="Calibri" w:cs="Calibri" w:eastAsia="Calibri" w:hAnsi="Calibri"/>
-                <w:sz w:val="22"/>
-                <w:szCs w:val="22"/>
+                <w:highlight w:val="white"/>
+              </w:rPr>
+            </w:pPr>
+            <w:r>
+              <w:rPr>
+                <w:rFonts w:ascii="Calibri" w:cs="Calibri" w:eastAsia="Calibri" w:hAnsi="Calibri"/>
+                <w:sz w:val="22"/>
+                <w:szCs w:val="22"/>
+                <w:highlight w:val="white"/>
                 <w:rtl w:val="0"/>
               </w:rPr>
               <w:t xml:space="preserve">{{ single_installment_date_format }}</w:t>
@@ -2070,13 +2011,15 @@
                 <w:rFonts w:ascii="Calibri" w:cs="Calibri" w:eastAsia="Calibri" w:hAnsi="Calibri"/>
                 <w:sz w:val="22"/>
                 <w:szCs w:val="22"/>
-              </w:rPr>
-            </w:pPr>
-            <w:r>
-              <w:rPr>
-                <w:rFonts w:ascii="Calibri" w:cs="Calibri" w:eastAsia="Calibri" w:hAnsi="Calibri"/>
-                <w:sz w:val="22"/>
-                <w:szCs w:val="22"/>
+                <w:highlight w:val="white"/>
+              </w:rPr>
+            </w:pPr>
+            <w:r>
+              <w:rPr>
+                <w:rFonts w:ascii="Calibri" w:cs="Calibri" w:eastAsia="Calibri" w:hAnsi="Calibri"/>
+                <w:sz w:val="22"/>
+                <w:szCs w:val="22"/>
+                <w:highlight w:val="white"/>
                 <w:rtl w:val="0"/>
               </w:rPr>
               <w:t xml:space="preserve">R$ {{ “%.2f”|format(single_installment_value) | replace(“.”,”,”) }}</w:t>
@@ -2094,13 +2037,15 @@
           <w:rFonts w:ascii="Calibri" w:cs="Calibri" w:eastAsia="Calibri" w:hAnsi="Calibri"/>
           <w:sz w:val="22"/>
           <w:szCs w:val="22"/>
-        </w:rPr>
-      </w:pPr>
-      <w:r>
-        <w:rPr>
-          <w:rFonts w:ascii="Calibri" w:cs="Calibri" w:eastAsia="Calibri" w:hAnsi="Calibri"/>
-          <w:sz w:val="22"/>
-          <w:szCs w:val="22"/>
+          <w:highlight w:val="white"/>
+        </w:rPr>
+      </w:pPr>
+      <w:r>
+        <w:rPr>
+          <w:rFonts w:ascii="Calibri" w:cs="Calibri" w:eastAsia="Calibri" w:hAnsi="Calibri"/>
+          <w:sz w:val="22"/>
+          <w:szCs w:val="22"/>
+          <w:highlight w:val="white"/>
           <w:rtl w:val="0"/>
         </w:rPr>
         <w:t xml:space="preserve">{%p endif %}</w:t>
@@ -2115,13 +2060,15 @@
           <w:rFonts w:ascii="Calibri" w:cs="Calibri" w:eastAsia="Calibri" w:hAnsi="Calibri"/>
           <w:sz w:val="22"/>
           <w:szCs w:val="22"/>
-        </w:rPr>
-      </w:pPr>
-      <w:r>
-        <w:rPr>
-          <w:rFonts w:ascii="Calibri" w:cs="Calibri" w:eastAsia="Calibri" w:hAnsi="Calibri"/>
-          <w:sz w:val="22"/>
-          <w:szCs w:val="22"/>
+          <w:highlight w:val="white"/>
+        </w:rPr>
+      </w:pPr>
+      <w:r>
+        <w:rPr>
+          <w:rFonts w:ascii="Calibri" w:cs="Calibri" w:eastAsia="Calibri" w:hAnsi="Calibri"/>
+          <w:sz w:val="22"/>
+          <w:szCs w:val="22"/>
+          <w:highlight w:val="white"/>
           <w:rtl w:val="0"/>
         </w:rPr>
         <w:t xml:space="preserve">{%p if method_payment == “parcelado” %}</w:t>
@@ -2141,13 +2088,15 @@
           <w:rFonts w:ascii="Calibri" w:cs="Calibri" w:eastAsia="Calibri" w:hAnsi="Calibri"/>
           <w:sz w:val="22"/>
           <w:szCs w:val="22"/>
-        </w:rPr>
-      </w:pPr>
-      <w:r>
-        <w:rPr>
-          <w:rFonts w:ascii="Calibri" w:cs="Calibri" w:eastAsia="Calibri" w:hAnsi="Calibri"/>
-          <w:sz w:val="22"/>
-          <w:szCs w:val="22"/>
+          <w:highlight w:val="white"/>
+        </w:rPr>
+      </w:pPr>
+      <w:r>
+        <w:rPr>
+          <w:rFonts w:ascii="Calibri" w:cs="Calibri" w:eastAsia="Calibri" w:hAnsi="Calibri"/>
+          <w:sz w:val="22"/>
+          <w:szCs w:val="22"/>
+          <w:highlight w:val="white"/>
           <w:rtl w:val="0"/>
         </w:rPr>
         <w:t xml:space="preserve">{%p if has_input_value == “sim” %}</w:t>
@@ -2206,14 +2155,16 @@
                 <w:b w:val="1"/>
                 <w:sz w:val="22"/>
                 <w:szCs w:val="22"/>
-              </w:rPr>
-            </w:pPr>
-            <w:r>
-              <w:rPr>
-                <w:rFonts w:ascii="Calibri" w:cs="Calibri" w:eastAsia="Calibri" w:hAnsi="Calibri"/>
-                <w:b w:val="1"/>
-                <w:sz w:val="22"/>
-                <w:szCs w:val="22"/>
+                <w:highlight w:val="white"/>
+              </w:rPr>
+            </w:pPr>
+            <w:r>
+              <w:rPr>
+                <w:rFonts w:ascii="Calibri" w:cs="Calibri" w:eastAsia="Calibri" w:hAnsi="Calibri"/>
+                <w:b w:val="1"/>
+                <w:sz w:val="22"/>
+                <w:szCs w:val="22"/>
+                <w:highlight w:val="white"/>
                 <w:rtl w:val="0"/>
               </w:rPr>
               <w:t xml:space="preserve">Vencimento da parcela de entrada </w:t>
@@ -2240,14 +2191,16 @@
                 <w:b w:val="1"/>
                 <w:sz w:val="22"/>
                 <w:szCs w:val="22"/>
-              </w:rPr>
-            </w:pPr>
-            <w:r>
-              <w:rPr>
-                <w:rFonts w:ascii="Calibri" w:cs="Calibri" w:eastAsia="Calibri" w:hAnsi="Calibri"/>
-                <w:b w:val="1"/>
-                <w:sz w:val="22"/>
-                <w:szCs w:val="22"/>
+                <w:highlight w:val="white"/>
+              </w:rPr>
+            </w:pPr>
+            <w:r>
+              <w:rPr>
+                <w:rFonts w:ascii="Calibri" w:cs="Calibri" w:eastAsia="Calibri" w:hAnsi="Calibri"/>
+                <w:b w:val="1"/>
+                <w:sz w:val="22"/>
+                <w:szCs w:val="22"/>
+                <w:highlight w:val="white"/>
                 <w:rtl w:val="0"/>
               </w:rPr>
               <w:t xml:space="preserve"> Valor</w:t>
@@ -2275,13 +2228,15 @@
                 <w:rFonts w:ascii="Calibri" w:cs="Calibri" w:eastAsia="Calibri" w:hAnsi="Calibri"/>
                 <w:sz w:val="22"/>
                 <w:szCs w:val="22"/>
-              </w:rPr>
-            </w:pPr>
-            <w:r>
-              <w:rPr>
-                <w:rFonts w:ascii="Calibri" w:cs="Calibri" w:eastAsia="Calibri" w:hAnsi="Calibri"/>
-                <w:sz w:val="22"/>
-                <w:szCs w:val="22"/>
+                <w:highlight w:val="white"/>
+              </w:rPr>
+            </w:pPr>
+            <w:r>
+              <w:rPr>
+                <w:rFonts w:ascii="Calibri" w:cs="Calibri" w:eastAsia="Calibri" w:hAnsi="Calibri"/>
+                <w:sz w:val="22"/>
+                <w:szCs w:val="22"/>
+                <w:highlight w:val="white"/>
                 <w:rtl w:val="0"/>
               </w:rPr>
               <w:t xml:space="preserve">{{ input_date_format }}</w:t>
@@ -2307,13 +2262,15 @@
                 <w:rFonts w:ascii="Calibri" w:cs="Calibri" w:eastAsia="Calibri" w:hAnsi="Calibri"/>
                 <w:sz w:val="22"/>
                 <w:szCs w:val="22"/>
-              </w:rPr>
-            </w:pPr>
-            <w:r>
-              <w:rPr>
-                <w:rFonts w:ascii="Calibri" w:cs="Calibri" w:eastAsia="Calibri" w:hAnsi="Calibri"/>
-                <w:sz w:val="22"/>
-                <w:szCs w:val="22"/>
+                <w:highlight w:val="white"/>
+              </w:rPr>
+            </w:pPr>
+            <w:r>
+              <w:rPr>
+                <w:rFonts w:ascii="Calibri" w:cs="Calibri" w:eastAsia="Calibri" w:hAnsi="Calibri"/>
+                <w:sz w:val="22"/>
+                <w:szCs w:val="22"/>
+                <w:highlight w:val="white"/>
                 <w:rtl w:val="0"/>
               </w:rPr>
               <w:t xml:space="preserve">R$ {{ “%.2f”|format(input_value) | replace(“.”,”,”) }}</w:t>
@@ -2332,6 +2289,7 @@
           <w:b w:val="1"/>
           <w:sz w:val="22"/>
           <w:szCs w:val="22"/>
+          <w:highlight w:val="white"/>
         </w:rPr>
       </w:pPr>
       <w:r>
@@ -2349,13 +2307,15 @@
           <w:rFonts w:ascii="Calibri" w:cs="Calibri" w:eastAsia="Calibri" w:hAnsi="Calibri"/>
           <w:sz w:val="22"/>
           <w:szCs w:val="22"/>
-        </w:rPr>
-      </w:pPr>
-      <w:r>
-        <w:rPr>
-          <w:rFonts w:ascii="Calibri" w:cs="Calibri" w:eastAsia="Calibri" w:hAnsi="Calibri"/>
-          <w:sz w:val="22"/>
-          <w:szCs w:val="22"/>
+          <w:highlight w:val="white"/>
+        </w:rPr>
+      </w:pPr>
+      <w:r>
+        <w:rPr>
+          <w:rFonts w:ascii="Calibri" w:cs="Calibri" w:eastAsia="Calibri" w:hAnsi="Calibri"/>
+          <w:sz w:val="22"/>
+          <w:szCs w:val="22"/>
+          <w:highlight w:val="white"/>
           <w:rtl w:val="0"/>
         </w:rPr>
         <w:t xml:space="preserve">{%p endif %}</w:t>
@@ -2409,57 +2369,19 @@
                 <w:b w:val="1"/>
                 <w:sz w:val="22"/>
                 <w:szCs w:val="22"/>
-              </w:rPr>
-            </w:pPr>
-            <w:r>
-              <w:rPr>
-                <w:rFonts w:ascii="Calibri" w:cs="Calibri" w:eastAsia="Calibri" w:hAnsi="Calibri"/>
-                <w:b w:val="1"/>
-                <w:sz w:val="22"/>
-                <w:szCs w:val="22"/>
-                <w:rtl w:val="0"/>
-              </w:rPr>
-              <w:t xml:space="preserve">Vencimento das</w:t>
-            </w:r>
-            <w:r>
-              <w:rPr>
-                <w:rFonts w:ascii="Calibri" w:cs="Calibri" w:eastAsia="Calibri" w:hAnsi="Calibri"/>
-                <w:b w:val="1"/>
-                <w:sz w:val="22"/>
-                <w:szCs w:val="22"/>
-                <w:rtl w:val="0"/>
-              </w:rPr>
-              <w:t xml:space="preserve">{% if has_input_value == “sim” %}</w:t>
-            </w:r>
-            <w:r>
-              <w:rPr>
-                <w:rFonts w:ascii="Calibri" w:cs="Calibri" w:eastAsia="Calibri" w:hAnsi="Calibri"/>
-                <w:b w:val="1"/>
-                <w:sz w:val="22"/>
-                <w:szCs w:val="22"/>
-                <w:rtl w:val="0"/>
-              </w:rPr>
-              <w:t xml:space="preserve"> demais</w:t>
-            </w:r>
-            <w:r>
-              <w:rPr>
-                <w:rFonts w:ascii="Calibri" w:cs="Calibri" w:eastAsia="Calibri" w:hAnsi="Calibri"/>
-                <w:b w:val="1"/>
-                <w:sz w:val="22"/>
-                <w:szCs w:val="22"/>
-                <w:rtl w:val="0"/>
-              </w:rPr>
-              <w:t xml:space="preserve">{% endif %}</w:t>
-            </w:r>
-            <w:r>
-              <w:rPr>
-                <w:rFonts w:ascii="Calibri" w:cs="Calibri" w:eastAsia="Calibri" w:hAnsi="Calibri"/>
-                <w:b w:val="1"/>
-                <w:sz w:val="22"/>
-                <w:szCs w:val="22"/>
-                <w:rtl w:val="0"/>
-              </w:rPr>
-              <w:t xml:space="preserve"> parcelas</w:t>
+                <w:highlight w:val="white"/>
+              </w:rPr>
+            </w:pPr>
+            <w:r>
+              <w:rPr>
+                <w:rFonts w:ascii="Calibri" w:cs="Calibri" w:eastAsia="Calibri" w:hAnsi="Calibri"/>
+                <w:b w:val="1"/>
+                <w:sz w:val="22"/>
+                <w:szCs w:val="22"/>
+                <w:highlight w:val="white"/>
+                <w:rtl w:val="0"/>
+              </w:rPr>
+              <w:t xml:space="preserve">Vencimento das{% if has_input_value == “sim” %} demais{% endif %} parcelas</w:t>
             </w:r>
           </w:p>
         </w:tc>
@@ -2482,14 +2404,16 @@
                 <w:rFonts w:ascii="Calibri" w:cs="Calibri" w:eastAsia="Calibri" w:hAnsi="Calibri"/>
                 <w:sz w:val="22"/>
                 <w:szCs w:val="22"/>
-              </w:rPr>
-            </w:pPr>
-            <w:r>
-              <w:rPr>
-                <w:rFonts w:ascii="Calibri" w:cs="Calibri" w:eastAsia="Calibri" w:hAnsi="Calibri"/>
-                <w:b w:val="1"/>
-                <w:sz w:val="22"/>
-                <w:szCs w:val="22"/>
+                <w:highlight w:val="white"/>
+              </w:rPr>
+            </w:pPr>
+            <w:r>
+              <w:rPr>
+                <w:rFonts w:ascii="Calibri" w:cs="Calibri" w:eastAsia="Calibri" w:hAnsi="Calibri"/>
+                <w:b w:val="1"/>
+                <w:sz w:val="22"/>
+                <w:szCs w:val="22"/>
+                <w:highlight w:val="white"/>
                 <w:rtl w:val="0"/>
               </w:rPr>
               <w:t xml:space="preserve"> Valor</w:t>
@@ -2527,13 +2451,15 @@
                 <w:rFonts w:ascii="Calibri" w:cs="Calibri" w:eastAsia="Calibri" w:hAnsi="Calibri"/>
                 <w:sz w:val="22"/>
                 <w:szCs w:val="22"/>
-              </w:rPr>
-            </w:pPr>
-            <w:r>
-              <w:rPr>
-                <w:rFonts w:ascii="Calibri" w:cs="Calibri" w:eastAsia="Calibri" w:hAnsi="Calibri"/>
-                <w:sz w:val="22"/>
-                <w:szCs w:val="22"/>
+                <w:highlight w:val="white"/>
+              </w:rPr>
+            </w:pPr>
+            <w:r>
+              <w:rPr>
+                <w:rFonts w:ascii="Calibri" w:cs="Calibri" w:eastAsia="Calibri" w:hAnsi="Calibri"/>
+                <w:sz w:val="22"/>
+                <w:szCs w:val="22"/>
+                <w:highlight w:val="white"/>
                 <w:rtl w:val="0"/>
               </w:rPr>
               <w:t xml:space="preserve">{%tr for dict in installments_list %}</w:t>
@@ -2561,13 +2487,15 @@
                 <w:rFonts w:ascii="Calibri" w:cs="Calibri" w:eastAsia="Calibri" w:hAnsi="Calibri"/>
                 <w:sz w:val="22"/>
                 <w:szCs w:val="22"/>
-              </w:rPr>
-            </w:pPr>
-            <w:r>
-              <w:rPr>
-                <w:rFonts w:ascii="Calibri" w:cs="Calibri" w:eastAsia="Calibri" w:hAnsi="Calibri"/>
-                <w:sz w:val="22"/>
-                <w:szCs w:val="22"/>
+                <w:highlight w:val="white"/>
+              </w:rPr>
+            </w:pPr>
+            <w:r>
+              <w:rPr>
+                <w:rFonts w:ascii="Calibri" w:cs="Calibri" w:eastAsia="Calibri" w:hAnsi="Calibri"/>
+                <w:sz w:val="22"/>
+                <w:szCs w:val="22"/>
+                <w:highlight w:val="white"/>
                 <w:rtl w:val="0"/>
               </w:rPr>
               <w:t xml:space="preserve">{{ dict[“installments_due”] }}</w:t>
@@ -2593,13 +2521,15 @@
                 <w:rFonts w:ascii="Calibri" w:cs="Calibri" w:eastAsia="Calibri" w:hAnsi="Calibri"/>
                 <w:sz w:val="22"/>
                 <w:szCs w:val="22"/>
-              </w:rPr>
-            </w:pPr>
-            <w:r>
-              <w:rPr>
-                <w:rFonts w:ascii="Calibri" w:cs="Calibri" w:eastAsia="Calibri" w:hAnsi="Calibri"/>
-                <w:sz w:val="22"/>
-                <w:szCs w:val="22"/>
+                <w:highlight w:val="white"/>
+              </w:rPr>
+            </w:pPr>
+            <w:r>
+              <w:rPr>
+                <w:rFonts w:ascii="Calibri" w:cs="Calibri" w:eastAsia="Calibri" w:hAnsi="Calibri"/>
+                <w:sz w:val="22"/>
+                <w:szCs w:val="22"/>
+                <w:highlight w:val="white"/>
                 <w:rtl w:val="0"/>
               </w:rPr>
               <w:t xml:space="preserve">R$ {{ “%.2f”|format(dict[“installments_value”]) | replace(“.”,”,”) }}</w:t>
@@ -2632,13 +2562,15 @@
                 <w:rFonts w:ascii="Calibri" w:cs="Calibri" w:eastAsia="Calibri" w:hAnsi="Calibri"/>
                 <w:sz w:val="22"/>
                 <w:szCs w:val="22"/>
-              </w:rPr>
-            </w:pPr>
-            <w:r>
-              <w:rPr>
-                <w:rFonts w:ascii="Calibri" w:cs="Calibri" w:eastAsia="Calibri" w:hAnsi="Calibri"/>
-                <w:sz w:val="22"/>
-                <w:szCs w:val="22"/>
+                <w:highlight w:val="white"/>
+              </w:rPr>
+            </w:pPr>
+            <w:r>
+              <w:rPr>
+                <w:rFonts w:ascii="Calibri" w:cs="Calibri" w:eastAsia="Calibri" w:hAnsi="Calibri"/>
+                <w:sz w:val="22"/>
+                <w:szCs w:val="22"/>
+                <w:highlight w:val="white"/>
                 <w:rtl w:val="0"/>
               </w:rPr>
               <w:t xml:space="preserve">{%tr endfor %}</w:t>
@@ -2657,13 +2589,15 @@
           <w:b w:val="1"/>
           <w:sz w:val="22"/>
           <w:szCs w:val="22"/>
-        </w:rPr>
-      </w:pPr>
-      <w:r>
-        <w:rPr>
-          <w:rFonts w:ascii="Calibri" w:cs="Calibri" w:eastAsia="Calibri" w:hAnsi="Calibri"/>
-          <w:sz w:val="22"/>
-          <w:szCs w:val="22"/>
+          <w:highlight w:val="white"/>
+        </w:rPr>
+      </w:pPr>
+      <w:r>
+        <w:rPr>
+          <w:rFonts w:ascii="Calibri" w:cs="Calibri" w:eastAsia="Calibri" w:hAnsi="Calibri"/>
+          <w:sz w:val="22"/>
+          <w:szCs w:val="22"/>
+          <w:highlight w:val="white"/>
           <w:rtl w:val="0"/>
         </w:rPr>
         <w:t xml:space="preserve">{%p endif %}</w:t>
@@ -2688,6 +2622,7 @@
           <w:color w:val="000000"/>
           <w:sz w:val="22"/>
           <w:szCs w:val="22"/>
+          <w:highlight w:val="white"/>
           <w:vertAlign w:val="baseline"/>
         </w:rPr>
       </w:pPr>
@@ -2697,6 +2632,7 @@
           <w:color w:val="000000"/>
           <w:sz w:val="22"/>
           <w:szCs w:val="22"/>
+          <w:highlight w:val="white"/>
           <w:vertAlign w:val="baseline"/>
           <w:rtl w:val="0"/>
         </w:rPr>
@@ -2717,6 +2653,7 @@
           <w:color w:val="000000"/>
           <w:sz w:val="22"/>
           <w:szCs w:val="22"/>
+          <w:highlight w:val="white"/>
           <w:vertAlign w:val="baseline"/>
         </w:rPr>
       </w:pPr>
@@ -2726,6 +2663,7 @@
           <w:color w:val="000000"/>
           <w:sz w:val="22"/>
           <w:szCs w:val="22"/>
+          <w:highlight w:val="white"/>
           <w:vertAlign w:val="baseline"/>
           <w:rtl w:val="0"/>
         </w:rPr>
@@ -2739,6 +2677,7 @@
           <w:rFonts w:ascii="Calibri" w:cs="Calibri" w:eastAsia="Calibri" w:hAnsi="Calibri"/>
           <w:sz w:val="22"/>
           <w:szCs w:val="22"/>
+          <w:highlight w:val="white"/>
           <w:vertAlign w:val="baseline"/>
         </w:rPr>
       </w:pPr>
@@ -2747,6 +2686,7 @@
           <w:rFonts w:ascii="Calibri" w:cs="Calibri" w:eastAsia="Calibri" w:hAnsi="Calibri"/>
           <w:sz w:val="22"/>
           <w:szCs w:val="22"/>
+          <w:highlight w:val="white"/>
           <w:vertAlign w:val="baseline"/>
           <w:rtl w:val="0"/>
         </w:rPr>
@@ -2766,13 +2706,15 @@
           <w:rFonts w:ascii="Calibri" w:cs="Calibri" w:eastAsia="Calibri" w:hAnsi="Calibri"/>
           <w:sz w:val="24"/>
           <w:szCs w:val="24"/>
-        </w:rPr>
-      </w:pPr>
-      <w:r>
-        <w:rPr>
-          <w:rFonts w:ascii="Calibri" w:cs="Calibri" w:eastAsia="Calibri" w:hAnsi="Calibri"/>
-          <w:sz w:val="22"/>
-          <w:szCs w:val="22"/>
+          <w:highlight w:val="white"/>
+        </w:rPr>
+      </w:pPr>
+      <w:r>
+        <w:rPr>
+          <w:rFonts w:ascii="Calibri" w:cs="Calibri" w:eastAsia="Calibri" w:hAnsi="Calibri"/>
+          <w:sz w:val="22"/>
+          <w:szCs w:val="22"/>
+          <w:highlight w:val="white"/>
           <w:rtl w:val="0"/>
         </w:rPr>
         <w:t xml:space="preserve">{{ title_case(signature_local | lower) }}, {{ signature_date }}.</w:t>
@@ -2792,6 +2734,7 @@
           <w:b w:val="1"/>
           <w:sz w:val="22"/>
           <w:szCs w:val="22"/>
+          <w:highlight w:val="white"/>
         </w:rPr>
       </w:pPr>
       <w:r>
@@ -2800,6 +2743,7 @@
           <w:b w:val="1"/>
           <w:sz w:val="22"/>
           <w:szCs w:val="22"/>
+          <w:highlight w:val="white"/>
           <w:rtl w:val="0"/>
         </w:rPr>
         <w:t xml:space="preserve">Contratada:</w:t>
@@ -2817,6 +2761,7 @@
           <w:color w:val="ffffff"/>
           <w:sz w:val="22"/>
           <w:szCs w:val="22"/>
+          <w:highlight w:val="white"/>
         </w:rPr>
       </w:pPr>
       <w:bookmarkStart w:colFirst="0" w:colLast="0" w:name="_nlubexuilrk" w:id="0"/>
@@ -2828,6 +2773,7 @@
           <w:color w:val="ffffff"/>
           <w:sz w:val="22"/>
           <w:szCs w:val="22"/>
+          <w:highlight w:val="white"/>
           <w:rtl w:val="0"/>
         </w:rPr>
         <w:t xml:space="preserve">{{  generate_anchor('signHere', school["email”])  }}</w:t>
@@ -2842,13 +2788,15 @@
           <w:rFonts w:ascii="Calibri" w:cs="Calibri" w:eastAsia="Calibri" w:hAnsi="Calibri"/>
           <w:sz w:val="22"/>
           <w:szCs w:val="22"/>
-        </w:rPr>
-      </w:pPr>
-      <w:r>
-        <w:rPr>
-          <w:rFonts w:ascii="Calibri" w:cs="Calibri" w:eastAsia="Calibri" w:hAnsi="Calibri"/>
-          <w:sz w:val="22"/>
-          <w:szCs w:val="22"/>
+          <w:highlight w:val="white"/>
+        </w:rPr>
+      </w:pPr>
+      <w:r>
+        <w:rPr>
+          <w:rFonts w:ascii="Calibri" w:cs="Calibri" w:eastAsia="Calibri" w:hAnsi="Calibri"/>
+          <w:sz w:val="22"/>
+          <w:szCs w:val="22"/>
+          <w:highlight w:val="white"/>
           <w:rtl w:val="0"/>
         </w:rPr>
         <w:t xml:space="preserve">____________________________________________</w:t>
@@ -2864,6 +2812,7 @@
           <w:b w:val="1"/>
           <w:sz w:val="22"/>
           <w:szCs w:val="22"/>
+          <w:highlight w:val="white"/>
         </w:rPr>
       </w:pPr>
       <w:r>
@@ -2872,6 +2821,7 @@
           <w:b w:val="1"/>
           <w:sz w:val="22"/>
           <w:szCs w:val="22"/>
+          <w:highlight w:val="white"/>
           <w:rtl w:val="0"/>
         </w:rPr>
         <w:t xml:space="preserve">{{ school["legal_name”] }}</w:t>
@@ -2886,6 +2836,7 @@
           <w:b w:val="1"/>
           <w:sz w:val="22"/>
           <w:szCs w:val="22"/>
+          <w:highlight w:val="white"/>
         </w:rPr>
       </w:pPr>
       <w:r>
@@ -2894,6 +2845,7 @@
           <w:b w:val="1"/>
           <w:sz w:val="22"/>
           <w:szCs w:val="22"/>
+          <w:highlight w:val="white"/>
           <w:rtl w:val="0"/>
         </w:rPr>
         <w:t xml:space="preserve">Contratante(s):</w:t>
@@ -2908,13 +2860,15 @@
           <w:b w:val="1"/>
           <w:sz w:val="22"/>
           <w:szCs w:val="22"/>
-        </w:rPr>
-      </w:pPr>
-      <w:r>
-        <w:rPr>
-          <w:rFonts w:ascii="Calibri" w:cs="Calibri" w:eastAsia="Calibri" w:hAnsi="Calibri"/>
-          <w:sz w:val="22"/>
-          <w:szCs w:val="22"/>
+          <w:highlight w:val="white"/>
+        </w:rPr>
+      </w:pPr>
+      <w:r>
+        <w:rPr>
+          <w:rFonts w:ascii="Calibri" w:cs="Calibri" w:eastAsia="Calibri" w:hAnsi="Calibri"/>
+          <w:sz w:val="22"/>
+          <w:szCs w:val="22"/>
+          <w:highlight w:val="white"/>
           <w:rtl w:val="0"/>
         </w:rPr>
         <w:t xml:space="preserve">{%p for item in contractors %}</w:t>
@@ -2937,6 +2891,7 @@
           <w:color w:val="ffffff"/>
           <w:sz w:val="22"/>
           <w:szCs w:val="22"/>
+          <w:highlight w:val="white"/>
         </w:rPr>
       </w:pPr>
       <w:bookmarkStart w:colFirst="0" w:colLast="0" w:name="_4hf8i5bju0gc" w:id="1"/>
@@ -2948,6 +2903,7 @@
           <w:color w:val="ffffff"/>
           <w:sz w:val="20"/>
           <w:szCs w:val="20"/>
+          <w:highlight w:val="white"/>
           <w:rtl w:val="0"/>
         </w:rPr>
         <w:t xml:space="preserve">{{  generate_anchor('signHere', item.email)  }}</w:t>
@@ -2968,13 +2924,15 @@
           <w:b w:val="1"/>
           <w:sz w:val="22"/>
           <w:szCs w:val="22"/>
-        </w:rPr>
-      </w:pPr>
-      <w:r>
-        <w:rPr>
-          <w:rFonts w:ascii="Calibri" w:cs="Calibri" w:eastAsia="Calibri" w:hAnsi="Calibri"/>
-          <w:sz w:val="22"/>
-          <w:szCs w:val="22"/>
+          <w:highlight w:val="white"/>
+        </w:rPr>
+      </w:pPr>
+      <w:r>
+        <w:rPr>
+          <w:rFonts w:ascii="Calibri" w:cs="Calibri" w:eastAsia="Calibri" w:hAnsi="Calibri"/>
+          <w:sz w:val="22"/>
+          <w:szCs w:val="22"/>
+          <w:highlight w:val="white"/>
           <w:rtl w:val="0"/>
         </w:rPr>
         <w:t xml:space="preserve">____________________________________________</w:t>
@@ -2994,6 +2952,7 @@
           <w:b w:val="1"/>
           <w:sz w:val="22"/>
           <w:szCs w:val="22"/>
+          <w:highlight w:val="white"/>
         </w:rPr>
       </w:pPr>
       <w:r>
@@ -3002,6 +2961,7 @@
           <w:b w:val="1"/>
           <w:sz w:val="22"/>
           <w:szCs w:val="22"/>
+          <w:highlight w:val="white"/>
           <w:rtl w:val="0"/>
         </w:rPr>
         <w:t xml:space="preserve">{{ item.name.text  }}</w:t>
@@ -3016,13 +2976,15 @@
           <w:b w:val="1"/>
           <w:sz w:val="22"/>
           <w:szCs w:val="22"/>
-        </w:rPr>
-      </w:pPr>
-      <w:r>
-        <w:rPr>
-          <w:rFonts w:ascii="Calibri" w:cs="Calibri" w:eastAsia="Calibri" w:hAnsi="Calibri"/>
-          <w:sz w:val="22"/>
-          <w:szCs w:val="22"/>
+          <w:highlight w:val="white"/>
+        </w:rPr>
+      </w:pPr>
+      <w:r>
+        <w:rPr>
+          <w:rFonts w:ascii="Calibri" w:cs="Calibri" w:eastAsia="Calibri" w:hAnsi="Calibri"/>
+          <w:sz w:val="22"/>
+          <w:szCs w:val="22"/>
+          <w:highlight w:val="white"/>
           <w:rtl w:val="0"/>
         </w:rPr>
         <w:t xml:space="preserve">{%p endfor %}</w:t>
@@ -3042,6 +3004,7 @@
           <w:b w:val="1"/>
           <w:sz w:val="22"/>
           <w:szCs w:val="22"/>
+          <w:highlight w:val="white"/>
         </w:rPr>
       </w:pPr>
       <w:r>
@@ -3050,6 +3013,7 @@
           <w:b w:val="1"/>
           <w:sz w:val="22"/>
           <w:szCs w:val="22"/>
+          <w:highlight w:val="white"/>
           <w:rtl w:val="0"/>
         </w:rPr>
         <w:t xml:space="preserve">Testemunhas:</w:t>
@@ -3090,13 +3054,15 @@
                 <w:rFonts w:ascii="Calibri" w:cs="Calibri" w:eastAsia="Calibri" w:hAnsi="Calibri"/>
                 <w:sz w:val="22"/>
                 <w:szCs w:val="22"/>
-              </w:rPr>
-            </w:pPr>
-            <w:r>
-              <w:rPr>
-                <w:rFonts w:ascii="Calibri" w:cs="Calibri" w:eastAsia="Calibri" w:hAnsi="Calibri"/>
-                <w:sz w:val="22"/>
-                <w:szCs w:val="22"/>
+                <w:highlight w:val="white"/>
+              </w:rPr>
+            </w:pPr>
+            <w:r>
+              <w:rPr>
+                <w:rFonts w:ascii="Calibri" w:cs="Calibri" w:eastAsia="Calibri" w:hAnsi="Calibri"/>
+                <w:sz w:val="22"/>
+                <w:szCs w:val="22"/>
+                <w:highlight w:val="white"/>
                 <w:rtl w:val="0"/>
               </w:rPr>
               <w:t xml:space="preserve">1. _______________________________</w:t>
@@ -3110,13 +3076,15 @@
                 <w:rFonts w:ascii="Calibri" w:cs="Calibri" w:eastAsia="Calibri" w:hAnsi="Calibri"/>
                 <w:sz w:val="22"/>
                 <w:szCs w:val="22"/>
-              </w:rPr>
-            </w:pPr>
-            <w:r>
-              <w:rPr>
-                <w:rFonts w:ascii="Calibri" w:cs="Calibri" w:eastAsia="Calibri" w:hAnsi="Calibri"/>
-                <w:sz w:val="22"/>
-                <w:szCs w:val="22"/>
+                <w:highlight w:val="white"/>
+              </w:rPr>
+            </w:pPr>
+            <w:r>
+              <w:rPr>
+                <w:rFonts w:ascii="Calibri" w:cs="Calibri" w:eastAsia="Calibri" w:hAnsi="Calibri"/>
+                <w:sz w:val="22"/>
+                <w:szCs w:val="22"/>
+                <w:highlight w:val="white"/>
                 <w:rtl w:val="0"/>
               </w:rPr>
               <w:t xml:space="preserve">Nome:</w:t>
@@ -3130,13 +3098,15 @@
                 <w:rFonts w:ascii="Calibri" w:cs="Calibri" w:eastAsia="Calibri" w:hAnsi="Calibri"/>
                 <w:sz w:val="22"/>
                 <w:szCs w:val="22"/>
-              </w:rPr>
-            </w:pPr>
-            <w:r>
-              <w:rPr>
-                <w:rFonts w:ascii="Calibri" w:cs="Calibri" w:eastAsia="Calibri" w:hAnsi="Calibri"/>
-                <w:sz w:val="22"/>
-                <w:szCs w:val="22"/>
+                <w:highlight w:val="white"/>
+              </w:rPr>
+            </w:pPr>
+            <w:r>
+              <w:rPr>
+                <w:rFonts w:ascii="Calibri" w:cs="Calibri" w:eastAsia="Calibri" w:hAnsi="Calibri"/>
+                <w:sz w:val="22"/>
+                <w:szCs w:val="22"/>
+                <w:highlight w:val="white"/>
                 <w:rtl w:val="0"/>
               </w:rPr>
               <w:t xml:space="preserve">CPF:</w:t>
@@ -3155,13 +3125,15 @@
                 <w:rFonts w:ascii="Calibri" w:cs="Calibri" w:eastAsia="Calibri" w:hAnsi="Calibri"/>
                 <w:sz w:val="22"/>
                 <w:szCs w:val="22"/>
-              </w:rPr>
-            </w:pPr>
-            <w:r>
-              <w:rPr>
-                <w:rFonts w:ascii="Calibri" w:cs="Calibri" w:eastAsia="Calibri" w:hAnsi="Calibri"/>
-                <w:sz w:val="22"/>
-                <w:szCs w:val="22"/>
+                <w:highlight w:val="white"/>
+              </w:rPr>
+            </w:pPr>
+            <w:r>
+              <w:rPr>
+                <w:rFonts w:ascii="Calibri" w:cs="Calibri" w:eastAsia="Calibri" w:hAnsi="Calibri"/>
+                <w:sz w:val="22"/>
+                <w:szCs w:val="22"/>
+                <w:highlight w:val="white"/>
                 <w:rtl w:val="0"/>
               </w:rPr>
               <w:t xml:space="preserve">2. _______________________________</w:t>
@@ -3175,13 +3147,15 @@
                 <w:rFonts w:ascii="Calibri" w:cs="Calibri" w:eastAsia="Calibri" w:hAnsi="Calibri"/>
                 <w:sz w:val="22"/>
                 <w:szCs w:val="22"/>
-              </w:rPr>
-            </w:pPr>
-            <w:r>
-              <w:rPr>
-                <w:rFonts w:ascii="Calibri" w:cs="Calibri" w:eastAsia="Calibri" w:hAnsi="Calibri"/>
-                <w:sz w:val="22"/>
-                <w:szCs w:val="22"/>
+                <w:highlight w:val="white"/>
+              </w:rPr>
+            </w:pPr>
+            <w:r>
+              <w:rPr>
+                <w:rFonts w:ascii="Calibri" w:cs="Calibri" w:eastAsia="Calibri" w:hAnsi="Calibri"/>
+                <w:sz w:val="22"/>
+                <w:szCs w:val="22"/>
+                <w:highlight w:val="white"/>
                 <w:rtl w:val="0"/>
               </w:rPr>
               <w:t xml:space="preserve">Nome:</w:t>
@@ -3195,13 +3169,15 @@
                 <w:rFonts w:ascii="Calibri" w:cs="Calibri" w:eastAsia="Calibri" w:hAnsi="Calibri"/>
                 <w:sz w:val="22"/>
                 <w:szCs w:val="22"/>
-              </w:rPr>
-            </w:pPr>
-            <w:r>
-              <w:rPr>
-                <w:rFonts w:ascii="Calibri" w:cs="Calibri" w:eastAsia="Calibri" w:hAnsi="Calibri"/>
-                <w:sz w:val="22"/>
-                <w:szCs w:val="22"/>
+                <w:highlight w:val="white"/>
+              </w:rPr>
+            </w:pPr>
+            <w:r>
+              <w:rPr>
+                <w:rFonts w:ascii="Calibri" w:cs="Calibri" w:eastAsia="Calibri" w:hAnsi="Calibri"/>
+                <w:sz w:val="22"/>
+                <w:szCs w:val="22"/>
+                <w:highlight w:val="white"/>
                 <w:rtl w:val="0"/>
               </w:rPr>
               <w:t xml:space="preserve">CPF: </w:t>
@@ -3218,6 +3194,7 @@
           <w:rFonts w:ascii="Calibri" w:cs="Calibri" w:eastAsia="Calibri" w:hAnsi="Calibri"/>
           <w:sz w:val="22"/>
           <w:szCs w:val="22"/>
+          <w:highlight w:val="white"/>
         </w:rPr>
       </w:pPr>
       <w:r>

</xml_diff>